<commit_message>
manage signataire on convention instead of bailleur
</commit_message>
<xml_diff>
--- a/documents/Avenant-Logements-template.docx
+++ b/documents/Avenant-Logements-template.docx
@@ -212,19 +212,11 @@
       <w:pPr>
         <w:jc w:val="both"/>
       </w:pPr>
-      <w:proofErr w:type="gramStart"/>
-      <w:r>
-        <w:rPr>
-          <w:rFonts w:ascii="TimesNewRomanPSMT" w:hAnsi="TimesNewRomanPSMT" w:cs="TimesNewRomanPSMT"/>
-        </w:rPr>
-        <w:t>d'une</w:t>
-      </w:r>
-      <w:proofErr w:type="gramEnd"/>
-      <w:r>
-        <w:rPr>
-          <w:rFonts w:ascii="TimesNewRomanPSMT" w:hAnsi="TimesNewRomanPSMT" w:cs="TimesNewRomanPSMT"/>
-        </w:rPr>
-        <w:t xml:space="preserve"> part,</w:t>
+      <w:r>
+        <w:rPr>
+          <w:rFonts w:ascii="TimesNewRomanPSMT" w:hAnsi="TimesNewRomanPSMT" w:cs="TimesNewRomanPSMT"/>
+        </w:rPr>
+        <w:t>d'une part,</w:t>
       </w:r>
     </w:p>
     <w:p>
@@ -283,13 +275,13 @@
         <w:rPr>
           <w:rFonts w:ascii="TimesNewRomanPSMT" w:hAnsi="TimesNewRomanPSMT" w:cs="TimesNewRomanPSMT"/>
         </w:rPr>
-        <w:t>{{ bailleur.</w:t>
-      </w:r>
-      <w:r>
-        <w:rPr>
-          <w:rFonts w:ascii="TimesNewRomanPSMT" w:hAnsi="TimesNewRomanPSMT" w:cs="TimesNewRomanPSMT"/>
-        </w:rPr>
-        <w:t>signataire</w:t>
+        <w:t xml:space="preserve">{{ </w:t>
+      </w:r>
+      <w:r>
+        <w:rPr>
+          <w:rFonts w:ascii="TimesNewRomanPSMT" w:hAnsi="TimesNewRomanPSMT" w:cs="TimesNewRomanPSMT"/>
+        </w:rPr>
+        <w:t>convention.signataire</w:t>
       </w:r>
       <w:r>
         <w:rPr>
@@ -309,27 +301,19 @@
         <w:rPr>
           <w:rFonts w:ascii="TimesNewRomanPSMT" w:hAnsi="TimesNewRomanPSMT" w:cs="TimesNewRomanPSMT"/>
         </w:rPr>
-        <w:t>{{ bailleur.</w:t>
-      </w:r>
-      <w:r>
-        <w:rPr>
-          <w:rFonts w:ascii="TimesNewRomanPSMT" w:hAnsi="TimesNewRomanPSMT" w:cs="TimesNewRomanPSMT"/>
-        </w:rPr>
-        <w:t>signataire</w:t>
-      </w:r>
-      <w:proofErr w:type="spellStart"/>
-      <w:r>
-        <w:rPr>
-          <w:rFonts w:ascii="TimesNewRomanPSMT" w:hAnsi="TimesNewRomanPSMT" w:cs="TimesNewRomanPSMT"/>
-        </w:rPr>
-        <w:t>_fonction</w:t>
-      </w:r>
-      <w:proofErr w:type="spellEnd"/>
-      <w:r>
-        <w:rPr>
-          <w:rFonts w:ascii="TimesNewRomanPSMT" w:hAnsi="TimesNewRomanPSMT" w:cs="TimesNewRomanPSMT"/>
-        </w:rPr>
-        <w:t xml:space="preserve"> }}</w:t>
+        <w:t xml:space="preserve">{{ </w:t>
+      </w:r>
+      <w:r>
+        <w:rPr>
+          <w:rFonts w:ascii="TimesNewRomanPSMT" w:hAnsi="TimesNewRomanPSMT" w:cs="TimesNewRomanPSMT"/>
+        </w:rPr>
+        <w:t>convention.signataire</w:t>
+      </w:r>
+      <w:r>
+        <w:rPr>
+          <w:rFonts w:ascii="TimesNewRomanPSMT" w:hAnsi="TimesNewRomanPSMT" w:cs="TimesNewRomanPSMT"/>
+        </w:rPr>
+        <w:t>_fonction }}</w:t>
       </w:r>
       <w:r>
         <w:rPr>
@@ -381,18 +365,11 @@
         </w:rPr>
         <w:t xml:space="preserve">{{ </w:t>
       </w:r>
-      <w:proofErr w:type="spellStart"/>
-      <w:r>
-        <w:rPr>
-          <w:rFonts w:ascii="TimesNewRomanPSMT" w:hAnsi="TimesNewRomanPSMT" w:cs="TimesNewRomanPSMT"/>
-        </w:rPr>
-        <w:t>bailleur.</w:t>
-      </w:r>
-      <w:r>
-        <w:rPr>
-          <w:rFonts w:ascii="TimesNewRomanPSMT" w:hAnsi="TimesNewRomanPSMT" w:cs="TimesNewRomanPSMT"/>
-        </w:rPr>
-        <w:t>signataire</w:t>
+      <w:r>
+        <w:rPr>
+          <w:rFonts w:ascii="TimesNewRomanPSMT" w:hAnsi="TimesNewRomanPSMT" w:cs="TimesNewRomanPSMT"/>
+        </w:rPr>
+        <w:t>convention.signataire</w:t>
       </w:r>
       <w:r>
         <w:rPr>
@@ -412,7 +389,6 @@
         </w:rPr>
         <w:t>|d</w:t>
       </w:r>
-      <w:proofErr w:type="spellEnd"/>
       <w:r>
         <w:rPr>
           <w:rFonts w:ascii="TimesNewRomanPSMT" w:hAnsi="TimesNewRomanPSMT" w:cs="TimesNewRomanPSMT"/>
@@ -437,41 +413,13 @@
         <w:rPr>
           <w:rFonts w:ascii="TimesNewRomanPSMT" w:hAnsi="TimesNewRomanPSMT" w:cs="TimesNewRomanPSMT"/>
         </w:rPr>
-        <w:t xml:space="preserve">{{ </w:t>
-      </w:r>
-      <w:proofErr w:type="spellStart"/>
-      <w:r>
-        <w:rPr>
-          <w:rFonts w:ascii="TimesNewRomanPSMT" w:hAnsi="TimesNewRomanPSMT" w:cs="TimesNewRomanPSMT"/>
-        </w:rPr>
-        <w:t>bailleur.siret</w:t>
-      </w:r>
-      <w:proofErr w:type="spellEnd"/>
-      <w:r>
-        <w:rPr>
-          <w:rFonts w:ascii="TimesNewRomanPSMT" w:hAnsi="TimesNewRomanPSMT" w:cs="TimesNewRomanPSMT"/>
-        </w:rPr>
-        <w:t xml:space="preserve"> }}</w:t>
-      </w:r>
-      <w:r>
-        <w:rPr>
-          <w:rFonts w:ascii="TimesNewRomanPSMT" w:hAnsi="TimesNewRomanPSMT" w:cs="TimesNewRomanPSMT"/>
-        </w:rPr>
-        <w:t xml:space="preserve">{% if </w:t>
-      </w:r>
-      <w:proofErr w:type="spellStart"/>
-      <w:r>
-        <w:rPr>
-          <w:rFonts w:ascii="TimesNewRomanPSMT" w:hAnsi="TimesNewRomanPSMT" w:cs="TimesNewRomanPSMT"/>
-        </w:rPr>
-        <w:t>bailleur.capital_social</w:t>
-      </w:r>
-      <w:proofErr w:type="spellEnd"/>
-      <w:r>
-        <w:rPr>
-          <w:rFonts w:ascii="TimesNewRomanPSMT" w:hAnsi="TimesNewRomanPSMT" w:cs="TimesNewRomanPSMT"/>
-        </w:rPr>
-        <w:t xml:space="preserve"> %}</w:t>
+        <w:t>{{ bailleur.siret }}</w:t>
+      </w:r>
+      <w:r>
+        <w:rPr>
+          <w:rFonts w:ascii="TimesNewRomanPSMT" w:hAnsi="TimesNewRomanPSMT" w:cs="TimesNewRomanPSMT"/>
+        </w:rPr>
+        <w:t>{% if bailleur.capital_social %}</w:t>
       </w:r>
       <w:r>
         <w:rPr>
@@ -491,14 +439,7 @@
         <w:rPr>
           <w:rFonts w:ascii="TimesNewRomanPSMT" w:hAnsi="TimesNewRomanPSMT" w:cs="TimesNewRomanPSMT"/>
         </w:rPr>
-        <w:t xml:space="preserve">{{ </w:t>
-      </w:r>
-      <w:proofErr w:type="spellStart"/>
-      <w:r>
-        <w:rPr>
-          <w:rFonts w:ascii="TimesNewRomanPSMT" w:hAnsi="TimesNewRomanPSMT" w:cs="TimesNewRomanPSMT"/>
-        </w:rPr>
-        <w:t>bailleur.capital_social</w:t>
+        <w:t>{{ bailleur.capital_social</w:t>
       </w:r>
       <w:r>
         <w:rPr>
@@ -506,7 +447,6 @@
         </w:rPr>
         <w:t>|f</w:t>
       </w:r>
-      <w:proofErr w:type="spellEnd"/>
       <w:r>
         <w:rPr>
           <w:rFonts w:ascii="TimesNewRomanPSMT" w:hAnsi="TimesNewRomanPSMT" w:cs="TimesNewRomanPSMT"/>
@@ -529,21 +469,7 @@
         <w:rPr>
           <w:rFonts w:ascii="TimesNewRomanPSMT" w:hAnsi="TimesNewRomanPSMT" w:cs="TimesNewRomanPSMT"/>
         </w:rPr>
-        <w:t xml:space="preserve">{% </w:t>
-      </w:r>
-      <w:proofErr w:type="spellStart"/>
-      <w:r>
-        <w:rPr>
-          <w:rFonts w:ascii="TimesNewRomanPSMT" w:hAnsi="TimesNewRomanPSMT" w:cs="TimesNewRomanPSMT"/>
-        </w:rPr>
-        <w:t>endif</w:t>
-      </w:r>
-      <w:proofErr w:type="spellEnd"/>
-      <w:r>
-        <w:rPr>
-          <w:rFonts w:ascii="TimesNewRomanPSMT" w:hAnsi="TimesNewRomanPSMT" w:cs="TimesNewRomanPSMT"/>
-        </w:rPr>
-        <w:t xml:space="preserve"> %}</w:t>
+        <w:t>{% endif %}</w:t>
       </w:r>
       <w:r>
         <w:rPr>
@@ -559,14 +485,48 @@
         </w:rPr>
         <w:t xml:space="preserve">{{ </w:t>
       </w:r>
-      <w:proofErr w:type="spellStart"/>
-      <w:r>
-        <w:rPr>
-          <w:rFonts w:ascii="TimesNewRomanPSMT" w:hAnsi="TimesNewRomanPSMT" w:cs="TimesNewRomanPSMT"/>
-        </w:rPr>
-        <w:t>bailleur.adresse</w:t>
-      </w:r>
-      <w:proofErr w:type="spellEnd"/>
+      <w:r>
+        <w:rPr>
+          <w:rFonts w:ascii="TimesNewRomanPSMT" w:hAnsi="TimesNewRomanPSMT" w:cs="TimesNewRomanPSMT"/>
+        </w:rPr>
+        <w:t xml:space="preserve">bailleur.adresse </w:t>
+      </w:r>
+      <w:r>
+        <w:rPr>
+          <w:rFonts w:ascii="TimesNewRomanPSMT" w:hAnsi="TimesNewRomanPSMT" w:cs="TimesNewRomanPSMT"/>
+        </w:rPr>
+        <w:t>}}</w:t>
+      </w:r>
+      <w:r>
+        <w:rPr>
+          <w:rFonts w:ascii="TimesNewRomanPSMT" w:hAnsi="TimesNewRomanPSMT" w:cs="TimesNewRomanPSMT"/>
+        </w:rPr>
+        <w:t xml:space="preserve">, </w:t>
+      </w:r>
+      <w:r>
+        <w:rPr>
+          <w:rFonts w:ascii="TimesNewRomanPSMT" w:hAnsi="TimesNewRomanPSMT" w:cs="TimesNewRomanPSMT"/>
+        </w:rPr>
+        <w:t xml:space="preserve">{{ </w:t>
+      </w:r>
+      <w:r>
+        <w:rPr>
+          <w:rFonts w:ascii="TimesNewRomanPSMT" w:hAnsi="TimesNewRomanPSMT" w:cs="TimesNewRomanPSMT"/>
+        </w:rPr>
+        <w:t>bailleur.code_postal</w:t>
+      </w:r>
+      <w:r>
+        <w:rPr>
+          <w:rFonts w:ascii="TimesNewRomanPSMT" w:hAnsi="TimesNewRomanPSMT" w:cs="TimesNewRomanPSMT"/>
+        </w:rPr>
+        <w:t xml:space="preserve"> }} {{ </w:t>
+      </w:r>
+      <w:r>
+        <w:rPr>
+          <w:rFonts w:ascii="TimesNewRomanPSMT" w:hAnsi="TimesNewRomanPSMT" w:cs="TimesNewRomanPSMT"/>
+        </w:rPr>
+        <w:t>bailleur.ville }}</w:t>
+      </w:r>
       <w:r>
         <w:rPr>
           <w:rFonts w:ascii="TimesNewRomanPSMT" w:hAnsi="TimesNewRomanPSMT" w:cs="TimesNewRomanPSMT"/>
@@ -577,58 +537,6 @@
         <w:rPr>
           <w:rFonts w:ascii="TimesNewRomanPSMT" w:hAnsi="TimesNewRomanPSMT" w:cs="TimesNewRomanPSMT"/>
         </w:rPr>
-        <w:t>}}</w:t>
-      </w:r>
-      <w:r>
-        <w:rPr>
-          <w:rFonts w:ascii="TimesNewRomanPSMT" w:hAnsi="TimesNewRomanPSMT" w:cs="TimesNewRomanPSMT"/>
-        </w:rPr>
-        <w:t xml:space="preserve">, </w:t>
-      </w:r>
-      <w:r>
-        <w:rPr>
-          <w:rFonts w:ascii="TimesNewRomanPSMT" w:hAnsi="TimesNewRomanPSMT" w:cs="TimesNewRomanPSMT"/>
-        </w:rPr>
-        <w:t xml:space="preserve">{{ </w:t>
-      </w:r>
-      <w:proofErr w:type="spellStart"/>
-      <w:r>
-        <w:rPr>
-          <w:rFonts w:ascii="TimesNewRomanPSMT" w:hAnsi="TimesNewRomanPSMT" w:cs="TimesNewRomanPSMT"/>
-        </w:rPr>
-        <w:t>bailleur.code_postal</w:t>
-      </w:r>
-      <w:proofErr w:type="spellEnd"/>
-      <w:r>
-        <w:rPr>
-          <w:rFonts w:ascii="TimesNewRomanPSMT" w:hAnsi="TimesNewRomanPSMT" w:cs="TimesNewRomanPSMT"/>
-        </w:rPr>
-        <w:t xml:space="preserve"> }} {{ </w:t>
-      </w:r>
-      <w:proofErr w:type="spellStart"/>
-      <w:r>
-        <w:rPr>
-          <w:rFonts w:ascii="TimesNewRomanPSMT" w:hAnsi="TimesNewRomanPSMT" w:cs="TimesNewRomanPSMT"/>
-        </w:rPr>
-        <w:t>bailleur.ville</w:t>
-      </w:r>
-      <w:proofErr w:type="spellEnd"/>
-      <w:r>
-        <w:rPr>
-          <w:rFonts w:ascii="TimesNewRomanPSMT" w:hAnsi="TimesNewRomanPSMT" w:cs="TimesNewRomanPSMT"/>
-        </w:rPr>
-        <w:t xml:space="preserve"> }}</w:t>
-      </w:r>
-      <w:r>
-        <w:rPr>
-          <w:rFonts w:ascii="TimesNewRomanPSMT" w:hAnsi="TimesNewRomanPSMT" w:cs="TimesNewRomanPSMT"/>
-        </w:rPr>
-        <w:t xml:space="preserve"> </w:t>
-      </w:r>
-      <w:r>
-        <w:rPr>
-          <w:rFonts w:ascii="TimesNewRomanPSMT" w:hAnsi="TimesNewRomanPSMT" w:cs="TimesNewRomanPSMT"/>
-        </w:rPr>
         <w:t>dénommé (e) ci-après, le bailleur,</w:t>
       </w:r>
     </w:p>
@@ -644,19 +552,11 @@
       <w:pPr>
         <w:jc w:val="both"/>
       </w:pPr>
-      <w:proofErr w:type="gramStart"/>
-      <w:r>
-        <w:rPr>
-          <w:rFonts w:ascii="TimesNewRomanPSMT" w:hAnsi="TimesNewRomanPSMT" w:cs="TimesNewRomanPSMT"/>
-        </w:rPr>
-        <w:t>d'autre</w:t>
-      </w:r>
-      <w:proofErr w:type="gramEnd"/>
-      <w:r>
-        <w:rPr>
-          <w:rFonts w:ascii="TimesNewRomanPSMT" w:hAnsi="TimesNewRomanPSMT" w:cs="TimesNewRomanPSMT"/>
-        </w:rPr>
-        <w:t xml:space="preserve"> part,</w:t>
+      <w:r>
+        <w:rPr>
+          <w:rFonts w:ascii="TimesNewRomanPSMT" w:hAnsi="TimesNewRomanPSMT" w:cs="TimesNewRomanPSMT"/>
+        </w:rPr>
+        <w:t>d'autre part,</w:t>
       </w:r>
     </w:p>
     <w:p>
@@ -672,37 +572,15 @@
         <w:rPr>
           <w:rFonts w:ascii="TimesNewRomanPSMT" w:hAnsi="TimesNewRomanPSMT" w:cs="TimesNewRomanPSMT"/>
         </w:rPr>
-        <w:t xml:space="preserve">Pour </w:t>
-      </w:r>
-      <w:r>
-        <w:rPr>
-          <w:rFonts w:ascii="TimesNewRomanPSMT" w:hAnsi="TimesNewRomanPSMT" w:cs="TimesNewRomanPSMT"/>
-        </w:rPr>
-        <w:t xml:space="preserve">l'opération </w:t>
+        <w:t xml:space="preserve">Pour l'opération </w:t>
       </w:r>
       <w:bookmarkStart w:id="7" w:name="NomProgramme1"/>
       <w:bookmarkEnd w:id="7"/>
-      <w:proofErr w:type="gramStart"/>
-      <w:r>
-        <w:rPr>
-          <w:rFonts w:ascii="TimesNewRomanPSMT" w:hAnsi="TimesNewRomanPSMT" w:cs="TimesNewRomanPSMT"/>
-        </w:rPr>
-        <w:t xml:space="preserve">{{ </w:t>
-      </w:r>
-      <w:proofErr w:type="spellStart"/>
-      <w:r>
-        <w:rPr>
-          <w:rFonts w:ascii="TimesNewRomanPSMT" w:hAnsi="TimesNewRomanPSMT" w:cs="TimesNewRomanPSMT"/>
-        </w:rPr>
-        <w:t>programme.nom</w:t>
-      </w:r>
-      <w:proofErr w:type="spellEnd"/>
-      <w:proofErr w:type="gramEnd"/>
-      <w:r>
-        <w:rPr>
-          <w:rFonts w:ascii="TimesNewRomanPSMT" w:hAnsi="TimesNewRomanPSMT" w:cs="TimesNewRomanPSMT"/>
-        </w:rPr>
-        <w:t xml:space="preserve"> }}, de </w:t>
+      <w:r>
+        <w:rPr>
+          <w:rFonts w:ascii="TimesNewRomanPSMT" w:hAnsi="TimesNewRomanPSMT" w:cs="TimesNewRomanPSMT"/>
+        </w:rPr>
+        <w:t xml:space="preserve">{{ programme.nom }}, de </w:t>
       </w:r>
       <w:bookmarkStart w:id="8" w:name="NbLogement1"/>
       <w:bookmarkEnd w:id="8"/>
@@ -710,21 +588,7 @@
         <w:rPr>
           <w:rFonts w:ascii="TimesNewRomanPSMT" w:hAnsi="TimesNewRomanPSMT" w:cs="TimesNewRomanPSMT"/>
         </w:rPr>
-        <w:t xml:space="preserve">{{ </w:t>
-      </w:r>
-      <w:proofErr w:type="spellStart"/>
-      <w:r>
-        <w:rPr>
-          <w:rFonts w:ascii="TimesNewRomanPSMT" w:hAnsi="TimesNewRomanPSMT" w:cs="TimesNewRomanPSMT"/>
-        </w:rPr>
-        <w:t>lot.nb_logements</w:t>
-      </w:r>
-      <w:proofErr w:type="spellEnd"/>
-      <w:r>
-        <w:rPr>
-          <w:rFonts w:ascii="TimesNewRomanPSMT" w:hAnsi="TimesNewRomanPSMT" w:cs="TimesNewRomanPSMT"/>
-        </w:rPr>
-        <w:t xml:space="preserve"> }} logement</w:t>
+        <w:t>{{ lot.nb_logements }} logement</w:t>
       </w:r>
       <w:bookmarkStart w:id="9" w:name="Type"/>
       <w:bookmarkEnd w:id="9"/>
@@ -732,35 +596,7 @@
         <w:rPr>
           <w:rFonts w:ascii="TimesNewRomanPSMT" w:hAnsi="TimesNewRomanPSMT" w:cs="TimesNewRomanPSMT"/>
         </w:rPr>
-        <w:t>{{</w:t>
-      </w:r>
-      <w:proofErr w:type="spellStart"/>
-      <w:r>
-        <w:rPr>
-          <w:rFonts w:ascii="TimesNewRomanPSMT" w:hAnsi="TimesNewRomanPSMT" w:cs="TimesNewRomanPSMT"/>
-        </w:rPr>
-        <w:t>lot.nb_logements|pl</w:t>
-      </w:r>
-      <w:proofErr w:type="spellEnd"/>
-      <w:r>
-        <w:rPr>
-          <w:rFonts w:ascii="TimesNewRomanPSMT" w:hAnsi="TimesNewRomanPSMT" w:cs="TimesNewRomanPSMT"/>
-        </w:rPr>
-        <w:t xml:space="preserve">}} {{ </w:t>
-      </w:r>
-      <w:proofErr w:type="spellStart"/>
-      <w:r>
-        <w:rPr>
-          <w:rFonts w:ascii="TimesNewRomanPSMT" w:hAnsi="TimesNewRomanPSMT" w:cs="TimesNewRomanPSMT"/>
-        </w:rPr>
-        <w:t>lot.financement</w:t>
-      </w:r>
-      <w:proofErr w:type="spellEnd"/>
-      <w:r>
-        <w:rPr>
-          <w:rFonts w:ascii="TimesNewRomanPSMT" w:hAnsi="TimesNewRomanPSMT" w:cs="TimesNewRomanPSMT"/>
-        </w:rPr>
-        <w:t xml:space="preserve"> }}, </w:t>
+        <w:t xml:space="preserve">{{lot.nb_logements|pl}} {{ lot.financement }}, </w:t>
       </w:r>
       <w:bookmarkStart w:id="10" w:name="Adresse1"/>
       <w:bookmarkEnd w:id="10"/>
@@ -768,21 +604,7 @@
         <w:rPr>
           <w:rFonts w:ascii="TimesNewRomanPSMT" w:hAnsi="TimesNewRomanPSMT" w:cs="TimesNewRomanPSMT"/>
         </w:rPr>
-        <w:t xml:space="preserve">{{ </w:t>
-      </w:r>
-      <w:proofErr w:type="spellStart"/>
-      <w:r>
-        <w:rPr>
-          <w:rFonts w:ascii="TimesNewRomanPSMT" w:hAnsi="TimesNewRomanPSMT" w:cs="TimesNewRomanPSMT"/>
-        </w:rPr>
-        <w:t>programme.adresse|inline_text_multiline</w:t>
-      </w:r>
-      <w:proofErr w:type="spellEnd"/>
-      <w:r>
-        <w:rPr>
-          <w:rFonts w:ascii="TimesNewRomanPSMT" w:hAnsi="TimesNewRomanPSMT" w:cs="TimesNewRomanPSMT"/>
-        </w:rPr>
-        <w:t xml:space="preserve"> }} à </w:t>
+        <w:t xml:space="preserve">{{ programme.adresse|inline_text_multiline }} à </w:t>
       </w:r>
       <w:bookmarkStart w:id="11" w:name="CodePostal1"/>
       <w:bookmarkEnd w:id="11"/>
@@ -790,21 +612,7 @@
         <w:rPr>
           <w:rFonts w:ascii="TimesNewRomanPSMT" w:hAnsi="TimesNewRomanPSMT" w:cs="TimesNewRomanPSMT"/>
         </w:rPr>
-        <w:t xml:space="preserve">{{ </w:t>
-      </w:r>
-      <w:proofErr w:type="spellStart"/>
-      <w:r>
-        <w:rPr>
-          <w:rFonts w:ascii="TimesNewRomanPSMT" w:hAnsi="TimesNewRomanPSMT" w:cs="TimesNewRomanPSMT"/>
-        </w:rPr>
-        <w:t>programme.code_postal</w:t>
-      </w:r>
-      <w:proofErr w:type="spellEnd"/>
-      <w:r>
-        <w:rPr>
-          <w:rFonts w:ascii="TimesNewRomanPSMT" w:hAnsi="TimesNewRomanPSMT" w:cs="TimesNewRomanPSMT"/>
-        </w:rPr>
-        <w:t xml:space="preserve"> }},  </w:t>
+        <w:t xml:space="preserve">{{ programme.code_postal }},  </w:t>
       </w:r>
       <w:bookmarkStart w:id="12" w:name="Ville1"/>
       <w:bookmarkEnd w:id="12"/>
@@ -812,21 +620,7 @@
         <w:rPr>
           <w:rFonts w:ascii="TimesNewRomanPSMT" w:hAnsi="TimesNewRomanPSMT" w:cs="TimesNewRomanPSMT"/>
         </w:rPr>
-        <w:t xml:space="preserve">{{ </w:t>
-      </w:r>
-      <w:proofErr w:type="spellStart"/>
-      <w:r>
-        <w:rPr>
-          <w:rFonts w:ascii="TimesNewRomanPSMT" w:hAnsi="TimesNewRomanPSMT" w:cs="TimesNewRomanPSMT"/>
-        </w:rPr>
-        <w:t>programme.ville</w:t>
-      </w:r>
-      <w:proofErr w:type="spellEnd"/>
-      <w:r>
-        <w:rPr>
-          <w:rFonts w:ascii="TimesNewRomanPSMT" w:hAnsi="TimesNewRomanPSMT" w:cs="TimesNewRomanPSMT"/>
-        </w:rPr>
-        <w:t xml:space="preserve"> }} (2).</w:t>
+        <w:t>{{ programme.ville }} (2).</w:t>
       </w:r>
     </w:p>
     <w:p>
@@ -849,19 +643,11 @@
       <w:pPr>
         <w:jc w:val="both"/>
       </w:pPr>
-      <w:proofErr w:type="gramStart"/>
-      <w:r>
-        <w:rPr>
-          <w:rFonts w:ascii="TimesNewRomanPSMT" w:hAnsi="TimesNewRomanPSMT" w:cs="TimesNewRomanPSMT"/>
-        </w:rPr>
-        <w:t>sont</w:t>
-      </w:r>
-      <w:proofErr w:type="gramEnd"/>
-      <w:r>
-        <w:rPr>
-          <w:rFonts w:ascii="TimesNewRomanPSMT" w:hAnsi="TimesNewRomanPSMT" w:cs="TimesNewRomanPSMT"/>
-        </w:rPr>
-        <w:t xml:space="preserve"> convenus de ce qui suit :</w:t>
+      <w:r>
+        <w:rPr>
+          <w:rFonts w:ascii="TimesNewRomanPSMT" w:hAnsi="TimesNewRomanPSMT" w:cs="TimesNewRomanPSMT"/>
+        </w:rPr>
+        <w:t>sont convenus de ce qui suit :</w:t>
       </w:r>
     </w:p>
     <w:p>
@@ -1004,19 +790,11 @@
       <w:pPr>
         <w:jc w:val="both"/>
       </w:pPr>
-      <w:proofErr w:type="spellStart"/>
-      <w:r>
-        <w:rPr>
-          <w:rFonts w:ascii="TimesNewRomanPSMT" w:hAnsi="TimesNewRomanPSMT" w:cs="TimesNewRomanPSMT"/>
-        </w:rPr>
-        <w:t>A.-Locaux</w:t>
-      </w:r>
-      <w:proofErr w:type="spellEnd"/>
-      <w:r>
-        <w:rPr>
-          <w:rFonts w:ascii="TimesNewRomanPSMT" w:hAnsi="TimesNewRomanPSMT" w:cs="TimesNewRomanPSMT"/>
-        </w:rPr>
-        <w:t xml:space="preserve"> auxquels s'applique la présente convention.</w:t>
+      <w:r>
+        <w:rPr>
+          <w:rFonts w:ascii="TimesNewRomanPSMT" w:hAnsi="TimesNewRomanPSMT" w:cs="TimesNewRomanPSMT"/>
+        </w:rPr>
+        <w:t>A.-Locaux auxquels s'applique la présente convention.</w:t>
       </w:r>
     </w:p>
     <w:p>
@@ -1134,45 +912,7 @@
                 <w:szCs w:val="16"/>
                 <w:lang w:val="en-US"/>
               </w:rPr>
-              <w:t xml:space="preserve">{%tr for </w:t>
-            </w:r>
-            <w:proofErr w:type="spellStart"/>
-            <w:proofErr w:type="gramStart"/>
-            <w:r>
-              <w:rPr>
-                <w:sz w:val="16"/>
-                <w:szCs w:val="16"/>
-                <w:lang w:val="en-US"/>
-              </w:rPr>
-              <w:t>k,v</w:t>
-            </w:r>
-            <w:proofErr w:type="spellEnd"/>
-            <w:proofErr w:type="gramEnd"/>
-            <w:r>
-              <w:rPr>
-                <w:sz w:val="16"/>
-                <w:szCs w:val="16"/>
-                <w:lang w:val="en-US"/>
-              </w:rPr>
-              <w:t xml:space="preserve"> in </w:t>
-            </w:r>
-            <w:proofErr w:type="spellStart"/>
-            <w:r>
-              <w:rPr>
-                <w:sz w:val="16"/>
-                <w:szCs w:val="16"/>
-                <w:lang w:val="en-US"/>
-              </w:rPr>
-              <w:t>nb_logements_par_type.items</w:t>
-            </w:r>
-            <w:proofErr w:type="spellEnd"/>
-            <w:r>
-              <w:rPr>
-                <w:sz w:val="16"/>
-                <w:szCs w:val="16"/>
-                <w:lang w:val="en-US"/>
-              </w:rPr>
-              <w:t>() %}</w:t>
+              <w:t>{%tr for k,v in nb_logements_par_type.items() %}</w:t>
             </w:r>
           </w:p>
         </w:tc>
@@ -1245,23 +985,7 @@
                 <w:sz w:val="16"/>
                 <w:szCs w:val="16"/>
               </w:rPr>
-              <w:t xml:space="preserve">{%tr </w:t>
-            </w:r>
-            <w:proofErr w:type="spellStart"/>
-            <w:r>
-              <w:rPr>
-                <w:sz w:val="16"/>
-                <w:szCs w:val="16"/>
-              </w:rPr>
-              <w:t>endfor</w:t>
-            </w:r>
-            <w:proofErr w:type="spellEnd"/>
-            <w:r>
-              <w:rPr>
-                <w:sz w:val="16"/>
-                <w:szCs w:val="16"/>
-              </w:rPr>
-              <w:t xml:space="preserve"> %}</w:t>
+              <w:t>{%tr endfor %}</w:t>
             </w:r>
           </w:p>
         </w:tc>
@@ -1282,35 +1006,7 @@
         <w:rPr>
           <w:rFonts w:ascii="TimesNewRomanPSMT" w:hAnsi="TimesNewRomanPSMT" w:cs="TimesNewRomanPSMT"/>
         </w:rPr>
-        <w:t xml:space="preserve">2. Surface habitable totale (art. R. 111-2 du code de la construction et de l’habitation) : </w:t>
-      </w:r>
-      <w:proofErr w:type="gramStart"/>
-      <w:r>
-        <w:rPr>
-          <w:rFonts w:ascii="TimesNewRomanPSMT" w:hAnsi="TimesNewRomanPSMT" w:cs="TimesNewRomanPSMT"/>
-        </w:rPr>
-        <w:t xml:space="preserve">{{ </w:t>
-      </w:r>
-      <w:proofErr w:type="spellStart"/>
-      <w:r>
-        <w:rPr>
-          <w:rFonts w:ascii="TimesNewRomanPSMT" w:hAnsi="TimesNewRomanPSMT" w:cs="TimesNewRomanPSMT"/>
-        </w:rPr>
-        <w:t>sh</w:t>
-      </w:r>
-      <w:proofErr w:type="gramEnd"/>
-      <w:r>
-        <w:rPr>
-          <w:rFonts w:ascii="TimesNewRomanPSMT" w:hAnsi="TimesNewRomanPSMT" w:cs="TimesNewRomanPSMT"/>
-        </w:rPr>
-        <w:t>_totale|f</w:t>
-      </w:r>
-      <w:proofErr w:type="spellEnd"/>
-      <w:r>
-        <w:rPr>
-          <w:rFonts w:ascii="TimesNewRomanPSMT" w:hAnsi="TimesNewRomanPSMT" w:cs="TimesNewRomanPSMT"/>
-        </w:rPr>
-        <w:t xml:space="preserve"> }} m</w:t>
+        <w:t>2. Surface habitable totale (art. R. 111-2 du code de la construction et de l’habitation) : {{ sh_totale|f }} m</w:t>
       </w:r>
       <w:r>
         <w:rPr>
@@ -1335,35 +1031,7 @@
         <w:rPr>
           <w:rFonts w:ascii="TimesNewRomanPSMT" w:hAnsi="TimesNewRomanPSMT" w:cs="TimesNewRomanPSMT"/>
         </w:rPr>
-        <w:t xml:space="preserve">3. Surface totale des annexes entrant dans le calcul de la surface utile (art. D. 353-16 (2°) du code de la construction et de l’habitation) : </w:t>
-      </w:r>
-      <w:proofErr w:type="gramStart"/>
-      <w:r>
-        <w:rPr>
-          <w:rFonts w:ascii="TimesNewRomanPSMT" w:hAnsi="TimesNewRomanPSMT" w:cs="TimesNewRomanPSMT"/>
-        </w:rPr>
-        <w:t xml:space="preserve">{{ </w:t>
-      </w:r>
-      <w:proofErr w:type="spellStart"/>
-      <w:r>
-        <w:rPr>
-          <w:rFonts w:ascii="TimesNewRomanPSMT" w:hAnsi="TimesNewRomanPSMT" w:cs="TimesNewRomanPSMT"/>
-        </w:rPr>
-        <w:t>sar</w:t>
-      </w:r>
-      <w:proofErr w:type="gramEnd"/>
-      <w:r>
-        <w:rPr>
-          <w:rFonts w:ascii="TimesNewRomanPSMT" w:hAnsi="TimesNewRomanPSMT" w:cs="TimesNewRomanPSMT"/>
-        </w:rPr>
-        <w:t>_totale|f</w:t>
-      </w:r>
-      <w:proofErr w:type="spellEnd"/>
-      <w:r>
-        <w:rPr>
-          <w:rFonts w:ascii="TimesNewRomanPSMT" w:hAnsi="TimesNewRomanPSMT" w:cs="TimesNewRomanPSMT"/>
-        </w:rPr>
-        <w:t xml:space="preserve"> }} m</w:t>
+        <w:t>3. Surface totale des annexes entrant dans le calcul de la surface utile (art. D. 353-16 (2°) du code de la construction et de l’habitation) : {{ sar_totale|f }} m</w:t>
       </w:r>
       <w:r>
         <w:rPr>
@@ -1410,35 +1078,7 @@
           <w:sz w:val="16"/>
           <w:szCs w:val="16"/>
         </w:rPr>
-        <w:t xml:space="preserve">{% if </w:t>
-      </w:r>
-      <w:proofErr w:type="spellStart"/>
-      <w:proofErr w:type="gramStart"/>
-      <w:r>
-        <w:rPr>
-          <w:rFonts w:ascii="TimesNewRomanPSMT" w:hAnsi="TimesNewRomanPSMT" w:cs="TimesNewRomanPSMT"/>
-          <w:sz w:val="16"/>
-          <w:szCs w:val="16"/>
-        </w:rPr>
-        <w:t>lot.annexe</w:t>
-      </w:r>
-      <w:proofErr w:type="gramEnd"/>
-      <w:r>
-        <w:rPr>
-          <w:rFonts w:ascii="TimesNewRomanPSMT" w:hAnsi="TimesNewRomanPSMT" w:cs="TimesNewRomanPSMT"/>
-          <w:sz w:val="16"/>
-          <w:szCs w:val="16"/>
-        </w:rPr>
-        <w:t>_caves</w:t>
-      </w:r>
-      <w:proofErr w:type="spellEnd"/>
-      <w:r>
-        <w:rPr>
-          <w:rFonts w:ascii="TimesNewRomanPSMT" w:hAnsi="TimesNewRomanPSMT" w:cs="TimesNewRomanPSMT"/>
-          <w:sz w:val="16"/>
-          <w:szCs w:val="16"/>
-        </w:rPr>
-        <w:t xml:space="preserve"> %}</w:t>
+        <w:t>{% if lot.annexe_caves %}</w:t>
       </w:r>
     </w:p>
     <w:p>
@@ -1553,25 +1193,7 @@
           <w:sz w:val="16"/>
           <w:szCs w:val="16"/>
         </w:rPr>
-        <w:t xml:space="preserve"> </w:t>
-      </w:r>
-      <w:proofErr w:type="spellStart"/>
-      <w:r>
-        <w:rPr>
-          <w:rFonts w:ascii="TimesNewRomanPSMT" w:hAnsi="TimesNewRomanPSMT" w:cs="TimesNewRomanPSMT"/>
-          <w:sz w:val="16"/>
-          <w:szCs w:val="16"/>
-        </w:rPr>
-        <w:t>endif</w:t>
-      </w:r>
-      <w:proofErr w:type="spellEnd"/>
-      <w:r>
-        <w:rPr>
-          <w:rFonts w:ascii="TimesNewRomanPSMT" w:hAnsi="TimesNewRomanPSMT" w:cs="TimesNewRomanPSMT"/>
-          <w:sz w:val="16"/>
-          <w:szCs w:val="16"/>
-        </w:rPr>
-        <w:t xml:space="preserve"> %} </w:t>
+        <w:t xml:space="preserve"> endif %} </w:t>
       </w:r>
     </w:p>
     <w:p>
@@ -1606,35 +1228,7 @@
           <w:sz w:val="16"/>
           <w:szCs w:val="16"/>
         </w:rPr>
-        <w:t xml:space="preserve"> if </w:t>
-      </w:r>
-      <w:proofErr w:type="spellStart"/>
-      <w:proofErr w:type="gramStart"/>
-      <w:r>
-        <w:rPr>
-          <w:rFonts w:ascii="TimesNewRomanPSMT" w:hAnsi="TimesNewRomanPSMT" w:cs="TimesNewRomanPSMT"/>
-          <w:sz w:val="16"/>
-          <w:szCs w:val="16"/>
-        </w:rPr>
-        <w:t>lot.annexe</w:t>
-      </w:r>
-      <w:proofErr w:type="gramEnd"/>
-      <w:r>
-        <w:rPr>
-          <w:rFonts w:ascii="TimesNewRomanPSMT" w:hAnsi="TimesNewRomanPSMT" w:cs="TimesNewRomanPSMT"/>
-          <w:sz w:val="16"/>
-          <w:szCs w:val="16"/>
-        </w:rPr>
-        <w:t>_soussols</w:t>
-      </w:r>
-      <w:proofErr w:type="spellEnd"/>
-      <w:r>
-        <w:rPr>
-          <w:rFonts w:ascii="TimesNewRomanPSMT" w:hAnsi="TimesNewRomanPSMT" w:cs="TimesNewRomanPSMT"/>
-          <w:sz w:val="16"/>
-          <w:szCs w:val="16"/>
-        </w:rPr>
-        <w:t xml:space="preserve"> %}</w:t>
+        <w:t xml:space="preserve"> if lot.annexe_soussols %}</w:t>
       </w:r>
     </w:p>
     <w:p>
@@ -1723,35 +1317,15 @@
         <w:jc w:val="both"/>
         <w:rPr>
           <w:rFonts w:ascii="TimesNewRomanPSMT" w:hAnsi="TimesNewRomanPSMT" w:cs="TimesNewRomanPSMT"/>
-          <w:lang w:val="en-US"/>
-        </w:rPr>
-      </w:pPr>
-      <w:r>
-        <w:rPr>
-          <w:rFonts w:ascii="TimesNewRomanPSMT" w:hAnsi="TimesNewRomanPSMT" w:cs="TimesNewRomanPSMT"/>
-          <w:sz w:val="16"/>
-          <w:szCs w:val="16"/>
-          <w:lang w:val="en-US"/>
-        </w:rPr>
-        <w:t>{%</w:t>
-      </w:r>
-      <w:r>
-        <w:rPr>
-          <w:rFonts w:ascii="TimesNewRomanPSMT" w:hAnsi="TimesNewRomanPSMT" w:cs="TimesNewRomanPSMT"/>
-          <w:sz w:val="16"/>
-          <w:szCs w:val="16"/>
-          <w:lang w:val="en-US"/>
-        </w:rPr>
-        <w:t>-</w:t>
-      </w:r>
-      <w:r>
-        <w:rPr>
-          <w:rFonts w:ascii="TimesNewRomanPSMT" w:hAnsi="TimesNewRomanPSMT" w:cs="TimesNewRomanPSMT"/>
-          <w:sz w:val="16"/>
-          <w:szCs w:val="16"/>
-          <w:lang w:val="en-US"/>
-        </w:rPr>
-        <w:t xml:space="preserve"> endif %} </w:t>
+        </w:rPr>
+      </w:pPr>
+      <w:r>
+        <w:rPr>
+          <w:rFonts w:ascii="TimesNewRomanPSMT" w:hAnsi="TimesNewRomanPSMT" w:cs="TimesNewRomanPSMT"/>
+          <w:sz w:val="16"/>
+          <w:szCs w:val="16"/>
+        </w:rPr>
+        <w:t xml:space="preserve">{%- endif %} </w:t>
       </w:r>
     </w:p>
     <w:p>
@@ -1762,75 +1336,15 @@
           <w:rFonts w:ascii="TimesNewRomanPSMT" w:hAnsi="TimesNewRomanPSMT" w:cs="TimesNewRomanPSMT"/>
           <w:sz w:val="16"/>
           <w:szCs w:val="16"/>
-          <w:lang w:val="en-US"/>
-        </w:rPr>
-      </w:pPr>
-      <w:r>
-        <w:rPr>
-          <w:rFonts w:ascii="TimesNewRomanPSMT" w:hAnsi="TimesNewRomanPSMT" w:cs="TimesNewRomanPSMT"/>
-          <w:sz w:val="16"/>
-          <w:szCs w:val="16"/>
-          <w:lang w:val="en-US"/>
-        </w:rPr>
-        <w:t>{%</w:t>
-      </w:r>
-      <w:r>
-        <w:rPr>
-          <w:rFonts w:ascii="TimesNewRomanPSMT" w:hAnsi="TimesNewRomanPSMT" w:cs="TimesNewRomanPSMT"/>
-          <w:sz w:val="16"/>
-          <w:szCs w:val="16"/>
-          <w:lang w:val="en-US"/>
-        </w:rPr>
-        <w:t>-</w:t>
-      </w:r>
-      <w:r>
-        <w:rPr>
-          <w:rFonts w:ascii="TimesNewRomanPSMT" w:hAnsi="TimesNewRomanPSMT" w:cs="TimesNewRomanPSMT"/>
-          <w:sz w:val="16"/>
-          <w:szCs w:val="16"/>
-          <w:lang w:val="en-US"/>
-        </w:rPr>
-        <w:t xml:space="preserve"> if </w:t>
-      </w:r>
-      <w:proofErr w:type="spellStart"/>
-      <w:proofErr w:type="gramStart"/>
-      <w:r>
-        <w:rPr>
-          <w:rFonts w:ascii="TimesNewRomanPSMT" w:hAnsi="TimesNewRomanPSMT" w:cs="TimesNewRomanPSMT"/>
-          <w:sz w:val="16"/>
-          <w:szCs w:val="16"/>
-          <w:lang w:val="en-US"/>
-        </w:rPr>
-        <w:t>lot.annexe</w:t>
-      </w:r>
-      <w:proofErr w:type="gramEnd"/>
-      <w:r>
-        <w:rPr>
-          <w:rFonts w:ascii="TimesNewRomanPSMT" w:hAnsi="TimesNewRomanPSMT" w:cs="TimesNewRomanPSMT"/>
-          <w:sz w:val="16"/>
-          <w:szCs w:val="16"/>
-          <w:lang w:val="en-US"/>
-        </w:rPr>
-        <w:t>_</w:t>
-      </w:r>
-      <w:r>
-        <w:rPr>
-          <w:rFonts w:ascii="TimesNewRomanPSMT" w:hAnsi="TimesNewRomanPSMT" w:cs="TimesNewRomanPSMT"/>
-          <w:sz w:val="16"/>
-          <w:szCs w:val="16"/>
-          <w:lang w:val="en-US"/>
-        </w:rPr>
-        <w:t>remises</w:t>
-      </w:r>
-      <w:proofErr w:type="spellEnd"/>
-      <w:r>
-        <w:rPr>
-          <w:rFonts w:ascii="TimesNewRomanPSMT" w:hAnsi="TimesNewRomanPSMT" w:cs="TimesNewRomanPSMT"/>
-          <w:sz w:val="16"/>
-          <w:szCs w:val="16"/>
-          <w:lang w:val="en-US"/>
-        </w:rPr>
-        <w:t xml:space="preserve"> %}</w:t>
+        </w:rPr>
+      </w:pPr>
+      <w:r>
+        <w:rPr>
+          <w:rFonts w:ascii="TimesNewRomanPSMT" w:hAnsi="TimesNewRomanPSMT" w:cs="TimesNewRomanPSMT"/>
+          <w:sz w:val="16"/>
+          <w:szCs w:val="16"/>
+        </w:rPr>
+        <w:t>{%- if lot.annexe_remises %}</w:t>
       </w:r>
     </w:p>
     <w:p>
@@ -1839,7 +1353,6 @@
         <w:jc w:val="both"/>
         <w:rPr>
           <w:rFonts w:ascii="TimesNewRomanPSMT" w:hAnsi="TimesNewRomanPSMT" w:cs="TimesNewRomanPSMT"/>
-          <w:lang w:val="en-US"/>
         </w:rPr>
       </w:pPr>
       <w:r>
@@ -1865,7 +1378,6 @@
           <w:rFonts w:ascii="TimesNewRomanPSMT" w:hAnsi="TimesNewRomanPSMT" w:cs="TimesNewRomanPSMT"/>
           <w:sz w:val="16"/>
           <w:szCs w:val="16"/>
-          <w:lang w:val="en-US"/>
         </w:rPr>
         <w:instrText xml:space="preserve"> FORMCHECKBOX </w:instrText>
       </w:r>
@@ -1897,14 +1409,12 @@
           <w:rFonts w:ascii="TimesNewRomanPSMT" w:hAnsi="TimesNewRomanPSMT" w:cs="TimesNewRomanPSMT"/>
           <w:sz w:val="16"/>
           <w:szCs w:val="16"/>
-          <w:lang w:val="en-US"/>
         </w:rPr>
         <w:t xml:space="preserve"> </w:t>
       </w:r>
       <w:r>
         <w:rPr>
           <w:rFonts w:ascii="TimesNewRomanPSMT" w:hAnsi="TimesNewRomanPSMT" w:cs="TimesNewRomanPSMT"/>
-          <w:lang w:val="en-US"/>
         </w:rPr>
         <w:t>Remise</w:t>
       </w:r>
@@ -1915,35 +1425,15 @@
         <w:jc w:val="both"/>
         <w:rPr>
           <w:rFonts w:ascii="TimesNewRomanPSMT" w:hAnsi="TimesNewRomanPSMT" w:cs="TimesNewRomanPSMT"/>
-          <w:lang w:val="en-US"/>
-        </w:rPr>
-      </w:pPr>
-      <w:r>
-        <w:rPr>
-          <w:rFonts w:ascii="TimesNewRomanPSMT" w:hAnsi="TimesNewRomanPSMT" w:cs="TimesNewRomanPSMT"/>
-          <w:sz w:val="16"/>
-          <w:szCs w:val="16"/>
-          <w:lang w:val="en-US"/>
-        </w:rPr>
-        <w:t>{%</w:t>
-      </w:r>
-      <w:r>
-        <w:rPr>
-          <w:rFonts w:ascii="TimesNewRomanPSMT" w:hAnsi="TimesNewRomanPSMT" w:cs="TimesNewRomanPSMT"/>
-          <w:sz w:val="16"/>
-          <w:szCs w:val="16"/>
-          <w:lang w:val="en-US"/>
-        </w:rPr>
-        <w:t>-</w:t>
-      </w:r>
-      <w:r>
-        <w:rPr>
-          <w:rFonts w:ascii="TimesNewRomanPSMT" w:hAnsi="TimesNewRomanPSMT" w:cs="TimesNewRomanPSMT"/>
-          <w:sz w:val="16"/>
-          <w:szCs w:val="16"/>
-          <w:lang w:val="en-US"/>
-        </w:rPr>
-        <w:t xml:space="preserve"> endif %} </w:t>
+        </w:rPr>
+      </w:pPr>
+      <w:r>
+        <w:rPr>
+          <w:rFonts w:ascii="TimesNewRomanPSMT" w:hAnsi="TimesNewRomanPSMT" w:cs="TimesNewRomanPSMT"/>
+          <w:sz w:val="16"/>
+          <w:szCs w:val="16"/>
+        </w:rPr>
+        <w:t xml:space="preserve">{%- endif %} </w:t>
       </w:r>
     </w:p>
     <w:p>
@@ -1954,48 +1444,15 @@
           <w:rFonts w:ascii="TimesNewRomanPSMT" w:hAnsi="TimesNewRomanPSMT" w:cs="TimesNewRomanPSMT"/>
           <w:sz w:val="16"/>
           <w:szCs w:val="16"/>
-          <w:lang w:val="en-US"/>
-        </w:rPr>
-      </w:pPr>
-      <w:r>
-        <w:rPr>
-          <w:rFonts w:ascii="TimesNewRomanPSMT" w:hAnsi="TimesNewRomanPSMT" w:cs="TimesNewRomanPSMT"/>
-          <w:sz w:val="16"/>
-          <w:szCs w:val="16"/>
-          <w:lang w:val="en-US"/>
-        </w:rPr>
-        <w:t xml:space="preserve">{%- if </w:t>
-      </w:r>
-      <w:proofErr w:type="spellStart"/>
-      <w:proofErr w:type="gramStart"/>
-      <w:r>
-        <w:rPr>
-          <w:rFonts w:ascii="TimesNewRomanPSMT" w:hAnsi="TimesNewRomanPSMT" w:cs="TimesNewRomanPSMT"/>
-          <w:sz w:val="16"/>
-          <w:szCs w:val="16"/>
-          <w:lang w:val="en-US"/>
-        </w:rPr>
-        <w:t>lot.annexe</w:t>
-      </w:r>
-      <w:proofErr w:type="gramEnd"/>
-      <w:r>
-        <w:rPr>
-          <w:rFonts w:ascii="TimesNewRomanPSMT" w:hAnsi="TimesNewRomanPSMT" w:cs="TimesNewRomanPSMT"/>
-          <w:sz w:val="16"/>
-          <w:szCs w:val="16"/>
-          <w:lang w:val="en-US"/>
-        </w:rPr>
-        <w:t>_ateliers</w:t>
-      </w:r>
-      <w:proofErr w:type="spellEnd"/>
-      <w:r>
-        <w:rPr>
-          <w:rFonts w:ascii="TimesNewRomanPSMT" w:hAnsi="TimesNewRomanPSMT" w:cs="TimesNewRomanPSMT"/>
-          <w:sz w:val="16"/>
-          <w:szCs w:val="16"/>
-          <w:lang w:val="en-US"/>
-        </w:rPr>
-        <w:t xml:space="preserve"> %}</w:t>
+        </w:rPr>
+      </w:pPr>
+      <w:r>
+        <w:rPr>
+          <w:rFonts w:ascii="TimesNewRomanPSMT" w:hAnsi="TimesNewRomanPSMT" w:cs="TimesNewRomanPSMT"/>
+          <w:sz w:val="16"/>
+          <w:szCs w:val="16"/>
+        </w:rPr>
+        <w:t>{%- if lot.annexe_ateliers %}</w:t>
       </w:r>
     </w:p>
     <w:p>
@@ -2100,25 +1557,7 @@
           <w:sz w:val="16"/>
           <w:szCs w:val="16"/>
         </w:rPr>
-        <w:t xml:space="preserve"> </w:t>
-      </w:r>
-      <w:proofErr w:type="spellStart"/>
-      <w:r>
-        <w:rPr>
-          <w:rFonts w:ascii="TimesNewRomanPSMT" w:hAnsi="TimesNewRomanPSMT" w:cs="TimesNewRomanPSMT"/>
-          <w:sz w:val="16"/>
-          <w:szCs w:val="16"/>
-        </w:rPr>
-        <w:t>endif</w:t>
-      </w:r>
-      <w:proofErr w:type="spellEnd"/>
-      <w:r>
-        <w:rPr>
-          <w:rFonts w:ascii="TimesNewRomanPSMT" w:hAnsi="TimesNewRomanPSMT" w:cs="TimesNewRomanPSMT"/>
-          <w:sz w:val="16"/>
-          <w:szCs w:val="16"/>
-        </w:rPr>
-        <w:t xml:space="preserve"> %} </w:t>
+        <w:t xml:space="preserve"> endif %} </w:t>
       </w:r>
     </w:p>
     <w:p>
@@ -2153,26 +1592,7 @@
           <w:sz w:val="16"/>
           <w:szCs w:val="16"/>
         </w:rPr>
-        <w:t xml:space="preserve"> if </w:t>
-      </w:r>
-      <w:proofErr w:type="spellStart"/>
-      <w:proofErr w:type="gramStart"/>
-      <w:r>
-        <w:rPr>
-          <w:rFonts w:ascii="TimesNewRomanPSMT" w:hAnsi="TimesNewRomanPSMT" w:cs="TimesNewRomanPSMT"/>
-          <w:sz w:val="16"/>
-          <w:szCs w:val="16"/>
-        </w:rPr>
-        <w:t>lot.annexe</w:t>
-      </w:r>
-      <w:proofErr w:type="gramEnd"/>
-      <w:r>
-        <w:rPr>
-          <w:rFonts w:ascii="TimesNewRomanPSMT" w:hAnsi="TimesNewRomanPSMT" w:cs="TimesNewRomanPSMT"/>
-          <w:sz w:val="16"/>
-          <w:szCs w:val="16"/>
-        </w:rPr>
-        <w:t>_</w:t>
+        <w:t xml:space="preserve"> if lot.annexe_</w:t>
       </w:r>
       <w:r>
         <w:rPr>
@@ -2182,7 +1602,6 @@
         </w:rPr>
         <w:t>sechoirs</w:t>
       </w:r>
-      <w:proofErr w:type="spellEnd"/>
       <w:r>
         <w:rPr>
           <w:rFonts w:ascii="TimesNewRomanPSMT" w:hAnsi="TimesNewRomanPSMT" w:cs="TimesNewRomanPSMT"/>
@@ -2270,15 +1689,13 @@
         <w:jc w:val="both"/>
         <w:rPr>
           <w:rFonts w:ascii="TimesNewRomanPSMT" w:hAnsi="TimesNewRomanPSMT" w:cs="TimesNewRomanPSMT"/>
-          <w:lang w:val="en-US"/>
-        </w:rPr>
-      </w:pPr>
-      <w:r>
-        <w:rPr>
-          <w:rFonts w:ascii="TimesNewRomanPSMT" w:hAnsi="TimesNewRomanPSMT" w:cs="TimesNewRomanPSMT"/>
-          <w:sz w:val="16"/>
-          <w:szCs w:val="16"/>
-          <w:lang w:val="en-US"/>
+        </w:rPr>
+      </w:pPr>
+      <w:r>
+        <w:rPr>
+          <w:rFonts w:ascii="TimesNewRomanPSMT" w:hAnsi="TimesNewRomanPSMT" w:cs="TimesNewRomanPSMT"/>
+          <w:sz w:val="16"/>
+          <w:szCs w:val="16"/>
         </w:rPr>
         <w:t xml:space="preserve">{%- endif %} </w:t>
       </w:r>
@@ -2291,75 +1708,17 @@
           <w:rFonts w:ascii="TimesNewRomanPSMT" w:hAnsi="TimesNewRomanPSMT" w:cs="TimesNewRomanPSMT"/>
           <w:sz w:val="16"/>
           <w:szCs w:val="16"/>
-          <w:lang w:val="en-US"/>
-        </w:rPr>
-      </w:pPr>
-      <w:r>
-        <w:rPr>
-          <w:rFonts w:ascii="TimesNewRomanPSMT" w:hAnsi="TimesNewRomanPSMT" w:cs="TimesNewRomanPSMT"/>
-          <w:sz w:val="16"/>
-          <w:szCs w:val="16"/>
-          <w:lang w:val="en-US"/>
-        </w:rPr>
-        <w:t>{%</w:t>
-      </w:r>
-      <w:r>
-        <w:rPr>
-          <w:rFonts w:ascii="TimesNewRomanPSMT" w:hAnsi="TimesNewRomanPSMT" w:cs="TimesNewRomanPSMT"/>
-          <w:sz w:val="16"/>
-          <w:szCs w:val="16"/>
-          <w:lang w:val="en-US"/>
-        </w:rPr>
-        <w:t>-</w:t>
-      </w:r>
-      <w:r>
-        <w:rPr>
-          <w:rFonts w:ascii="TimesNewRomanPSMT" w:hAnsi="TimesNewRomanPSMT" w:cs="TimesNewRomanPSMT"/>
-          <w:sz w:val="16"/>
-          <w:szCs w:val="16"/>
-          <w:lang w:val="en-US"/>
-        </w:rPr>
-        <w:t xml:space="preserve"> if </w:t>
-      </w:r>
-      <w:proofErr w:type="spellStart"/>
-      <w:proofErr w:type="gramStart"/>
-      <w:r>
-        <w:rPr>
-          <w:rFonts w:ascii="TimesNewRomanPSMT" w:hAnsi="TimesNewRomanPSMT" w:cs="TimesNewRomanPSMT"/>
-          <w:sz w:val="16"/>
-          <w:szCs w:val="16"/>
-          <w:lang w:val="en-US"/>
-        </w:rPr>
-        <w:t>lot.annexe</w:t>
-      </w:r>
-      <w:proofErr w:type="gramEnd"/>
-      <w:r>
-        <w:rPr>
-          <w:rFonts w:ascii="TimesNewRomanPSMT" w:hAnsi="TimesNewRomanPSMT" w:cs="TimesNewRomanPSMT"/>
-          <w:sz w:val="16"/>
-          <w:szCs w:val="16"/>
-          <w:lang w:val="en-US"/>
-        </w:rPr>
-        <w:t>_</w:t>
-      </w:r>
-      <w:r>
-        <w:rPr>
-          <w:rFonts w:ascii="TimesNewRomanPSMT" w:hAnsi="TimesNewRomanPSMT" w:cs="TimesNewRomanPSMT"/>
-          <w:sz w:val="16"/>
-          <w:szCs w:val="16"/>
-          <w:lang w:val="en-US"/>
-        </w:rPr>
-        <w:t>celliers</w:t>
-      </w:r>
-      <w:proofErr w:type="spellEnd"/>
-      <w:r>
-        <w:rPr>
-          <w:rFonts w:ascii="TimesNewRomanPSMT" w:hAnsi="TimesNewRomanPSMT" w:cs="TimesNewRomanPSMT"/>
-          <w:sz w:val="16"/>
-          <w:szCs w:val="16"/>
-          <w:lang w:val="en-US"/>
-        </w:rPr>
-        <w:t xml:space="preserve"> %}</w:t>
+          <w:lang w:val="fr-FR"/>
+        </w:rPr>
+      </w:pPr>
+      <w:r>
+        <w:rPr>
+          <w:rFonts w:ascii="TimesNewRomanPSMT" w:hAnsi="TimesNewRomanPSMT" w:cs="TimesNewRomanPSMT"/>
+          <w:sz w:val="16"/>
+          <w:szCs w:val="16"/>
+          <w:lang w:val="fr-FR"/>
+        </w:rPr>
+        <w:t>{%- if lot.annexe_celliers %}</w:t>
       </w:r>
     </w:p>
     <w:p>
@@ -2464,25 +1823,7 @@
           <w:sz w:val="16"/>
           <w:szCs w:val="16"/>
         </w:rPr>
-        <w:t xml:space="preserve"> </w:t>
-      </w:r>
-      <w:proofErr w:type="spellStart"/>
-      <w:r>
-        <w:rPr>
-          <w:rFonts w:ascii="TimesNewRomanPSMT" w:hAnsi="TimesNewRomanPSMT" w:cs="TimesNewRomanPSMT"/>
-          <w:sz w:val="16"/>
-          <w:szCs w:val="16"/>
-        </w:rPr>
-        <w:t>endif</w:t>
-      </w:r>
-      <w:proofErr w:type="spellEnd"/>
-      <w:r>
-        <w:rPr>
-          <w:rFonts w:ascii="TimesNewRomanPSMT" w:hAnsi="TimesNewRomanPSMT" w:cs="TimesNewRomanPSMT"/>
-          <w:sz w:val="16"/>
-          <w:szCs w:val="16"/>
-        </w:rPr>
-        <w:t xml:space="preserve"> %} </w:t>
+        <w:t xml:space="preserve"> endif %} </w:t>
       </w:r>
     </w:p>
     <w:p>
@@ -2493,84 +1834,15 @@
           <w:rFonts w:ascii="TimesNewRomanPSMT" w:hAnsi="TimesNewRomanPSMT" w:cs="TimesNewRomanPSMT"/>
           <w:sz w:val="16"/>
           <w:szCs w:val="16"/>
-          <w:lang w:val="en-US"/>
-        </w:rPr>
-      </w:pPr>
-      <w:r>
-        <w:rPr>
-          <w:rFonts w:ascii="TimesNewRomanPSMT" w:hAnsi="TimesNewRomanPSMT" w:cs="TimesNewRomanPSMT"/>
-          <w:sz w:val="16"/>
-          <w:szCs w:val="16"/>
-          <w:lang w:val="en-US"/>
-        </w:rPr>
-        <w:t>{%</w:t>
-      </w:r>
-      <w:r>
-        <w:rPr>
-          <w:rFonts w:ascii="TimesNewRomanPSMT" w:hAnsi="TimesNewRomanPSMT" w:cs="TimesNewRomanPSMT"/>
-          <w:sz w:val="16"/>
-          <w:szCs w:val="16"/>
-          <w:lang w:val="en-US"/>
-        </w:rPr>
-        <w:t>-</w:t>
-      </w:r>
-      <w:r>
-        <w:rPr>
-          <w:rFonts w:ascii="TimesNewRomanPSMT" w:hAnsi="TimesNewRomanPSMT" w:cs="TimesNewRomanPSMT"/>
-          <w:sz w:val="16"/>
-          <w:szCs w:val="16"/>
-          <w:lang w:val="en-US"/>
-        </w:rPr>
-        <w:t xml:space="preserve"> if </w:t>
-      </w:r>
-      <w:proofErr w:type="spellStart"/>
-      <w:proofErr w:type="gramStart"/>
-      <w:r>
-        <w:rPr>
-          <w:rFonts w:ascii="TimesNewRomanPSMT" w:hAnsi="TimesNewRomanPSMT" w:cs="TimesNewRomanPSMT"/>
-          <w:sz w:val="16"/>
-          <w:szCs w:val="16"/>
-          <w:lang w:val="en-US"/>
-        </w:rPr>
-        <w:t>lot.annexe</w:t>
-      </w:r>
-      <w:proofErr w:type="gramEnd"/>
-      <w:r>
-        <w:rPr>
-          <w:rFonts w:ascii="TimesNewRomanPSMT" w:hAnsi="TimesNewRomanPSMT" w:cs="TimesNewRomanPSMT"/>
-          <w:sz w:val="16"/>
-          <w:szCs w:val="16"/>
-          <w:lang w:val="en-US"/>
-        </w:rPr>
-        <w:t>_</w:t>
-      </w:r>
-      <w:r>
-        <w:rPr>
-          <w:rFonts w:ascii="TimesNewRomanPSMT" w:hAnsi="TimesNewRomanPSMT" w:cs="TimesNewRomanPSMT"/>
-          <w:sz w:val="16"/>
-          <w:szCs w:val="16"/>
-          <w:lang w:val="en-US"/>
-        </w:rPr>
-        <w:t>re</w:t>
-      </w:r>
-      <w:r>
-        <w:rPr>
-          <w:rFonts w:ascii="TimesNewRomanPSMT" w:hAnsi="TimesNewRomanPSMT" w:cs="TimesNewRomanPSMT"/>
-          <w:sz w:val="16"/>
-          <w:szCs w:val="16"/>
-          <w:lang w:val="en-US"/>
-        </w:rPr>
-        <w:t>sserres</w:t>
-      </w:r>
-      <w:proofErr w:type="spellEnd"/>
-      <w:r>
-        <w:rPr>
-          <w:rFonts w:ascii="TimesNewRomanPSMT" w:hAnsi="TimesNewRomanPSMT" w:cs="TimesNewRomanPSMT"/>
-          <w:sz w:val="16"/>
-          <w:szCs w:val="16"/>
-          <w:lang w:val="en-US"/>
-        </w:rPr>
-        <w:t xml:space="preserve"> %}</w:t>
+        </w:rPr>
+      </w:pPr>
+      <w:r>
+        <w:rPr>
+          <w:rFonts w:ascii="TimesNewRomanPSMT" w:hAnsi="TimesNewRomanPSMT" w:cs="TimesNewRomanPSMT"/>
+          <w:sz w:val="16"/>
+          <w:szCs w:val="16"/>
+        </w:rPr>
+        <w:t>{%- if lot.annexe_resserres %}</w:t>
       </w:r>
     </w:p>
     <w:p>
@@ -2579,7 +1851,6 @@
         <w:jc w:val="both"/>
         <w:rPr>
           <w:rFonts w:ascii="TimesNewRomanPSMT" w:hAnsi="TimesNewRomanPSMT" w:cs="TimesNewRomanPSMT"/>
-          <w:lang w:val="en-US"/>
         </w:rPr>
       </w:pPr>
       <w:r>
@@ -2605,7 +1876,6 @@
           <w:rFonts w:ascii="TimesNewRomanPSMT" w:hAnsi="TimesNewRomanPSMT" w:cs="TimesNewRomanPSMT"/>
           <w:sz w:val="16"/>
           <w:szCs w:val="16"/>
-          <w:lang w:val="en-US"/>
         </w:rPr>
         <w:instrText xml:space="preserve"> FORMCHECKBOX </w:instrText>
       </w:r>
@@ -2637,19 +1907,15 @@
           <w:rFonts w:ascii="TimesNewRomanPSMT" w:hAnsi="TimesNewRomanPSMT" w:cs="TimesNewRomanPSMT"/>
           <w:sz w:val="16"/>
           <w:szCs w:val="16"/>
-          <w:lang w:val="en-US"/>
         </w:rPr>
         <w:t xml:space="preserve"> </w:t>
       </w:r>
-      <w:proofErr w:type="spellStart"/>
-      <w:r>
-        <w:rPr>
-          <w:rFonts w:ascii="TimesNewRomanPSMT" w:hAnsi="TimesNewRomanPSMT" w:cs="TimesNewRomanPSMT"/>
-          <w:lang w:val="en-US"/>
+      <w:r>
+        <w:rPr>
+          <w:rFonts w:ascii="TimesNewRomanPSMT" w:hAnsi="TimesNewRomanPSMT" w:cs="TimesNewRomanPSMT"/>
         </w:rPr>
         <w:t>Resserres</w:t>
       </w:r>
-      <w:proofErr w:type="spellEnd"/>
     </w:p>
     <w:p>
       <w:pPr>
@@ -2657,35 +1923,15 @@
         <w:jc w:val="both"/>
         <w:rPr>
           <w:rFonts w:ascii="TimesNewRomanPSMT" w:hAnsi="TimesNewRomanPSMT" w:cs="TimesNewRomanPSMT"/>
-          <w:lang w:val="en-US"/>
-        </w:rPr>
-      </w:pPr>
-      <w:r>
-        <w:rPr>
-          <w:rFonts w:ascii="TimesNewRomanPSMT" w:hAnsi="TimesNewRomanPSMT" w:cs="TimesNewRomanPSMT"/>
-          <w:sz w:val="16"/>
-          <w:szCs w:val="16"/>
-          <w:lang w:val="en-US"/>
-        </w:rPr>
-        <w:t>{%</w:t>
-      </w:r>
-      <w:r>
-        <w:rPr>
-          <w:rFonts w:ascii="TimesNewRomanPSMT" w:hAnsi="TimesNewRomanPSMT" w:cs="TimesNewRomanPSMT"/>
-          <w:sz w:val="16"/>
-          <w:szCs w:val="16"/>
-          <w:lang w:val="en-US"/>
-        </w:rPr>
-        <w:t>-</w:t>
-      </w:r>
-      <w:r>
-        <w:rPr>
-          <w:rFonts w:ascii="TimesNewRomanPSMT" w:hAnsi="TimesNewRomanPSMT" w:cs="TimesNewRomanPSMT"/>
-          <w:sz w:val="16"/>
-          <w:szCs w:val="16"/>
-          <w:lang w:val="en-US"/>
-        </w:rPr>
-        <w:t xml:space="preserve"> endif %} </w:t>
+        </w:rPr>
+      </w:pPr>
+      <w:r>
+        <w:rPr>
+          <w:rFonts w:ascii="TimesNewRomanPSMT" w:hAnsi="TimesNewRomanPSMT" w:cs="TimesNewRomanPSMT"/>
+          <w:sz w:val="16"/>
+          <w:szCs w:val="16"/>
+        </w:rPr>
+        <w:t xml:space="preserve">{%- endif %} </w:t>
       </w:r>
     </w:p>
     <w:p>
@@ -2696,75 +1942,15 @@
           <w:rFonts w:ascii="TimesNewRomanPSMT" w:hAnsi="TimesNewRomanPSMT" w:cs="TimesNewRomanPSMT"/>
           <w:sz w:val="16"/>
           <w:szCs w:val="16"/>
-          <w:lang w:val="en-US"/>
-        </w:rPr>
-      </w:pPr>
-      <w:r>
-        <w:rPr>
-          <w:rFonts w:ascii="TimesNewRomanPSMT" w:hAnsi="TimesNewRomanPSMT" w:cs="TimesNewRomanPSMT"/>
-          <w:sz w:val="16"/>
-          <w:szCs w:val="16"/>
-          <w:lang w:val="en-US"/>
-        </w:rPr>
-        <w:t>{%</w:t>
-      </w:r>
-      <w:r>
-        <w:rPr>
-          <w:rFonts w:ascii="TimesNewRomanPSMT" w:hAnsi="TimesNewRomanPSMT" w:cs="TimesNewRomanPSMT"/>
-          <w:sz w:val="16"/>
-          <w:szCs w:val="16"/>
-          <w:lang w:val="en-US"/>
-        </w:rPr>
-        <w:t>-</w:t>
-      </w:r>
-      <w:r>
-        <w:rPr>
-          <w:rFonts w:ascii="TimesNewRomanPSMT" w:hAnsi="TimesNewRomanPSMT" w:cs="TimesNewRomanPSMT"/>
-          <w:sz w:val="16"/>
-          <w:szCs w:val="16"/>
-          <w:lang w:val="en-US"/>
-        </w:rPr>
-        <w:t xml:space="preserve"> if </w:t>
-      </w:r>
-      <w:proofErr w:type="spellStart"/>
-      <w:proofErr w:type="gramStart"/>
-      <w:r>
-        <w:rPr>
-          <w:rFonts w:ascii="TimesNewRomanPSMT" w:hAnsi="TimesNewRomanPSMT" w:cs="TimesNewRomanPSMT"/>
-          <w:sz w:val="16"/>
-          <w:szCs w:val="16"/>
-          <w:lang w:val="en-US"/>
-        </w:rPr>
-        <w:t>lot.annexe</w:t>
-      </w:r>
-      <w:proofErr w:type="gramEnd"/>
-      <w:r>
-        <w:rPr>
-          <w:rFonts w:ascii="TimesNewRomanPSMT" w:hAnsi="TimesNewRomanPSMT" w:cs="TimesNewRomanPSMT"/>
-          <w:sz w:val="16"/>
-          <w:szCs w:val="16"/>
-          <w:lang w:val="en-US"/>
-        </w:rPr>
-        <w:t>_</w:t>
-      </w:r>
-      <w:r>
-        <w:rPr>
-          <w:rFonts w:ascii="TimesNewRomanPSMT" w:hAnsi="TimesNewRomanPSMT" w:cs="TimesNewRomanPSMT"/>
-          <w:sz w:val="16"/>
-          <w:szCs w:val="16"/>
-          <w:lang w:val="en-US"/>
-        </w:rPr>
-        <w:t>combles</w:t>
-      </w:r>
-      <w:proofErr w:type="spellEnd"/>
-      <w:r>
-        <w:rPr>
-          <w:rFonts w:ascii="TimesNewRomanPSMT" w:hAnsi="TimesNewRomanPSMT" w:cs="TimesNewRomanPSMT"/>
-          <w:sz w:val="16"/>
-          <w:szCs w:val="16"/>
-          <w:lang w:val="en-US"/>
-        </w:rPr>
-        <w:t xml:space="preserve"> %}</w:t>
+        </w:rPr>
+      </w:pPr>
+      <w:r>
+        <w:rPr>
+          <w:rFonts w:ascii="TimesNewRomanPSMT" w:hAnsi="TimesNewRomanPSMT" w:cs="TimesNewRomanPSMT"/>
+          <w:sz w:val="16"/>
+          <w:szCs w:val="16"/>
+        </w:rPr>
+        <w:t>{%- if lot.annexe_combles %}</w:t>
       </w:r>
     </w:p>
     <w:p>
@@ -2869,25 +2055,7 @@
           <w:sz w:val="16"/>
           <w:szCs w:val="16"/>
         </w:rPr>
-        <w:t xml:space="preserve"> </w:t>
-      </w:r>
-      <w:proofErr w:type="spellStart"/>
-      <w:r>
-        <w:rPr>
-          <w:rFonts w:ascii="TimesNewRomanPSMT" w:hAnsi="TimesNewRomanPSMT" w:cs="TimesNewRomanPSMT"/>
-          <w:sz w:val="16"/>
-          <w:szCs w:val="16"/>
-        </w:rPr>
-        <w:t>endif</w:t>
-      </w:r>
-      <w:proofErr w:type="spellEnd"/>
-      <w:r>
-        <w:rPr>
-          <w:rFonts w:ascii="TimesNewRomanPSMT" w:hAnsi="TimesNewRomanPSMT" w:cs="TimesNewRomanPSMT"/>
-          <w:sz w:val="16"/>
-          <w:szCs w:val="16"/>
-        </w:rPr>
-        <w:t xml:space="preserve"> %} </w:t>
+        <w:t xml:space="preserve"> endif %} </w:t>
       </w:r>
     </w:p>
     <w:p>
@@ -2926,10 +2094,8 @@
           <w:szCs w:val="16"/>
           <w:lang w:val="en-US"/>
         </w:rPr>
-        <w:t xml:space="preserve"> if </w:t>
-      </w:r>
-      <w:proofErr w:type="spellStart"/>
-      <w:proofErr w:type="gramStart"/>
+        <w:t xml:space="preserve"> if lot.annexe_</w:t>
+      </w:r>
       <w:r>
         <w:rPr>
           <w:rFonts w:ascii="TimesNewRomanPSMT" w:hAnsi="TimesNewRomanPSMT" w:cs="TimesNewRomanPSMT"/>
@@ -2937,28 +2103,8 @@
           <w:szCs w:val="16"/>
           <w:lang w:val="en-US"/>
         </w:rPr>
-        <w:t>lot.annexe</w:t>
-      </w:r>
-      <w:proofErr w:type="gramEnd"/>
-      <w:r>
-        <w:rPr>
-          <w:rFonts w:ascii="TimesNewRomanPSMT" w:hAnsi="TimesNewRomanPSMT" w:cs="TimesNewRomanPSMT"/>
-          <w:sz w:val="16"/>
-          <w:szCs w:val="16"/>
-          <w:lang w:val="en-US"/>
-        </w:rPr>
-        <w:t>_</w:t>
-      </w:r>
-      <w:r>
-        <w:rPr>
-          <w:rFonts w:ascii="TimesNewRomanPSMT" w:hAnsi="TimesNewRomanPSMT" w:cs="TimesNewRomanPSMT"/>
-          <w:sz w:val="16"/>
-          <w:szCs w:val="16"/>
-          <w:lang w:val="en-US"/>
-        </w:rPr>
         <w:t>balcons</w:t>
       </w:r>
-      <w:proofErr w:type="spellEnd"/>
       <w:r>
         <w:rPr>
           <w:rFonts w:ascii="TimesNewRomanPSMT" w:hAnsi="TimesNewRomanPSMT" w:cs="TimesNewRomanPSMT"/>
@@ -3037,7 +2183,6 @@
         </w:rPr>
         <w:t xml:space="preserve"> </w:t>
       </w:r>
-      <w:proofErr w:type="spellStart"/>
       <w:r>
         <w:rPr>
           <w:rFonts w:ascii="TimesNewRomanPSMT" w:hAnsi="TimesNewRomanPSMT" w:cs="TimesNewRomanPSMT"/>
@@ -3045,7 +2190,6 @@
         </w:rPr>
         <w:t>Balcons</w:t>
       </w:r>
-      <w:proofErr w:type="spellEnd"/>
     </w:p>
     <w:p>
       <w:pPr>
@@ -3053,15 +2197,15 @@
         <w:jc w:val="both"/>
         <w:rPr>
           <w:rFonts w:ascii="TimesNewRomanPSMT" w:hAnsi="TimesNewRomanPSMT" w:cs="TimesNewRomanPSMT"/>
-          <w:lang w:val="en-US"/>
-        </w:rPr>
-      </w:pPr>
-      <w:r>
-        <w:rPr>
-          <w:rFonts w:ascii="TimesNewRomanPSMT" w:hAnsi="TimesNewRomanPSMT" w:cs="TimesNewRomanPSMT"/>
-          <w:sz w:val="16"/>
-          <w:szCs w:val="16"/>
-          <w:lang w:val="en-US"/>
+          <w:lang w:val="fr-FR"/>
+        </w:rPr>
+      </w:pPr>
+      <w:r>
+        <w:rPr>
+          <w:rFonts w:ascii="TimesNewRomanPSMT" w:hAnsi="TimesNewRomanPSMT" w:cs="TimesNewRomanPSMT"/>
+          <w:sz w:val="16"/>
+          <w:szCs w:val="16"/>
+          <w:lang w:val="fr-FR"/>
         </w:rPr>
         <w:t xml:space="preserve">{%- endif %} </w:t>
       </w:r>
@@ -3098,26 +2242,7 @@
           <w:sz w:val="16"/>
           <w:szCs w:val="16"/>
         </w:rPr>
-        <w:t xml:space="preserve"> if </w:t>
-      </w:r>
-      <w:proofErr w:type="spellStart"/>
-      <w:proofErr w:type="gramStart"/>
-      <w:r>
-        <w:rPr>
-          <w:rFonts w:ascii="TimesNewRomanPSMT" w:hAnsi="TimesNewRomanPSMT" w:cs="TimesNewRomanPSMT"/>
-          <w:sz w:val="16"/>
-          <w:szCs w:val="16"/>
-        </w:rPr>
-        <w:t>lot.annexe</w:t>
-      </w:r>
-      <w:proofErr w:type="gramEnd"/>
-      <w:r>
-        <w:rPr>
-          <w:rFonts w:ascii="TimesNewRomanPSMT" w:hAnsi="TimesNewRomanPSMT" w:cs="TimesNewRomanPSMT"/>
-          <w:sz w:val="16"/>
-          <w:szCs w:val="16"/>
-        </w:rPr>
-        <w:t>_</w:t>
+        <w:t xml:space="preserve"> if lot.annexe_</w:t>
       </w:r>
       <w:r>
         <w:rPr>
@@ -3127,7 +2252,6 @@
         </w:rPr>
         <w:t>loggias</w:t>
       </w:r>
-      <w:proofErr w:type="spellEnd"/>
       <w:r>
         <w:rPr>
           <w:rFonts w:ascii="TimesNewRomanPSMT" w:hAnsi="TimesNewRomanPSMT" w:cs="TimesNewRomanPSMT"/>
@@ -3239,25 +2363,7 @@
           <w:sz w:val="16"/>
           <w:szCs w:val="16"/>
         </w:rPr>
-        <w:t xml:space="preserve"> </w:t>
-      </w:r>
-      <w:proofErr w:type="spellStart"/>
-      <w:r>
-        <w:rPr>
-          <w:rFonts w:ascii="TimesNewRomanPSMT" w:hAnsi="TimesNewRomanPSMT" w:cs="TimesNewRomanPSMT"/>
-          <w:sz w:val="16"/>
-          <w:szCs w:val="16"/>
-        </w:rPr>
-        <w:t>endif</w:t>
-      </w:r>
-      <w:proofErr w:type="spellEnd"/>
-      <w:r>
-        <w:rPr>
-          <w:rFonts w:ascii="TimesNewRomanPSMT" w:hAnsi="TimesNewRomanPSMT" w:cs="TimesNewRomanPSMT"/>
-          <w:sz w:val="16"/>
-          <w:szCs w:val="16"/>
-        </w:rPr>
-        <w:t xml:space="preserve"> %} </w:t>
+        <w:t xml:space="preserve"> endif %} </w:t>
       </w:r>
     </w:p>
     <w:p>
@@ -3293,26 +2399,7 @@
           <w:sz w:val="16"/>
           <w:szCs w:val="16"/>
         </w:rPr>
-        <w:t xml:space="preserve"> if </w:t>
-      </w:r>
-      <w:proofErr w:type="spellStart"/>
-      <w:proofErr w:type="gramStart"/>
-      <w:r>
-        <w:rPr>
-          <w:rFonts w:ascii="TimesNewRomanPSMT" w:hAnsi="TimesNewRomanPSMT" w:cs="TimesNewRomanPSMT"/>
-          <w:sz w:val="16"/>
-          <w:szCs w:val="16"/>
-        </w:rPr>
-        <w:t>lot.annexe</w:t>
-      </w:r>
-      <w:proofErr w:type="gramEnd"/>
-      <w:r>
-        <w:rPr>
-          <w:rFonts w:ascii="TimesNewRomanPSMT" w:hAnsi="TimesNewRomanPSMT" w:cs="TimesNewRomanPSMT"/>
-          <w:sz w:val="16"/>
-          <w:szCs w:val="16"/>
-        </w:rPr>
-        <w:t>_</w:t>
+        <w:t xml:space="preserve"> if lot.annexe_</w:t>
       </w:r>
       <w:r>
         <w:rPr>
@@ -3322,7 +2409,6 @@
         </w:rPr>
         <w:t>terrasses</w:t>
       </w:r>
-      <w:proofErr w:type="spellEnd"/>
       <w:r>
         <w:rPr>
           <w:rFonts w:ascii="TimesNewRomanPSMT" w:hAnsi="TimesNewRomanPSMT" w:cs="TimesNewRomanPSMT"/>
@@ -3440,25 +2526,7 @@
           <w:sz w:val="16"/>
           <w:szCs w:val="16"/>
         </w:rPr>
-        <w:t xml:space="preserve"> </w:t>
-      </w:r>
-      <w:proofErr w:type="spellStart"/>
-      <w:r>
-        <w:rPr>
-          <w:rFonts w:ascii="TimesNewRomanPSMT" w:hAnsi="TimesNewRomanPSMT" w:cs="TimesNewRomanPSMT"/>
-          <w:sz w:val="16"/>
-          <w:szCs w:val="16"/>
-        </w:rPr>
-        <w:t>endif</w:t>
-      </w:r>
-      <w:proofErr w:type="spellEnd"/>
-      <w:r>
-        <w:rPr>
-          <w:rFonts w:ascii="TimesNewRomanPSMT" w:hAnsi="TimesNewRomanPSMT" w:cs="TimesNewRomanPSMT"/>
-          <w:sz w:val="16"/>
-          <w:szCs w:val="16"/>
-        </w:rPr>
-        <w:t xml:space="preserve"> %} </w:t>
+        <w:t xml:space="preserve"> endif %} </w:t>
       </w:r>
     </w:p>
     <w:p>
@@ -3508,35 +2576,7 @@
         <w:rPr>
           <w:rFonts w:ascii="TimesNewRomanPSMT" w:hAnsi="TimesNewRomanPSMT" w:cs="TimesNewRomanPSMT"/>
         </w:rPr>
-        <w:t xml:space="preserve">4. Surface utile totale de l'opération (art. D. 353-16 (2°) précité) : </w:t>
-      </w:r>
-      <w:proofErr w:type="gramStart"/>
-      <w:r>
-        <w:rPr>
-          <w:rFonts w:ascii="TimesNewRomanPSMT" w:hAnsi="TimesNewRomanPSMT" w:cs="TimesNewRomanPSMT"/>
-        </w:rPr>
-        <w:t xml:space="preserve">{{ </w:t>
-      </w:r>
-      <w:proofErr w:type="spellStart"/>
-      <w:r>
-        <w:rPr>
-          <w:rFonts w:ascii="TimesNewRomanPSMT" w:hAnsi="TimesNewRomanPSMT" w:cs="TimesNewRomanPSMT"/>
-        </w:rPr>
-        <w:t>su</w:t>
-      </w:r>
-      <w:proofErr w:type="gramEnd"/>
-      <w:r>
-        <w:rPr>
-          <w:rFonts w:ascii="TimesNewRomanPSMT" w:hAnsi="TimesNewRomanPSMT" w:cs="TimesNewRomanPSMT"/>
-        </w:rPr>
-        <w:t>_totale|f</w:t>
-      </w:r>
-      <w:proofErr w:type="spellEnd"/>
-      <w:r>
-        <w:rPr>
-          <w:rFonts w:ascii="TimesNewRomanPSMT" w:hAnsi="TimesNewRomanPSMT" w:cs="TimesNewRomanPSMT"/>
-        </w:rPr>
-        <w:t xml:space="preserve"> }} m</w:t>
+        <w:t>4. Surface utile totale de l'opération (art. D. 353-16 (2°) précité) : {{ su_totale|f }} m</w:t>
       </w:r>
       <w:r>
         <w:rPr>
@@ -3579,27 +2619,7 @@
           <w:sz w:val="20"/>
           <w:lang w:val="en-US"/>
         </w:rPr>
-        <w:t xml:space="preserve">{% if </w:t>
-      </w:r>
-      <w:proofErr w:type="spellStart"/>
-      <w:proofErr w:type="gramStart"/>
-      <w:r>
-        <w:rPr>
-          <w:rFonts w:ascii="TimesNewRomanPSMT" w:hAnsi="TimesNewRomanPSMT" w:cs="TimesNewRomanPSMT"/>
-          <w:sz w:val="20"/>
-          <w:lang w:val="en-US"/>
-        </w:rPr>
-        <w:t>logements.count</w:t>
-      </w:r>
-      <w:proofErr w:type="spellEnd"/>
-      <w:proofErr w:type="gramEnd"/>
-      <w:r>
-        <w:rPr>
-          <w:rFonts w:ascii="TimesNewRomanPSMT" w:hAnsi="TimesNewRomanPSMT" w:cs="TimesNewRomanPSMT"/>
-          <w:sz w:val="20"/>
-          <w:lang w:val="en-US"/>
-        </w:rPr>
-        <w:t>() %}</w:t>
+        <w:t>{% if logements.count() %}</w:t>
       </w:r>
     </w:p>
     <w:p>
@@ -3692,7 +2712,6 @@
                 <w:szCs w:val="14"/>
               </w:rPr>
             </w:pPr>
-            <w:proofErr w:type="gramStart"/>
             <w:r>
               <w:rPr>
                 <w:rFonts w:ascii="TimesNewRomanPSMT" w:hAnsi="TimesNewRomanPSMT" w:cs="TimesNewRomanPSMT"/>
@@ -3701,7 +2720,6 @@
               </w:rPr>
               <w:t>habitable</w:t>
             </w:r>
-            <w:proofErr w:type="gramEnd"/>
           </w:p>
           <w:p>
             <w:pPr>
@@ -3718,25 +2736,7 @@
                 <w:sz w:val="14"/>
                 <w:szCs w:val="14"/>
               </w:rPr>
-              <w:t>(</w:t>
-            </w:r>
-            <w:proofErr w:type="gramStart"/>
-            <w:r>
-              <w:rPr>
-                <w:rFonts w:ascii="TimesNewRomanPSMT" w:hAnsi="TimesNewRomanPSMT" w:cs="TimesNewRomanPSMT"/>
-                <w:sz w:val="14"/>
-                <w:szCs w:val="14"/>
-              </w:rPr>
-              <w:t>art.</w:t>
-            </w:r>
-            <w:proofErr w:type="gramEnd"/>
-            <w:r>
-              <w:rPr>
-                <w:rFonts w:ascii="TimesNewRomanPSMT" w:hAnsi="TimesNewRomanPSMT" w:cs="TimesNewRomanPSMT"/>
-                <w:sz w:val="14"/>
-                <w:szCs w:val="14"/>
-              </w:rPr>
-              <w:t xml:space="preserve"> R. 111-2)</w:t>
+              <w:t>(art. R. 111-2)</w:t>
             </w:r>
           </w:p>
         </w:tc>
@@ -3771,23 +2771,13 @@
                 <w:lang w:val="en-US"/>
               </w:rPr>
             </w:pPr>
-            <w:proofErr w:type="gramStart"/>
             <w:r>
               <w:rPr>
                 <w:rFonts w:ascii="TimesNewRomanPSMT" w:hAnsi="TimesNewRomanPSMT" w:cs="TimesNewRomanPSMT"/>
                 <w:sz w:val="14"/>
                 <w:szCs w:val="14"/>
               </w:rPr>
-              <w:t>réelle</w:t>
-            </w:r>
-            <w:proofErr w:type="gramEnd"/>
-            <w:r>
-              <w:rPr>
-                <w:rFonts w:ascii="TimesNewRomanPSMT" w:hAnsi="TimesNewRomanPSMT" w:cs="TimesNewRomanPSMT"/>
-                <w:sz w:val="14"/>
-                <w:szCs w:val="14"/>
-              </w:rPr>
-              <w:t xml:space="preserve"> des annexes</w:t>
+              <w:t>réelle des annexes</w:t>
             </w:r>
           </w:p>
         </w:tc>
@@ -3827,25 +2817,7 @@
                 <w:sz w:val="14"/>
                 <w:szCs w:val="14"/>
               </w:rPr>
-              <w:t>(</w:t>
-            </w:r>
-            <w:proofErr w:type="gramStart"/>
-            <w:r>
-              <w:rPr>
-                <w:rFonts w:ascii="TimesNewRomanPSMT" w:hAnsi="TimesNewRomanPSMT" w:cs="TimesNewRomanPSMT"/>
-                <w:sz w:val="14"/>
-                <w:szCs w:val="14"/>
-              </w:rPr>
-              <w:t>surface</w:t>
-            </w:r>
-            <w:proofErr w:type="gramEnd"/>
-            <w:r>
-              <w:rPr>
-                <w:rFonts w:ascii="TimesNewRomanPSMT" w:hAnsi="TimesNewRomanPSMT" w:cs="TimesNewRomanPSMT"/>
-                <w:sz w:val="14"/>
-                <w:szCs w:val="14"/>
-              </w:rPr>
-              <w:t xml:space="preserve"> habitable augmentée de 50% de la surface des annexes)</w:t>
+              <w:t>(surface habitable augmentée de 50% de la surface des annexes)</w:t>
             </w:r>
           </w:p>
         </w:tc>
@@ -3868,25 +2840,7 @@
                 <w:sz w:val="14"/>
                 <w:szCs w:val="14"/>
               </w:rPr>
-              <w:t xml:space="preserve">LOYER </w:t>
-            </w:r>
-            <w:proofErr w:type="spellStart"/>
-            <w:r>
-              <w:rPr>
-                <w:rFonts w:ascii="TimesNewRomanPSMT" w:hAnsi="TimesNewRomanPSMT" w:cs="TimesNewRomanPSMT"/>
-                <w:sz w:val="14"/>
-                <w:szCs w:val="14"/>
-              </w:rPr>
-              <w:t>maxinum</w:t>
-            </w:r>
-            <w:proofErr w:type="spellEnd"/>
-            <w:r>
-              <w:rPr>
-                <w:rFonts w:ascii="TimesNewRomanPSMT" w:hAnsi="TimesNewRomanPSMT" w:cs="TimesNewRomanPSMT"/>
-                <w:sz w:val="14"/>
-                <w:szCs w:val="14"/>
-              </w:rPr>
-              <w:t xml:space="preserve"> du logement en euros par mètre carré de surface utile</w:t>
+              <w:t>LOYER maxinum du logement en euros par mètre carré de surface utile</w:t>
             </w:r>
           </w:p>
         </w:tc>
@@ -3943,23 +2897,13 @@
                 <w:szCs w:val="14"/>
               </w:rPr>
             </w:pPr>
-            <w:proofErr w:type="gramStart"/>
             <w:r>
               <w:rPr>
                 <w:rFonts w:ascii="TimesNewRomanPSMT" w:hAnsi="TimesNewRomanPSMT" w:cs="TimesNewRomanPSMT"/>
                 <w:sz w:val="14"/>
                 <w:szCs w:val="14"/>
               </w:rPr>
-              <w:t>du</w:t>
-            </w:r>
-            <w:proofErr w:type="gramEnd"/>
-            <w:r>
-              <w:rPr>
-                <w:rFonts w:ascii="TimesNewRomanPSMT" w:hAnsi="TimesNewRomanPSMT" w:cs="TimesNewRomanPSMT"/>
-                <w:sz w:val="14"/>
-                <w:szCs w:val="14"/>
-              </w:rPr>
-              <w:t xml:space="preserve"> logement</w:t>
+              <w:t>du logement</w:t>
             </w:r>
           </w:p>
           <w:p>
@@ -3976,25 +2920,7 @@
                 <w:sz w:val="14"/>
                 <w:szCs w:val="14"/>
               </w:rPr>
-              <w:t>(</w:t>
-            </w:r>
-            <w:proofErr w:type="gramStart"/>
-            <w:r>
-              <w:rPr>
-                <w:rFonts w:ascii="TimesNewRomanPSMT" w:hAnsi="TimesNewRomanPSMT" w:cs="TimesNewRomanPSMT"/>
-                <w:sz w:val="14"/>
-                <w:szCs w:val="14"/>
-              </w:rPr>
-              <w:t>col</w:t>
-            </w:r>
-            <w:proofErr w:type="gramEnd"/>
-            <w:r>
-              <w:rPr>
-                <w:rFonts w:ascii="TimesNewRomanPSMT" w:hAnsi="TimesNewRomanPSMT" w:cs="TimesNewRomanPSMT"/>
-                <w:sz w:val="14"/>
-                <w:szCs w:val="14"/>
-              </w:rPr>
-              <w:t xml:space="preserve"> 4 </w:t>
+              <w:t xml:space="preserve">(col 4 </w:t>
             </w:r>
             <w:r>
               <w:rPr>
@@ -4368,27 +3294,7 @@
                 <w:szCs w:val="16"/>
                 <w:lang w:val="en-US"/>
               </w:rPr>
-              <w:t xml:space="preserve">{%tr for l in </w:t>
-            </w:r>
-            <w:proofErr w:type="spellStart"/>
-            <w:r>
-              <w:rPr>
-                <w:rFonts w:ascii="TimesNewRomanPSMT" w:hAnsi="TimesNewRomanPSMT" w:cs="TimesNewRomanPSMT"/>
-                <w:sz w:val="16"/>
-                <w:szCs w:val="16"/>
-                <w:lang w:val="en-US"/>
-              </w:rPr>
-              <w:t>logements</w:t>
-            </w:r>
-            <w:proofErr w:type="spellEnd"/>
-            <w:r>
-              <w:rPr>
-                <w:rFonts w:ascii="TimesNewRomanPSMT" w:hAnsi="TimesNewRomanPSMT" w:cs="TimesNewRomanPSMT"/>
-                <w:sz w:val="16"/>
-                <w:szCs w:val="16"/>
-                <w:lang w:val="en-US"/>
-              </w:rPr>
-              <w:t xml:space="preserve"> %}</w:t>
+              <w:t>{%tr for l in logements %}</w:t>
             </w:r>
           </w:p>
         </w:tc>
@@ -4415,27 +3321,7 @@
                 <w:szCs w:val="16"/>
                 <w:lang w:val="en-US"/>
               </w:rPr>
-              <w:t>{{</w:t>
-            </w:r>
-            <w:proofErr w:type="spellStart"/>
-            <w:r>
-              <w:rPr>
-                <w:rFonts w:ascii="TimesNewRomanPSMT" w:hAnsi="TimesNewRomanPSMT" w:cs="TimesNewRomanPSMT"/>
-                <w:sz w:val="16"/>
-                <w:szCs w:val="16"/>
-                <w:lang w:val="en-US"/>
-              </w:rPr>
-              <w:t>l.d</w:t>
-            </w:r>
-            <w:proofErr w:type="spellEnd"/>
-            <w:r>
-              <w:rPr>
-                <w:rFonts w:ascii="TimesNewRomanPSMT" w:hAnsi="TimesNewRomanPSMT" w:cs="TimesNewRomanPSMT"/>
-                <w:sz w:val="16"/>
-                <w:szCs w:val="16"/>
-                <w:lang w:val="en-US"/>
-              </w:rPr>
-              <w:t>}}</w:t>
+              <w:t>{{l.d}}</w:t>
             </w:r>
           </w:p>
         </w:tc>
@@ -4460,27 +3346,7 @@
                 <w:szCs w:val="16"/>
                 <w:lang w:val="en-US"/>
               </w:rPr>
-              <w:t>{{</w:t>
-            </w:r>
-            <w:proofErr w:type="spellStart"/>
-            <w:r>
-              <w:rPr>
-                <w:rFonts w:ascii="TimesNewRomanPSMT" w:hAnsi="TimesNewRomanPSMT" w:cs="TimesNewRomanPSMT"/>
-                <w:sz w:val="16"/>
-                <w:szCs w:val="16"/>
-                <w:lang w:val="en-US"/>
-              </w:rPr>
-              <w:t>l.sh|f</w:t>
-            </w:r>
-            <w:proofErr w:type="spellEnd"/>
-            <w:r>
-              <w:rPr>
-                <w:rFonts w:ascii="TimesNewRomanPSMT" w:hAnsi="TimesNewRomanPSMT" w:cs="TimesNewRomanPSMT"/>
-                <w:sz w:val="16"/>
-                <w:szCs w:val="16"/>
-                <w:lang w:val="en-US"/>
-              </w:rPr>
-              <w:t xml:space="preserve"> }}</w:t>
+              <w:t>{{l.sh|f }}</w:t>
             </w:r>
           </w:p>
         </w:tc>
@@ -4505,27 +3371,7 @@
                 <w:szCs w:val="16"/>
                 <w:lang w:val="en-US"/>
               </w:rPr>
-              <w:t>{{</w:t>
-            </w:r>
-            <w:proofErr w:type="spellStart"/>
-            <w:r>
-              <w:rPr>
-                <w:rFonts w:ascii="TimesNewRomanPSMT" w:hAnsi="TimesNewRomanPSMT" w:cs="TimesNewRomanPSMT"/>
-                <w:sz w:val="16"/>
-                <w:szCs w:val="16"/>
-                <w:lang w:val="en-US"/>
-              </w:rPr>
-              <w:t>l.sa|f</w:t>
-            </w:r>
-            <w:proofErr w:type="spellEnd"/>
-            <w:r>
-              <w:rPr>
-                <w:rFonts w:ascii="TimesNewRomanPSMT" w:hAnsi="TimesNewRomanPSMT" w:cs="TimesNewRomanPSMT"/>
-                <w:sz w:val="16"/>
-                <w:szCs w:val="16"/>
-                <w:lang w:val="en-US"/>
-              </w:rPr>
-              <w:t xml:space="preserve"> }}</w:t>
+              <w:t>{{l.sa|f }}</w:t>
             </w:r>
           </w:p>
         </w:tc>
@@ -4550,27 +3396,7 @@
                 <w:szCs w:val="16"/>
                 <w:lang w:val="en-US"/>
               </w:rPr>
-              <w:t>{{</w:t>
-            </w:r>
-            <w:proofErr w:type="spellStart"/>
-            <w:r>
-              <w:rPr>
-                <w:rFonts w:ascii="TimesNewRomanPSMT" w:hAnsi="TimesNewRomanPSMT" w:cs="TimesNewRomanPSMT"/>
-                <w:sz w:val="16"/>
-                <w:szCs w:val="16"/>
-                <w:lang w:val="en-US"/>
-              </w:rPr>
-              <w:t>l.su|f</w:t>
-            </w:r>
-            <w:proofErr w:type="spellEnd"/>
-            <w:r>
-              <w:rPr>
-                <w:rFonts w:ascii="TimesNewRomanPSMT" w:hAnsi="TimesNewRomanPSMT" w:cs="TimesNewRomanPSMT"/>
-                <w:sz w:val="16"/>
-                <w:szCs w:val="16"/>
-                <w:lang w:val="en-US"/>
-              </w:rPr>
-              <w:t xml:space="preserve"> }}</w:t>
+              <w:t>{{l.su|f }}</w:t>
             </w:r>
           </w:p>
         </w:tc>
@@ -4595,38 +3421,7 @@
                 <w:szCs w:val="16"/>
                 <w:lang w:val="en-US"/>
               </w:rPr>
-              <w:t>{{</w:t>
-            </w:r>
-            <w:proofErr w:type="spellStart"/>
-            <w:proofErr w:type="gramStart"/>
-            <w:r>
-              <w:rPr>
-                <w:rFonts w:ascii="TimesNewRomanPSMT" w:hAnsi="TimesNewRomanPSMT" w:cs="TimesNewRomanPSMT"/>
-                <w:sz w:val="16"/>
-                <w:szCs w:val="16"/>
-                <w:lang w:val="en-US"/>
-              </w:rPr>
-              <w:t>l.lpmc</w:t>
-            </w:r>
-            <w:proofErr w:type="gramEnd"/>
-            <w:r>
-              <w:rPr>
-                <w:rFonts w:ascii="TimesNewRomanPSMT" w:hAnsi="TimesNewRomanPSMT" w:cs="TimesNewRomanPSMT"/>
-                <w:sz w:val="16"/>
-                <w:szCs w:val="16"/>
-                <w:lang w:val="en-US"/>
-              </w:rPr>
-              <w:t>|f</w:t>
-            </w:r>
-            <w:proofErr w:type="spellEnd"/>
-            <w:r>
-              <w:rPr>
-                <w:rFonts w:ascii="TimesNewRomanPSMT" w:hAnsi="TimesNewRomanPSMT" w:cs="TimesNewRomanPSMT"/>
-                <w:sz w:val="16"/>
-                <w:szCs w:val="16"/>
-                <w:lang w:val="en-US"/>
-              </w:rPr>
-              <w:t xml:space="preserve"> }}</w:t>
+              <w:t>{{l.lpmc|f }}</w:t>
             </w:r>
           </w:p>
         </w:tc>
@@ -4651,27 +3446,7 @@
                 <w:szCs w:val="16"/>
                 <w:lang w:val="en-US"/>
               </w:rPr>
-              <w:t>{{</w:t>
-            </w:r>
-            <w:proofErr w:type="spellStart"/>
-            <w:r>
-              <w:rPr>
-                <w:rFonts w:ascii="TimesNewRomanPSMT" w:hAnsi="TimesNewRomanPSMT" w:cs="TimesNewRomanPSMT"/>
-                <w:sz w:val="16"/>
-                <w:szCs w:val="16"/>
-                <w:lang w:val="en-US"/>
-              </w:rPr>
-              <w:t>l.c|f</w:t>
-            </w:r>
-            <w:proofErr w:type="spellEnd"/>
-            <w:r>
-              <w:rPr>
-                <w:rFonts w:ascii="TimesNewRomanPSMT" w:hAnsi="TimesNewRomanPSMT" w:cs="TimesNewRomanPSMT"/>
-                <w:sz w:val="16"/>
-                <w:szCs w:val="16"/>
-                <w:lang w:val="en-US"/>
-              </w:rPr>
-              <w:t>(d=4)}}</w:t>
+              <w:t>{{l.c|f(d=4)}}</w:t>
             </w:r>
           </w:p>
         </w:tc>
@@ -4696,38 +3471,7 @@
                 <w:szCs w:val="16"/>
                 <w:lang w:val="en-US"/>
               </w:rPr>
-              <w:t>{{</w:t>
-            </w:r>
-            <w:proofErr w:type="spellStart"/>
-            <w:proofErr w:type="gramStart"/>
-            <w:r>
-              <w:rPr>
-                <w:rFonts w:ascii="TimesNewRomanPSMT" w:hAnsi="TimesNewRomanPSMT" w:cs="TimesNewRomanPSMT"/>
-                <w:sz w:val="16"/>
-                <w:szCs w:val="16"/>
-                <w:lang w:val="en-US"/>
-              </w:rPr>
-              <w:t>l.l</w:t>
-            </w:r>
-            <w:proofErr w:type="gramEnd"/>
-            <w:r>
-              <w:rPr>
-                <w:rFonts w:ascii="TimesNewRomanPSMT" w:hAnsi="TimesNewRomanPSMT" w:cs="TimesNewRomanPSMT"/>
-                <w:sz w:val="16"/>
-                <w:szCs w:val="16"/>
-                <w:lang w:val="en-US"/>
-              </w:rPr>
-              <w:t>|f</w:t>
-            </w:r>
-            <w:proofErr w:type="spellEnd"/>
-            <w:r>
-              <w:rPr>
-                <w:rFonts w:ascii="TimesNewRomanPSMT" w:hAnsi="TimesNewRomanPSMT" w:cs="TimesNewRomanPSMT"/>
-                <w:sz w:val="16"/>
-                <w:szCs w:val="16"/>
-                <w:lang w:val="en-US"/>
-              </w:rPr>
-              <w:t>}}</w:t>
+              <w:t>{{l.l|f}}</w:t>
             </w:r>
           </w:p>
         </w:tc>
@@ -4754,25 +3498,7 @@
                 <w:szCs w:val="16"/>
                 <w:lang w:val="en-US"/>
               </w:rPr>
-              <w:t xml:space="preserve">{%tr </w:t>
-            </w:r>
-            <w:proofErr w:type="spellStart"/>
-            <w:r>
-              <w:rPr>
-                <w:sz w:val="16"/>
-                <w:szCs w:val="16"/>
-                <w:lang w:val="en-US"/>
-              </w:rPr>
-              <w:t>endfor</w:t>
-            </w:r>
-            <w:proofErr w:type="spellEnd"/>
-            <w:r>
-              <w:rPr>
-                <w:sz w:val="16"/>
-                <w:szCs w:val="16"/>
-                <w:lang w:val="en-US"/>
-              </w:rPr>
-              <w:t xml:space="preserve"> %}</w:t>
+              <w:t>{%tr endfor %}</w:t>
             </w:r>
           </w:p>
         </w:tc>
@@ -4828,9 +3554,8 @@
                 <w:szCs w:val="16"/>
                 <w:lang w:val="en-US"/>
               </w:rPr>
-              <w:t>{{</w:t>
-            </w:r>
-            <w:proofErr w:type="spellStart"/>
+              <w:t>{{sh_totale</w:t>
+            </w:r>
             <w:r>
               <w:rPr>
                 <w:rFonts w:ascii="TimesNewRomanPSMT" w:hAnsi="TimesNewRomanPSMT" w:cs="TimesNewRomanPSMT"/>
@@ -4840,20 +3565,8 @@
                 <w:szCs w:val="16"/>
                 <w:lang w:val="en-US"/>
               </w:rPr>
-              <w:t>sh_totale</w:t>
-            </w:r>
-            <w:r>
-              <w:rPr>
-                <w:rFonts w:ascii="TimesNewRomanPSMT" w:hAnsi="TimesNewRomanPSMT" w:cs="TimesNewRomanPSMT"/>
-                <w:b/>
-                <w:bCs/>
-                <w:sz w:val="16"/>
-                <w:szCs w:val="16"/>
-                <w:lang w:val="en-US"/>
-              </w:rPr>
               <w:t>|f</w:t>
             </w:r>
-            <w:proofErr w:type="spellEnd"/>
             <w:r>
               <w:rPr>
                 <w:rFonts w:ascii="TimesNewRomanPSMT" w:hAnsi="TimesNewRomanPSMT" w:cs="TimesNewRomanPSMT"/>
@@ -4890,9 +3603,8 @@
                 <w:szCs w:val="16"/>
                 <w:lang w:val="en-US"/>
               </w:rPr>
-              <w:t>{{</w:t>
-            </w:r>
-            <w:proofErr w:type="spellStart"/>
+              <w:t>{{s</w:t>
+            </w:r>
             <w:r>
               <w:rPr>
                 <w:rFonts w:ascii="TimesNewRomanPSMT" w:hAnsi="TimesNewRomanPSMT" w:cs="TimesNewRomanPSMT"/>
@@ -4902,7 +3614,7 @@
                 <w:szCs w:val="16"/>
                 <w:lang w:val="en-US"/>
               </w:rPr>
-              <w:t>s</w:t>
+              <w:t>a</w:t>
             </w:r>
             <w:r>
               <w:rPr>
@@ -4913,7 +3625,7 @@
                 <w:szCs w:val="16"/>
                 <w:lang w:val="en-US"/>
               </w:rPr>
-              <w:t>a</w:t>
+              <w:t>_totale</w:t>
             </w:r>
             <w:r>
               <w:rPr>
@@ -4924,20 +3636,8 @@
                 <w:szCs w:val="16"/>
                 <w:lang w:val="en-US"/>
               </w:rPr>
-              <w:t>_totale</w:t>
-            </w:r>
-            <w:r>
-              <w:rPr>
-                <w:rFonts w:ascii="TimesNewRomanPSMT" w:hAnsi="TimesNewRomanPSMT" w:cs="TimesNewRomanPSMT"/>
-                <w:b/>
-                <w:bCs/>
-                <w:sz w:val="16"/>
-                <w:szCs w:val="16"/>
-                <w:lang w:val="en-US"/>
-              </w:rPr>
               <w:t>|f</w:t>
             </w:r>
-            <w:proofErr w:type="spellEnd"/>
             <w:r>
               <w:rPr>
                 <w:rFonts w:ascii="TimesNewRomanPSMT" w:hAnsi="TimesNewRomanPSMT" w:cs="TimesNewRomanPSMT"/>
@@ -4974,9 +3674,8 @@
                 <w:szCs w:val="16"/>
                 <w:lang w:val="en-US"/>
               </w:rPr>
-              <w:t>{{</w:t>
-            </w:r>
-            <w:proofErr w:type="spellStart"/>
+              <w:t>{{s</w:t>
+            </w:r>
             <w:r>
               <w:rPr>
                 <w:rFonts w:ascii="TimesNewRomanPSMT" w:hAnsi="TimesNewRomanPSMT" w:cs="TimesNewRomanPSMT"/>
@@ -4986,7 +3685,7 @@
                 <w:szCs w:val="16"/>
                 <w:lang w:val="en-US"/>
               </w:rPr>
-              <w:t>s</w:t>
+              <w:t>u</w:t>
             </w:r>
             <w:r>
               <w:rPr>
@@ -4997,7 +3696,7 @@
                 <w:szCs w:val="16"/>
                 <w:lang w:val="en-US"/>
               </w:rPr>
-              <w:t>u</w:t>
+              <w:t>_totale</w:t>
             </w:r>
             <w:r>
               <w:rPr>
@@ -5008,20 +3707,8 @@
                 <w:szCs w:val="16"/>
                 <w:lang w:val="en-US"/>
               </w:rPr>
-              <w:t>_totale</w:t>
-            </w:r>
-            <w:r>
-              <w:rPr>
-                <w:rFonts w:ascii="TimesNewRomanPSMT" w:hAnsi="TimesNewRomanPSMT" w:cs="TimesNewRomanPSMT"/>
-                <w:b/>
-                <w:bCs/>
-                <w:sz w:val="16"/>
-                <w:szCs w:val="16"/>
-                <w:lang w:val="en-US"/>
-              </w:rPr>
               <w:t>|f</w:t>
             </w:r>
-            <w:proofErr w:type="spellEnd"/>
             <w:r>
               <w:rPr>
                 <w:rFonts w:ascii="TimesNewRomanPSMT" w:hAnsi="TimesNewRomanPSMT" w:cs="TimesNewRomanPSMT"/>
@@ -5092,7 +3779,6 @@
               </w:rPr>
               <w:t>{{</w:t>
             </w:r>
-            <w:proofErr w:type="spellStart"/>
             <w:r>
               <w:rPr>
                 <w:rFonts w:ascii="TimesNewRomanPSMT" w:hAnsi="TimesNewRomanPSMT" w:cs="TimesNewRomanPSMT"/>
@@ -5126,7 +3812,6 @@
               </w:rPr>
               <w:t>|f</w:t>
             </w:r>
-            <w:proofErr w:type="spellEnd"/>
             <w:r>
               <w:rPr>
                 <w:rFonts w:ascii="TimesNewRomanPSMT" w:hAnsi="TimesNewRomanPSMT" w:cs="TimesNewRomanPSMT"/>
@@ -5179,124 +3864,62 @@
           <w:rFonts w:ascii="TimesNewRomanPSMT" w:hAnsi="TimesNewRomanPSMT" w:cs="TimesNewRomanPSMT"/>
           <w:sz w:val="20"/>
         </w:rPr>
-        <w:t xml:space="preserve">{% </w:t>
-      </w:r>
-      <w:proofErr w:type="spellStart"/>
-      <w:r>
+        <w:t>{% endif %}</w:t>
+      </w:r>
+    </w:p>
+    <w:p>
+      <w:pPr>
+        <w:jc w:val="both"/>
+      </w:pPr>
+      <w:r>
+        <w:rPr>
+          <w:rFonts w:ascii="TimesNewRomanPSMT" w:hAnsi="TimesNewRomanPSMT" w:cs="TimesNewRomanPSMT"/>
+        </w:rPr>
+        <w:t>6. Nombre et liste des annexes susceptibles de donner lieu à perception d'un loyer accessoire : {{ liste_des_annexes }}</w:t>
+      </w:r>
+    </w:p>
+    <w:p>
+      <w:pPr>
+        <w:jc w:val="both"/>
+        <w:rPr>
+          <w:rFonts w:ascii="TimesNewRomanPSMT" w:hAnsi="TimesNewRomanPSMT" w:cs="TimesNewRomanPSMT"/>
+        </w:rPr>
+      </w:pPr>
+    </w:p>
+    <w:p>
+      <w:pPr>
+        <w:jc w:val="both"/>
+      </w:pPr>
+      <w:r>
+        <w:rPr>
+          <w:rFonts w:ascii="TimesNewRomanPSMT" w:hAnsi="TimesNewRomanPSMT" w:cs="TimesNewRomanPSMT"/>
+        </w:rPr>
+        <w:t xml:space="preserve">Ce sont les annexes ou parties d'annexes qui n'entrent pas dans le calcul de la surface utile, soit : les emplacements réservés au stationnement des véhicules, les terrasses, cours et jardins, faisant l'objet d'une jouissance exclusive. </w:t>
+      </w:r>
+    </w:p>
+    <w:p>
+      <w:pPr>
+        <w:jc w:val="both"/>
         <w:rPr>
           <w:rFonts w:ascii="TimesNewRomanPSMT" w:hAnsi="TimesNewRomanPSMT" w:cs="TimesNewRomanPSMT"/>
           <w:sz w:val="20"/>
         </w:rPr>
-        <w:t>endif</w:t>
-      </w:r>
-      <w:proofErr w:type="spellEnd"/>
-      <w:r>
+      </w:pPr>
+    </w:p>
+    <w:p>
+      <w:pPr>
+        <w:jc w:val="both"/>
         <w:rPr>
           <w:rFonts w:ascii="TimesNewRomanPSMT" w:hAnsi="TimesNewRomanPSMT" w:cs="TimesNewRomanPSMT"/>
           <w:sz w:val="20"/>
         </w:rPr>
-        <w:t xml:space="preserve"> %}</w:t>
-      </w:r>
-    </w:p>
-    <w:p>
-      <w:pPr>
-        <w:jc w:val="both"/>
-      </w:pPr>
-      <w:r>
-        <w:rPr>
-          <w:rFonts w:ascii="TimesNewRomanPSMT" w:hAnsi="TimesNewRomanPSMT" w:cs="TimesNewRomanPSMT"/>
-        </w:rPr>
-        <w:t xml:space="preserve">6. Nombre et liste des annexes susceptibles de donner lieu à perception d'un loyer accessoire : </w:t>
-      </w:r>
-      <w:proofErr w:type="gramStart"/>
-      <w:r>
-        <w:rPr>
-          <w:rFonts w:ascii="TimesNewRomanPSMT" w:hAnsi="TimesNewRomanPSMT" w:cs="TimesNewRomanPSMT"/>
-        </w:rPr>
-        <w:t xml:space="preserve">{{ </w:t>
-      </w:r>
-      <w:proofErr w:type="spellStart"/>
-      <w:r>
-        <w:rPr>
-          <w:rFonts w:ascii="TimesNewRomanPSMT" w:hAnsi="TimesNewRomanPSMT" w:cs="TimesNewRomanPSMT"/>
-        </w:rPr>
-        <w:t>liste</w:t>
-      </w:r>
-      <w:proofErr w:type="gramEnd"/>
-      <w:r>
-        <w:rPr>
-          <w:rFonts w:ascii="TimesNewRomanPSMT" w:hAnsi="TimesNewRomanPSMT" w:cs="TimesNewRomanPSMT"/>
-        </w:rPr>
-        <w:t>_des_annexes</w:t>
-      </w:r>
-      <w:proofErr w:type="spellEnd"/>
-      <w:r>
-        <w:rPr>
-          <w:rFonts w:ascii="TimesNewRomanPSMT" w:hAnsi="TimesNewRomanPSMT" w:cs="TimesNewRomanPSMT"/>
-        </w:rPr>
-        <w:t xml:space="preserve"> }}</w:t>
-      </w:r>
-    </w:p>
-    <w:p>
-      <w:pPr>
-        <w:jc w:val="both"/>
-        <w:rPr>
-          <w:rFonts w:ascii="TimesNewRomanPSMT" w:hAnsi="TimesNewRomanPSMT" w:cs="TimesNewRomanPSMT"/>
-        </w:rPr>
-      </w:pPr>
-    </w:p>
-    <w:p>
-      <w:pPr>
-        <w:jc w:val="both"/>
-      </w:pPr>
-      <w:r>
-        <w:rPr>
-          <w:rFonts w:ascii="TimesNewRomanPSMT" w:hAnsi="TimesNewRomanPSMT" w:cs="TimesNewRomanPSMT"/>
-        </w:rPr>
-        <w:t xml:space="preserve">Ce sont les annexes ou parties d'annexes qui n'entrent pas dans le calcul de la surface utile, soit : les emplacements réservés au stationnement des véhicules, les terrasses, cours et jardins, faisant l'objet d'une jouissance exclusive. </w:t>
-      </w:r>
-    </w:p>
-    <w:p>
-      <w:pPr>
-        <w:jc w:val="both"/>
+      </w:pPr>
+      <w:r>
         <w:rPr>
           <w:rFonts w:ascii="TimesNewRomanPSMT" w:hAnsi="TimesNewRomanPSMT" w:cs="TimesNewRomanPSMT"/>
           <w:sz w:val="20"/>
         </w:rPr>
-      </w:pPr>
-    </w:p>
-    <w:p>
-      <w:pPr>
-        <w:jc w:val="both"/>
-        <w:rPr>
-          <w:rFonts w:ascii="TimesNewRomanPSMT" w:hAnsi="TimesNewRomanPSMT" w:cs="TimesNewRomanPSMT"/>
-          <w:sz w:val="20"/>
-        </w:rPr>
-      </w:pPr>
-      <w:r>
-        <w:rPr>
-          <w:rFonts w:ascii="TimesNewRomanPSMT" w:hAnsi="TimesNewRomanPSMT" w:cs="TimesNewRomanPSMT"/>
-          <w:sz w:val="20"/>
-        </w:rPr>
-        <w:t xml:space="preserve">{% if </w:t>
-      </w:r>
-      <w:proofErr w:type="spellStart"/>
-      <w:proofErr w:type="gramStart"/>
-      <w:r>
-        <w:rPr>
-          <w:rFonts w:ascii="TimesNewRomanPSMT" w:hAnsi="TimesNewRomanPSMT" w:cs="TimesNewRomanPSMT"/>
-          <w:sz w:val="20"/>
-        </w:rPr>
-        <w:t>stationnements.count</w:t>
-      </w:r>
-      <w:proofErr w:type="spellEnd"/>
-      <w:proofErr w:type="gramEnd"/>
-      <w:r>
-        <w:rPr>
-          <w:rFonts w:ascii="TimesNewRomanPSMT" w:hAnsi="TimesNewRomanPSMT" w:cs="TimesNewRomanPSMT"/>
-          <w:sz w:val="20"/>
-        </w:rPr>
-        <w:t>() %}</w:t>
+        <w:t>{% if stationnements.count() %}</w:t>
       </w:r>
     </w:p>
     <w:tbl>
@@ -5344,29 +3967,7 @@
                 <w:szCs w:val="16"/>
               </w:rPr>
               <w:br/>
-              <w:t>à l’</w:t>
-            </w:r>
-            <w:proofErr w:type="spellStart"/>
-            <w:r>
-              <w:rPr>
-                <w:rFonts w:ascii="TimesNewRomanPSMT" w:hAnsi="TimesNewRomanPSMT" w:cs="TimesNewRomanPSMT"/>
-                <w:b/>
-                <w:bCs/>
-                <w:sz w:val="16"/>
-                <w:szCs w:val="16"/>
-              </w:rPr>
-              <w:t>articke</w:t>
-            </w:r>
-            <w:proofErr w:type="spellEnd"/>
-            <w:r>
-              <w:rPr>
-                <w:rFonts w:ascii="TimesNewRomanPSMT" w:hAnsi="TimesNewRomanPSMT" w:cs="TimesNewRomanPSMT"/>
-                <w:b/>
-                <w:bCs/>
-                <w:sz w:val="16"/>
-                <w:szCs w:val="16"/>
-              </w:rPr>
-              <w:t xml:space="preserve"> D. 353-16</w:t>
+              <w:t>à l’articke D. 353-16</w:t>
             </w:r>
             <w:r>
               <w:rPr>
@@ -5473,7 +4074,6 @@
               </w:rPr>
               <w:t xml:space="preserve"> in </w:t>
             </w:r>
-            <w:proofErr w:type="spellStart"/>
             <w:r>
               <w:rPr>
                 <w:rFonts w:ascii="TimesNewRomanPSMT" w:hAnsi="TimesNewRomanPSMT" w:cs="TimesNewRomanPSMT"/>
@@ -5483,7 +4083,6 @@
               </w:rPr>
               <w:t>stationnements</w:t>
             </w:r>
-            <w:proofErr w:type="spellEnd"/>
             <w:r>
               <w:rPr>
                 <w:rFonts w:ascii="TimesNewRomanPSMT" w:hAnsi="TimesNewRomanPSMT" w:cs="TimesNewRomanPSMT"/>
@@ -5507,88 +4106,15 @@
               <w:rPr>
                 <w:rFonts w:ascii="TimesNewRomanPSMT" w:hAnsi="TimesNewRomanPSMT" w:cs="TimesNewRomanPSMT"/>
                 <w:sz w:val="20"/>
-                <w:lang w:val="en-US"/>
               </w:rPr>
             </w:pPr>
-            <w:proofErr w:type="gramStart"/>
-            <w:r>
-              <w:rPr>
-                <w:rFonts w:ascii="TimesNewRomanPSMT" w:hAnsi="TimesNewRomanPSMT" w:cs="TimesNewRomanPSMT"/>
-                <w:sz w:val="16"/>
-                <w:szCs w:val="16"/>
-                <w:lang w:val="en-US"/>
-              </w:rPr>
-              <w:t xml:space="preserve">{{ </w:t>
-            </w:r>
-            <w:proofErr w:type="spellStart"/>
-            <w:r>
-              <w:rPr>
-                <w:rFonts w:ascii="TimesNewRomanPSMT" w:hAnsi="TimesNewRomanPSMT" w:cs="TimesNewRomanPSMT"/>
-                <w:sz w:val="16"/>
-                <w:szCs w:val="16"/>
-                <w:lang w:val="en-US"/>
-              </w:rPr>
-              <w:t>s</w:t>
-            </w:r>
-            <w:proofErr w:type="gramEnd"/>
-            <w:r>
-              <w:rPr>
-                <w:rFonts w:ascii="TimesNewRomanPSMT" w:hAnsi="TimesNewRomanPSMT" w:cs="TimesNewRomanPSMT"/>
-                <w:sz w:val="16"/>
-                <w:szCs w:val="16"/>
-                <w:lang w:val="en-US"/>
-              </w:rPr>
-              <w:t>.nb</w:t>
-            </w:r>
-            <w:proofErr w:type="spellEnd"/>
-            <w:r>
-              <w:rPr>
-                <w:rFonts w:ascii="TimesNewRomanPSMT" w:hAnsi="TimesNewRomanPSMT" w:cs="TimesNewRomanPSMT"/>
-                <w:sz w:val="16"/>
-                <w:szCs w:val="16"/>
-                <w:lang w:val="en-US"/>
-              </w:rPr>
-              <w:t xml:space="preserve"> }} </w:t>
-            </w:r>
-            <w:proofErr w:type="spellStart"/>
-            <w:r>
-              <w:rPr>
-                <w:rFonts w:ascii="TimesNewRomanPSMT" w:hAnsi="TimesNewRomanPSMT" w:cs="TimesNewRomanPSMT"/>
-                <w:sz w:val="16"/>
-                <w:szCs w:val="16"/>
-                <w:lang w:val="en-US"/>
-              </w:rPr>
-              <w:t>stationnement</w:t>
-            </w:r>
-            <w:proofErr w:type="spellEnd"/>
-            <w:r>
-              <w:rPr>
-                <w:rFonts w:ascii="TimesNewRomanPSMT" w:hAnsi="TimesNewRomanPSMT" w:cs="TimesNewRomanPSMT"/>
-                <w:sz w:val="16"/>
-                <w:szCs w:val="16"/>
-                <w:lang w:val="en-US"/>
-              </w:rPr>
-              <w:t>{{</w:t>
-            </w:r>
-            <w:proofErr w:type="spellStart"/>
-            <w:r>
-              <w:rPr>
-                <w:rFonts w:ascii="TimesNewRomanPSMT" w:hAnsi="TimesNewRomanPSMT" w:cs="TimesNewRomanPSMT"/>
-                <w:sz w:val="16"/>
-                <w:szCs w:val="16"/>
-                <w:lang w:val="en-US"/>
-              </w:rPr>
-              <w:t>s.nb|pl</w:t>
-            </w:r>
-            <w:proofErr w:type="spellEnd"/>
-            <w:r>
-              <w:rPr>
-                <w:rFonts w:ascii="TimesNewRomanPSMT" w:hAnsi="TimesNewRomanPSMT" w:cs="TimesNewRomanPSMT"/>
-                <w:sz w:val="16"/>
-                <w:szCs w:val="16"/>
-                <w:lang w:val="en-US"/>
-              </w:rPr>
-              <w:t>}} de type {{ s.t }}</w:t>
+            <w:r>
+              <w:rPr>
+                <w:rFonts w:ascii="TimesNewRomanPSMT" w:hAnsi="TimesNewRomanPSMT" w:cs="TimesNewRomanPSMT"/>
+                <w:sz w:val="16"/>
+                <w:szCs w:val="16"/>
+              </w:rPr>
+              <w:t>{{ s.nb }} stationnement{{s.nb|pl}} de type {{ s.t }}</w:t>
             </w:r>
           </w:p>
         </w:tc>
@@ -5611,20 +4137,8 @@
                 <w:sz w:val="16"/>
                 <w:szCs w:val="16"/>
               </w:rPr>
-              <w:t>{{</w:t>
-            </w:r>
-            <w:proofErr w:type="spellStart"/>
-            <w:proofErr w:type="gramStart"/>
-            <w:r>
-              <w:rPr>
-                <w:rFonts w:ascii="TimesNewRomanPSMT" w:hAnsi="TimesNewRomanPSMT" w:cs="TimesNewRomanPSMT"/>
-                <w:sz w:val="16"/>
-                <w:szCs w:val="16"/>
-              </w:rPr>
-              <w:t>s.l</w:t>
-            </w:r>
-            <w:proofErr w:type="spellEnd"/>
-            <w:proofErr w:type="gramEnd"/>
+              <w:t>{{s.l</w:t>
+            </w:r>
             <w:r>
               <w:rPr>
                 <w:rFonts w:ascii="TimesNewRomanPSMT" w:hAnsi="TimesNewRomanPSMT" w:cs="TimesNewRomanPSMT"/>
@@ -5676,27 +4190,7 @@
                 <w:szCs w:val="16"/>
                 <w:lang w:val="en-US"/>
               </w:rPr>
-              <w:t xml:space="preserve">%tr </w:t>
-            </w:r>
-            <w:proofErr w:type="spellStart"/>
-            <w:r>
-              <w:rPr>
-                <w:rFonts w:ascii="TimesNewRomanPSMT" w:hAnsi="TimesNewRomanPSMT" w:cs="TimesNewRomanPSMT"/>
-                <w:sz w:val="16"/>
-                <w:szCs w:val="16"/>
-                <w:lang w:val="en-US"/>
-              </w:rPr>
-              <w:t>endfor</w:t>
-            </w:r>
-            <w:proofErr w:type="spellEnd"/>
-            <w:r>
-              <w:rPr>
-                <w:rFonts w:ascii="TimesNewRomanPSMT" w:hAnsi="TimesNewRomanPSMT" w:cs="TimesNewRomanPSMT"/>
-                <w:sz w:val="16"/>
-                <w:szCs w:val="16"/>
-                <w:lang w:val="en-US"/>
-              </w:rPr>
-              <w:t xml:space="preserve"> %}</w:t>
+              <w:t>%tr endfor %}</w:t>
             </w:r>
           </w:p>
         </w:tc>
@@ -5715,23 +4209,7 @@
           <w:rFonts w:ascii="TimesNewRomanPSMT" w:hAnsi="TimesNewRomanPSMT" w:cs="TimesNewRomanPSMT"/>
           <w:sz w:val="20"/>
         </w:rPr>
-        <w:t xml:space="preserve">{% </w:t>
-      </w:r>
-      <w:proofErr w:type="spellStart"/>
-      <w:r>
-        <w:rPr>
-          <w:rFonts w:ascii="TimesNewRomanPSMT" w:hAnsi="TimesNewRomanPSMT" w:cs="TimesNewRomanPSMT"/>
-          <w:sz w:val="20"/>
-        </w:rPr>
-        <w:t>endif</w:t>
-      </w:r>
-      <w:proofErr w:type="spellEnd"/>
-      <w:r>
-        <w:rPr>
-          <w:rFonts w:ascii="TimesNewRomanPSMT" w:hAnsi="TimesNewRomanPSMT" w:cs="TimesNewRomanPSMT"/>
-          <w:sz w:val="20"/>
-        </w:rPr>
-        <w:t xml:space="preserve"> %}</w:t>
+        <w:t>{% endif %}</w:t>
       </w:r>
     </w:p>
     <w:p>
@@ -5751,8 +4229,6 @@
         </w:rPr>
         <w:t xml:space="preserve">{% if </w:t>
       </w:r>
-      <w:proofErr w:type="spellStart"/>
-      <w:proofErr w:type="gramStart"/>
       <w:r>
         <w:rPr>
           <w:rFonts w:ascii="TimesNewRomanPSMT" w:hAnsi="TimesNewRomanPSMT" w:cs="TimesNewRomanPSMT"/>
@@ -5767,17 +4243,7 @@
           <w:sz w:val="20"/>
           <w:lang w:val="en-US"/>
         </w:rPr>
-        <w:t>.count</w:t>
-      </w:r>
-      <w:proofErr w:type="spellEnd"/>
-      <w:proofErr w:type="gramEnd"/>
-      <w:r>
-        <w:rPr>
-          <w:rFonts w:ascii="TimesNewRomanPSMT" w:hAnsi="TimesNewRomanPSMT" w:cs="TimesNewRomanPSMT"/>
-          <w:sz w:val="20"/>
-          <w:lang w:val="en-US"/>
-        </w:rPr>
-        <w:t>() %}</w:t>
+        <w:t>.count() %}</w:t>
       </w:r>
     </w:p>
     <w:tbl>
@@ -5820,21 +4286,8 @@
                 <w:szCs w:val="16"/>
                 <w:lang w:val="en-US"/>
               </w:rPr>
-              <w:t xml:space="preserve">Type </w:t>
-            </w:r>
-            <w:proofErr w:type="spellStart"/>
-            <w:r>
-              <w:rPr>
-                <w:rFonts w:ascii="TimesNewRomanPSMT" w:hAnsi="TimesNewRomanPSMT" w:cs="TimesNewRomanPSMT"/>
-                <w:b/>
-                <w:bCs/>
-                <w:sz w:val="16"/>
-                <w:szCs w:val="16"/>
-                <w:lang w:val="en-US"/>
-              </w:rPr>
-              <w:t>d’annexe</w:t>
-            </w:r>
-            <w:proofErr w:type="spellEnd"/>
+              <w:t>Type d’annexe</w:t>
+            </w:r>
           </w:p>
         </w:tc>
         <w:tc>
@@ -5853,7 +4306,6 @@
                 <w:lang w:val="en-US"/>
               </w:rPr>
             </w:pPr>
-            <w:proofErr w:type="spellStart"/>
             <w:r>
               <w:rPr>
                 <w:rFonts w:ascii="TimesNewRomanPSMT" w:hAnsi="TimesNewRomanPSMT" w:cs="TimesNewRomanPSMT"/>
@@ -5863,33 +4315,8 @@
                 <w:szCs w:val="16"/>
                 <w:lang w:val="en-US"/>
               </w:rPr>
-              <w:t>Désignation</w:t>
-            </w:r>
-            <w:proofErr w:type="spellEnd"/>
-            <w:r>
-              <w:rPr>
-                <w:rFonts w:ascii="TimesNewRomanPSMT" w:hAnsi="TimesNewRomanPSMT" w:cs="TimesNewRomanPSMT"/>
-                <w:b/>
-                <w:bCs/>
-                <w:sz w:val="16"/>
-                <w:szCs w:val="16"/>
-                <w:lang w:val="en-US"/>
-              </w:rPr>
-              <w:t xml:space="preserve"> des </w:t>
-            </w:r>
-            <w:proofErr w:type="spellStart"/>
-            <w:r>
-              <w:rPr>
-                <w:rFonts w:ascii="TimesNewRomanPSMT" w:hAnsi="TimesNewRomanPSMT" w:cs="TimesNewRomanPSMT"/>
-                <w:b/>
-                <w:bCs/>
-                <w:sz w:val="16"/>
-                <w:szCs w:val="16"/>
-                <w:lang w:val="en-US"/>
-              </w:rPr>
-              <w:t>logement</w:t>
-            </w:r>
-            <w:proofErr w:type="spellEnd"/>
+              <w:t>Désignation des logement</w:t>
+            </w:r>
           </w:p>
         </w:tc>
         <w:tc>
@@ -5908,7 +4335,6 @@
                 <w:lang w:val="en-US"/>
               </w:rPr>
             </w:pPr>
-            <w:proofErr w:type="spellStart"/>
             <w:r>
               <w:rPr>
                 <w:rFonts w:ascii="TimesNewRomanPSMT" w:hAnsi="TimesNewRomanPSMT" w:cs="TimesNewRomanPSMT"/>
@@ -5918,33 +4344,8 @@
                 <w:szCs w:val="16"/>
                 <w:lang w:val="en-US"/>
               </w:rPr>
-              <w:t>Typologie</w:t>
-            </w:r>
-            <w:proofErr w:type="spellEnd"/>
-            <w:r>
-              <w:rPr>
-                <w:rFonts w:ascii="TimesNewRomanPSMT" w:hAnsi="TimesNewRomanPSMT" w:cs="TimesNewRomanPSMT"/>
-                <w:b/>
-                <w:bCs/>
-                <w:sz w:val="16"/>
-                <w:szCs w:val="16"/>
-                <w:lang w:val="en-US"/>
-              </w:rPr>
-              <w:t xml:space="preserve"> des </w:t>
-            </w:r>
-            <w:proofErr w:type="spellStart"/>
-            <w:r>
-              <w:rPr>
-                <w:rFonts w:ascii="TimesNewRomanPSMT" w:hAnsi="TimesNewRomanPSMT" w:cs="TimesNewRomanPSMT"/>
-                <w:b/>
-                <w:bCs/>
-                <w:sz w:val="16"/>
-                <w:szCs w:val="16"/>
-                <w:lang w:val="en-US"/>
-              </w:rPr>
-              <w:t>logements</w:t>
-            </w:r>
-            <w:proofErr w:type="spellEnd"/>
+              <w:t>Typologie des logements</w:t>
+            </w:r>
           </w:p>
         </w:tc>
         <w:tc>
@@ -5972,21 +4373,8 @@
                 <w:szCs w:val="16"/>
                 <w:lang w:val="en-US"/>
               </w:rPr>
-              <w:t xml:space="preserve">Surface de </w:t>
-            </w:r>
-            <w:proofErr w:type="spellStart"/>
-            <w:r>
-              <w:rPr>
-                <w:rFonts w:ascii="TimesNewRomanPSMT" w:hAnsi="TimesNewRomanPSMT" w:cs="TimesNewRomanPSMT"/>
-                <w:b/>
-                <w:bCs/>
-                <w:sz w:val="16"/>
-                <w:szCs w:val="16"/>
-                <w:lang w:val="en-US"/>
-              </w:rPr>
-              <w:t>l’annexe</w:t>
-            </w:r>
-            <w:proofErr w:type="spellEnd"/>
+              <w:t>Surface de l’annexe</w:t>
+            </w:r>
           </w:p>
         </w:tc>
         <w:tc>
@@ -6005,7 +4393,6 @@
                 <w:lang w:val="en-US"/>
               </w:rPr>
             </w:pPr>
-            <w:proofErr w:type="spellStart"/>
             <w:r>
               <w:rPr>
                 <w:rFonts w:ascii="TimesNewRomanPSMT" w:hAnsi="TimesNewRomanPSMT" w:cs="TimesNewRomanPSMT"/>
@@ -6015,67 +4402,7 @@
                 <w:szCs w:val="16"/>
                 <w:lang w:val="en-US"/>
               </w:rPr>
-              <w:t>Loyer</w:t>
-            </w:r>
-            <w:proofErr w:type="spellEnd"/>
-            <w:r>
-              <w:rPr>
-                <w:rFonts w:ascii="TimesNewRomanPSMT" w:hAnsi="TimesNewRomanPSMT" w:cs="TimesNewRomanPSMT"/>
-                <w:b/>
-                <w:bCs/>
-                <w:sz w:val="16"/>
-                <w:szCs w:val="16"/>
-                <w:lang w:val="en-US"/>
-              </w:rPr>
-              <w:t xml:space="preserve"> </w:t>
-            </w:r>
-            <w:proofErr w:type="spellStart"/>
-            <w:r>
-              <w:rPr>
-                <w:rFonts w:ascii="TimesNewRomanPSMT" w:hAnsi="TimesNewRomanPSMT" w:cs="TimesNewRomanPSMT"/>
-                <w:b/>
-                <w:bCs/>
-                <w:sz w:val="16"/>
-                <w:szCs w:val="16"/>
-                <w:lang w:val="en-US"/>
-              </w:rPr>
-              <w:t>unitaire</w:t>
-            </w:r>
-            <w:proofErr w:type="spellEnd"/>
-            <w:r>
-              <w:rPr>
-                <w:rFonts w:ascii="TimesNewRomanPSMT" w:hAnsi="TimesNewRomanPSMT" w:cs="TimesNewRomanPSMT"/>
-                <w:b/>
-                <w:bCs/>
-                <w:sz w:val="16"/>
-                <w:szCs w:val="16"/>
-                <w:lang w:val="en-US"/>
-              </w:rPr>
-              <w:t xml:space="preserve"> </w:t>
-            </w:r>
-            <w:proofErr w:type="spellStart"/>
-            <w:r>
-              <w:rPr>
-                <w:rFonts w:ascii="TimesNewRomanPSMT" w:hAnsi="TimesNewRomanPSMT" w:cs="TimesNewRomanPSMT"/>
-                <w:b/>
-                <w:bCs/>
-                <w:sz w:val="16"/>
-                <w:szCs w:val="16"/>
-                <w:lang w:val="en-US"/>
-              </w:rPr>
-              <w:t>en</w:t>
-            </w:r>
-            <w:proofErr w:type="spellEnd"/>
-            <w:r>
-              <w:rPr>
-                <w:rFonts w:ascii="TimesNewRomanPSMT" w:hAnsi="TimesNewRomanPSMT" w:cs="TimesNewRomanPSMT"/>
-                <w:b/>
-                <w:bCs/>
-                <w:sz w:val="16"/>
-                <w:szCs w:val="16"/>
-                <w:lang w:val="en-US"/>
-              </w:rPr>
-              <w:t xml:space="preserve"> €</w:t>
+              <w:t>Loyer unitaire en €</w:t>
             </w:r>
           </w:p>
         </w:tc>
@@ -6095,7 +4422,6 @@
                 <w:lang w:val="en-US"/>
               </w:rPr>
             </w:pPr>
-            <w:proofErr w:type="spellStart"/>
             <w:r>
               <w:rPr>
                 <w:rFonts w:ascii="TimesNewRomanPSMT" w:hAnsi="TimesNewRomanPSMT" w:cs="TimesNewRomanPSMT"/>
@@ -6105,67 +4431,7 @@
                 <w:szCs w:val="16"/>
                 <w:lang w:val="en-US"/>
               </w:rPr>
-              <w:t>Loyer</w:t>
-            </w:r>
-            <w:proofErr w:type="spellEnd"/>
-            <w:r>
-              <w:rPr>
-                <w:rFonts w:ascii="TimesNewRomanPSMT" w:hAnsi="TimesNewRomanPSMT" w:cs="TimesNewRomanPSMT"/>
-                <w:b/>
-                <w:bCs/>
-                <w:sz w:val="16"/>
-                <w:szCs w:val="16"/>
-                <w:lang w:val="en-US"/>
-              </w:rPr>
-              <w:t xml:space="preserve"> </w:t>
-            </w:r>
-            <w:proofErr w:type="spellStart"/>
-            <w:r>
-              <w:rPr>
-                <w:rFonts w:ascii="TimesNewRomanPSMT" w:hAnsi="TimesNewRomanPSMT" w:cs="TimesNewRomanPSMT"/>
-                <w:b/>
-                <w:bCs/>
-                <w:sz w:val="16"/>
-                <w:szCs w:val="16"/>
-                <w:lang w:val="en-US"/>
-              </w:rPr>
-              <w:t>maximun</w:t>
-            </w:r>
-            <w:proofErr w:type="spellEnd"/>
-            <w:r>
-              <w:rPr>
-                <w:rFonts w:ascii="TimesNewRomanPSMT" w:hAnsi="TimesNewRomanPSMT" w:cs="TimesNewRomanPSMT"/>
-                <w:b/>
-                <w:bCs/>
-                <w:sz w:val="16"/>
-                <w:szCs w:val="16"/>
-                <w:lang w:val="en-US"/>
-              </w:rPr>
-              <w:t xml:space="preserve"> </w:t>
-            </w:r>
-            <w:proofErr w:type="spellStart"/>
-            <w:r>
-              <w:rPr>
-                <w:rFonts w:ascii="TimesNewRomanPSMT" w:hAnsi="TimesNewRomanPSMT" w:cs="TimesNewRomanPSMT"/>
-                <w:b/>
-                <w:bCs/>
-                <w:sz w:val="16"/>
-                <w:szCs w:val="16"/>
-                <w:lang w:val="en-US"/>
-              </w:rPr>
-              <w:t>en</w:t>
-            </w:r>
-            <w:proofErr w:type="spellEnd"/>
-            <w:r>
-              <w:rPr>
-                <w:rFonts w:ascii="TimesNewRomanPSMT" w:hAnsi="TimesNewRomanPSMT" w:cs="TimesNewRomanPSMT"/>
-                <w:b/>
-                <w:bCs/>
-                <w:sz w:val="16"/>
-                <w:szCs w:val="16"/>
-                <w:lang w:val="en-US"/>
-              </w:rPr>
-              <w:t xml:space="preserve"> €</w:t>
+              <w:t>Loyer maximun en €</w:t>
             </w:r>
           </w:p>
         </w:tc>
@@ -6245,29 +4511,7 @@
                 <w:szCs w:val="16"/>
                 <w:lang w:val="en-US"/>
               </w:rPr>
-              <w:t>{{</w:t>
-            </w:r>
-            <w:proofErr w:type="spellStart"/>
-            <w:proofErr w:type="gramStart"/>
-            <w:r>
-              <w:rPr>
-                <w:rFonts w:ascii="TimesNewRomanPSMT" w:hAnsi="TimesNewRomanPSMT" w:cs="TimesNewRomanPSMT"/>
-                <w:sz w:val="16"/>
-                <w:szCs w:val="16"/>
-                <w:lang w:val="en-US"/>
-              </w:rPr>
-              <w:t>a.lgt.d</w:t>
-            </w:r>
-            <w:proofErr w:type="spellEnd"/>
-            <w:proofErr w:type="gramEnd"/>
-            <w:r>
-              <w:rPr>
-                <w:rFonts w:ascii="TimesNewRomanPSMT" w:hAnsi="TimesNewRomanPSMT" w:cs="TimesNewRomanPSMT"/>
-                <w:sz w:val="16"/>
-                <w:szCs w:val="16"/>
-                <w:lang w:val="en-US"/>
-              </w:rPr>
-              <w:t>}}</w:t>
+              <w:t>{{a.lgt.d}}</w:t>
             </w:r>
           </w:p>
         </w:tc>
@@ -6335,20 +4579,8 @@
                 <w:szCs w:val="16"/>
                 <w:lang w:val="en-US"/>
               </w:rPr>
-              <w:t>{{</w:t>
-            </w:r>
-            <w:proofErr w:type="spellStart"/>
-            <w:proofErr w:type="gramStart"/>
-            <w:r>
-              <w:rPr>
-                <w:rFonts w:ascii="TimesNewRomanPSMT" w:hAnsi="TimesNewRomanPSMT" w:cs="TimesNewRomanPSMT"/>
-                <w:sz w:val="16"/>
-                <w:szCs w:val="16"/>
-                <w:lang w:val="en-US"/>
-              </w:rPr>
-              <w:t>a.shsr</w:t>
-            </w:r>
-            <w:proofErr w:type="gramEnd"/>
+              <w:t>{{a.shsr</w:t>
+            </w:r>
             <w:r>
               <w:rPr>
                 <w:rFonts w:ascii="TimesNewRomanPSMT" w:hAnsi="TimesNewRomanPSMT" w:cs="TimesNewRomanPSMT"/>
@@ -6358,7 +4590,6 @@
               </w:rPr>
               <w:t>|f</w:t>
             </w:r>
-            <w:proofErr w:type="spellEnd"/>
             <w:r>
               <w:rPr>
                 <w:rFonts w:ascii="TimesNewRomanPSMT" w:hAnsi="TimesNewRomanPSMT" w:cs="TimesNewRomanPSMT"/>
@@ -6391,20 +4622,8 @@
                 <w:szCs w:val="16"/>
                 <w:lang w:val="en-US"/>
               </w:rPr>
-              <w:t>{{</w:t>
-            </w:r>
-            <w:proofErr w:type="spellStart"/>
-            <w:proofErr w:type="gramStart"/>
-            <w:r>
-              <w:rPr>
-                <w:rFonts w:ascii="TimesNewRomanPSMT" w:hAnsi="TimesNewRomanPSMT" w:cs="TimesNewRomanPSMT"/>
-                <w:sz w:val="16"/>
-                <w:szCs w:val="16"/>
-                <w:lang w:val="en-US"/>
-              </w:rPr>
-              <w:t>a.lpmc</w:t>
-            </w:r>
-            <w:proofErr w:type="gramEnd"/>
+              <w:t>{{a.lpmc</w:t>
+            </w:r>
             <w:r>
               <w:rPr>
                 <w:rFonts w:ascii="TimesNewRomanPSMT" w:hAnsi="TimesNewRomanPSMT" w:cs="TimesNewRomanPSMT"/>
@@ -6414,7 +4633,6 @@
               </w:rPr>
               <w:t>|f</w:t>
             </w:r>
-            <w:proofErr w:type="spellEnd"/>
             <w:r>
               <w:rPr>
                 <w:rFonts w:ascii="TimesNewRomanPSMT" w:hAnsi="TimesNewRomanPSMT" w:cs="TimesNewRomanPSMT"/>
@@ -6447,20 +4665,8 @@
                 <w:szCs w:val="16"/>
                 <w:lang w:val="en-US"/>
               </w:rPr>
-              <w:t>{{</w:t>
-            </w:r>
-            <w:proofErr w:type="spellStart"/>
-            <w:proofErr w:type="gramStart"/>
-            <w:r>
-              <w:rPr>
-                <w:rFonts w:ascii="TimesNewRomanPSMT" w:hAnsi="TimesNewRomanPSMT" w:cs="TimesNewRomanPSMT"/>
-                <w:sz w:val="16"/>
-                <w:szCs w:val="16"/>
-                <w:lang w:val="en-US"/>
-              </w:rPr>
-              <w:t>a.l</w:t>
-            </w:r>
-            <w:proofErr w:type="gramEnd"/>
+              <w:t>{{a.l</w:t>
+            </w:r>
             <w:r>
               <w:rPr>
                 <w:rFonts w:ascii="TimesNewRomanPSMT" w:hAnsi="TimesNewRomanPSMT" w:cs="TimesNewRomanPSMT"/>
@@ -6470,7 +4676,6 @@
               </w:rPr>
               <w:t>|f</w:t>
             </w:r>
-            <w:proofErr w:type="spellEnd"/>
             <w:r>
               <w:rPr>
                 <w:rFonts w:ascii="TimesNewRomanPSMT" w:hAnsi="TimesNewRomanPSMT" w:cs="TimesNewRomanPSMT"/>
@@ -6506,27 +4711,7 @@
                 <w:szCs w:val="16"/>
                 <w:lang w:val="en-US"/>
               </w:rPr>
-              <w:t xml:space="preserve">{%tr </w:t>
-            </w:r>
-            <w:proofErr w:type="spellStart"/>
-            <w:r>
-              <w:rPr>
-                <w:rFonts w:ascii="TimesNewRomanPSMT" w:hAnsi="TimesNewRomanPSMT" w:cs="TimesNewRomanPSMT"/>
-                <w:sz w:val="16"/>
-                <w:szCs w:val="16"/>
-                <w:lang w:val="en-US"/>
-              </w:rPr>
-              <w:t>endfor</w:t>
-            </w:r>
-            <w:proofErr w:type="spellEnd"/>
-            <w:r>
-              <w:rPr>
-                <w:rFonts w:ascii="TimesNewRomanPSMT" w:hAnsi="TimesNewRomanPSMT" w:cs="TimesNewRomanPSMT"/>
-                <w:sz w:val="16"/>
-                <w:szCs w:val="16"/>
-                <w:lang w:val="en-US"/>
-              </w:rPr>
-              <w:t xml:space="preserve"> %}</w:t>
+              <w:t>{%tr endfor %}</w:t>
             </w:r>
           </w:p>
         </w:tc>
@@ -6686,23 +4871,7 @@
                                 <w:rFonts w:ascii="TimesNewRomanPSMT" w:hAnsi="TimesNewRomanPSMT" w:cs="TimesNewRomanPSMT"/>
                                 <w:lang w:val="fr-FR"/>
                               </w:rPr>
-                              <w:t xml:space="preserve">{{ </w:t>
-                            </w:r>
-                            <w:proofErr w:type="spellStart"/>
-                            <w:r>
-                              <w:rPr>
-                                <w:rFonts w:ascii="TimesNewRomanPSMT" w:hAnsi="TimesNewRomanPSMT" w:cs="TimesNewRomanPSMT"/>
-                                <w:lang w:val="fr-FR"/>
-                              </w:rPr>
-                              <w:t>administration.nb_convention_exemplaires</w:t>
-                            </w:r>
-                            <w:proofErr w:type="spellEnd"/>
-                            <w:r>
-                              <w:rPr>
-                                <w:rFonts w:ascii="TimesNewRomanPSMT" w:hAnsi="TimesNewRomanPSMT" w:cs="TimesNewRomanPSMT"/>
-                                <w:lang w:val="fr-FR"/>
-                              </w:rPr>
-                              <w:t xml:space="preserve"> }} </w:t>
+                              <w:t xml:space="preserve">{{ administration.nb_convention_exemplaires }} </w:t>
                             </w:r>
                             <w:r>
                               <w:rPr>
@@ -6835,23 +5004,7 @@
                           <w:rFonts w:ascii="TimesNewRomanPSMT" w:hAnsi="TimesNewRomanPSMT" w:cs="TimesNewRomanPSMT"/>
                           <w:lang w:val="fr-FR"/>
                         </w:rPr>
-                        <w:t xml:space="preserve">{{ </w:t>
-                      </w:r>
-                      <w:proofErr w:type="spellStart"/>
-                      <w:r>
-                        <w:rPr>
-                          <w:rFonts w:ascii="TimesNewRomanPSMT" w:hAnsi="TimesNewRomanPSMT" w:cs="TimesNewRomanPSMT"/>
-                          <w:lang w:val="fr-FR"/>
-                        </w:rPr>
-                        <w:t>administration.nb_convention_exemplaires</w:t>
-                      </w:r>
-                      <w:proofErr w:type="spellEnd"/>
-                      <w:r>
-                        <w:rPr>
-                          <w:rFonts w:ascii="TimesNewRomanPSMT" w:hAnsi="TimesNewRomanPSMT" w:cs="TimesNewRomanPSMT"/>
-                          <w:lang w:val="fr-FR"/>
-                        </w:rPr>
-                        <w:t xml:space="preserve"> }} </w:t>
+                        <w:t xml:space="preserve">{{ administration.nb_convention_exemplaires }} </w:t>
                       </w:r>
                       <w:r>
                         <w:rPr>
@@ -7984,15 +6137,7 @@
             <w:pStyle w:val="Form9"/>
           </w:pPr>
           <w:r>
-            <w:t>(</w:t>
-          </w:r>
-          <w:proofErr w:type="gramStart"/>
-          <w:r>
-            <w:t>pour</w:t>
-          </w:r>
-          <w:proofErr w:type="gramEnd"/>
-          <w:r>
-            <w:t xml:space="preserve"> l'établissement d'expéditions, copies, extraits d'actes ou décisions judiciaires à publier)</w:t>
+            <w:t>(pour l'établissement d'expéditions, copies, extraits d'actes ou décisions judiciaires à publier)</w:t>
           </w:r>
         </w:p>
         <w:p/>
@@ -8174,11 +6319,9 @@
             </w:rPr>
             <w:t xml:space="preserve"> </w:t>
           </w:r>
-          <w:proofErr w:type="gramStart"/>
           <w:r>
             <w:t>TAXES:</w:t>
           </w:r>
-          <w:proofErr w:type="gramEnd"/>
         </w:p>
         <w:p>
           <w:pPr>
@@ -8197,11 +6340,9 @@
           <w:pPr>
             <w:pStyle w:val="Form10J"/>
           </w:pPr>
-          <w:proofErr w:type="gramStart"/>
           <w:r>
             <w:t>CSI:</w:t>
           </w:r>
-          <w:proofErr w:type="gramEnd"/>
         </w:p>
         <w:p>
           <w:pPr>
@@ -8381,7 +6522,7 @@
                             <w:rPr>
                               <w:noProof/>
                             </w:rPr>
-                            <w:object w:dxaOrig="765" w:dyaOrig="525" w14:anchorId="2094FED2">
+                            <w:object w:dxaOrig="760" w:dyaOrig="520" w14:anchorId="2094FED2">
                               <v:shapetype id="_x0000_t75" coordsize="21600,21600" o:spt="75" o:preferrelative="t" path="m@4@5l@4@11@9@11@9@5xe" filled="f" stroked="f">
                                 <v:stroke joinstyle="miter"/>
                                 <v:formulas>
@@ -8405,7 +6546,7 @@
                                 <v:fill color2="black"/>
                                 <v:imagedata r:id="rId2" o:title="" croptop="-22f" cropbottom="-22f" cropleft="-25f" cropright="-25f"/>
                               </v:shape>
-                              <o:OLEObject Type="Embed" ProgID="Word.Picture.8" ShapeID="_x0000_i1025" DrawAspect="Content" ObjectID="_1719998161" r:id="rId3"/>
+                              <o:OLEObject Type="Embed" ProgID="Word.Picture.8" ShapeID="_x0000_i1025" DrawAspect="Content" ObjectID="_1726548408" r:id="rId3"/>
                             </w:object>
                           </w:r>
                         </w:p>
@@ -8476,12 +6617,12 @@
                       <w:rPr>
                         <w:noProof/>
                       </w:rPr>
-                      <w:object w:dxaOrig="765" w:dyaOrig="525" w14:anchorId="2094FED2">
+                      <w:object w:dxaOrig="760" w:dyaOrig="520" w14:anchorId="2094FED2">
                         <v:shape id="_x0000_i1025" type="#_x0000_t75" alt="" style="width:38pt;height:26pt;mso-width-percent:0;mso-height-percent:0;mso-width-percent:0;mso-height-percent:0" filled="t">
                           <v:fill color2="black"/>
                           <v:imagedata r:id="rId2" o:title="" croptop="-22f" cropbottom="-22f" cropleft="-25f" cropright="-25f"/>
                         </v:shape>
-                        <o:OLEObject Type="Embed" ProgID="Word.Picture.8" ShapeID="_x0000_i1025" DrawAspect="Content" ObjectID="_1719998161" r:id="rId4"/>
+                        <o:OLEObject Type="Embed" ProgID="Word.Picture.8" ShapeID="_x0000_i1025" DrawAspect="Content" ObjectID="_1726548408" r:id="rId4"/>
                       </w:object>
                     </w:r>
                   </w:p>

</xml_diff>

<commit_message>
S366 signataire by convention (#332)
* manage signataire on convention instead of bailleur
* refactor Views and Services

Co-authored-by: Nicolas Oudard <nicolas.oudard@beta.gouv.fr>
</commit_message>
<xml_diff>
--- a/documents/Avenant-Logements-template.docx
+++ b/documents/Avenant-Logements-template.docx
@@ -212,19 +212,11 @@
       <w:pPr>
         <w:jc w:val="both"/>
       </w:pPr>
-      <w:proofErr w:type="gramStart"/>
-      <w:r>
-        <w:rPr>
-          <w:rFonts w:ascii="TimesNewRomanPSMT" w:hAnsi="TimesNewRomanPSMT" w:cs="TimesNewRomanPSMT"/>
-        </w:rPr>
-        <w:t>d'une</w:t>
-      </w:r>
-      <w:proofErr w:type="gramEnd"/>
-      <w:r>
-        <w:rPr>
-          <w:rFonts w:ascii="TimesNewRomanPSMT" w:hAnsi="TimesNewRomanPSMT" w:cs="TimesNewRomanPSMT"/>
-        </w:rPr>
-        <w:t xml:space="preserve"> part,</w:t>
+      <w:r>
+        <w:rPr>
+          <w:rFonts w:ascii="TimesNewRomanPSMT" w:hAnsi="TimesNewRomanPSMT" w:cs="TimesNewRomanPSMT"/>
+        </w:rPr>
+        <w:t>d'une part,</w:t>
       </w:r>
     </w:p>
     <w:p>
@@ -283,13 +275,13 @@
         <w:rPr>
           <w:rFonts w:ascii="TimesNewRomanPSMT" w:hAnsi="TimesNewRomanPSMT" w:cs="TimesNewRomanPSMT"/>
         </w:rPr>
-        <w:t>{{ bailleur.</w:t>
-      </w:r>
-      <w:r>
-        <w:rPr>
-          <w:rFonts w:ascii="TimesNewRomanPSMT" w:hAnsi="TimesNewRomanPSMT" w:cs="TimesNewRomanPSMT"/>
-        </w:rPr>
-        <w:t>signataire</w:t>
+        <w:t xml:space="preserve">{{ </w:t>
+      </w:r>
+      <w:r>
+        <w:rPr>
+          <w:rFonts w:ascii="TimesNewRomanPSMT" w:hAnsi="TimesNewRomanPSMT" w:cs="TimesNewRomanPSMT"/>
+        </w:rPr>
+        <w:t>convention.signataire</w:t>
       </w:r>
       <w:r>
         <w:rPr>
@@ -309,27 +301,19 @@
         <w:rPr>
           <w:rFonts w:ascii="TimesNewRomanPSMT" w:hAnsi="TimesNewRomanPSMT" w:cs="TimesNewRomanPSMT"/>
         </w:rPr>
-        <w:t>{{ bailleur.</w:t>
-      </w:r>
-      <w:r>
-        <w:rPr>
-          <w:rFonts w:ascii="TimesNewRomanPSMT" w:hAnsi="TimesNewRomanPSMT" w:cs="TimesNewRomanPSMT"/>
-        </w:rPr>
-        <w:t>signataire</w:t>
-      </w:r>
-      <w:proofErr w:type="spellStart"/>
-      <w:r>
-        <w:rPr>
-          <w:rFonts w:ascii="TimesNewRomanPSMT" w:hAnsi="TimesNewRomanPSMT" w:cs="TimesNewRomanPSMT"/>
-        </w:rPr>
-        <w:t>_fonction</w:t>
-      </w:r>
-      <w:proofErr w:type="spellEnd"/>
-      <w:r>
-        <w:rPr>
-          <w:rFonts w:ascii="TimesNewRomanPSMT" w:hAnsi="TimesNewRomanPSMT" w:cs="TimesNewRomanPSMT"/>
-        </w:rPr>
-        <w:t xml:space="preserve"> }}</w:t>
+        <w:t xml:space="preserve">{{ </w:t>
+      </w:r>
+      <w:r>
+        <w:rPr>
+          <w:rFonts w:ascii="TimesNewRomanPSMT" w:hAnsi="TimesNewRomanPSMT" w:cs="TimesNewRomanPSMT"/>
+        </w:rPr>
+        <w:t>convention.signataire</w:t>
+      </w:r>
+      <w:r>
+        <w:rPr>
+          <w:rFonts w:ascii="TimesNewRomanPSMT" w:hAnsi="TimesNewRomanPSMT" w:cs="TimesNewRomanPSMT"/>
+        </w:rPr>
+        <w:t>_fonction }}</w:t>
       </w:r>
       <w:r>
         <w:rPr>
@@ -381,18 +365,11 @@
         </w:rPr>
         <w:t xml:space="preserve">{{ </w:t>
       </w:r>
-      <w:proofErr w:type="spellStart"/>
-      <w:r>
-        <w:rPr>
-          <w:rFonts w:ascii="TimesNewRomanPSMT" w:hAnsi="TimesNewRomanPSMT" w:cs="TimesNewRomanPSMT"/>
-        </w:rPr>
-        <w:t>bailleur.</w:t>
-      </w:r>
-      <w:r>
-        <w:rPr>
-          <w:rFonts w:ascii="TimesNewRomanPSMT" w:hAnsi="TimesNewRomanPSMT" w:cs="TimesNewRomanPSMT"/>
-        </w:rPr>
-        <w:t>signataire</w:t>
+      <w:r>
+        <w:rPr>
+          <w:rFonts w:ascii="TimesNewRomanPSMT" w:hAnsi="TimesNewRomanPSMT" w:cs="TimesNewRomanPSMT"/>
+        </w:rPr>
+        <w:t>convention.signataire</w:t>
       </w:r>
       <w:r>
         <w:rPr>
@@ -412,7 +389,6 @@
         </w:rPr>
         <w:t>|d</w:t>
       </w:r>
-      <w:proofErr w:type="spellEnd"/>
       <w:r>
         <w:rPr>
           <w:rFonts w:ascii="TimesNewRomanPSMT" w:hAnsi="TimesNewRomanPSMT" w:cs="TimesNewRomanPSMT"/>
@@ -437,41 +413,13 @@
         <w:rPr>
           <w:rFonts w:ascii="TimesNewRomanPSMT" w:hAnsi="TimesNewRomanPSMT" w:cs="TimesNewRomanPSMT"/>
         </w:rPr>
-        <w:t xml:space="preserve">{{ </w:t>
-      </w:r>
-      <w:proofErr w:type="spellStart"/>
-      <w:r>
-        <w:rPr>
-          <w:rFonts w:ascii="TimesNewRomanPSMT" w:hAnsi="TimesNewRomanPSMT" w:cs="TimesNewRomanPSMT"/>
-        </w:rPr>
-        <w:t>bailleur.siret</w:t>
-      </w:r>
-      <w:proofErr w:type="spellEnd"/>
-      <w:r>
-        <w:rPr>
-          <w:rFonts w:ascii="TimesNewRomanPSMT" w:hAnsi="TimesNewRomanPSMT" w:cs="TimesNewRomanPSMT"/>
-        </w:rPr>
-        <w:t xml:space="preserve"> }}</w:t>
-      </w:r>
-      <w:r>
-        <w:rPr>
-          <w:rFonts w:ascii="TimesNewRomanPSMT" w:hAnsi="TimesNewRomanPSMT" w:cs="TimesNewRomanPSMT"/>
-        </w:rPr>
-        <w:t xml:space="preserve">{% if </w:t>
-      </w:r>
-      <w:proofErr w:type="spellStart"/>
-      <w:r>
-        <w:rPr>
-          <w:rFonts w:ascii="TimesNewRomanPSMT" w:hAnsi="TimesNewRomanPSMT" w:cs="TimesNewRomanPSMT"/>
-        </w:rPr>
-        <w:t>bailleur.capital_social</w:t>
-      </w:r>
-      <w:proofErr w:type="spellEnd"/>
-      <w:r>
-        <w:rPr>
-          <w:rFonts w:ascii="TimesNewRomanPSMT" w:hAnsi="TimesNewRomanPSMT" w:cs="TimesNewRomanPSMT"/>
-        </w:rPr>
-        <w:t xml:space="preserve"> %}</w:t>
+        <w:t>{{ bailleur.siret }}</w:t>
+      </w:r>
+      <w:r>
+        <w:rPr>
+          <w:rFonts w:ascii="TimesNewRomanPSMT" w:hAnsi="TimesNewRomanPSMT" w:cs="TimesNewRomanPSMT"/>
+        </w:rPr>
+        <w:t>{% if bailleur.capital_social %}</w:t>
       </w:r>
       <w:r>
         <w:rPr>
@@ -491,14 +439,7 @@
         <w:rPr>
           <w:rFonts w:ascii="TimesNewRomanPSMT" w:hAnsi="TimesNewRomanPSMT" w:cs="TimesNewRomanPSMT"/>
         </w:rPr>
-        <w:t xml:space="preserve">{{ </w:t>
-      </w:r>
-      <w:proofErr w:type="spellStart"/>
-      <w:r>
-        <w:rPr>
-          <w:rFonts w:ascii="TimesNewRomanPSMT" w:hAnsi="TimesNewRomanPSMT" w:cs="TimesNewRomanPSMT"/>
-        </w:rPr>
-        <w:t>bailleur.capital_social</w:t>
+        <w:t>{{ bailleur.capital_social</w:t>
       </w:r>
       <w:r>
         <w:rPr>
@@ -506,7 +447,6 @@
         </w:rPr>
         <w:t>|f</w:t>
       </w:r>
-      <w:proofErr w:type="spellEnd"/>
       <w:r>
         <w:rPr>
           <w:rFonts w:ascii="TimesNewRomanPSMT" w:hAnsi="TimesNewRomanPSMT" w:cs="TimesNewRomanPSMT"/>
@@ -529,21 +469,7 @@
         <w:rPr>
           <w:rFonts w:ascii="TimesNewRomanPSMT" w:hAnsi="TimesNewRomanPSMT" w:cs="TimesNewRomanPSMT"/>
         </w:rPr>
-        <w:t xml:space="preserve">{% </w:t>
-      </w:r>
-      <w:proofErr w:type="spellStart"/>
-      <w:r>
-        <w:rPr>
-          <w:rFonts w:ascii="TimesNewRomanPSMT" w:hAnsi="TimesNewRomanPSMT" w:cs="TimesNewRomanPSMT"/>
-        </w:rPr>
-        <w:t>endif</w:t>
-      </w:r>
-      <w:proofErr w:type="spellEnd"/>
-      <w:r>
-        <w:rPr>
-          <w:rFonts w:ascii="TimesNewRomanPSMT" w:hAnsi="TimesNewRomanPSMT" w:cs="TimesNewRomanPSMT"/>
-        </w:rPr>
-        <w:t xml:space="preserve"> %}</w:t>
+        <w:t>{% endif %}</w:t>
       </w:r>
       <w:r>
         <w:rPr>
@@ -559,14 +485,48 @@
         </w:rPr>
         <w:t xml:space="preserve">{{ </w:t>
       </w:r>
-      <w:proofErr w:type="spellStart"/>
-      <w:r>
-        <w:rPr>
-          <w:rFonts w:ascii="TimesNewRomanPSMT" w:hAnsi="TimesNewRomanPSMT" w:cs="TimesNewRomanPSMT"/>
-        </w:rPr>
-        <w:t>bailleur.adresse</w:t>
-      </w:r>
-      <w:proofErr w:type="spellEnd"/>
+      <w:r>
+        <w:rPr>
+          <w:rFonts w:ascii="TimesNewRomanPSMT" w:hAnsi="TimesNewRomanPSMT" w:cs="TimesNewRomanPSMT"/>
+        </w:rPr>
+        <w:t xml:space="preserve">bailleur.adresse </w:t>
+      </w:r>
+      <w:r>
+        <w:rPr>
+          <w:rFonts w:ascii="TimesNewRomanPSMT" w:hAnsi="TimesNewRomanPSMT" w:cs="TimesNewRomanPSMT"/>
+        </w:rPr>
+        <w:t>}}</w:t>
+      </w:r>
+      <w:r>
+        <w:rPr>
+          <w:rFonts w:ascii="TimesNewRomanPSMT" w:hAnsi="TimesNewRomanPSMT" w:cs="TimesNewRomanPSMT"/>
+        </w:rPr>
+        <w:t xml:space="preserve">, </w:t>
+      </w:r>
+      <w:r>
+        <w:rPr>
+          <w:rFonts w:ascii="TimesNewRomanPSMT" w:hAnsi="TimesNewRomanPSMT" w:cs="TimesNewRomanPSMT"/>
+        </w:rPr>
+        <w:t xml:space="preserve">{{ </w:t>
+      </w:r>
+      <w:r>
+        <w:rPr>
+          <w:rFonts w:ascii="TimesNewRomanPSMT" w:hAnsi="TimesNewRomanPSMT" w:cs="TimesNewRomanPSMT"/>
+        </w:rPr>
+        <w:t>bailleur.code_postal</w:t>
+      </w:r>
+      <w:r>
+        <w:rPr>
+          <w:rFonts w:ascii="TimesNewRomanPSMT" w:hAnsi="TimesNewRomanPSMT" w:cs="TimesNewRomanPSMT"/>
+        </w:rPr>
+        <w:t xml:space="preserve"> }} {{ </w:t>
+      </w:r>
+      <w:r>
+        <w:rPr>
+          <w:rFonts w:ascii="TimesNewRomanPSMT" w:hAnsi="TimesNewRomanPSMT" w:cs="TimesNewRomanPSMT"/>
+        </w:rPr>
+        <w:t>bailleur.ville }}</w:t>
+      </w:r>
       <w:r>
         <w:rPr>
           <w:rFonts w:ascii="TimesNewRomanPSMT" w:hAnsi="TimesNewRomanPSMT" w:cs="TimesNewRomanPSMT"/>
@@ -577,58 +537,6 @@
         <w:rPr>
           <w:rFonts w:ascii="TimesNewRomanPSMT" w:hAnsi="TimesNewRomanPSMT" w:cs="TimesNewRomanPSMT"/>
         </w:rPr>
-        <w:t>}}</w:t>
-      </w:r>
-      <w:r>
-        <w:rPr>
-          <w:rFonts w:ascii="TimesNewRomanPSMT" w:hAnsi="TimesNewRomanPSMT" w:cs="TimesNewRomanPSMT"/>
-        </w:rPr>
-        <w:t xml:space="preserve">, </w:t>
-      </w:r>
-      <w:r>
-        <w:rPr>
-          <w:rFonts w:ascii="TimesNewRomanPSMT" w:hAnsi="TimesNewRomanPSMT" w:cs="TimesNewRomanPSMT"/>
-        </w:rPr>
-        <w:t xml:space="preserve">{{ </w:t>
-      </w:r>
-      <w:proofErr w:type="spellStart"/>
-      <w:r>
-        <w:rPr>
-          <w:rFonts w:ascii="TimesNewRomanPSMT" w:hAnsi="TimesNewRomanPSMT" w:cs="TimesNewRomanPSMT"/>
-        </w:rPr>
-        <w:t>bailleur.code_postal</w:t>
-      </w:r>
-      <w:proofErr w:type="spellEnd"/>
-      <w:r>
-        <w:rPr>
-          <w:rFonts w:ascii="TimesNewRomanPSMT" w:hAnsi="TimesNewRomanPSMT" w:cs="TimesNewRomanPSMT"/>
-        </w:rPr>
-        <w:t xml:space="preserve"> }} {{ </w:t>
-      </w:r>
-      <w:proofErr w:type="spellStart"/>
-      <w:r>
-        <w:rPr>
-          <w:rFonts w:ascii="TimesNewRomanPSMT" w:hAnsi="TimesNewRomanPSMT" w:cs="TimesNewRomanPSMT"/>
-        </w:rPr>
-        <w:t>bailleur.ville</w:t>
-      </w:r>
-      <w:proofErr w:type="spellEnd"/>
-      <w:r>
-        <w:rPr>
-          <w:rFonts w:ascii="TimesNewRomanPSMT" w:hAnsi="TimesNewRomanPSMT" w:cs="TimesNewRomanPSMT"/>
-        </w:rPr>
-        <w:t xml:space="preserve"> }}</w:t>
-      </w:r>
-      <w:r>
-        <w:rPr>
-          <w:rFonts w:ascii="TimesNewRomanPSMT" w:hAnsi="TimesNewRomanPSMT" w:cs="TimesNewRomanPSMT"/>
-        </w:rPr>
-        <w:t xml:space="preserve"> </w:t>
-      </w:r>
-      <w:r>
-        <w:rPr>
-          <w:rFonts w:ascii="TimesNewRomanPSMT" w:hAnsi="TimesNewRomanPSMT" w:cs="TimesNewRomanPSMT"/>
-        </w:rPr>
         <w:t>dénommé (e) ci-après, le bailleur,</w:t>
       </w:r>
     </w:p>
@@ -644,19 +552,11 @@
       <w:pPr>
         <w:jc w:val="both"/>
       </w:pPr>
-      <w:proofErr w:type="gramStart"/>
-      <w:r>
-        <w:rPr>
-          <w:rFonts w:ascii="TimesNewRomanPSMT" w:hAnsi="TimesNewRomanPSMT" w:cs="TimesNewRomanPSMT"/>
-        </w:rPr>
-        <w:t>d'autre</w:t>
-      </w:r>
-      <w:proofErr w:type="gramEnd"/>
-      <w:r>
-        <w:rPr>
-          <w:rFonts w:ascii="TimesNewRomanPSMT" w:hAnsi="TimesNewRomanPSMT" w:cs="TimesNewRomanPSMT"/>
-        </w:rPr>
-        <w:t xml:space="preserve"> part,</w:t>
+      <w:r>
+        <w:rPr>
+          <w:rFonts w:ascii="TimesNewRomanPSMT" w:hAnsi="TimesNewRomanPSMT" w:cs="TimesNewRomanPSMT"/>
+        </w:rPr>
+        <w:t>d'autre part,</w:t>
       </w:r>
     </w:p>
     <w:p>
@@ -672,37 +572,15 @@
         <w:rPr>
           <w:rFonts w:ascii="TimesNewRomanPSMT" w:hAnsi="TimesNewRomanPSMT" w:cs="TimesNewRomanPSMT"/>
         </w:rPr>
-        <w:t xml:space="preserve">Pour </w:t>
-      </w:r>
-      <w:r>
-        <w:rPr>
-          <w:rFonts w:ascii="TimesNewRomanPSMT" w:hAnsi="TimesNewRomanPSMT" w:cs="TimesNewRomanPSMT"/>
-        </w:rPr>
-        <w:t xml:space="preserve">l'opération </w:t>
+        <w:t xml:space="preserve">Pour l'opération </w:t>
       </w:r>
       <w:bookmarkStart w:id="7" w:name="NomProgramme1"/>
       <w:bookmarkEnd w:id="7"/>
-      <w:proofErr w:type="gramStart"/>
-      <w:r>
-        <w:rPr>
-          <w:rFonts w:ascii="TimesNewRomanPSMT" w:hAnsi="TimesNewRomanPSMT" w:cs="TimesNewRomanPSMT"/>
-        </w:rPr>
-        <w:t xml:space="preserve">{{ </w:t>
-      </w:r>
-      <w:proofErr w:type="spellStart"/>
-      <w:r>
-        <w:rPr>
-          <w:rFonts w:ascii="TimesNewRomanPSMT" w:hAnsi="TimesNewRomanPSMT" w:cs="TimesNewRomanPSMT"/>
-        </w:rPr>
-        <w:t>programme.nom</w:t>
-      </w:r>
-      <w:proofErr w:type="spellEnd"/>
-      <w:proofErr w:type="gramEnd"/>
-      <w:r>
-        <w:rPr>
-          <w:rFonts w:ascii="TimesNewRomanPSMT" w:hAnsi="TimesNewRomanPSMT" w:cs="TimesNewRomanPSMT"/>
-        </w:rPr>
-        <w:t xml:space="preserve"> }}, de </w:t>
+      <w:r>
+        <w:rPr>
+          <w:rFonts w:ascii="TimesNewRomanPSMT" w:hAnsi="TimesNewRomanPSMT" w:cs="TimesNewRomanPSMT"/>
+        </w:rPr>
+        <w:t xml:space="preserve">{{ programme.nom }}, de </w:t>
       </w:r>
       <w:bookmarkStart w:id="8" w:name="NbLogement1"/>
       <w:bookmarkEnd w:id="8"/>
@@ -710,21 +588,7 @@
         <w:rPr>
           <w:rFonts w:ascii="TimesNewRomanPSMT" w:hAnsi="TimesNewRomanPSMT" w:cs="TimesNewRomanPSMT"/>
         </w:rPr>
-        <w:t xml:space="preserve">{{ </w:t>
-      </w:r>
-      <w:proofErr w:type="spellStart"/>
-      <w:r>
-        <w:rPr>
-          <w:rFonts w:ascii="TimesNewRomanPSMT" w:hAnsi="TimesNewRomanPSMT" w:cs="TimesNewRomanPSMT"/>
-        </w:rPr>
-        <w:t>lot.nb_logements</w:t>
-      </w:r>
-      <w:proofErr w:type="spellEnd"/>
-      <w:r>
-        <w:rPr>
-          <w:rFonts w:ascii="TimesNewRomanPSMT" w:hAnsi="TimesNewRomanPSMT" w:cs="TimesNewRomanPSMT"/>
-        </w:rPr>
-        <w:t xml:space="preserve"> }} logement</w:t>
+        <w:t>{{ lot.nb_logements }} logement</w:t>
       </w:r>
       <w:bookmarkStart w:id="9" w:name="Type"/>
       <w:bookmarkEnd w:id="9"/>
@@ -732,35 +596,7 @@
         <w:rPr>
           <w:rFonts w:ascii="TimesNewRomanPSMT" w:hAnsi="TimesNewRomanPSMT" w:cs="TimesNewRomanPSMT"/>
         </w:rPr>
-        <w:t>{{</w:t>
-      </w:r>
-      <w:proofErr w:type="spellStart"/>
-      <w:r>
-        <w:rPr>
-          <w:rFonts w:ascii="TimesNewRomanPSMT" w:hAnsi="TimesNewRomanPSMT" w:cs="TimesNewRomanPSMT"/>
-        </w:rPr>
-        <w:t>lot.nb_logements|pl</w:t>
-      </w:r>
-      <w:proofErr w:type="spellEnd"/>
-      <w:r>
-        <w:rPr>
-          <w:rFonts w:ascii="TimesNewRomanPSMT" w:hAnsi="TimesNewRomanPSMT" w:cs="TimesNewRomanPSMT"/>
-        </w:rPr>
-        <w:t xml:space="preserve">}} {{ </w:t>
-      </w:r>
-      <w:proofErr w:type="spellStart"/>
-      <w:r>
-        <w:rPr>
-          <w:rFonts w:ascii="TimesNewRomanPSMT" w:hAnsi="TimesNewRomanPSMT" w:cs="TimesNewRomanPSMT"/>
-        </w:rPr>
-        <w:t>lot.financement</w:t>
-      </w:r>
-      <w:proofErr w:type="spellEnd"/>
-      <w:r>
-        <w:rPr>
-          <w:rFonts w:ascii="TimesNewRomanPSMT" w:hAnsi="TimesNewRomanPSMT" w:cs="TimesNewRomanPSMT"/>
-        </w:rPr>
-        <w:t xml:space="preserve"> }}, </w:t>
+        <w:t xml:space="preserve">{{lot.nb_logements|pl}} {{ lot.financement }}, </w:t>
       </w:r>
       <w:bookmarkStart w:id="10" w:name="Adresse1"/>
       <w:bookmarkEnd w:id="10"/>
@@ -768,21 +604,7 @@
         <w:rPr>
           <w:rFonts w:ascii="TimesNewRomanPSMT" w:hAnsi="TimesNewRomanPSMT" w:cs="TimesNewRomanPSMT"/>
         </w:rPr>
-        <w:t xml:space="preserve">{{ </w:t>
-      </w:r>
-      <w:proofErr w:type="spellStart"/>
-      <w:r>
-        <w:rPr>
-          <w:rFonts w:ascii="TimesNewRomanPSMT" w:hAnsi="TimesNewRomanPSMT" w:cs="TimesNewRomanPSMT"/>
-        </w:rPr>
-        <w:t>programme.adresse|inline_text_multiline</w:t>
-      </w:r>
-      <w:proofErr w:type="spellEnd"/>
-      <w:r>
-        <w:rPr>
-          <w:rFonts w:ascii="TimesNewRomanPSMT" w:hAnsi="TimesNewRomanPSMT" w:cs="TimesNewRomanPSMT"/>
-        </w:rPr>
-        <w:t xml:space="preserve"> }} à </w:t>
+        <w:t xml:space="preserve">{{ programme.adresse|inline_text_multiline }} à </w:t>
       </w:r>
       <w:bookmarkStart w:id="11" w:name="CodePostal1"/>
       <w:bookmarkEnd w:id="11"/>
@@ -790,21 +612,7 @@
         <w:rPr>
           <w:rFonts w:ascii="TimesNewRomanPSMT" w:hAnsi="TimesNewRomanPSMT" w:cs="TimesNewRomanPSMT"/>
         </w:rPr>
-        <w:t xml:space="preserve">{{ </w:t>
-      </w:r>
-      <w:proofErr w:type="spellStart"/>
-      <w:r>
-        <w:rPr>
-          <w:rFonts w:ascii="TimesNewRomanPSMT" w:hAnsi="TimesNewRomanPSMT" w:cs="TimesNewRomanPSMT"/>
-        </w:rPr>
-        <w:t>programme.code_postal</w:t>
-      </w:r>
-      <w:proofErr w:type="spellEnd"/>
-      <w:r>
-        <w:rPr>
-          <w:rFonts w:ascii="TimesNewRomanPSMT" w:hAnsi="TimesNewRomanPSMT" w:cs="TimesNewRomanPSMT"/>
-        </w:rPr>
-        <w:t xml:space="preserve"> }},  </w:t>
+        <w:t xml:space="preserve">{{ programme.code_postal }},  </w:t>
       </w:r>
       <w:bookmarkStart w:id="12" w:name="Ville1"/>
       <w:bookmarkEnd w:id="12"/>
@@ -812,21 +620,7 @@
         <w:rPr>
           <w:rFonts w:ascii="TimesNewRomanPSMT" w:hAnsi="TimesNewRomanPSMT" w:cs="TimesNewRomanPSMT"/>
         </w:rPr>
-        <w:t xml:space="preserve">{{ </w:t>
-      </w:r>
-      <w:proofErr w:type="spellStart"/>
-      <w:r>
-        <w:rPr>
-          <w:rFonts w:ascii="TimesNewRomanPSMT" w:hAnsi="TimesNewRomanPSMT" w:cs="TimesNewRomanPSMT"/>
-        </w:rPr>
-        <w:t>programme.ville</w:t>
-      </w:r>
-      <w:proofErr w:type="spellEnd"/>
-      <w:r>
-        <w:rPr>
-          <w:rFonts w:ascii="TimesNewRomanPSMT" w:hAnsi="TimesNewRomanPSMT" w:cs="TimesNewRomanPSMT"/>
-        </w:rPr>
-        <w:t xml:space="preserve"> }} (2).</w:t>
+        <w:t>{{ programme.ville }} (2).</w:t>
       </w:r>
     </w:p>
     <w:p>
@@ -849,19 +643,11 @@
       <w:pPr>
         <w:jc w:val="both"/>
       </w:pPr>
-      <w:proofErr w:type="gramStart"/>
-      <w:r>
-        <w:rPr>
-          <w:rFonts w:ascii="TimesNewRomanPSMT" w:hAnsi="TimesNewRomanPSMT" w:cs="TimesNewRomanPSMT"/>
-        </w:rPr>
-        <w:t>sont</w:t>
-      </w:r>
-      <w:proofErr w:type="gramEnd"/>
-      <w:r>
-        <w:rPr>
-          <w:rFonts w:ascii="TimesNewRomanPSMT" w:hAnsi="TimesNewRomanPSMT" w:cs="TimesNewRomanPSMT"/>
-        </w:rPr>
-        <w:t xml:space="preserve"> convenus de ce qui suit :</w:t>
+      <w:r>
+        <w:rPr>
+          <w:rFonts w:ascii="TimesNewRomanPSMT" w:hAnsi="TimesNewRomanPSMT" w:cs="TimesNewRomanPSMT"/>
+        </w:rPr>
+        <w:t>sont convenus de ce qui suit :</w:t>
       </w:r>
     </w:p>
     <w:p>
@@ -1004,19 +790,11 @@
       <w:pPr>
         <w:jc w:val="both"/>
       </w:pPr>
-      <w:proofErr w:type="spellStart"/>
-      <w:r>
-        <w:rPr>
-          <w:rFonts w:ascii="TimesNewRomanPSMT" w:hAnsi="TimesNewRomanPSMT" w:cs="TimesNewRomanPSMT"/>
-        </w:rPr>
-        <w:t>A.-Locaux</w:t>
-      </w:r>
-      <w:proofErr w:type="spellEnd"/>
-      <w:r>
-        <w:rPr>
-          <w:rFonts w:ascii="TimesNewRomanPSMT" w:hAnsi="TimesNewRomanPSMT" w:cs="TimesNewRomanPSMT"/>
-        </w:rPr>
-        <w:t xml:space="preserve"> auxquels s'applique la présente convention.</w:t>
+      <w:r>
+        <w:rPr>
+          <w:rFonts w:ascii="TimesNewRomanPSMT" w:hAnsi="TimesNewRomanPSMT" w:cs="TimesNewRomanPSMT"/>
+        </w:rPr>
+        <w:t>A.-Locaux auxquels s'applique la présente convention.</w:t>
       </w:r>
     </w:p>
     <w:p>
@@ -1134,45 +912,7 @@
                 <w:szCs w:val="16"/>
                 <w:lang w:val="en-US"/>
               </w:rPr>
-              <w:t xml:space="preserve">{%tr for </w:t>
-            </w:r>
-            <w:proofErr w:type="spellStart"/>
-            <w:proofErr w:type="gramStart"/>
-            <w:r>
-              <w:rPr>
-                <w:sz w:val="16"/>
-                <w:szCs w:val="16"/>
-                <w:lang w:val="en-US"/>
-              </w:rPr>
-              <w:t>k,v</w:t>
-            </w:r>
-            <w:proofErr w:type="spellEnd"/>
-            <w:proofErr w:type="gramEnd"/>
-            <w:r>
-              <w:rPr>
-                <w:sz w:val="16"/>
-                <w:szCs w:val="16"/>
-                <w:lang w:val="en-US"/>
-              </w:rPr>
-              <w:t xml:space="preserve"> in </w:t>
-            </w:r>
-            <w:proofErr w:type="spellStart"/>
-            <w:r>
-              <w:rPr>
-                <w:sz w:val="16"/>
-                <w:szCs w:val="16"/>
-                <w:lang w:val="en-US"/>
-              </w:rPr>
-              <w:t>nb_logements_par_type.items</w:t>
-            </w:r>
-            <w:proofErr w:type="spellEnd"/>
-            <w:r>
-              <w:rPr>
-                <w:sz w:val="16"/>
-                <w:szCs w:val="16"/>
-                <w:lang w:val="en-US"/>
-              </w:rPr>
-              <w:t>() %}</w:t>
+              <w:t>{%tr for k,v in nb_logements_par_type.items() %}</w:t>
             </w:r>
           </w:p>
         </w:tc>
@@ -1245,23 +985,7 @@
                 <w:sz w:val="16"/>
                 <w:szCs w:val="16"/>
               </w:rPr>
-              <w:t xml:space="preserve">{%tr </w:t>
-            </w:r>
-            <w:proofErr w:type="spellStart"/>
-            <w:r>
-              <w:rPr>
-                <w:sz w:val="16"/>
-                <w:szCs w:val="16"/>
-              </w:rPr>
-              <w:t>endfor</w:t>
-            </w:r>
-            <w:proofErr w:type="spellEnd"/>
-            <w:r>
-              <w:rPr>
-                <w:sz w:val="16"/>
-                <w:szCs w:val="16"/>
-              </w:rPr>
-              <w:t xml:space="preserve"> %}</w:t>
+              <w:t>{%tr endfor %}</w:t>
             </w:r>
           </w:p>
         </w:tc>
@@ -1282,35 +1006,7 @@
         <w:rPr>
           <w:rFonts w:ascii="TimesNewRomanPSMT" w:hAnsi="TimesNewRomanPSMT" w:cs="TimesNewRomanPSMT"/>
         </w:rPr>
-        <w:t xml:space="preserve">2. Surface habitable totale (art. R. 111-2 du code de la construction et de l’habitation) : </w:t>
-      </w:r>
-      <w:proofErr w:type="gramStart"/>
-      <w:r>
-        <w:rPr>
-          <w:rFonts w:ascii="TimesNewRomanPSMT" w:hAnsi="TimesNewRomanPSMT" w:cs="TimesNewRomanPSMT"/>
-        </w:rPr>
-        <w:t xml:space="preserve">{{ </w:t>
-      </w:r>
-      <w:proofErr w:type="spellStart"/>
-      <w:r>
-        <w:rPr>
-          <w:rFonts w:ascii="TimesNewRomanPSMT" w:hAnsi="TimesNewRomanPSMT" w:cs="TimesNewRomanPSMT"/>
-        </w:rPr>
-        <w:t>sh</w:t>
-      </w:r>
-      <w:proofErr w:type="gramEnd"/>
-      <w:r>
-        <w:rPr>
-          <w:rFonts w:ascii="TimesNewRomanPSMT" w:hAnsi="TimesNewRomanPSMT" w:cs="TimesNewRomanPSMT"/>
-        </w:rPr>
-        <w:t>_totale|f</w:t>
-      </w:r>
-      <w:proofErr w:type="spellEnd"/>
-      <w:r>
-        <w:rPr>
-          <w:rFonts w:ascii="TimesNewRomanPSMT" w:hAnsi="TimesNewRomanPSMT" w:cs="TimesNewRomanPSMT"/>
-        </w:rPr>
-        <w:t xml:space="preserve"> }} m</w:t>
+        <w:t>2. Surface habitable totale (art. R. 111-2 du code de la construction et de l’habitation) : {{ sh_totale|f }} m</w:t>
       </w:r>
       <w:r>
         <w:rPr>
@@ -1335,35 +1031,7 @@
         <w:rPr>
           <w:rFonts w:ascii="TimesNewRomanPSMT" w:hAnsi="TimesNewRomanPSMT" w:cs="TimesNewRomanPSMT"/>
         </w:rPr>
-        <w:t xml:space="preserve">3. Surface totale des annexes entrant dans le calcul de la surface utile (art. D. 353-16 (2°) du code de la construction et de l’habitation) : </w:t>
-      </w:r>
-      <w:proofErr w:type="gramStart"/>
-      <w:r>
-        <w:rPr>
-          <w:rFonts w:ascii="TimesNewRomanPSMT" w:hAnsi="TimesNewRomanPSMT" w:cs="TimesNewRomanPSMT"/>
-        </w:rPr>
-        <w:t xml:space="preserve">{{ </w:t>
-      </w:r>
-      <w:proofErr w:type="spellStart"/>
-      <w:r>
-        <w:rPr>
-          <w:rFonts w:ascii="TimesNewRomanPSMT" w:hAnsi="TimesNewRomanPSMT" w:cs="TimesNewRomanPSMT"/>
-        </w:rPr>
-        <w:t>sar</w:t>
-      </w:r>
-      <w:proofErr w:type="gramEnd"/>
-      <w:r>
-        <w:rPr>
-          <w:rFonts w:ascii="TimesNewRomanPSMT" w:hAnsi="TimesNewRomanPSMT" w:cs="TimesNewRomanPSMT"/>
-        </w:rPr>
-        <w:t>_totale|f</w:t>
-      </w:r>
-      <w:proofErr w:type="spellEnd"/>
-      <w:r>
-        <w:rPr>
-          <w:rFonts w:ascii="TimesNewRomanPSMT" w:hAnsi="TimesNewRomanPSMT" w:cs="TimesNewRomanPSMT"/>
-        </w:rPr>
-        <w:t xml:space="preserve"> }} m</w:t>
+        <w:t>3. Surface totale des annexes entrant dans le calcul de la surface utile (art. D. 353-16 (2°) du code de la construction et de l’habitation) : {{ sar_totale|f }} m</w:t>
       </w:r>
       <w:r>
         <w:rPr>
@@ -1410,35 +1078,7 @@
           <w:sz w:val="16"/>
           <w:szCs w:val="16"/>
         </w:rPr>
-        <w:t xml:space="preserve">{% if </w:t>
-      </w:r>
-      <w:proofErr w:type="spellStart"/>
-      <w:proofErr w:type="gramStart"/>
-      <w:r>
-        <w:rPr>
-          <w:rFonts w:ascii="TimesNewRomanPSMT" w:hAnsi="TimesNewRomanPSMT" w:cs="TimesNewRomanPSMT"/>
-          <w:sz w:val="16"/>
-          <w:szCs w:val="16"/>
-        </w:rPr>
-        <w:t>lot.annexe</w:t>
-      </w:r>
-      <w:proofErr w:type="gramEnd"/>
-      <w:r>
-        <w:rPr>
-          <w:rFonts w:ascii="TimesNewRomanPSMT" w:hAnsi="TimesNewRomanPSMT" w:cs="TimesNewRomanPSMT"/>
-          <w:sz w:val="16"/>
-          <w:szCs w:val="16"/>
-        </w:rPr>
-        <w:t>_caves</w:t>
-      </w:r>
-      <w:proofErr w:type="spellEnd"/>
-      <w:r>
-        <w:rPr>
-          <w:rFonts w:ascii="TimesNewRomanPSMT" w:hAnsi="TimesNewRomanPSMT" w:cs="TimesNewRomanPSMT"/>
-          <w:sz w:val="16"/>
-          <w:szCs w:val="16"/>
-        </w:rPr>
-        <w:t xml:space="preserve"> %}</w:t>
+        <w:t>{% if lot.annexe_caves %}</w:t>
       </w:r>
     </w:p>
     <w:p>
@@ -1553,25 +1193,7 @@
           <w:sz w:val="16"/>
           <w:szCs w:val="16"/>
         </w:rPr>
-        <w:t xml:space="preserve"> </w:t>
-      </w:r>
-      <w:proofErr w:type="spellStart"/>
-      <w:r>
-        <w:rPr>
-          <w:rFonts w:ascii="TimesNewRomanPSMT" w:hAnsi="TimesNewRomanPSMT" w:cs="TimesNewRomanPSMT"/>
-          <w:sz w:val="16"/>
-          <w:szCs w:val="16"/>
-        </w:rPr>
-        <w:t>endif</w:t>
-      </w:r>
-      <w:proofErr w:type="spellEnd"/>
-      <w:r>
-        <w:rPr>
-          <w:rFonts w:ascii="TimesNewRomanPSMT" w:hAnsi="TimesNewRomanPSMT" w:cs="TimesNewRomanPSMT"/>
-          <w:sz w:val="16"/>
-          <w:szCs w:val="16"/>
-        </w:rPr>
-        <w:t xml:space="preserve"> %} </w:t>
+        <w:t xml:space="preserve"> endif %} </w:t>
       </w:r>
     </w:p>
     <w:p>
@@ -1606,35 +1228,7 @@
           <w:sz w:val="16"/>
           <w:szCs w:val="16"/>
         </w:rPr>
-        <w:t xml:space="preserve"> if </w:t>
-      </w:r>
-      <w:proofErr w:type="spellStart"/>
-      <w:proofErr w:type="gramStart"/>
-      <w:r>
-        <w:rPr>
-          <w:rFonts w:ascii="TimesNewRomanPSMT" w:hAnsi="TimesNewRomanPSMT" w:cs="TimesNewRomanPSMT"/>
-          <w:sz w:val="16"/>
-          <w:szCs w:val="16"/>
-        </w:rPr>
-        <w:t>lot.annexe</w:t>
-      </w:r>
-      <w:proofErr w:type="gramEnd"/>
-      <w:r>
-        <w:rPr>
-          <w:rFonts w:ascii="TimesNewRomanPSMT" w:hAnsi="TimesNewRomanPSMT" w:cs="TimesNewRomanPSMT"/>
-          <w:sz w:val="16"/>
-          <w:szCs w:val="16"/>
-        </w:rPr>
-        <w:t>_soussols</w:t>
-      </w:r>
-      <w:proofErr w:type="spellEnd"/>
-      <w:r>
-        <w:rPr>
-          <w:rFonts w:ascii="TimesNewRomanPSMT" w:hAnsi="TimesNewRomanPSMT" w:cs="TimesNewRomanPSMT"/>
-          <w:sz w:val="16"/>
-          <w:szCs w:val="16"/>
-        </w:rPr>
-        <w:t xml:space="preserve"> %}</w:t>
+        <w:t xml:space="preserve"> if lot.annexe_soussols %}</w:t>
       </w:r>
     </w:p>
     <w:p>
@@ -1723,35 +1317,15 @@
         <w:jc w:val="both"/>
         <w:rPr>
           <w:rFonts w:ascii="TimesNewRomanPSMT" w:hAnsi="TimesNewRomanPSMT" w:cs="TimesNewRomanPSMT"/>
-          <w:lang w:val="en-US"/>
-        </w:rPr>
-      </w:pPr>
-      <w:r>
-        <w:rPr>
-          <w:rFonts w:ascii="TimesNewRomanPSMT" w:hAnsi="TimesNewRomanPSMT" w:cs="TimesNewRomanPSMT"/>
-          <w:sz w:val="16"/>
-          <w:szCs w:val="16"/>
-          <w:lang w:val="en-US"/>
-        </w:rPr>
-        <w:t>{%</w:t>
-      </w:r>
-      <w:r>
-        <w:rPr>
-          <w:rFonts w:ascii="TimesNewRomanPSMT" w:hAnsi="TimesNewRomanPSMT" w:cs="TimesNewRomanPSMT"/>
-          <w:sz w:val="16"/>
-          <w:szCs w:val="16"/>
-          <w:lang w:val="en-US"/>
-        </w:rPr>
-        <w:t>-</w:t>
-      </w:r>
-      <w:r>
-        <w:rPr>
-          <w:rFonts w:ascii="TimesNewRomanPSMT" w:hAnsi="TimesNewRomanPSMT" w:cs="TimesNewRomanPSMT"/>
-          <w:sz w:val="16"/>
-          <w:szCs w:val="16"/>
-          <w:lang w:val="en-US"/>
-        </w:rPr>
-        <w:t xml:space="preserve"> endif %} </w:t>
+        </w:rPr>
+      </w:pPr>
+      <w:r>
+        <w:rPr>
+          <w:rFonts w:ascii="TimesNewRomanPSMT" w:hAnsi="TimesNewRomanPSMT" w:cs="TimesNewRomanPSMT"/>
+          <w:sz w:val="16"/>
+          <w:szCs w:val="16"/>
+        </w:rPr>
+        <w:t xml:space="preserve">{%- endif %} </w:t>
       </w:r>
     </w:p>
     <w:p>
@@ -1762,75 +1336,15 @@
           <w:rFonts w:ascii="TimesNewRomanPSMT" w:hAnsi="TimesNewRomanPSMT" w:cs="TimesNewRomanPSMT"/>
           <w:sz w:val="16"/>
           <w:szCs w:val="16"/>
-          <w:lang w:val="en-US"/>
-        </w:rPr>
-      </w:pPr>
-      <w:r>
-        <w:rPr>
-          <w:rFonts w:ascii="TimesNewRomanPSMT" w:hAnsi="TimesNewRomanPSMT" w:cs="TimesNewRomanPSMT"/>
-          <w:sz w:val="16"/>
-          <w:szCs w:val="16"/>
-          <w:lang w:val="en-US"/>
-        </w:rPr>
-        <w:t>{%</w:t>
-      </w:r>
-      <w:r>
-        <w:rPr>
-          <w:rFonts w:ascii="TimesNewRomanPSMT" w:hAnsi="TimesNewRomanPSMT" w:cs="TimesNewRomanPSMT"/>
-          <w:sz w:val="16"/>
-          <w:szCs w:val="16"/>
-          <w:lang w:val="en-US"/>
-        </w:rPr>
-        <w:t>-</w:t>
-      </w:r>
-      <w:r>
-        <w:rPr>
-          <w:rFonts w:ascii="TimesNewRomanPSMT" w:hAnsi="TimesNewRomanPSMT" w:cs="TimesNewRomanPSMT"/>
-          <w:sz w:val="16"/>
-          <w:szCs w:val="16"/>
-          <w:lang w:val="en-US"/>
-        </w:rPr>
-        <w:t xml:space="preserve"> if </w:t>
-      </w:r>
-      <w:proofErr w:type="spellStart"/>
-      <w:proofErr w:type="gramStart"/>
-      <w:r>
-        <w:rPr>
-          <w:rFonts w:ascii="TimesNewRomanPSMT" w:hAnsi="TimesNewRomanPSMT" w:cs="TimesNewRomanPSMT"/>
-          <w:sz w:val="16"/>
-          <w:szCs w:val="16"/>
-          <w:lang w:val="en-US"/>
-        </w:rPr>
-        <w:t>lot.annexe</w:t>
-      </w:r>
-      <w:proofErr w:type="gramEnd"/>
-      <w:r>
-        <w:rPr>
-          <w:rFonts w:ascii="TimesNewRomanPSMT" w:hAnsi="TimesNewRomanPSMT" w:cs="TimesNewRomanPSMT"/>
-          <w:sz w:val="16"/>
-          <w:szCs w:val="16"/>
-          <w:lang w:val="en-US"/>
-        </w:rPr>
-        <w:t>_</w:t>
-      </w:r>
-      <w:r>
-        <w:rPr>
-          <w:rFonts w:ascii="TimesNewRomanPSMT" w:hAnsi="TimesNewRomanPSMT" w:cs="TimesNewRomanPSMT"/>
-          <w:sz w:val="16"/>
-          <w:szCs w:val="16"/>
-          <w:lang w:val="en-US"/>
-        </w:rPr>
-        <w:t>remises</w:t>
-      </w:r>
-      <w:proofErr w:type="spellEnd"/>
-      <w:r>
-        <w:rPr>
-          <w:rFonts w:ascii="TimesNewRomanPSMT" w:hAnsi="TimesNewRomanPSMT" w:cs="TimesNewRomanPSMT"/>
-          <w:sz w:val="16"/>
-          <w:szCs w:val="16"/>
-          <w:lang w:val="en-US"/>
-        </w:rPr>
-        <w:t xml:space="preserve"> %}</w:t>
+        </w:rPr>
+      </w:pPr>
+      <w:r>
+        <w:rPr>
+          <w:rFonts w:ascii="TimesNewRomanPSMT" w:hAnsi="TimesNewRomanPSMT" w:cs="TimesNewRomanPSMT"/>
+          <w:sz w:val="16"/>
+          <w:szCs w:val="16"/>
+        </w:rPr>
+        <w:t>{%- if lot.annexe_remises %}</w:t>
       </w:r>
     </w:p>
     <w:p>
@@ -1839,7 +1353,6 @@
         <w:jc w:val="both"/>
         <w:rPr>
           <w:rFonts w:ascii="TimesNewRomanPSMT" w:hAnsi="TimesNewRomanPSMT" w:cs="TimesNewRomanPSMT"/>
-          <w:lang w:val="en-US"/>
         </w:rPr>
       </w:pPr>
       <w:r>
@@ -1865,7 +1378,6 @@
           <w:rFonts w:ascii="TimesNewRomanPSMT" w:hAnsi="TimesNewRomanPSMT" w:cs="TimesNewRomanPSMT"/>
           <w:sz w:val="16"/>
           <w:szCs w:val="16"/>
-          <w:lang w:val="en-US"/>
         </w:rPr>
         <w:instrText xml:space="preserve"> FORMCHECKBOX </w:instrText>
       </w:r>
@@ -1897,14 +1409,12 @@
           <w:rFonts w:ascii="TimesNewRomanPSMT" w:hAnsi="TimesNewRomanPSMT" w:cs="TimesNewRomanPSMT"/>
           <w:sz w:val="16"/>
           <w:szCs w:val="16"/>
-          <w:lang w:val="en-US"/>
         </w:rPr>
         <w:t xml:space="preserve"> </w:t>
       </w:r>
       <w:r>
         <w:rPr>
           <w:rFonts w:ascii="TimesNewRomanPSMT" w:hAnsi="TimesNewRomanPSMT" w:cs="TimesNewRomanPSMT"/>
-          <w:lang w:val="en-US"/>
         </w:rPr>
         <w:t>Remise</w:t>
       </w:r>
@@ -1915,35 +1425,15 @@
         <w:jc w:val="both"/>
         <w:rPr>
           <w:rFonts w:ascii="TimesNewRomanPSMT" w:hAnsi="TimesNewRomanPSMT" w:cs="TimesNewRomanPSMT"/>
-          <w:lang w:val="en-US"/>
-        </w:rPr>
-      </w:pPr>
-      <w:r>
-        <w:rPr>
-          <w:rFonts w:ascii="TimesNewRomanPSMT" w:hAnsi="TimesNewRomanPSMT" w:cs="TimesNewRomanPSMT"/>
-          <w:sz w:val="16"/>
-          <w:szCs w:val="16"/>
-          <w:lang w:val="en-US"/>
-        </w:rPr>
-        <w:t>{%</w:t>
-      </w:r>
-      <w:r>
-        <w:rPr>
-          <w:rFonts w:ascii="TimesNewRomanPSMT" w:hAnsi="TimesNewRomanPSMT" w:cs="TimesNewRomanPSMT"/>
-          <w:sz w:val="16"/>
-          <w:szCs w:val="16"/>
-          <w:lang w:val="en-US"/>
-        </w:rPr>
-        <w:t>-</w:t>
-      </w:r>
-      <w:r>
-        <w:rPr>
-          <w:rFonts w:ascii="TimesNewRomanPSMT" w:hAnsi="TimesNewRomanPSMT" w:cs="TimesNewRomanPSMT"/>
-          <w:sz w:val="16"/>
-          <w:szCs w:val="16"/>
-          <w:lang w:val="en-US"/>
-        </w:rPr>
-        <w:t xml:space="preserve"> endif %} </w:t>
+        </w:rPr>
+      </w:pPr>
+      <w:r>
+        <w:rPr>
+          <w:rFonts w:ascii="TimesNewRomanPSMT" w:hAnsi="TimesNewRomanPSMT" w:cs="TimesNewRomanPSMT"/>
+          <w:sz w:val="16"/>
+          <w:szCs w:val="16"/>
+        </w:rPr>
+        <w:t xml:space="preserve">{%- endif %} </w:t>
       </w:r>
     </w:p>
     <w:p>
@@ -1954,48 +1444,15 @@
           <w:rFonts w:ascii="TimesNewRomanPSMT" w:hAnsi="TimesNewRomanPSMT" w:cs="TimesNewRomanPSMT"/>
           <w:sz w:val="16"/>
           <w:szCs w:val="16"/>
-          <w:lang w:val="en-US"/>
-        </w:rPr>
-      </w:pPr>
-      <w:r>
-        <w:rPr>
-          <w:rFonts w:ascii="TimesNewRomanPSMT" w:hAnsi="TimesNewRomanPSMT" w:cs="TimesNewRomanPSMT"/>
-          <w:sz w:val="16"/>
-          <w:szCs w:val="16"/>
-          <w:lang w:val="en-US"/>
-        </w:rPr>
-        <w:t xml:space="preserve">{%- if </w:t>
-      </w:r>
-      <w:proofErr w:type="spellStart"/>
-      <w:proofErr w:type="gramStart"/>
-      <w:r>
-        <w:rPr>
-          <w:rFonts w:ascii="TimesNewRomanPSMT" w:hAnsi="TimesNewRomanPSMT" w:cs="TimesNewRomanPSMT"/>
-          <w:sz w:val="16"/>
-          <w:szCs w:val="16"/>
-          <w:lang w:val="en-US"/>
-        </w:rPr>
-        <w:t>lot.annexe</w:t>
-      </w:r>
-      <w:proofErr w:type="gramEnd"/>
-      <w:r>
-        <w:rPr>
-          <w:rFonts w:ascii="TimesNewRomanPSMT" w:hAnsi="TimesNewRomanPSMT" w:cs="TimesNewRomanPSMT"/>
-          <w:sz w:val="16"/>
-          <w:szCs w:val="16"/>
-          <w:lang w:val="en-US"/>
-        </w:rPr>
-        <w:t>_ateliers</w:t>
-      </w:r>
-      <w:proofErr w:type="spellEnd"/>
-      <w:r>
-        <w:rPr>
-          <w:rFonts w:ascii="TimesNewRomanPSMT" w:hAnsi="TimesNewRomanPSMT" w:cs="TimesNewRomanPSMT"/>
-          <w:sz w:val="16"/>
-          <w:szCs w:val="16"/>
-          <w:lang w:val="en-US"/>
-        </w:rPr>
-        <w:t xml:space="preserve"> %}</w:t>
+        </w:rPr>
+      </w:pPr>
+      <w:r>
+        <w:rPr>
+          <w:rFonts w:ascii="TimesNewRomanPSMT" w:hAnsi="TimesNewRomanPSMT" w:cs="TimesNewRomanPSMT"/>
+          <w:sz w:val="16"/>
+          <w:szCs w:val="16"/>
+        </w:rPr>
+        <w:t>{%- if lot.annexe_ateliers %}</w:t>
       </w:r>
     </w:p>
     <w:p>
@@ -2100,25 +1557,7 @@
           <w:sz w:val="16"/>
           <w:szCs w:val="16"/>
         </w:rPr>
-        <w:t xml:space="preserve"> </w:t>
-      </w:r>
-      <w:proofErr w:type="spellStart"/>
-      <w:r>
-        <w:rPr>
-          <w:rFonts w:ascii="TimesNewRomanPSMT" w:hAnsi="TimesNewRomanPSMT" w:cs="TimesNewRomanPSMT"/>
-          <w:sz w:val="16"/>
-          <w:szCs w:val="16"/>
-        </w:rPr>
-        <w:t>endif</w:t>
-      </w:r>
-      <w:proofErr w:type="spellEnd"/>
-      <w:r>
-        <w:rPr>
-          <w:rFonts w:ascii="TimesNewRomanPSMT" w:hAnsi="TimesNewRomanPSMT" w:cs="TimesNewRomanPSMT"/>
-          <w:sz w:val="16"/>
-          <w:szCs w:val="16"/>
-        </w:rPr>
-        <w:t xml:space="preserve"> %} </w:t>
+        <w:t xml:space="preserve"> endif %} </w:t>
       </w:r>
     </w:p>
     <w:p>
@@ -2153,26 +1592,7 @@
           <w:sz w:val="16"/>
           <w:szCs w:val="16"/>
         </w:rPr>
-        <w:t xml:space="preserve"> if </w:t>
-      </w:r>
-      <w:proofErr w:type="spellStart"/>
-      <w:proofErr w:type="gramStart"/>
-      <w:r>
-        <w:rPr>
-          <w:rFonts w:ascii="TimesNewRomanPSMT" w:hAnsi="TimesNewRomanPSMT" w:cs="TimesNewRomanPSMT"/>
-          <w:sz w:val="16"/>
-          <w:szCs w:val="16"/>
-        </w:rPr>
-        <w:t>lot.annexe</w:t>
-      </w:r>
-      <w:proofErr w:type="gramEnd"/>
-      <w:r>
-        <w:rPr>
-          <w:rFonts w:ascii="TimesNewRomanPSMT" w:hAnsi="TimesNewRomanPSMT" w:cs="TimesNewRomanPSMT"/>
-          <w:sz w:val="16"/>
-          <w:szCs w:val="16"/>
-        </w:rPr>
-        <w:t>_</w:t>
+        <w:t xml:space="preserve"> if lot.annexe_</w:t>
       </w:r>
       <w:r>
         <w:rPr>
@@ -2182,7 +1602,6 @@
         </w:rPr>
         <w:t>sechoirs</w:t>
       </w:r>
-      <w:proofErr w:type="spellEnd"/>
       <w:r>
         <w:rPr>
           <w:rFonts w:ascii="TimesNewRomanPSMT" w:hAnsi="TimesNewRomanPSMT" w:cs="TimesNewRomanPSMT"/>
@@ -2270,15 +1689,13 @@
         <w:jc w:val="both"/>
         <w:rPr>
           <w:rFonts w:ascii="TimesNewRomanPSMT" w:hAnsi="TimesNewRomanPSMT" w:cs="TimesNewRomanPSMT"/>
-          <w:lang w:val="en-US"/>
-        </w:rPr>
-      </w:pPr>
-      <w:r>
-        <w:rPr>
-          <w:rFonts w:ascii="TimesNewRomanPSMT" w:hAnsi="TimesNewRomanPSMT" w:cs="TimesNewRomanPSMT"/>
-          <w:sz w:val="16"/>
-          <w:szCs w:val="16"/>
-          <w:lang w:val="en-US"/>
+        </w:rPr>
+      </w:pPr>
+      <w:r>
+        <w:rPr>
+          <w:rFonts w:ascii="TimesNewRomanPSMT" w:hAnsi="TimesNewRomanPSMT" w:cs="TimesNewRomanPSMT"/>
+          <w:sz w:val="16"/>
+          <w:szCs w:val="16"/>
         </w:rPr>
         <w:t xml:space="preserve">{%- endif %} </w:t>
       </w:r>
@@ -2291,75 +1708,17 @@
           <w:rFonts w:ascii="TimesNewRomanPSMT" w:hAnsi="TimesNewRomanPSMT" w:cs="TimesNewRomanPSMT"/>
           <w:sz w:val="16"/>
           <w:szCs w:val="16"/>
-          <w:lang w:val="en-US"/>
-        </w:rPr>
-      </w:pPr>
-      <w:r>
-        <w:rPr>
-          <w:rFonts w:ascii="TimesNewRomanPSMT" w:hAnsi="TimesNewRomanPSMT" w:cs="TimesNewRomanPSMT"/>
-          <w:sz w:val="16"/>
-          <w:szCs w:val="16"/>
-          <w:lang w:val="en-US"/>
-        </w:rPr>
-        <w:t>{%</w:t>
-      </w:r>
-      <w:r>
-        <w:rPr>
-          <w:rFonts w:ascii="TimesNewRomanPSMT" w:hAnsi="TimesNewRomanPSMT" w:cs="TimesNewRomanPSMT"/>
-          <w:sz w:val="16"/>
-          <w:szCs w:val="16"/>
-          <w:lang w:val="en-US"/>
-        </w:rPr>
-        <w:t>-</w:t>
-      </w:r>
-      <w:r>
-        <w:rPr>
-          <w:rFonts w:ascii="TimesNewRomanPSMT" w:hAnsi="TimesNewRomanPSMT" w:cs="TimesNewRomanPSMT"/>
-          <w:sz w:val="16"/>
-          <w:szCs w:val="16"/>
-          <w:lang w:val="en-US"/>
-        </w:rPr>
-        <w:t xml:space="preserve"> if </w:t>
-      </w:r>
-      <w:proofErr w:type="spellStart"/>
-      <w:proofErr w:type="gramStart"/>
-      <w:r>
-        <w:rPr>
-          <w:rFonts w:ascii="TimesNewRomanPSMT" w:hAnsi="TimesNewRomanPSMT" w:cs="TimesNewRomanPSMT"/>
-          <w:sz w:val="16"/>
-          <w:szCs w:val="16"/>
-          <w:lang w:val="en-US"/>
-        </w:rPr>
-        <w:t>lot.annexe</w:t>
-      </w:r>
-      <w:proofErr w:type="gramEnd"/>
-      <w:r>
-        <w:rPr>
-          <w:rFonts w:ascii="TimesNewRomanPSMT" w:hAnsi="TimesNewRomanPSMT" w:cs="TimesNewRomanPSMT"/>
-          <w:sz w:val="16"/>
-          <w:szCs w:val="16"/>
-          <w:lang w:val="en-US"/>
-        </w:rPr>
-        <w:t>_</w:t>
-      </w:r>
-      <w:r>
-        <w:rPr>
-          <w:rFonts w:ascii="TimesNewRomanPSMT" w:hAnsi="TimesNewRomanPSMT" w:cs="TimesNewRomanPSMT"/>
-          <w:sz w:val="16"/>
-          <w:szCs w:val="16"/>
-          <w:lang w:val="en-US"/>
-        </w:rPr>
-        <w:t>celliers</w:t>
-      </w:r>
-      <w:proofErr w:type="spellEnd"/>
-      <w:r>
-        <w:rPr>
-          <w:rFonts w:ascii="TimesNewRomanPSMT" w:hAnsi="TimesNewRomanPSMT" w:cs="TimesNewRomanPSMT"/>
-          <w:sz w:val="16"/>
-          <w:szCs w:val="16"/>
-          <w:lang w:val="en-US"/>
-        </w:rPr>
-        <w:t xml:space="preserve"> %}</w:t>
+          <w:lang w:val="fr-FR"/>
+        </w:rPr>
+      </w:pPr>
+      <w:r>
+        <w:rPr>
+          <w:rFonts w:ascii="TimesNewRomanPSMT" w:hAnsi="TimesNewRomanPSMT" w:cs="TimesNewRomanPSMT"/>
+          <w:sz w:val="16"/>
+          <w:szCs w:val="16"/>
+          <w:lang w:val="fr-FR"/>
+        </w:rPr>
+        <w:t>{%- if lot.annexe_celliers %}</w:t>
       </w:r>
     </w:p>
     <w:p>
@@ -2464,25 +1823,7 @@
           <w:sz w:val="16"/>
           <w:szCs w:val="16"/>
         </w:rPr>
-        <w:t xml:space="preserve"> </w:t>
-      </w:r>
-      <w:proofErr w:type="spellStart"/>
-      <w:r>
-        <w:rPr>
-          <w:rFonts w:ascii="TimesNewRomanPSMT" w:hAnsi="TimesNewRomanPSMT" w:cs="TimesNewRomanPSMT"/>
-          <w:sz w:val="16"/>
-          <w:szCs w:val="16"/>
-        </w:rPr>
-        <w:t>endif</w:t>
-      </w:r>
-      <w:proofErr w:type="spellEnd"/>
-      <w:r>
-        <w:rPr>
-          <w:rFonts w:ascii="TimesNewRomanPSMT" w:hAnsi="TimesNewRomanPSMT" w:cs="TimesNewRomanPSMT"/>
-          <w:sz w:val="16"/>
-          <w:szCs w:val="16"/>
-        </w:rPr>
-        <w:t xml:space="preserve"> %} </w:t>
+        <w:t xml:space="preserve"> endif %} </w:t>
       </w:r>
     </w:p>
     <w:p>
@@ -2493,84 +1834,15 @@
           <w:rFonts w:ascii="TimesNewRomanPSMT" w:hAnsi="TimesNewRomanPSMT" w:cs="TimesNewRomanPSMT"/>
           <w:sz w:val="16"/>
           <w:szCs w:val="16"/>
-          <w:lang w:val="en-US"/>
-        </w:rPr>
-      </w:pPr>
-      <w:r>
-        <w:rPr>
-          <w:rFonts w:ascii="TimesNewRomanPSMT" w:hAnsi="TimesNewRomanPSMT" w:cs="TimesNewRomanPSMT"/>
-          <w:sz w:val="16"/>
-          <w:szCs w:val="16"/>
-          <w:lang w:val="en-US"/>
-        </w:rPr>
-        <w:t>{%</w:t>
-      </w:r>
-      <w:r>
-        <w:rPr>
-          <w:rFonts w:ascii="TimesNewRomanPSMT" w:hAnsi="TimesNewRomanPSMT" w:cs="TimesNewRomanPSMT"/>
-          <w:sz w:val="16"/>
-          <w:szCs w:val="16"/>
-          <w:lang w:val="en-US"/>
-        </w:rPr>
-        <w:t>-</w:t>
-      </w:r>
-      <w:r>
-        <w:rPr>
-          <w:rFonts w:ascii="TimesNewRomanPSMT" w:hAnsi="TimesNewRomanPSMT" w:cs="TimesNewRomanPSMT"/>
-          <w:sz w:val="16"/>
-          <w:szCs w:val="16"/>
-          <w:lang w:val="en-US"/>
-        </w:rPr>
-        <w:t xml:space="preserve"> if </w:t>
-      </w:r>
-      <w:proofErr w:type="spellStart"/>
-      <w:proofErr w:type="gramStart"/>
-      <w:r>
-        <w:rPr>
-          <w:rFonts w:ascii="TimesNewRomanPSMT" w:hAnsi="TimesNewRomanPSMT" w:cs="TimesNewRomanPSMT"/>
-          <w:sz w:val="16"/>
-          <w:szCs w:val="16"/>
-          <w:lang w:val="en-US"/>
-        </w:rPr>
-        <w:t>lot.annexe</w:t>
-      </w:r>
-      <w:proofErr w:type="gramEnd"/>
-      <w:r>
-        <w:rPr>
-          <w:rFonts w:ascii="TimesNewRomanPSMT" w:hAnsi="TimesNewRomanPSMT" w:cs="TimesNewRomanPSMT"/>
-          <w:sz w:val="16"/>
-          <w:szCs w:val="16"/>
-          <w:lang w:val="en-US"/>
-        </w:rPr>
-        <w:t>_</w:t>
-      </w:r>
-      <w:r>
-        <w:rPr>
-          <w:rFonts w:ascii="TimesNewRomanPSMT" w:hAnsi="TimesNewRomanPSMT" w:cs="TimesNewRomanPSMT"/>
-          <w:sz w:val="16"/>
-          <w:szCs w:val="16"/>
-          <w:lang w:val="en-US"/>
-        </w:rPr>
-        <w:t>re</w:t>
-      </w:r>
-      <w:r>
-        <w:rPr>
-          <w:rFonts w:ascii="TimesNewRomanPSMT" w:hAnsi="TimesNewRomanPSMT" w:cs="TimesNewRomanPSMT"/>
-          <w:sz w:val="16"/>
-          <w:szCs w:val="16"/>
-          <w:lang w:val="en-US"/>
-        </w:rPr>
-        <w:t>sserres</w:t>
-      </w:r>
-      <w:proofErr w:type="spellEnd"/>
-      <w:r>
-        <w:rPr>
-          <w:rFonts w:ascii="TimesNewRomanPSMT" w:hAnsi="TimesNewRomanPSMT" w:cs="TimesNewRomanPSMT"/>
-          <w:sz w:val="16"/>
-          <w:szCs w:val="16"/>
-          <w:lang w:val="en-US"/>
-        </w:rPr>
-        <w:t xml:space="preserve"> %}</w:t>
+        </w:rPr>
+      </w:pPr>
+      <w:r>
+        <w:rPr>
+          <w:rFonts w:ascii="TimesNewRomanPSMT" w:hAnsi="TimesNewRomanPSMT" w:cs="TimesNewRomanPSMT"/>
+          <w:sz w:val="16"/>
+          <w:szCs w:val="16"/>
+        </w:rPr>
+        <w:t>{%- if lot.annexe_resserres %}</w:t>
       </w:r>
     </w:p>
     <w:p>
@@ -2579,7 +1851,6 @@
         <w:jc w:val="both"/>
         <w:rPr>
           <w:rFonts w:ascii="TimesNewRomanPSMT" w:hAnsi="TimesNewRomanPSMT" w:cs="TimesNewRomanPSMT"/>
-          <w:lang w:val="en-US"/>
         </w:rPr>
       </w:pPr>
       <w:r>
@@ -2605,7 +1876,6 @@
           <w:rFonts w:ascii="TimesNewRomanPSMT" w:hAnsi="TimesNewRomanPSMT" w:cs="TimesNewRomanPSMT"/>
           <w:sz w:val="16"/>
           <w:szCs w:val="16"/>
-          <w:lang w:val="en-US"/>
         </w:rPr>
         <w:instrText xml:space="preserve"> FORMCHECKBOX </w:instrText>
       </w:r>
@@ -2637,19 +1907,15 @@
           <w:rFonts w:ascii="TimesNewRomanPSMT" w:hAnsi="TimesNewRomanPSMT" w:cs="TimesNewRomanPSMT"/>
           <w:sz w:val="16"/>
           <w:szCs w:val="16"/>
-          <w:lang w:val="en-US"/>
         </w:rPr>
         <w:t xml:space="preserve"> </w:t>
       </w:r>
-      <w:proofErr w:type="spellStart"/>
-      <w:r>
-        <w:rPr>
-          <w:rFonts w:ascii="TimesNewRomanPSMT" w:hAnsi="TimesNewRomanPSMT" w:cs="TimesNewRomanPSMT"/>
-          <w:lang w:val="en-US"/>
+      <w:r>
+        <w:rPr>
+          <w:rFonts w:ascii="TimesNewRomanPSMT" w:hAnsi="TimesNewRomanPSMT" w:cs="TimesNewRomanPSMT"/>
         </w:rPr>
         <w:t>Resserres</w:t>
       </w:r>
-      <w:proofErr w:type="spellEnd"/>
     </w:p>
     <w:p>
       <w:pPr>
@@ -2657,35 +1923,15 @@
         <w:jc w:val="both"/>
         <w:rPr>
           <w:rFonts w:ascii="TimesNewRomanPSMT" w:hAnsi="TimesNewRomanPSMT" w:cs="TimesNewRomanPSMT"/>
-          <w:lang w:val="en-US"/>
-        </w:rPr>
-      </w:pPr>
-      <w:r>
-        <w:rPr>
-          <w:rFonts w:ascii="TimesNewRomanPSMT" w:hAnsi="TimesNewRomanPSMT" w:cs="TimesNewRomanPSMT"/>
-          <w:sz w:val="16"/>
-          <w:szCs w:val="16"/>
-          <w:lang w:val="en-US"/>
-        </w:rPr>
-        <w:t>{%</w:t>
-      </w:r>
-      <w:r>
-        <w:rPr>
-          <w:rFonts w:ascii="TimesNewRomanPSMT" w:hAnsi="TimesNewRomanPSMT" w:cs="TimesNewRomanPSMT"/>
-          <w:sz w:val="16"/>
-          <w:szCs w:val="16"/>
-          <w:lang w:val="en-US"/>
-        </w:rPr>
-        <w:t>-</w:t>
-      </w:r>
-      <w:r>
-        <w:rPr>
-          <w:rFonts w:ascii="TimesNewRomanPSMT" w:hAnsi="TimesNewRomanPSMT" w:cs="TimesNewRomanPSMT"/>
-          <w:sz w:val="16"/>
-          <w:szCs w:val="16"/>
-          <w:lang w:val="en-US"/>
-        </w:rPr>
-        <w:t xml:space="preserve"> endif %} </w:t>
+        </w:rPr>
+      </w:pPr>
+      <w:r>
+        <w:rPr>
+          <w:rFonts w:ascii="TimesNewRomanPSMT" w:hAnsi="TimesNewRomanPSMT" w:cs="TimesNewRomanPSMT"/>
+          <w:sz w:val="16"/>
+          <w:szCs w:val="16"/>
+        </w:rPr>
+        <w:t xml:space="preserve">{%- endif %} </w:t>
       </w:r>
     </w:p>
     <w:p>
@@ -2696,75 +1942,15 @@
           <w:rFonts w:ascii="TimesNewRomanPSMT" w:hAnsi="TimesNewRomanPSMT" w:cs="TimesNewRomanPSMT"/>
           <w:sz w:val="16"/>
           <w:szCs w:val="16"/>
-          <w:lang w:val="en-US"/>
-        </w:rPr>
-      </w:pPr>
-      <w:r>
-        <w:rPr>
-          <w:rFonts w:ascii="TimesNewRomanPSMT" w:hAnsi="TimesNewRomanPSMT" w:cs="TimesNewRomanPSMT"/>
-          <w:sz w:val="16"/>
-          <w:szCs w:val="16"/>
-          <w:lang w:val="en-US"/>
-        </w:rPr>
-        <w:t>{%</w:t>
-      </w:r>
-      <w:r>
-        <w:rPr>
-          <w:rFonts w:ascii="TimesNewRomanPSMT" w:hAnsi="TimesNewRomanPSMT" w:cs="TimesNewRomanPSMT"/>
-          <w:sz w:val="16"/>
-          <w:szCs w:val="16"/>
-          <w:lang w:val="en-US"/>
-        </w:rPr>
-        <w:t>-</w:t>
-      </w:r>
-      <w:r>
-        <w:rPr>
-          <w:rFonts w:ascii="TimesNewRomanPSMT" w:hAnsi="TimesNewRomanPSMT" w:cs="TimesNewRomanPSMT"/>
-          <w:sz w:val="16"/>
-          <w:szCs w:val="16"/>
-          <w:lang w:val="en-US"/>
-        </w:rPr>
-        <w:t xml:space="preserve"> if </w:t>
-      </w:r>
-      <w:proofErr w:type="spellStart"/>
-      <w:proofErr w:type="gramStart"/>
-      <w:r>
-        <w:rPr>
-          <w:rFonts w:ascii="TimesNewRomanPSMT" w:hAnsi="TimesNewRomanPSMT" w:cs="TimesNewRomanPSMT"/>
-          <w:sz w:val="16"/>
-          <w:szCs w:val="16"/>
-          <w:lang w:val="en-US"/>
-        </w:rPr>
-        <w:t>lot.annexe</w:t>
-      </w:r>
-      <w:proofErr w:type="gramEnd"/>
-      <w:r>
-        <w:rPr>
-          <w:rFonts w:ascii="TimesNewRomanPSMT" w:hAnsi="TimesNewRomanPSMT" w:cs="TimesNewRomanPSMT"/>
-          <w:sz w:val="16"/>
-          <w:szCs w:val="16"/>
-          <w:lang w:val="en-US"/>
-        </w:rPr>
-        <w:t>_</w:t>
-      </w:r>
-      <w:r>
-        <w:rPr>
-          <w:rFonts w:ascii="TimesNewRomanPSMT" w:hAnsi="TimesNewRomanPSMT" w:cs="TimesNewRomanPSMT"/>
-          <w:sz w:val="16"/>
-          <w:szCs w:val="16"/>
-          <w:lang w:val="en-US"/>
-        </w:rPr>
-        <w:t>combles</w:t>
-      </w:r>
-      <w:proofErr w:type="spellEnd"/>
-      <w:r>
-        <w:rPr>
-          <w:rFonts w:ascii="TimesNewRomanPSMT" w:hAnsi="TimesNewRomanPSMT" w:cs="TimesNewRomanPSMT"/>
-          <w:sz w:val="16"/>
-          <w:szCs w:val="16"/>
-          <w:lang w:val="en-US"/>
-        </w:rPr>
-        <w:t xml:space="preserve"> %}</w:t>
+        </w:rPr>
+      </w:pPr>
+      <w:r>
+        <w:rPr>
+          <w:rFonts w:ascii="TimesNewRomanPSMT" w:hAnsi="TimesNewRomanPSMT" w:cs="TimesNewRomanPSMT"/>
+          <w:sz w:val="16"/>
+          <w:szCs w:val="16"/>
+        </w:rPr>
+        <w:t>{%- if lot.annexe_combles %}</w:t>
       </w:r>
     </w:p>
     <w:p>
@@ -2869,25 +2055,7 @@
           <w:sz w:val="16"/>
           <w:szCs w:val="16"/>
         </w:rPr>
-        <w:t xml:space="preserve"> </w:t>
-      </w:r>
-      <w:proofErr w:type="spellStart"/>
-      <w:r>
-        <w:rPr>
-          <w:rFonts w:ascii="TimesNewRomanPSMT" w:hAnsi="TimesNewRomanPSMT" w:cs="TimesNewRomanPSMT"/>
-          <w:sz w:val="16"/>
-          <w:szCs w:val="16"/>
-        </w:rPr>
-        <w:t>endif</w:t>
-      </w:r>
-      <w:proofErr w:type="spellEnd"/>
-      <w:r>
-        <w:rPr>
-          <w:rFonts w:ascii="TimesNewRomanPSMT" w:hAnsi="TimesNewRomanPSMT" w:cs="TimesNewRomanPSMT"/>
-          <w:sz w:val="16"/>
-          <w:szCs w:val="16"/>
-        </w:rPr>
-        <w:t xml:space="preserve"> %} </w:t>
+        <w:t xml:space="preserve"> endif %} </w:t>
       </w:r>
     </w:p>
     <w:p>
@@ -2926,10 +2094,8 @@
           <w:szCs w:val="16"/>
           <w:lang w:val="en-US"/>
         </w:rPr>
-        <w:t xml:space="preserve"> if </w:t>
-      </w:r>
-      <w:proofErr w:type="spellStart"/>
-      <w:proofErr w:type="gramStart"/>
+        <w:t xml:space="preserve"> if lot.annexe_</w:t>
+      </w:r>
       <w:r>
         <w:rPr>
           <w:rFonts w:ascii="TimesNewRomanPSMT" w:hAnsi="TimesNewRomanPSMT" w:cs="TimesNewRomanPSMT"/>
@@ -2937,28 +2103,8 @@
           <w:szCs w:val="16"/>
           <w:lang w:val="en-US"/>
         </w:rPr>
-        <w:t>lot.annexe</w:t>
-      </w:r>
-      <w:proofErr w:type="gramEnd"/>
-      <w:r>
-        <w:rPr>
-          <w:rFonts w:ascii="TimesNewRomanPSMT" w:hAnsi="TimesNewRomanPSMT" w:cs="TimesNewRomanPSMT"/>
-          <w:sz w:val="16"/>
-          <w:szCs w:val="16"/>
-          <w:lang w:val="en-US"/>
-        </w:rPr>
-        <w:t>_</w:t>
-      </w:r>
-      <w:r>
-        <w:rPr>
-          <w:rFonts w:ascii="TimesNewRomanPSMT" w:hAnsi="TimesNewRomanPSMT" w:cs="TimesNewRomanPSMT"/>
-          <w:sz w:val="16"/>
-          <w:szCs w:val="16"/>
-          <w:lang w:val="en-US"/>
-        </w:rPr>
         <w:t>balcons</w:t>
       </w:r>
-      <w:proofErr w:type="spellEnd"/>
       <w:r>
         <w:rPr>
           <w:rFonts w:ascii="TimesNewRomanPSMT" w:hAnsi="TimesNewRomanPSMT" w:cs="TimesNewRomanPSMT"/>
@@ -3037,7 +2183,6 @@
         </w:rPr>
         <w:t xml:space="preserve"> </w:t>
       </w:r>
-      <w:proofErr w:type="spellStart"/>
       <w:r>
         <w:rPr>
           <w:rFonts w:ascii="TimesNewRomanPSMT" w:hAnsi="TimesNewRomanPSMT" w:cs="TimesNewRomanPSMT"/>
@@ -3045,7 +2190,6 @@
         </w:rPr>
         <w:t>Balcons</w:t>
       </w:r>
-      <w:proofErr w:type="spellEnd"/>
     </w:p>
     <w:p>
       <w:pPr>
@@ -3053,15 +2197,15 @@
         <w:jc w:val="both"/>
         <w:rPr>
           <w:rFonts w:ascii="TimesNewRomanPSMT" w:hAnsi="TimesNewRomanPSMT" w:cs="TimesNewRomanPSMT"/>
-          <w:lang w:val="en-US"/>
-        </w:rPr>
-      </w:pPr>
-      <w:r>
-        <w:rPr>
-          <w:rFonts w:ascii="TimesNewRomanPSMT" w:hAnsi="TimesNewRomanPSMT" w:cs="TimesNewRomanPSMT"/>
-          <w:sz w:val="16"/>
-          <w:szCs w:val="16"/>
-          <w:lang w:val="en-US"/>
+          <w:lang w:val="fr-FR"/>
+        </w:rPr>
+      </w:pPr>
+      <w:r>
+        <w:rPr>
+          <w:rFonts w:ascii="TimesNewRomanPSMT" w:hAnsi="TimesNewRomanPSMT" w:cs="TimesNewRomanPSMT"/>
+          <w:sz w:val="16"/>
+          <w:szCs w:val="16"/>
+          <w:lang w:val="fr-FR"/>
         </w:rPr>
         <w:t xml:space="preserve">{%- endif %} </w:t>
       </w:r>
@@ -3098,26 +2242,7 @@
           <w:sz w:val="16"/>
           <w:szCs w:val="16"/>
         </w:rPr>
-        <w:t xml:space="preserve"> if </w:t>
-      </w:r>
-      <w:proofErr w:type="spellStart"/>
-      <w:proofErr w:type="gramStart"/>
-      <w:r>
-        <w:rPr>
-          <w:rFonts w:ascii="TimesNewRomanPSMT" w:hAnsi="TimesNewRomanPSMT" w:cs="TimesNewRomanPSMT"/>
-          <w:sz w:val="16"/>
-          <w:szCs w:val="16"/>
-        </w:rPr>
-        <w:t>lot.annexe</w:t>
-      </w:r>
-      <w:proofErr w:type="gramEnd"/>
-      <w:r>
-        <w:rPr>
-          <w:rFonts w:ascii="TimesNewRomanPSMT" w:hAnsi="TimesNewRomanPSMT" w:cs="TimesNewRomanPSMT"/>
-          <w:sz w:val="16"/>
-          <w:szCs w:val="16"/>
-        </w:rPr>
-        <w:t>_</w:t>
+        <w:t xml:space="preserve"> if lot.annexe_</w:t>
       </w:r>
       <w:r>
         <w:rPr>
@@ -3127,7 +2252,6 @@
         </w:rPr>
         <w:t>loggias</w:t>
       </w:r>
-      <w:proofErr w:type="spellEnd"/>
       <w:r>
         <w:rPr>
           <w:rFonts w:ascii="TimesNewRomanPSMT" w:hAnsi="TimesNewRomanPSMT" w:cs="TimesNewRomanPSMT"/>
@@ -3239,25 +2363,7 @@
           <w:sz w:val="16"/>
           <w:szCs w:val="16"/>
         </w:rPr>
-        <w:t xml:space="preserve"> </w:t>
-      </w:r>
-      <w:proofErr w:type="spellStart"/>
-      <w:r>
-        <w:rPr>
-          <w:rFonts w:ascii="TimesNewRomanPSMT" w:hAnsi="TimesNewRomanPSMT" w:cs="TimesNewRomanPSMT"/>
-          <w:sz w:val="16"/>
-          <w:szCs w:val="16"/>
-        </w:rPr>
-        <w:t>endif</w:t>
-      </w:r>
-      <w:proofErr w:type="spellEnd"/>
-      <w:r>
-        <w:rPr>
-          <w:rFonts w:ascii="TimesNewRomanPSMT" w:hAnsi="TimesNewRomanPSMT" w:cs="TimesNewRomanPSMT"/>
-          <w:sz w:val="16"/>
-          <w:szCs w:val="16"/>
-        </w:rPr>
-        <w:t xml:space="preserve"> %} </w:t>
+        <w:t xml:space="preserve"> endif %} </w:t>
       </w:r>
     </w:p>
     <w:p>
@@ -3293,26 +2399,7 @@
           <w:sz w:val="16"/>
           <w:szCs w:val="16"/>
         </w:rPr>
-        <w:t xml:space="preserve"> if </w:t>
-      </w:r>
-      <w:proofErr w:type="spellStart"/>
-      <w:proofErr w:type="gramStart"/>
-      <w:r>
-        <w:rPr>
-          <w:rFonts w:ascii="TimesNewRomanPSMT" w:hAnsi="TimesNewRomanPSMT" w:cs="TimesNewRomanPSMT"/>
-          <w:sz w:val="16"/>
-          <w:szCs w:val="16"/>
-        </w:rPr>
-        <w:t>lot.annexe</w:t>
-      </w:r>
-      <w:proofErr w:type="gramEnd"/>
-      <w:r>
-        <w:rPr>
-          <w:rFonts w:ascii="TimesNewRomanPSMT" w:hAnsi="TimesNewRomanPSMT" w:cs="TimesNewRomanPSMT"/>
-          <w:sz w:val="16"/>
-          <w:szCs w:val="16"/>
-        </w:rPr>
-        <w:t>_</w:t>
+        <w:t xml:space="preserve"> if lot.annexe_</w:t>
       </w:r>
       <w:r>
         <w:rPr>
@@ -3322,7 +2409,6 @@
         </w:rPr>
         <w:t>terrasses</w:t>
       </w:r>
-      <w:proofErr w:type="spellEnd"/>
       <w:r>
         <w:rPr>
           <w:rFonts w:ascii="TimesNewRomanPSMT" w:hAnsi="TimesNewRomanPSMT" w:cs="TimesNewRomanPSMT"/>
@@ -3440,25 +2526,7 @@
           <w:sz w:val="16"/>
           <w:szCs w:val="16"/>
         </w:rPr>
-        <w:t xml:space="preserve"> </w:t>
-      </w:r>
-      <w:proofErr w:type="spellStart"/>
-      <w:r>
-        <w:rPr>
-          <w:rFonts w:ascii="TimesNewRomanPSMT" w:hAnsi="TimesNewRomanPSMT" w:cs="TimesNewRomanPSMT"/>
-          <w:sz w:val="16"/>
-          <w:szCs w:val="16"/>
-        </w:rPr>
-        <w:t>endif</w:t>
-      </w:r>
-      <w:proofErr w:type="spellEnd"/>
-      <w:r>
-        <w:rPr>
-          <w:rFonts w:ascii="TimesNewRomanPSMT" w:hAnsi="TimesNewRomanPSMT" w:cs="TimesNewRomanPSMT"/>
-          <w:sz w:val="16"/>
-          <w:szCs w:val="16"/>
-        </w:rPr>
-        <w:t xml:space="preserve"> %} </w:t>
+        <w:t xml:space="preserve"> endif %} </w:t>
       </w:r>
     </w:p>
     <w:p>
@@ -3508,35 +2576,7 @@
         <w:rPr>
           <w:rFonts w:ascii="TimesNewRomanPSMT" w:hAnsi="TimesNewRomanPSMT" w:cs="TimesNewRomanPSMT"/>
         </w:rPr>
-        <w:t xml:space="preserve">4. Surface utile totale de l'opération (art. D. 353-16 (2°) précité) : </w:t>
-      </w:r>
-      <w:proofErr w:type="gramStart"/>
-      <w:r>
-        <w:rPr>
-          <w:rFonts w:ascii="TimesNewRomanPSMT" w:hAnsi="TimesNewRomanPSMT" w:cs="TimesNewRomanPSMT"/>
-        </w:rPr>
-        <w:t xml:space="preserve">{{ </w:t>
-      </w:r>
-      <w:proofErr w:type="spellStart"/>
-      <w:r>
-        <w:rPr>
-          <w:rFonts w:ascii="TimesNewRomanPSMT" w:hAnsi="TimesNewRomanPSMT" w:cs="TimesNewRomanPSMT"/>
-        </w:rPr>
-        <w:t>su</w:t>
-      </w:r>
-      <w:proofErr w:type="gramEnd"/>
-      <w:r>
-        <w:rPr>
-          <w:rFonts w:ascii="TimesNewRomanPSMT" w:hAnsi="TimesNewRomanPSMT" w:cs="TimesNewRomanPSMT"/>
-        </w:rPr>
-        <w:t>_totale|f</w:t>
-      </w:r>
-      <w:proofErr w:type="spellEnd"/>
-      <w:r>
-        <w:rPr>
-          <w:rFonts w:ascii="TimesNewRomanPSMT" w:hAnsi="TimesNewRomanPSMT" w:cs="TimesNewRomanPSMT"/>
-        </w:rPr>
-        <w:t xml:space="preserve"> }} m</w:t>
+        <w:t>4. Surface utile totale de l'opération (art. D. 353-16 (2°) précité) : {{ su_totale|f }} m</w:t>
       </w:r>
       <w:r>
         <w:rPr>
@@ -3579,27 +2619,7 @@
           <w:sz w:val="20"/>
           <w:lang w:val="en-US"/>
         </w:rPr>
-        <w:t xml:space="preserve">{% if </w:t>
-      </w:r>
-      <w:proofErr w:type="spellStart"/>
-      <w:proofErr w:type="gramStart"/>
-      <w:r>
-        <w:rPr>
-          <w:rFonts w:ascii="TimesNewRomanPSMT" w:hAnsi="TimesNewRomanPSMT" w:cs="TimesNewRomanPSMT"/>
-          <w:sz w:val="20"/>
-          <w:lang w:val="en-US"/>
-        </w:rPr>
-        <w:t>logements.count</w:t>
-      </w:r>
-      <w:proofErr w:type="spellEnd"/>
-      <w:proofErr w:type="gramEnd"/>
-      <w:r>
-        <w:rPr>
-          <w:rFonts w:ascii="TimesNewRomanPSMT" w:hAnsi="TimesNewRomanPSMT" w:cs="TimesNewRomanPSMT"/>
-          <w:sz w:val="20"/>
-          <w:lang w:val="en-US"/>
-        </w:rPr>
-        <w:t>() %}</w:t>
+        <w:t>{% if logements.count() %}</w:t>
       </w:r>
     </w:p>
     <w:p>
@@ -3692,7 +2712,6 @@
                 <w:szCs w:val="14"/>
               </w:rPr>
             </w:pPr>
-            <w:proofErr w:type="gramStart"/>
             <w:r>
               <w:rPr>
                 <w:rFonts w:ascii="TimesNewRomanPSMT" w:hAnsi="TimesNewRomanPSMT" w:cs="TimesNewRomanPSMT"/>
@@ -3701,7 +2720,6 @@
               </w:rPr>
               <w:t>habitable</w:t>
             </w:r>
-            <w:proofErr w:type="gramEnd"/>
           </w:p>
           <w:p>
             <w:pPr>
@@ -3718,25 +2736,7 @@
                 <w:sz w:val="14"/>
                 <w:szCs w:val="14"/>
               </w:rPr>
-              <w:t>(</w:t>
-            </w:r>
-            <w:proofErr w:type="gramStart"/>
-            <w:r>
-              <w:rPr>
-                <w:rFonts w:ascii="TimesNewRomanPSMT" w:hAnsi="TimesNewRomanPSMT" w:cs="TimesNewRomanPSMT"/>
-                <w:sz w:val="14"/>
-                <w:szCs w:val="14"/>
-              </w:rPr>
-              <w:t>art.</w:t>
-            </w:r>
-            <w:proofErr w:type="gramEnd"/>
-            <w:r>
-              <w:rPr>
-                <w:rFonts w:ascii="TimesNewRomanPSMT" w:hAnsi="TimesNewRomanPSMT" w:cs="TimesNewRomanPSMT"/>
-                <w:sz w:val="14"/>
-                <w:szCs w:val="14"/>
-              </w:rPr>
-              <w:t xml:space="preserve"> R. 111-2)</w:t>
+              <w:t>(art. R. 111-2)</w:t>
             </w:r>
           </w:p>
         </w:tc>
@@ -3771,23 +2771,13 @@
                 <w:lang w:val="en-US"/>
               </w:rPr>
             </w:pPr>
-            <w:proofErr w:type="gramStart"/>
             <w:r>
               <w:rPr>
                 <w:rFonts w:ascii="TimesNewRomanPSMT" w:hAnsi="TimesNewRomanPSMT" w:cs="TimesNewRomanPSMT"/>
                 <w:sz w:val="14"/>
                 <w:szCs w:val="14"/>
               </w:rPr>
-              <w:t>réelle</w:t>
-            </w:r>
-            <w:proofErr w:type="gramEnd"/>
-            <w:r>
-              <w:rPr>
-                <w:rFonts w:ascii="TimesNewRomanPSMT" w:hAnsi="TimesNewRomanPSMT" w:cs="TimesNewRomanPSMT"/>
-                <w:sz w:val="14"/>
-                <w:szCs w:val="14"/>
-              </w:rPr>
-              <w:t xml:space="preserve"> des annexes</w:t>
+              <w:t>réelle des annexes</w:t>
             </w:r>
           </w:p>
         </w:tc>
@@ -3827,25 +2817,7 @@
                 <w:sz w:val="14"/>
                 <w:szCs w:val="14"/>
               </w:rPr>
-              <w:t>(</w:t>
-            </w:r>
-            <w:proofErr w:type="gramStart"/>
-            <w:r>
-              <w:rPr>
-                <w:rFonts w:ascii="TimesNewRomanPSMT" w:hAnsi="TimesNewRomanPSMT" w:cs="TimesNewRomanPSMT"/>
-                <w:sz w:val="14"/>
-                <w:szCs w:val="14"/>
-              </w:rPr>
-              <w:t>surface</w:t>
-            </w:r>
-            <w:proofErr w:type="gramEnd"/>
-            <w:r>
-              <w:rPr>
-                <w:rFonts w:ascii="TimesNewRomanPSMT" w:hAnsi="TimesNewRomanPSMT" w:cs="TimesNewRomanPSMT"/>
-                <w:sz w:val="14"/>
-                <w:szCs w:val="14"/>
-              </w:rPr>
-              <w:t xml:space="preserve"> habitable augmentée de 50% de la surface des annexes)</w:t>
+              <w:t>(surface habitable augmentée de 50% de la surface des annexes)</w:t>
             </w:r>
           </w:p>
         </w:tc>
@@ -3868,25 +2840,7 @@
                 <w:sz w:val="14"/>
                 <w:szCs w:val="14"/>
               </w:rPr>
-              <w:t xml:space="preserve">LOYER </w:t>
-            </w:r>
-            <w:proofErr w:type="spellStart"/>
-            <w:r>
-              <w:rPr>
-                <w:rFonts w:ascii="TimesNewRomanPSMT" w:hAnsi="TimesNewRomanPSMT" w:cs="TimesNewRomanPSMT"/>
-                <w:sz w:val="14"/>
-                <w:szCs w:val="14"/>
-              </w:rPr>
-              <w:t>maxinum</w:t>
-            </w:r>
-            <w:proofErr w:type="spellEnd"/>
-            <w:r>
-              <w:rPr>
-                <w:rFonts w:ascii="TimesNewRomanPSMT" w:hAnsi="TimesNewRomanPSMT" w:cs="TimesNewRomanPSMT"/>
-                <w:sz w:val="14"/>
-                <w:szCs w:val="14"/>
-              </w:rPr>
-              <w:t xml:space="preserve"> du logement en euros par mètre carré de surface utile</w:t>
+              <w:t>LOYER maxinum du logement en euros par mètre carré de surface utile</w:t>
             </w:r>
           </w:p>
         </w:tc>
@@ -3943,23 +2897,13 @@
                 <w:szCs w:val="14"/>
               </w:rPr>
             </w:pPr>
-            <w:proofErr w:type="gramStart"/>
             <w:r>
               <w:rPr>
                 <w:rFonts w:ascii="TimesNewRomanPSMT" w:hAnsi="TimesNewRomanPSMT" w:cs="TimesNewRomanPSMT"/>
                 <w:sz w:val="14"/>
                 <w:szCs w:val="14"/>
               </w:rPr>
-              <w:t>du</w:t>
-            </w:r>
-            <w:proofErr w:type="gramEnd"/>
-            <w:r>
-              <w:rPr>
-                <w:rFonts w:ascii="TimesNewRomanPSMT" w:hAnsi="TimesNewRomanPSMT" w:cs="TimesNewRomanPSMT"/>
-                <w:sz w:val="14"/>
-                <w:szCs w:val="14"/>
-              </w:rPr>
-              <w:t xml:space="preserve"> logement</w:t>
+              <w:t>du logement</w:t>
             </w:r>
           </w:p>
           <w:p>
@@ -3976,25 +2920,7 @@
                 <w:sz w:val="14"/>
                 <w:szCs w:val="14"/>
               </w:rPr>
-              <w:t>(</w:t>
-            </w:r>
-            <w:proofErr w:type="gramStart"/>
-            <w:r>
-              <w:rPr>
-                <w:rFonts w:ascii="TimesNewRomanPSMT" w:hAnsi="TimesNewRomanPSMT" w:cs="TimesNewRomanPSMT"/>
-                <w:sz w:val="14"/>
-                <w:szCs w:val="14"/>
-              </w:rPr>
-              <w:t>col</w:t>
-            </w:r>
-            <w:proofErr w:type="gramEnd"/>
-            <w:r>
-              <w:rPr>
-                <w:rFonts w:ascii="TimesNewRomanPSMT" w:hAnsi="TimesNewRomanPSMT" w:cs="TimesNewRomanPSMT"/>
-                <w:sz w:val="14"/>
-                <w:szCs w:val="14"/>
-              </w:rPr>
-              <w:t xml:space="preserve"> 4 </w:t>
+              <w:t xml:space="preserve">(col 4 </w:t>
             </w:r>
             <w:r>
               <w:rPr>
@@ -4368,27 +3294,7 @@
                 <w:szCs w:val="16"/>
                 <w:lang w:val="en-US"/>
               </w:rPr>
-              <w:t xml:space="preserve">{%tr for l in </w:t>
-            </w:r>
-            <w:proofErr w:type="spellStart"/>
-            <w:r>
-              <w:rPr>
-                <w:rFonts w:ascii="TimesNewRomanPSMT" w:hAnsi="TimesNewRomanPSMT" w:cs="TimesNewRomanPSMT"/>
-                <w:sz w:val="16"/>
-                <w:szCs w:val="16"/>
-                <w:lang w:val="en-US"/>
-              </w:rPr>
-              <w:t>logements</w:t>
-            </w:r>
-            <w:proofErr w:type="spellEnd"/>
-            <w:r>
-              <w:rPr>
-                <w:rFonts w:ascii="TimesNewRomanPSMT" w:hAnsi="TimesNewRomanPSMT" w:cs="TimesNewRomanPSMT"/>
-                <w:sz w:val="16"/>
-                <w:szCs w:val="16"/>
-                <w:lang w:val="en-US"/>
-              </w:rPr>
-              <w:t xml:space="preserve"> %}</w:t>
+              <w:t>{%tr for l in logements %}</w:t>
             </w:r>
           </w:p>
         </w:tc>
@@ -4415,27 +3321,7 @@
                 <w:szCs w:val="16"/>
                 <w:lang w:val="en-US"/>
               </w:rPr>
-              <w:t>{{</w:t>
-            </w:r>
-            <w:proofErr w:type="spellStart"/>
-            <w:r>
-              <w:rPr>
-                <w:rFonts w:ascii="TimesNewRomanPSMT" w:hAnsi="TimesNewRomanPSMT" w:cs="TimesNewRomanPSMT"/>
-                <w:sz w:val="16"/>
-                <w:szCs w:val="16"/>
-                <w:lang w:val="en-US"/>
-              </w:rPr>
-              <w:t>l.d</w:t>
-            </w:r>
-            <w:proofErr w:type="spellEnd"/>
-            <w:r>
-              <w:rPr>
-                <w:rFonts w:ascii="TimesNewRomanPSMT" w:hAnsi="TimesNewRomanPSMT" w:cs="TimesNewRomanPSMT"/>
-                <w:sz w:val="16"/>
-                <w:szCs w:val="16"/>
-                <w:lang w:val="en-US"/>
-              </w:rPr>
-              <w:t>}}</w:t>
+              <w:t>{{l.d}}</w:t>
             </w:r>
           </w:p>
         </w:tc>
@@ -4460,27 +3346,7 @@
                 <w:szCs w:val="16"/>
                 <w:lang w:val="en-US"/>
               </w:rPr>
-              <w:t>{{</w:t>
-            </w:r>
-            <w:proofErr w:type="spellStart"/>
-            <w:r>
-              <w:rPr>
-                <w:rFonts w:ascii="TimesNewRomanPSMT" w:hAnsi="TimesNewRomanPSMT" w:cs="TimesNewRomanPSMT"/>
-                <w:sz w:val="16"/>
-                <w:szCs w:val="16"/>
-                <w:lang w:val="en-US"/>
-              </w:rPr>
-              <w:t>l.sh|f</w:t>
-            </w:r>
-            <w:proofErr w:type="spellEnd"/>
-            <w:r>
-              <w:rPr>
-                <w:rFonts w:ascii="TimesNewRomanPSMT" w:hAnsi="TimesNewRomanPSMT" w:cs="TimesNewRomanPSMT"/>
-                <w:sz w:val="16"/>
-                <w:szCs w:val="16"/>
-                <w:lang w:val="en-US"/>
-              </w:rPr>
-              <w:t xml:space="preserve"> }}</w:t>
+              <w:t>{{l.sh|f }}</w:t>
             </w:r>
           </w:p>
         </w:tc>
@@ -4505,27 +3371,7 @@
                 <w:szCs w:val="16"/>
                 <w:lang w:val="en-US"/>
               </w:rPr>
-              <w:t>{{</w:t>
-            </w:r>
-            <w:proofErr w:type="spellStart"/>
-            <w:r>
-              <w:rPr>
-                <w:rFonts w:ascii="TimesNewRomanPSMT" w:hAnsi="TimesNewRomanPSMT" w:cs="TimesNewRomanPSMT"/>
-                <w:sz w:val="16"/>
-                <w:szCs w:val="16"/>
-                <w:lang w:val="en-US"/>
-              </w:rPr>
-              <w:t>l.sa|f</w:t>
-            </w:r>
-            <w:proofErr w:type="spellEnd"/>
-            <w:r>
-              <w:rPr>
-                <w:rFonts w:ascii="TimesNewRomanPSMT" w:hAnsi="TimesNewRomanPSMT" w:cs="TimesNewRomanPSMT"/>
-                <w:sz w:val="16"/>
-                <w:szCs w:val="16"/>
-                <w:lang w:val="en-US"/>
-              </w:rPr>
-              <w:t xml:space="preserve"> }}</w:t>
+              <w:t>{{l.sa|f }}</w:t>
             </w:r>
           </w:p>
         </w:tc>
@@ -4550,27 +3396,7 @@
                 <w:szCs w:val="16"/>
                 <w:lang w:val="en-US"/>
               </w:rPr>
-              <w:t>{{</w:t>
-            </w:r>
-            <w:proofErr w:type="spellStart"/>
-            <w:r>
-              <w:rPr>
-                <w:rFonts w:ascii="TimesNewRomanPSMT" w:hAnsi="TimesNewRomanPSMT" w:cs="TimesNewRomanPSMT"/>
-                <w:sz w:val="16"/>
-                <w:szCs w:val="16"/>
-                <w:lang w:val="en-US"/>
-              </w:rPr>
-              <w:t>l.su|f</w:t>
-            </w:r>
-            <w:proofErr w:type="spellEnd"/>
-            <w:r>
-              <w:rPr>
-                <w:rFonts w:ascii="TimesNewRomanPSMT" w:hAnsi="TimesNewRomanPSMT" w:cs="TimesNewRomanPSMT"/>
-                <w:sz w:val="16"/>
-                <w:szCs w:val="16"/>
-                <w:lang w:val="en-US"/>
-              </w:rPr>
-              <w:t xml:space="preserve"> }}</w:t>
+              <w:t>{{l.su|f }}</w:t>
             </w:r>
           </w:p>
         </w:tc>
@@ -4595,38 +3421,7 @@
                 <w:szCs w:val="16"/>
                 <w:lang w:val="en-US"/>
               </w:rPr>
-              <w:t>{{</w:t>
-            </w:r>
-            <w:proofErr w:type="spellStart"/>
-            <w:proofErr w:type="gramStart"/>
-            <w:r>
-              <w:rPr>
-                <w:rFonts w:ascii="TimesNewRomanPSMT" w:hAnsi="TimesNewRomanPSMT" w:cs="TimesNewRomanPSMT"/>
-                <w:sz w:val="16"/>
-                <w:szCs w:val="16"/>
-                <w:lang w:val="en-US"/>
-              </w:rPr>
-              <w:t>l.lpmc</w:t>
-            </w:r>
-            <w:proofErr w:type="gramEnd"/>
-            <w:r>
-              <w:rPr>
-                <w:rFonts w:ascii="TimesNewRomanPSMT" w:hAnsi="TimesNewRomanPSMT" w:cs="TimesNewRomanPSMT"/>
-                <w:sz w:val="16"/>
-                <w:szCs w:val="16"/>
-                <w:lang w:val="en-US"/>
-              </w:rPr>
-              <w:t>|f</w:t>
-            </w:r>
-            <w:proofErr w:type="spellEnd"/>
-            <w:r>
-              <w:rPr>
-                <w:rFonts w:ascii="TimesNewRomanPSMT" w:hAnsi="TimesNewRomanPSMT" w:cs="TimesNewRomanPSMT"/>
-                <w:sz w:val="16"/>
-                <w:szCs w:val="16"/>
-                <w:lang w:val="en-US"/>
-              </w:rPr>
-              <w:t xml:space="preserve"> }}</w:t>
+              <w:t>{{l.lpmc|f }}</w:t>
             </w:r>
           </w:p>
         </w:tc>
@@ -4651,27 +3446,7 @@
                 <w:szCs w:val="16"/>
                 <w:lang w:val="en-US"/>
               </w:rPr>
-              <w:t>{{</w:t>
-            </w:r>
-            <w:proofErr w:type="spellStart"/>
-            <w:r>
-              <w:rPr>
-                <w:rFonts w:ascii="TimesNewRomanPSMT" w:hAnsi="TimesNewRomanPSMT" w:cs="TimesNewRomanPSMT"/>
-                <w:sz w:val="16"/>
-                <w:szCs w:val="16"/>
-                <w:lang w:val="en-US"/>
-              </w:rPr>
-              <w:t>l.c|f</w:t>
-            </w:r>
-            <w:proofErr w:type="spellEnd"/>
-            <w:r>
-              <w:rPr>
-                <w:rFonts w:ascii="TimesNewRomanPSMT" w:hAnsi="TimesNewRomanPSMT" w:cs="TimesNewRomanPSMT"/>
-                <w:sz w:val="16"/>
-                <w:szCs w:val="16"/>
-                <w:lang w:val="en-US"/>
-              </w:rPr>
-              <w:t>(d=4)}}</w:t>
+              <w:t>{{l.c|f(d=4)}}</w:t>
             </w:r>
           </w:p>
         </w:tc>
@@ -4696,38 +3471,7 @@
                 <w:szCs w:val="16"/>
                 <w:lang w:val="en-US"/>
               </w:rPr>
-              <w:t>{{</w:t>
-            </w:r>
-            <w:proofErr w:type="spellStart"/>
-            <w:proofErr w:type="gramStart"/>
-            <w:r>
-              <w:rPr>
-                <w:rFonts w:ascii="TimesNewRomanPSMT" w:hAnsi="TimesNewRomanPSMT" w:cs="TimesNewRomanPSMT"/>
-                <w:sz w:val="16"/>
-                <w:szCs w:val="16"/>
-                <w:lang w:val="en-US"/>
-              </w:rPr>
-              <w:t>l.l</w:t>
-            </w:r>
-            <w:proofErr w:type="gramEnd"/>
-            <w:r>
-              <w:rPr>
-                <w:rFonts w:ascii="TimesNewRomanPSMT" w:hAnsi="TimesNewRomanPSMT" w:cs="TimesNewRomanPSMT"/>
-                <w:sz w:val="16"/>
-                <w:szCs w:val="16"/>
-                <w:lang w:val="en-US"/>
-              </w:rPr>
-              <w:t>|f</w:t>
-            </w:r>
-            <w:proofErr w:type="spellEnd"/>
-            <w:r>
-              <w:rPr>
-                <w:rFonts w:ascii="TimesNewRomanPSMT" w:hAnsi="TimesNewRomanPSMT" w:cs="TimesNewRomanPSMT"/>
-                <w:sz w:val="16"/>
-                <w:szCs w:val="16"/>
-                <w:lang w:val="en-US"/>
-              </w:rPr>
-              <w:t>}}</w:t>
+              <w:t>{{l.l|f}}</w:t>
             </w:r>
           </w:p>
         </w:tc>
@@ -4754,25 +3498,7 @@
                 <w:szCs w:val="16"/>
                 <w:lang w:val="en-US"/>
               </w:rPr>
-              <w:t xml:space="preserve">{%tr </w:t>
-            </w:r>
-            <w:proofErr w:type="spellStart"/>
-            <w:r>
-              <w:rPr>
-                <w:sz w:val="16"/>
-                <w:szCs w:val="16"/>
-                <w:lang w:val="en-US"/>
-              </w:rPr>
-              <w:t>endfor</w:t>
-            </w:r>
-            <w:proofErr w:type="spellEnd"/>
-            <w:r>
-              <w:rPr>
-                <w:sz w:val="16"/>
-                <w:szCs w:val="16"/>
-                <w:lang w:val="en-US"/>
-              </w:rPr>
-              <w:t xml:space="preserve"> %}</w:t>
+              <w:t>{%tr endfor %}</w:t>
             </w:r>
           </w:p>
         </w:tc>
@@ -4828,9 +3554,8 @@
                 <w:szCs w:val="16"/>
                 <w:lang w:val="en-US"/>
               </w:rPr>
-              <w:t>{{</w:t>
-            </w:r>
-            <w:proofErr w:type="spellStart"/>
+              <w:t>{{sh_totale</w:t>
+            </w:r>
             <w:r>
               <w:rPr>
                 <w:rFonts w:ascii="TimesNewRomanPSMT" w:hAnsi="TimesNewRomanPSMT" w:cs="TimesNewRomanPSMT"/>
@@ -4840,20 +3565,8 @@
                 <w:szCs w:val="16"/>
                 <w:lang w:val="en-US"/>
               </w:rPr>
-              <w:t>sh_totale</w:t>
-            </w:r>
-            <w:r>
-              <w:rPr>
-                <w:rFonts w:ascii="TimesNewRomanPSMT" w:hAnsi="TimesNewRomanPSMT" w:cs="TimesNewRomanPSMT"/>
-                <w:b/>
-                <w:bCs/>
-                <w:sz w:val="16"/>
-                <w:szCs w:val="16"/>
-                <w:lang w:val="en-US"/>
-              </w:rPr>
               <w:t>|f</w:t>
             </w:r>
-            <w:proofErr w:type="spellEnd"/>
             <w:r>
               <w:rPr>
                 <w:rFonts w:ascii="TimesNewRomanPSMT" w:hAnsi="TimesNewRomanPSMT" w:cs="TimesNewRomanPSMT"/>
@@ -4890,9 +3603,8 @@
                 <w:szCs w:val="16"/>
                 <w:lang w:val="en-US"/>
               </w:rPr>
-              <w:t>{{</w:t>
-            </w:r>
-            <w:proofErr w:type="spellStart"/>
+              <w:t>{{s</w:t>
+            </w:r>
             <w:r>
               <w:rPr>
                 <w:rFonts w:ascii="TimesNewRomanPSMT" w:hAnsi="TimesNewRomanPSMT" w:cs="TimesNewRomanPSMT"/>
@@ -4902,7 +3614,7 @@
                 <w:szCs w:val="16"/>
                 <w:lang w:val="en-US"/>
               </w:rPr>
-              <w:t>s</w:t>
+              <w:t>a</w:t>
             </w:r>
             <w:r>
               <w:rPr>
@@ -4913,7 +3625,7 @@
                 <w:szCs w:val="16"/>
                 <w:lang w:val="en-US"/>
               </w:rPr>
-              <w:t>a</w:t>
+              <w:t>_totale</w:t>
             </w:r>
             <w:r>
               <w:rPr>
@@ -4924,20 +3636,8 @@
                 <w:szCs w:val="16"/>
                 <w:lang w:val="en-US"/>
               </w:rPr>
-              <w:t>_totale</w:t>
-            </w:r>
-            <w:r>
-              <w:rPr>
-                <w:rFonts w:ascii="TimesNewRomanPSMT" w:hAnsi="TimesNewRomanPSMT" w:cs="TimesNewRomanPSMT"/>
-                <w:b/>
-                <w:bCs/>
-                <w:sz w:val="16"/>
-                <w:szCs w:val="16"/>
-                <w:lang w:val="en-US"/>
-              </w:rPr>
               <w:t>|f</w:t>
             </w:r>
-            <w:proofErr w:type="spellEnd"/>
             <w:r>
               <w:rPr>
                 <w:rFonts w:ascii="TimesNewRomanPSMT" w:hAnsi="TimesNewRomanPSMT" w:cs="TimesNewRomanPSMT"/>
@@ -4974,9 +3674,8 @@
                 <w:szCs w:val="16"/>
                 <w:lang w:val="en-US"/>
               </w:rPr>
-              <w:t>{{</w:t>
-            </w:r>
-            <w:proofErr w:type="spellStart"/>
+              <w:t>{{s</w:t>
+            </w:r>
             <w:r>
               <w:rPr>
                 <w:rFonts w:ascii="TimesNewRomanPSMT" w:hAnsi="TimesNewRomanPSMT" w:cs="TimesNewRomanPSMT"/>
@@ -4986,7 +3685,7 @@
                 <w:szCs w:val="16"/>
                 <w:lang w:val="en-US"/>
               </w:rPr>
-              <w:t>s</w:t>
+              <w:t>u</w:t>
             </w:r>
             <w:r>
               <w:rPr>
@@ -4997,7 +3696,7 @@
                 <w:szCs w:val="16"/>
                 <w:lang w:val="en-US"/>
               </w:rPr>
-              <w:t>u</w:t>
+              <w:t>_totale</w:t>
             </w:r>
             <w:r>
               <w:rPr>
@@ -5008,20 +3707,8 @@
                 <w:szCs w:val="16"/>
                 <w:lang w:val="en-US"/>
               </w:rPr>
-              <w:t>_totale</w:t>
-            </w:r>
-            <w:r>
-              <w:rPr>
-                <w:rFonts w:ascii="TimesNewRomanPSMT" w:hAnsi="TimesNewRomanPSMT" w:cs="TimesNewRomanPSMT"/>
-                <w:b/>
-                <w:bCs/>
-                <w:sz w:val="16"/>
-                <w:szCs w:val="16"/>
-                <w:lang w:val="en-US"/>
-              </w:rPr>
               <w:t>|f</w:t>
             </w:r>
-            <w:proofErr w:type="spellEnd"/>
             <w:r>
               <w:rPr>
                 <w:rFonts w:ascii="TimesNewRomanPSMT" w:hAnsi="TimesNewRomanPSMT" w:cs="TimesNewRomanPSMT"/>
@@ -5092,7 +3779,6 @@
               </w:rPr>
               <w:t>{{</w:t>
             </w:r>
-            <w:proofErr w:type="spellStart"/>
             <w:r>
               <w:rPr>
                 <w:rFonts w:ascii="TimesNewRomanPSMT" w:hAnsi="TimesNewRomanPSMT" w:cs="TimesNewRomanPSMT"/>
@@ -5126,7 +3812,6 @@
               </w:rPr>
               <w:t>|f</w:t>
             </w:r>
-            <w:proofErr w:type="spellEnd"/>
             <w:r>
               <w:rPr>
                 <w:rFonts w:ascii="TimesNewRomanPSMT" w:hAnsi="TimesNewRomanPSMT" w:cs="TimesNewRomanPSMT"/>
@@ -5179,124 +3864,62 @@
           <w:rFonts w:ascii="TimesNewRomanPSMT" w:hAnsi="TimesNewRomanPSMT" w:cs="TimesNewRomanPSMT"/>
           <w:sz w:val="20"/>
         </w:rPr>
-        <w:t xml:space="preserve">{% </w:t>
-      </w:r>
-      <w:proofErr w:type="spellStart"/>
-      <w:r>
+        <w:t>{% endif %}</w:t>
+      </w:r>
+    </w:p>
+    <w:p>
+      <w:pPr>
+        <w:jc w:val="both"/>
+      </w:pPr>
+      <w:r>
+        <w:rPr>
+          <w:rFonts w:ascii="TimesNewRomanPSMT" w:hAnsi="TimesNewRomanPSMT" w:cs="TimesNewRomanPSMT"/>
+        </w:rPr>
+        <w:t>6. Nombre et liste des annexes susceptibles de donner lieu à perception d'un loyer accessoire : {{ liste_des_annexes }}</w:t>
+      </w:r>
+    </w:p>
+    <w:p>
+      <w:pPr>
+        <w:jc w:val="both"/>
+        <w:rPr>
+          <w:rFonts w:ascii="TimesNewRomanPSMT" w:hAnsi="TimesNewRomanPSMT" w:cs="TimesNewRomanPSMT"/>
+        </w:rPr>
+      </w:pPr>
+    </w:p>
+    <w:p>
+      <w:pPr>
+        <w:jc w:val="both"/>
+      </w:pPr>
+      <w:r>
+        <w:rPr>
+          <w:rFonts w:ascii="TimesNewRomanPSMT" w:hAnsi="TimesNewRomanPSMT" w:cs="TimesNewRomanPSMT"/>
+        </w:rPr>
+        <w:t xml:space="preserve">Ce sont les annexes ou parties d'annexes qui n'entrent pas dans le calcul de la surface utile, soit : les emplacements réservés au stationnement des véhicules, les terrasses, cours et jardins, faisant l'objet d'une jouissance exclusive. </w:t>
+      </w:r>
+    </w:p>
+    <w:p>
+      <w:pPr>
+        <w:jc w:val="both"/>
         <w:rPr>
           <w:rFonts w:ascii="TimesNewRomanPSMT" w:hAnsi="TimesNewRomanPSMT" w:cs="TimesNewRomanPSMT"/>
           <w:sz w:val="20"/>
         </w:rPr>
-        <w:t>endif</w:t>
-      </w:r>
-      <w:proofErr w:type="spellEnd"/>
-      <w:r>
+      </w:pPr>
+    </w:p>
+    <w:p>
+      <w:pPr>
+        <w:jc w:val="both"/>
         <w:rPr>
           <w:rFonts w:ascii="TimesNewRomanPSMT" w:hAnsi="TimesNewRomanPSMT" w:cs="TimesNewRomanPSMT"/>
           <w:sz w:val="20"/>
         </w:rPr>
-        <w:t xml:space="preserve"> %}</w:t>
-      </w:r>
-    </w:p>
-    <w:p>
-      <w:pPr>
-        <w:jc w:val="both"/>
-      </w:pPr>
-      <w:r>
-        <w:rPr>
-          <w:rFonts w:ascii="TimesNewRomanPSMT" w:hAnsi="TimesNewRomanPSMT" w:cs="TimesNewRomanPSMT"/>
-        </w:rPr>
-        <w:t xml:space="preserve">6. Nombre et liste des annexes susceptibles de donner lieu à perception d'un loyer accessoire : </w:t>
-      </w:r>
-      <w:proofErr w:type="gramStart"/>
-      <w:r>
-        <w:rPr>
-          <w:rFonts w:ascii="TimesNewRomanPSMT" w:hAnsi="TimesNewRomanPSMT" w:cs="TimesNewRomanPSMT"/>
-        </w:rPr>
-        <w:t xml:space="preserve">{{ </w:t>
-      </w:r>
-      <w:proofErr w:type="spellStart"/>
-      <w:r>
-        <w:rPr>
-          <w:rFonts w:ascii="TimesNewRomanPSMT" w:hAnsi="TimesNewRomanPSMT" w:cs="TimesNewRomanPSMT"/>
-        </w:rPr>
-        <w:t>liste</w:t>
-      </w:r>
-      <w:proofErr w:type="gramEnd"/>
-      <w:r>
-        <w:rPr>
-          <w:rFonts w:ascii="TimesNewRomanPSMT" w:hAnsi="TimesNewRomanPSMT" w:cs="TimesNewRomanPSMT"/>
-        </w:rPr>
-        <w:t>_des_annexes</w:t>
-      </w:r>
-      <w:proofErr w:type="spellEnd"/>
-      <w:r>
-        <w:rPr>
-          <w:rFonts w:ascii="TimesNewRomanPSMT" w:hAnsi="TimesNewRomanPSMT" w:cs="TimesNewRomanPSMT"/>
-        </w:rPr>
-        <w:t xml:space="preserve"> }}</w:t>
-      </w:r>
-    </w:p>
-    <w:p>
-      <w:pPr>
-        <w:jc w:val="both"/>
-        <w:rPr>
-          <w:rFonts w:ascii="TimesNewRomanPSMT" w:hAnsi="TimesNewRomanPSMT" w:cs="TimesNewRomanPSMT"/>
-        </w:rPr>
-      </w:pPr>
-    </w:p>
-    <w:p>
-      <w:pPr>
-        <w:jc w:val="both"/>
-      </w:pPr>
-      <w:r>
-        <w:rPr>
-          <w:rFonts w:ascii="TimesNewRomanPSMT" w:hAnsi="TimesNewRomanPSMT" w:cs="TimesNewRomanPSMT"/>
-        </w:rPr>
-        <w:t xml:space="preserve">Ce sont les annexes ou parties d'annexes qui n'entrent pas dans le calcul de la surface utile, soit : les emplacements réservés au stationnement des véhicules, les terrasses, cours et jardins, faisant l'objet d'une jouissance exclusive. </w:t>
-      </w:r>
-    </w:p>
-    <w:p>
-      <w:pPr>
-        <w:jc w:val="both"/>
+      </w:pPr>
+      <w:r>
         <w:rPr>
           <w:rFonts w:ascii="TimesNewRomanPSMT" w:hAnsi="TimesNewRomanPSMT" w:cs="TimesNewRomanPSMT"/>
           <w:sz w:val="20"/>
         </w:rPr>
-      </w:pPr>
-    </w:p>
-    <w:p>
-      <w:pPr>
-        <w:jc w:val="both"/>
-        <w:rPr>
-          <w:rFonts w:ascii="TimesNewRomanPSMT" w:hAnsi="TimesNewRomanPSMT" w:cs="TimesNewRomanPSMT"/>
-          <w:sz w:val="20"/>
-        </w:rPr>
-      </w:pPr>
-      <w:r>
-        <w:rPr>
-          <w:rFonts w:ascii="TimesNewRomanPSMT" w:hAnsi="TimesNewRomanPSMT" w:cs="TimesNewRomanPSMT"/>
-          <w:sz w:val="20"/>
-        </w:rPr>
-        <w:t xml:space="preserve">{% if </w:t>
-      </w:r>
-      <w:proofErr w:type="spellStart"/>
-      <w:proofErr w:type="gramStart"/>
-      <w:r>
-        <w:rPr>
-          <w:rFonts w:ascii="TimesNewRomanPSMT" w:hAnsi="TimesNewRomanPSMT" w:cs="TimesNewRomanPSMT"/>
-          <w:sz w:val="20"/>
-        </w:rPr>
-        <w:t>stationnements.count</w:t>
-      </w:r>
-      <w:proofErr w:type="spellEnd"/>
-      <w:proofErr w:type="gramEnd"/>
-      <w:r>
-        <w:rPr>
-          <w:rFonts w:ascii="TimesNewRomanPSMT" w:hAnsi="TimesNewRomanPSMT" w:cs="TimesNewRomanPSMT"/>
-          <w:sz w:val="20"/>
-        </w:rPr>
-        <w:t>() %}</w:t>
+        <w:t>{% if stationnements.count() %}</w:t>
       </w:r>
     </w:p>
     <w:tbl>
@@ -5344,29 +3967,7 @@
                 <w:szCs w:val="16"/>
               </w:rPr>
               <w:br/>
-              <w:t>à l’</w:t>
-            </w:r>
-            <w:proofErr w:type="spellStart"/>
-            <w:r>
-              <w:rPr>
-                <w:rFonts w:ascii="TimesNewRomanPSMT" w:hAnsi="TimesNewRomanPSMT" w:cs="TimesNewRomanPSMT"/>
-                <w:b/>
-                <w:bCs/>
-                <w:sz w:val="16"/>
-                <w:szCs w:val="16"/>
-              </w:rPr>
-              <w:t>articke</w:t>
-            </w:r>
-            <w:proofErr w:type="spellEnd"/>
-            <w:r>
-              <w:rPr>
-                <w:rFonts w:ascii="TimesNewRomanPSMT" w:hAnsi="TimesNewRomanPSMT" w:cs="TimesNewRomanPSMT"/>
-                <w:b/>
-                <w:bCs/>
-                <w:sz w:val="16"/>
-                <w:szCs w:val="16"/>
-              </w:rPr>
-              <w:t xml:space="preserve"> D. 353-16</w:t>
+              <w:t>à l’articke D. 353-16</w:t>
             </w:r>
             <w:r>
               <w:rPr>
@@ -5473,7 +4074,6 @@
               </w:rPr>
               <w:t xml:space="preserve"> in </w:t>
             </w:r>
-            <w:proofErr w:type="spellStart"/>
             <w:r>
               <w:rPr>
                 <w:rFonts w:ascii="TimesNewRomanPSMT" w:hAnsi="TimesNewRomanPSMT" w:cs="TimesNewRomanPSMT"/>
@@ -5483,7 +4083,6 @@
               </w:rPr>
               <w:t>stationnements</w:t>
             </w:r>
-            <w:proofErr w:type="spellEnd"/>
             <w:r>
               <w:rPr>
                 <w:rFonts w:ascii="TimesNewRomanPSMT" w:hAnsi="TimesNewRomanPSMT" w:cs="TimesNewRomanPSMT"/>
@@ -5507,88 +4106,15 @@
               <w:rPr>
                 <w:rFonts w:ascii="TimesNewRomanPSMT" w:hAnsi="TimesNewRomanPSMT" w:cs="TimesNewRomanPSMT"/>
                 <w:sz w:val="20"/>
-                <w:lang w:val="en-US"/>
               </w:rPr>
             </w:pPr>
-            <w:proofErr w:type="gramStart"/>
-            <w:r>
-              <w:rPr>
-                <w:rFonts w:ascii="TimesNewRomanPSMT" w:hAnsi="TimesNewRomanPSMT" w:cs="TimesNewRomanPSMT"/>
-                <w:sz w:val="16"/>
-                <w:szCs w:val="16"/>
-                <w:lang w:val="en-US"/>
-              </w:rPr>
-              <w:t xml:space="preserve">{{ </w:t>
-            </w:r>
-            <w:proofErr w:type="spellStart"/>
-            <w:r>
-              <w:rPr>
-                <w:rFonts w:ascii="TimesNewRomanPSMT" w:hAnsi="TimesNewRomanPSMT" w:cs="TimesNewRomanPSMT"/>
-                <w:sz w:val="16"/>
-                <w:szCs w:val="16"/>
-                <w:lang w:val="en-US"/>
-              </w:rPr>
-              <w:t>s</w:t>
-            </w:r>
-            <w:proofErr w:type="gramEnd"/>
-            <w:r>
-              <w:rPr>
-                <w:rFonts w:ascii="TimesNewRomanPSMT" w:hAnsi="TimesNewRomanPSMT" w:cs="TimesNewRomanPSMT"/>
-                <w:sz w:val="16"/>
-                <w:szCs w:val="16"/>
-                <w:lang w:val="en-US"/>
-              </w:rPr>
-              <w:t>.nb</w:t>
-            </w:r>
-            <w:proofErr w:type="spellEnd"/>
-            <w:r>
-              <w:rPr>
-                <w:rFonts w:ascii="TimesNewRomanPSMT" w:hAnsi="TimesNewRomanPSMT" w:cs="TimesNewRomanPSMT"/>
-                <w:sz w:val="16"/>
-                <w:szCs w:val="16"/>
-                <w:lang w:val="en-US"/>
-              </w:rPr>
-              <w:t xml:space="preserve"> }} </w:t>
-            </w:r>
-            <w:proofErr w:type="spellStart"/>
-            <w:r>
-              <w:rPr>
-                <w:rFonts w:ascii="TimesNewRomanPSMT" w:hAnsi="TimesNewRomanPSMT" w:cs="TimesNewRomanPSMT"/>
-                <w:sz w:val="16"/>
-                <w:szCs w:val="16"/>
-                <w:lang w:val="en-US"/>
-              </w:rPr>
-              <w:t>stationnement</w:t>
-            </w:r>
-            <w:proofErr w:type="spellEnd"/>
-            <w:r>
-              <w:rPr>
-                <w:rFonts w:ascii="TimesNewRomanPSMT" w:hAnsi="TimesNewRomanPSMT" w:cs="TimesNewRomanPSMT"/>
-                <w:sz w:val="16"/>
-                <w:szCs w:val="16"/>
-                <w:lang w:val="en-US"/>
-              </w:rPr>
-              <w:t>{{</w:t>
-            </w:r>
-            <w:proofErr w:type="spellStart"/>
-            <w:r>
-              <w:rPr>
-                <w:rFonts w:ascii="TimesNewRomanPSMT" w:hAnsi="TimesNewRomanPSMT" w:cs="TimesNewRomanPSMT"/>
-                <w:sz w:val="16"/>
-                <w:szCs w:val="16"/>
-                <w:lang w:val="en-US"/>
-              </w:rPr>
-              <w:t>s.nb|pl</w:t>
-            </w:r>
-            <w:proofErr w:type="spellEnd"/>
-            <w:r>
-              <w:rPr>
-                <w:rFonts w:ascii="TimesNewRomanPSMT" w:hAnsi="TimesNewRomanPSMT" w:cs="TimesNewRomanPSMT"/>
-                <w:sz w:val="16"/>
-                <w:szCs w:val="16"/>
-                <w:lang w:val="en-US"/>
-              </w:rPr>
-              <w:t>}} de type {{ s.t }}</w:t>
+            <w:r>
+              <w:rPr>
+                <w:rFonts w:ascii="TimesNewRomanPSMT" w:hAnsi="TimesNewRomanPSMT" w:cs="TimesNewRomanPSMT"/>
+                <w:sz w:val="16"/>
+                <w:szCs w:val="16"/>
+              </w:rPr>
+              <w:t>{{ s.nb }} stationnement{{s.nb|pl}} de type {{ s.t }}</w:t>
             </w:r>
           </w:p>
         </w:tc>
@@ -5611,20 +4137,8 @@
                 <w:sz w:val="16"/>
                 <w:szCs w:val="16"/>
               </w:rPr>
-              <w:t>{{</w:t>
-            </w:r>
-            <w:proofErr w:type="spellStart"/>
-            <w:proofErr w:type="gramStart"/>
-            <w:r>
-              <w:rPr>
-                <w:rFonts w:ascii="TimesNewRomanPSMT" w:hAnsi="TimesNewRomanPSMT" w:cs="TimesNewRomanPSMT"/>
-                <w:sz w:val="16"/>
-                <w:szCs w:val="16"/>
-              </w:rPr>
-              <w:t>s.l</w:t>
-            </w:r>
-            <w:proofErr w:type="spellEnd"/>
-            <w:proofErr w:type="gramEnd"/>
+              <w:t>{{s.l</w:t>
+            </w:r>
             <w:r>
               <w:rPr>
                 <w:rFonts w:ascii="TimesNewRomanPSMT" w:hAnsi="TimesNewRomanPSMT" w:cs="TimesNewRomanPSMT"/>
@@ -5676,27 +4190,7 @@
                 <w:szCs w:val="16"/>
                 <w:lang w:val="en-US"/>
               </w:rPr>
-              <w:t xml:space="preserve">%tr </w:t>
-            </w:r>
-            <w:proofErr w:type="spellStart"/>
-            <w:r>
-              <w:rPr>
-                <w:rFonts w:ascii="TimesNewRomanPSMT" w:hAnsi="TimesNewRomanPSMT" w:cs="TimesNewRomanPSMT"/>
-                <w:sz w:val="16"/>
-                <w:szCs w:val="16"/>
-                <w:lang w:val="en-US"/>
-              </w:rPr>
-              <w:t>endfor</w:t>
-            </w:r>
-            <w:proofErr w:type="spellEnd"/>
-            <w:r>
-              <w:rPr>
-                <w:rFonts w:ascii="TimesNewRomanPSMT" w:hAnsi="TimesNewRomanPSMT" w:cs="TimesNewRomanPSMT"/>
-                <w:sz w:val="16"/>
-                <w:szCs w:val="16"/>
-                <w:lang w:val="en-US"/>
-              </w:rPr>
-              <w:t xml:space="preserve"> %}</w:t>
+              <w:t>%tr endfor %}</w:t>
             </w:r>
           </w:p>
         </w:tc>
@@ -5715,23 +4209,7 @@
           <w:rFonts w:ascii="TimesNewRomanPSMT" w:hAnsi="TimesNewRomanPSMT" w:cs="TimesNewRomanPSMT"/>
           <w:sz w:val="20"/>
         </w:rPr>
-        <w:t xml:space="preserve">{% </w:t>
-      </w:r>
-      <w:proofErr w:type="spellStart"/>
-      <w:r>
-        <w:rPr>
-          <w:rFonts w:ascii="TimesNewRomanPSMT" w:hAnsi="TimesNewRomanPSMT" w:cs="TimesNewRomanPSMT"/>
-          <w:sz w:val="20"/>
-        </w:rPr>
-        <w:t>endif</w:t>
-      </w:r>
-      <w:proofErr w:type="spellEnd"/>
-      <w:r>
-        <w:rPr>
-          <w:rFonts w:ascii="TimesNewRomanPSMT" w:hAnsi="TimesNewRomanPSMT" w:cs="TimesNewRomanPSMT"/>
-          <w:sz w:val="20"/>
-        </w:rPr>
-        <w:t xml:space="preserve"> %}</w:t>
+        <w:t>{% endif %}</w:t>
       </w:r>
     </w:p>
     <w:p>
@@ -5751,8 +4229,6 @@
         </w:rPr>
         <w:t xml:space="preserve">{% if </w:t>
       </w:r>
-      <w:proofErr w:type="spellStart"/>
-      <w:proofErr w:type="gramStart"/>
       <w:r>
         <w:rPr>
           <w:rFonts w:ascii="TimesNewRomanPSMT" w:hAnsi="TimesNewRomanPSMT" w:cs="TimesNewRomanPSMT"/>
@@ -5767,17 +4243,7 @@
           <w:sz w:val="20"/>
           <w:lang w:val="en-US"/>
         </w:rPr>
-        <w:t>.count</w:t>
-      </w:r>
-      <w:proofErr w:type="spellEnd"/>
-      <w:proofErr w:type="gramEnd"/>
-      <w:r>
-        <w:rPr>
-          <w:rFonts w:ascii="TimesNewRomanPSMT" w:hAnsi="TimesNewRomanPSMT" w:cs="TimesNewRomanPSMT"/>
-          <w:sz w:val="20"/>
-          <w:lang w:val="en-US"/>
-        </w:rPr>
-        <w:t>() %}</w:t>
+        <w:t>.count() %}</w:t>
       </w:r>
     </w:p>
     <w:tbl>
@@ -5820,21 +4286,8 @@
                 <w:szCs w:val="16"/>
                 <w:lang w:val="en-US"/>
               </w:rPr>
-              <w:t xml:space="preserve">Type </w:t>
-            </w:r>
-            <w:proofErr w:type="spellStart"/>
-            <w:r>
-              <w:rPr>
-                <w:rFonts w:ascii="TimesNewRomanPSMT" w:hAnsi="TimesNewRomanPSMT" w:cs="TimesNewRomanPSMT"/>
-                <w:b/>
-                <w:bCs/>
-                <w:sz w:val="16"/>
-                <w:szCs w:val="16"/>
-                <w:lang w:val="en-US"/>
-              </w:rPr>
-              <w:t>d’annexe</w:t>
-            </w:r>
-            <w:proofErr w:type="spellEnd"/>
+              <w:t>Type d’annexe</w:t>
+            </w:r>
           </w:p>
         </w:tc>
         <w:tc>
@@ -5853,7 +4306,6 @@
                 <w:lang w:val="en-US"/>
               </w:rPr>
             </w:pPr>
-            <w:proofErr w:type="spellStart"/>
             <w:r>
               <w:rPr>
                 <w:rFonts w:ascii="TimesNewRomanPSMT" w:hAnsi="TimesNewRomanPSMT" w:cs="TimesNewRomanPSMT"/>
@@ -5863,33 +4315,8 @@
                 <w:szCs w:val="16"/>
                 <w:lang w:val="en-US"/>
               </w:rPr>
-              <w:t>Désignation</w:t>
-            </w:r>
-            <w:proofErr w:type="spellEnd"/>
-            <w:r>
-              <w:rPr>
-                <w:rFonts w:ascii="TimesNewRomanPSMT" w:hAnsi="TimesNewRomanPSMT" w:cs="TimesNewRomanPSMT"/>
-                <w:b/>
-                <w:bCs/>
-                <w:sz w:val="16"/>
-                <w:szCs w:val="16"/>
-                <w:lang w:val="en-US"/>
-              </w:rPr>
-              <w:t xml:space="preserve"> des </w:t>
-            </w:r>
-            <w:proofErr w:type="spellStart"/>
-            <w:r>
-              <w:rPr>
-                <w:rFonts w:ascii="TimesNewRomanPSMT" w:hAnsi="TimesNewRomanPSMT" w:cs="TimesNewRomanPSMT"/>
-                <w:b/>
-                <w:bCs/>
-                <w:sz w:val="16"/>
-                <w:szCs w:val="16"/>
-                <w:lang w:val="en-US"/>
-              </w:rPr>
-              <w:t>logement</w:t>
-            </w:r>
-            <w:proofErr w:type="spellEnd"/>
+              <w:t>Désignation des logement</w:t>
+            </w:r>
           </w:p>
         </w:tc>
         <w:tc>
@@ -5908,7 +4335,6 @@
                 <w:lang w:val="en-US"/>
               </w:rPr>
             </w:pPr>
-            <w:proofErr w:type="spellStart"/>
             <w:r>
               <w:rPr>
                 <w:rFonts w:ascii="TimesNewRomanPSMT" w:hAnsi="TimesNewRomanPSMT" w:cs="TimesNewRomanPSMT"/>
@@ -5918,33 +4344,8 @@
                 <w:szCs w:val="16"/>
                 <w:lang w:val="en-US"/>
               </w:rPr>
-              <w:t>Typologie</w:t>
-            </w:r>
-            <w:proofErr w:type="spellEnd"/>
-            <w:r>
-              <w:rPr>
-                <w:rFonts w:ascii="TimesNewRomanPSMT" w:hAnsi="TimesNewRomanPSMT" w:cs="TimesNewRomanPSMT"/>
-                <w:b/>
-                <w:bCs/>
-                <w:sz w:val="16"/>
-                <w:szCs w:val="16"/>
-                <w:lang w:val="en-US"/>
-              </w:rPr>
-              <w:t xml:space="preserve"> des </w:t>
-            </w:r>
-            <w:proofErr w:type="spellStart"/>
-            <w:r>
-              <w:rPr>
-                <w:rFonts w:ascii="TimesNewRomanPSMT" w:hAnsi="TimesNewRomanPSMT" w:cs="TimesNewRomanPSMT"/>
-                <w:b/>
-                <w:bCs/>
-                <w:sz w:val="16"/>
-                <w:szCs w:val="16"/>
-                <w:lang w:val="en-US"/>
-              </w:rPr>
-              <w:t>logements</w:t>
-            </w:r>
-            <w:proofErr w:type="spellEnd"/>
+              <w:t>Typologie des logements</w:t>
+            </w:r>
           </w:p>
         </w:tc>
         <w:tc>
@@ -5972,21 +4373,8 @@
                 <w:szCs w:val="16"/>
                 <w:lang w:val="en-US"/>
               </w:rPr>
-              <w:t xml:space="preserve">Surface de </w:t>
-            </w:r>
-            <w:proofErr w:type="spellStart"/>
-            <w:r>
-              <w:rPr>
-                <w:rFonts w:ascii="TimesNewRomanPSMT" w:hAnsi="TimesNewRomanPSMT" w:cs="TimesNewRomanPSMT"/>
-                <w:b/>
-                <w:bCs/>
-                <w:sz w:val="16"/>
-                <w:szCs w:val="16"/>
-                <w:lang w:val="en-US"/>
-              </w:rPr>
-              <w:t>l’annexe</w:t>
-            </w:r>
-            <w:proofErr w:type="spellEnd"/>
+              <w:t>Surface de l’annexe</w:t>
+            </w:r>
           </w:p>
         </w:tc>
         <w:tc>
@@ -6005,7 +4393,6 @@
                 <w:lang w:val="en-US"/>
               </w:rPr>
             </w:pPr>
-            <w:proofErr w:type="spellStart"/>
             <w:r>
               <w:rPr>
                 <w:rFonts w:ascii="TimesNewRomanPSMT" w:hAnsi="TimesNewRomanPSMT" w:cs="TimesNewRomanPSMT"/>
@@ -6015,67 +4402,7 @@
                 <w:szCs w:val="16"/>
                 <w:lang w:val="en-US"/>
               </w:rPr>
-              <w:t>Loyer</w:t>
-            </w:r>
-            <w:proofErr w:type="spellEnd"/>
-            <w:r>
-              <w:rPr>
-                <w:rFonts w:ascii="TimesNewRomanPSMT" w:hAnsi="TimesNewRomanPSMT" w:cs="TimesNewRomanPSMT"/>
-                <w:b/>
-                <w:bCs/>
-                <w:sz w:val="16"/>
-                <w:szCs w:val="16"/>
-                <w:lang w:val="en-US"/>
-              </w:rPr>
-              <w:t xml:space="preserve"> </w:t>
-            </w:r>
-            <w:proofErr w:type="spellStart"/>
-            <w:r>
-              <w:rPr>
-                <w:rFonts w:ascii="TimesNewRomanPSMT" w:hAnsi="TimesNewRomanPSMT" w:cs="TimesNewRomanPSMT"/>
-                <w:b/>
-                <w:bCs/>
-                <w:sz w:val="16"/>
-                <w:szCs w:val="16"/>
-                <w:lang w:val="en-US"/>
-              </w:rPr>
-              <w:t>unitaire</w:t>
-            </w:r>
-            <w:proofErr w:type="spellEnd"/>
-            <w:r>
-              <w:rPr>
-                <w:rFonts w:ascii="TimesNewRomanPSMT" w:hAnsi="TimesNewRomanPSMT" w:cs="TimesNewRomanPSMT"/>
-                <w:b/>
-                <w:bCs/>
-                <w:sz w:val="16"/>
-                <w:szCs w:val="16"/>
-                <w:lang w:val="en-US"/>
-              </w:rPr>
-              <w:t xml:space="preserve"> </w:t>
-            </w:r>
-            <w:proofErr w:type="spellStart"/>
-            <w:r>
-              <w:rPr>
-                <w:rFonts w:ascii="TimesNewRomanPSMT" w:hAnsi="TimesNewRomanPSMT" w:cs="TimesNewRomanPSMT"/>
-                <w:b/>
-                <w:bCs/>
-                <w:sz w:val="16"/>
-                <w:szCs w:val="16"/>
-                <w:lang w:val="en-US"/>
-              </w:rPr>
-              <w:t>en</w:t>
-            </w:r>
-            <w:proofErr w:type="spellEnd"/>
-            <w:r>
-              <w:rPr>
-                <w:rFonts w:ascii="TimesNewRomanPSMT" w:hAnsi="TimesNewRomanPSMT" w:cs="TimesNewRomanPSMT"/>
-                <w:b/>
-                <w:bCs/>
-                <w:sz w:val="16"/>
-                <w:szCs w:val="16"/>
-                <w:lang w:val="en-US"/>
-              </w:rPr>
-              <w:t xml:space="preserve"> €</w:t>
+              <w:t>Loyer unitaire en €</w:t>
             </w:r>
           </w:p>
         </w:tc>
@@ -6095,7 +4422,6 @@
                 <w:lang w:val="en-US"/>
               </w:rPr>
             </w:pPr>
-            <w:proofErr w:type="spellStart"/>
             <w:r>
               <w:rPr>
                 <w:rFonts w:ascii="TimesNewRomanPSMT" w:hAnsi="TimesNewRomanPSMT" w:cs="TimesNewRomanPSMT"/>
@@ -6105,67 +4431,7 @@
                 <w:szCs w:val="16"/>
                 <w:lang w:val="en-US"/>
               </w:rPr>
-              <w:t>Loyer</w:t>
-            </w:r>
-            <w:proofErr w:type="spellEnd"/>
-            <w:r>
-              <w:rPr>
-                <w:rFonts w:ascii="TimesNewRomanPSMT" w:hAnsi="TimesNewRomanPSMT" w:cs="TimesNewRomanPSMT"/>
-                <w:b/>
-                <w:bCs/>
-                <w:sz w:val="16"/>
-                <w:szCs w:val="16"/>
-                <w:lang w:val="en-US"/>
-              </w:rPr>
-              <w:t xml:space="preserve"> </w:t>
-            </w:r>
-            <w:proofErr w:type="spellStart"/>
-            <w:r>
-              <w:rPr>
-                <w:rFonts w:ascii="TimesNewRomanPSMT" w:hAnsi="TimesNewRomanPSMT" w:cs="TimesNewRomanPSMT"/>
-                <w:b/>
-                <w:bCs/>
-                <w:sz w:val="16"/>
-                <w:szCs w:val="16"/>
-                <w:lang w:val="en-US"/>
-              </w:rPr>
-              <w:t>maximun</w:t>
-            </w:r>
-            <w:proofErr w:type="spellEnd"/>
-            <w:r>
-              <w:rPr>
-                <w:rFonts w:ascii="TimesNewRomanPSMT" w:hAnsi="TimesNewRomanPSMT" w:cs="TimesNewRomanPSMT"/>
-                <w:b/>
-                <w:bCs/>
-                <w:sz w:val="16"/>
-                <w:szCs w:val="16"/>
-                <w:lang w:val="en-US"/>
-              </w:rPr>
-              <w:t xml:space="preserve"> </w:t>
-            </w:r>
-            <w:proofErr w:type="spellStart"/>
-            <w:r>
-              <w:rPr>
-                <w:rFonts w:ascii="TimesNewRomanPSMT" w:hAnsi="TimesNewRomanPSMT" w:cs="TimesNewRomanPSMT"/>
-                <w:b/>
-                <w:bCs/>
-                <w:sz w:val="16"/>
-                <w:szCs w:val="16"/>
-                <w:lang w:val="en-US"/>
-              </w:rPr>
-              <w:t>en</w:t>
-            </w:r>
-            <w:proofErr w:type="spellEnd"/>
-            <w:r>
-              <w:rPr>
-                <w:rFonts w:ascii="TimesNewRomanPSMT" w:hAnsi="TimesNewRomanPSMT" w:cs="TimesNewRomanPSMT"/>
-                <w:b/>
-                <w:bCs/>
-                <w:sz w:val="16"/>
-                <w:szCs w:val="16"/>
-                <w:lang w:val="en-US"/>
-              </w:rPr>
-              <w:t xml:space="preserve"> €</w:t>
+              <w:t>Loyer maximun en €</w:t>
             </w:r>
           </w:p>
         </w:tc>
@@ -6245,29 +4511,7 @@
                 <w:szCs w:val="16"/>
                 <w:lang w:val="en-US"/>
               </w:rPr>
-              <w:t>{{</w:t>
-            </w:r>
-            <w:proofErr w:type="spellStart"/>
-            <w:proofErr w:type="gramStart"/>
-            <w:r>
-              <w:rPr>
-                <w:rFonts w:ascii="TimesNewRomanPSMT" w:hAnsi="TimesNewRomanPSMT" w:cs="TimesNewRomanPSMT"/>
-                <w:sz w:val="16"/>
-                <w:szCs w:val="16"/>
-                <w:lang w:val="en-US"/>
-              </w:rPr>
-              <w:t>a.lgt.d</w:t>
-            </w:r>
-            <w:proofErr w:type="spellEnd"/>
-            <w:proofErr w:type="gramEnd"/>
-            <w:r>
-              <w:rPr>
-                <w:rFonts w:ascii="TimesNewRomanPSMT" w:hAnsi="TimesNewRomanPSMT" w:cs="TimesNewRomanPSMT"/>
-                <w:sz w:val="16"/>
-                <w:szCs w:val="16"/>
-                <w:lang w:val="en-US"/>
-              </w:rPr>
-              <w:t>}}</w:t>
+              <w:t>{{a.lgt.d}}</w:t>
             </w:r>
           </w:p>
         </w:tc>
@@ -6335,20 +4579,8 @@
                 <w:szCs w:val="16"/>
                 <w:lang w:val="en-US"/>
               </w:rPr>
-              <w:t>{{</w:t>
-            </w:r>
-            <w:proofErr w:type="spellStart"/>
-            <w:proofErr w:type="gramStart"/>
-            <w:r>
-              <w:rPr>
-                <w:rFonts w:ascii="TimesNewRomanPSMT" w:hAnsi="TimesNewRomanPSMT" w:cs="TimesNewRomanPSMT"/>
-                <w:sz w:val="16"/>
-                <w:szCs w:val="16"/>
-                <w:lang w:val="en-US"/>
-              </w:rPr>
-              <w:t>a.shsr</w:t>
-            </w:r>
-            <w:proofErr w:type="gramEnd"/>
+              <w:t>{{a.shsr</w:t>
+            </w:r>
             <w:r>
               <w:rPr>
                 <w:rFonts w:ascii="TimesNewRomanPSMT" w:hAnsi="TimesNewRomanPSMT" w:cs="TimesNewRomanPSMT"/>
@@ -6358,7 +4590,6 @@
               </w:rPr>
               <w:t>|f</w:t>
             </w:r>
-            <w:proofErr w:type="spellEnd"/>
             <w:r>
               <w:rPr>
                 <w:rFonts w:ascii="TimesNewRomanPSMT" w:hAnsi="TimesNewRomanPSMT" w:cs="TimesNewRomanPSMT"/>
@@ -6391,20 +4622,8 @@
                 <w:szCs w:val="16"/>
                 <w:lang w:val="en-US"/>
               </w:rPr>
-              <w:t>{{</w:t>
-            </w:r>
-            <w:proofErr w:type="spellStart"/>
-            <w:proofErr w:type="gramStart"/>
-            <w:r>
-              <w:rPr>
-                <w:rFonts w:ascii="TimesNewRomanPSMT" w:hAnsi="TimesNewRomanPSMT" w:cs="TimesNewRomanPSMT"/>
-                <w:sz w:val="16"/>
-                <w:szCs w:val="16"/>
-                <w:lang w:val="en-US"/>
-              </w:rPr>
-              <w:t>a.lpmc</w:t>
-            </w:r>
-            <w:proofErr w:type="gramEnd"/>
+              <w:t>{{a.lpmc</w:t>
+            </w:r>
             <w:r>
               <w:rPr>
                 <w:rFonts w:ascii="TimesNewRomanPSMT" w:hAnsi="TimesNewRomanPSMT" w:cs="TimesNewRomanPSMT"/>
@@ -6414,7 +4633,6 @@
               </w:rPr>
               <w:t>|f</w:t>
             </w:r>
-            <w:proofErr w:type="spellEnd"/>
             <w:r>
               <w:rPr>
                 <w:rFonts w:ascii="TimesNewRomanPSMT" w:hAnsi="TimesNewRomanPSMT" w:cs="TimesNewRomanPSMT"/>
@@ -6447,20 +4665,8 @@
                 <w:szCs w:val="16"/>
                 <w:lang w:val="en-US"/>
               </w:rPr>
-              <w:t>{{</w:t>
-            </w:r>
-            <w:proofErr w:type="spellStart"/>
-            <w:proofErr w:type="gramStart"/>
-            <w:r>
-              <w:rPr>
-                <w:rFonts w:ascii="TimesNewRomanPSMT" w:hAnsi="TimesNewRomanPSMT" w:cs="TimesNewRomanPSMT"/>
-                <w:sz w:val="16"/>
-                <w:szCs w:val="16"/>
-                <w:lang w:val="en-US"/>
-              </w:rPr>
-              <w:t>a.l</w:t>
-            </w:r>
-            <w:proofErr w:type="gramEnd"/>
+              <w:t>{{a.l</w:t>
+            </w:r>
             <w:r>
               <w:rPr>
                 <w:rFonts w:ascii="TimesNewRomanPSMT" w:hAnsi="TimesNewRomanPSMT" w:cs="TimesNewRomanPSMT"/>
@@ -6470,7 +4676,6 @@
               </w:rPr>
               <w:t>|f</w:t>
             </w:r>
-            <w:proofErr w:type="spellEnd"/>
             <w:r>
               <w:rPr>
                 <w:rFonts w:ascii="TimesNewRomanPSMT" w:hAnsi="TimesNewRomanPSMT" w:cs="TimesNewRomanPSMT"/>
@@ -6506,27 +4711,7 @@
                 <w:szCs w:val="16"/>
                 <w:lang w:val="en-US"/>
               </w:rPr>
-              <w:t xml:space="preserve">{%tr </w:t>
-            </w:r>
-            <w:proofErr w:type="spellStart"/>
-            <w:r>
-              <w:rPr>
-                <w:rFonts w:ascii="TimesNewRomanPSMT" w:hAnsi="TimesNewRomanPSMT" w:cs="TimesNewRomanPSMT"/>
-                <w:sz w:val="16"/>
-                <w:szCs w:val="16"/>
-                <w:lang w:val="en-US"/>
-              </w:rPr>
-              <w:t>endfor</w:t>
-            </w:r>
-            <w:proofErr w:type="spellEnd"/>
-            <w:r>
-              <w:rPr>
-                <w:rFonts w:ascii="TimesNewRomanPSMT" w:hAnsi="TimesNewRomanPSMT" w:cs="TimesNewRomanPSMT"/>
-                <w:sz w:val="16"/>
-                <w:szCs w:val="16"/>
-                <w:lang w:val="en-US"/>
-              </w:rPr>
-              <w:t xml:space="preserve"> %}</w:t>
+              <w:t>{%tr endfor %}</w:t>
             </w:r>
           </w:p>
         </w:tc>
@@ -6686,23 +4871,7 @@
                                 <w:rFonts w:ascii="TimesNewRomanPSMT" w:hAnsi="TimesNewRomanPSMT" w:cs="TimesNewRomanPSMT"/>
                                 <w:lang w:val="fr-FR"/>
                               </w:rPr>
-                              <w:t xml:space="preserve">{{ </w:t>
-                            </w:r>
-                            <w:proofErr w:type="spellStart"/>
-                            <w:r>
-                              <w:rPr>
-                                <w:rFonts w:ascii="TimesNewRomanPSMT" w:hAnsi="TimesNewRomanPSMT" w:cs="TimesNewRomanPSMT"/>
-                                <w:lang w:val="fr-FR"/>
-                              </w:rPr>
-                              <w:t>administration.nb_convention_exemplaires</w:t>
-                            </w:r>
-                            <w:proofErr w:type="spellEnd"/>
-                            <w:r>
-                              <w:rPr>
-                                <w:rFonts w:ascii="TimesNewRomanPSMT" w:hAnsi="TimesNewRomanPSMT" w:cs="TimesNewRomanPSMT"/>
-                                <w:lang w:val="fr-FR"/>
-                              </w:rPr>
-                              <w:t xml:space="preserve"> }} </w:t>
+                              <w:t xml:space="preserve">{{ administration.nb_convention_exemplaires }} </w:t>
                             </w:r>
                             <w:r>
                               <w:rPr>
@@ -6835,23 +5004,7 @@
                           <w:rFonts w:ascii="TimesNewRomanPSMT" w:hAnsi="TimesNewRomanPSMT" w:cs="TimesNewRomanPSMT"/>
                           <w:lang w:val="fr-FR"/>
                         </w:rPr>
-                        <w:t xml:space="preserve">{{ </w:t>
-                      </w:r>
-                      <w:proofErr w:type="spellStart"/>
-                      <w:r>
-                        <w:rPr>
-                          <w:rFonts w:ascii="TimesNewRomanPSMT" w:hAnsi="TimesNewRomanPSMT" w:cs="TimesNewRomanPSMT"/>
-                          <w:lang w:val="fr-FR"/>
-                        </w:rPr>
-                        <w:t>administration.nb_convention_exemplaires</w:t>
-                      </w:r>
-                      <w:proofErr w:type="spellEnd"/>
-                      <w:r>
-                        <w:rPr>
-                          <w:rFonts w:ascii="TimesNewRomanPSMT" w:hAnsi="TimesNewRomanPSMT" w:cs="TimesNewRomanPSMT"/>
-                          <w:lang w:val="fr-FR"/>
-                        </w:rPr>
-                        <w:t xml:space="preserve"> }} </w:t>
+                        <w:t xml:space="preserve">{{ administration.nb_convention_exemplaires }} </w:t>
                       </w:r>
                       <w:r>
                         <w:rPr>
@@ -7984,15 +6137,7 @@
             <w:pStyle w:val="Form9"/>
           </w:pPr>
           <w:r>
-            <w:t>(</w:t>
-          </w:r>
-          <w:proofErr w:type="gramStart"/>
-          <w:r>
-            <w:t>pour</w:t>
-          </w:r>
-          <w:proofErr w:type="gramEnd"/>
-          <w:r>
-            <w:t xml:space="preserve"> l'établissement d'expéditions, copies, extraits d'actes ou décisions judiciaires à publier)</w:t>
+            <w:t>(pour l'établissement d'expéditions, copies, extraits d'actes ou décisions judiciaires à publier)</w:t>
           </w:r>
         </w:p>
         <w:p/>
@@ -8174,11 +6319,9 @@
             </w:rPr>
             <w:t xml:space="preserve"> </w:t>
           </w:r>
-          <w:proofErr w:type="gramStart"/>
           <w:r>
             <w:t>TAXES:</w:t>
           </w:r>
-          <w:proofErr w:type="gramEnd"/>
         </w:p>
         <w:p>
           <w:pPr>
@@ -8197,11 +6340,9 @@
           <w:pPr>
             <w:pStyle w:val="Form10J"/>
           </w:pPr>
-          <w:proofErr w:type="gramStart"/>
           <w:r>
             <w:t>CSI:</w:t>
           </w:r>
-          <w:proofErr w:type="gramEnd"/>
         </w:p>
         <w:p>
           <w:pPr>
@@ -8381,7 +6522,7 @@
                             <w:rPr>
                               <w:noProof/>
                             </w:rPr>
-                            <w:object w:dxaOrig="765" w:dyaOrig="525" w14:anchorId="2094FED2">
+                            <w:object w:dxaOrig="760" w:dyaOrig="520" w14:anchorId="2094FED2">
                               <v:shapetype id="_x0000_t75" coordsize="21600,21600" o:spt="75" o:preferrelative="t" path="m@4@5l@4@11@9@11@9@5xe" filled="f" stroked="f">
                                 <v:stroke joinstyle="miter"/>
                                 <v:formulas>
@@ -8405,7 +6546,7 @@
                                 <v:fill color2="black"/>
                                 <v:imagedata r:id="rId2" o:title="" croptop="-22f" cropbottom="-22f" cropleft="-25f" cropright="-25f"/>
                               </v:shape>
-                              <o:OLEObject Type="Embed" ProgID="Word.Picture.8" ShapeID="_x0000_i1025" DrawAspect="Content" ObjectID="_1719998161" r:id="rId3"/>
+                              <o:OLEObject Type="Embed" ProgID="Word.Picture.8" ShapeID="_x0000_i1025" DrawAspect="Content" ObjectID="_1726548408" r:id="rId3"/>
                             </w:object>
                           </w:r>
                         </w:p>
@@ -8476,12 +6617,12 @@
                       <w:rPr>
                         <w:noProof/>
                       </w:rPr>
-                      <w:object w:dxaOrig="765" w:dyaOrig="525" w14:anchorId="2094FED2">
+                      <w:object w:dxaOrig="760" w:dyaOrig="520" w14:anchorId="2094FED2">
                         <v:shape id="_x0000_i1025" type="#_x0000_t75" alt="" style="width:38pt;height:26pt;mso-width-percent:0;mso-height-percent:0;mso-width-percent:0;mso-height-percent:0" filled="t">
                           <v:fill color2="black"/>
                           <v:imagedata r:id="rId2" o:title="" croptop="-22f" cropbottom="-22f" cropleft="-25f" cropright="-25f"/>
                         </v:shape>
-                        <o:OLEObject Type="Embed" ProgID="Word.Picture.8" ShapeID="_x0000_i1025" DrawAspect="Content" ObjectID="_1719998161" r:id="rId4"/>
+                        <o:OLEObject Type="Embed" ProgID="Word.Picture.8" ShapeID="_x0000_i1025" DrawAspect="Content" ObjectID="_1726548408" r:id="rId4"/>
                       </w:object>
                     </w:r>
                   </w:p>

</xml_diff>

<commit_message>
Create Administration.signature_label_extra, edit it and append it to document signature
</commit_message>
<xml_diff>
--- a/documents/Avenant-Logements-template.docx
+++ b/documents/Avenant-Logements-template.docx
@@ -829,7 +829,7 @@
     </w:p>
     <w:tbl>
       <w:tblPr>
-        <w:tblStyle w:val="TableGrid"/>
+        <w:tblStyle w:val="Grilledutableau"/>
         <w:tblW w:w="0" w:type="auto"/>
         <w:tblLook w:val="04A0" w:firstRow="1" w:lastRow="0" w:firstColumn="1" w:lastColumn="0" w:noHBand="0" w:noVBand="1"/>
       </w:tblPr>
@@ -2634,7 +2634,7 @@
     </w:p>
     <w:tbl>
       <w:tblPr>
-        <w:tblStyle w:val="TableGrid"/>
+        <w:tblStyle w:val="Grilledutableau"/>
         <w:tblW w:w="0" w:type="auto"/>
         <w:tblLayout w:type="fixed"/>
         <w:tblLook w:val="04A0" w:firstRow="1" w:lastRow="0" w:firstColumn="1" w:lastColumn="0" w:noHBand="0" w:noVBand="1"/>
@@ -3924,7 +3924,7 @@
     </w:p>
     <w:tbl>
       <w:tblPr>
-        <w:tblStyle w:val="TableGrid"/>
+        <w:tblStyle w:val="Grilledutableau"/>
         <w:tblW w:w="0" w:type="auto"/>
         <w:tblLook w:val="04A0" w:firstRow="1" w:lastRow="0" w:firstColumn="1" w:lastColumn="0" w:noHBand="0" w:noVBand="1"/>
       </w:tblPr>
@@ -4248,7 +4248,7 @@
     </w:p>
     <w:tbl>
       <w:tblPr>
-        <w:tblStyle w:val="TableGrid"/>
+        <w:tblStyle w:val="Grilledutableau"/>
         <w:tblW w:w="0" w:type="auto"/>
         <w:tblLook w:val="04A0" w:firstRow="1" w:lastRow="0" w:firstColumn="1" w:lastColumn="0" w:noHBand="0" w:noVBand="1"/>
       </w:tblPr>
@@ -4948,6 +4948,30 @@
                                 <w:rFonts w:ascii="TimesNewRomanPSMT" w:hAnsi="TimesNewRomanPSMT" w:cs="TimesNewRomanPSMT"/>
                               </w:rPr>
                               <w:t>Le préfet, le président de l'établissement public de coopération intercommunale, du conseil départemental, de la métropole de Lyon ou du conseil exécutif de Corse,</w:t>
+                            </w:r>
+                            <w:r>
+                              <w:rPr>
+                                <w:rFonts w:ascii="TimesNewRomanPSMT" w:hAnsi="TimesNewRomanPSMT" w:cs="TimesNewRomanPSMT"/>
+                              </w:rPr>
+                              <w:t xml:space="preserve"> </w:t>
+                            </w:r>
+                            <w:r>
+                              <w:t xml:space="preserve">{{ </w:t>
+                            </w:r>
+                            <w:r>
+                              <w:rPr>
+                                <w:rFonts w:ascii="TimesNewRomanPSMT" w:hAnsi="TimesNewRomanPSMT" w:cs="TimesNewRomanPSMT"/>
+                              </w:rPr>
+                              <w:t>administration</w:t>
+                            </w:r>
+                            <w:r>
+                              <w:t>.signature_label</w:t>
+                            </w:r>
+                            <w:r>
+                              <w:t>_extra</w:t>
+                            </w:r>
+                            <w:r>
+                              <w:t xml:space="preserve"> }}</w:t>
                             </w:r>
                           </w:p>
                           <w:p>
@@ -5082,6 +5106,30 @@
                         </w:rPr>
                         <w:t>Le préfet, le président de l'établissement public de coopération intercommunale, du conseil départemental, de la métropole de Lyon ou du conseil exécutif de Corse,</w:t>
                       </w:r>
+                      <w:r>
+                        <w:rPr>
+                          <w:rFonts w:ascii="TimesNewRomanPSMT" w:hAnsi="TimesNewRomanPSMT" w:cs="TimesNewRomanPSMT"/>
+                        </w:rPr>
+                        <w:t xml:space="preserve"> </w:t>
+                      </w:r>
+                      <w:r>
+                        <w:t xml:space="preserve">{{ </w:t>
+                      </w:r>
+                      <w:r>
+                        <w:rPr>
+                          <w:rFonts w:ascii="TimesNewRomanPSMT" w:hAnsi="TimesNewRomanPSMT" w:cs="TimesNewRomanPSMT"/>
+                        </w:rPr>
+                        <w:t>administration</w:t>
+                      </w:r>
+                      <w:r>
+                        <w:t>.signature_label</w:t>
+                      </w:r>
+                      <w:r>
+                        <w:t>_extra</w:t>
+                      </w:r>
+                      <w:r>
+                        <w:t xml:space="preserve"> }}</w:t>
+                      </w:r>
                     </w:p>
                     <w:p>
                       <w:pPr>
@@ -5154,7 +5202,7 @@
 <w:ftr xmlns:wpc="http://schemas.microsoft.com/office/word/2010/wordprocessingCanvas" xmlns:cx="http://schemas.microsoft.com/office/drawing/2014/chartex" xmlns:cx1="http://schemas.microsoft.com/office/drawing/2015/9/8/chartex" xmlns:cx2="http://schemas.microsoft.com/office/drawing/2015/10/21/chartex" xmlns:cx3="http://schemas.microsoft.com/office/drawing/2016/5/9/chartex" xmlns:cx4="http://schemas.microsoft.com/office/drawing/2016/5/10/chartex" xmlns:cx5="http://schemas.microsoft.com/office/drawing/2016/5/11/chartex" xmlns:cx6="http://schemas.microsoft.com/office/drawing/2016/5/12/chartex" xmlns:cx7="http://schemas.microsoft.com/office/drawing/2016/5/13/chartex" xmlns:cx8="http://schemas.microsoft.com/office/drawing/2016/5/14/chartex" xmlns:mc="http://schemas.openxmlformats.org/markup-compatibility/2006" xmlns:aink="http://schemas.microsoft.com/office/drawing/2016/ink" xmlns:am3d="http://schemas.microsoft.com/office/drawing/2017/model3d" xmlns:o="urn:schemas-microsoft-com:office:office" xmlns:oel="http://schemas.microsoft.com/office/2019/extlst" xmlns:r="http://schemas.openxmlformats.org/officeDocument/2006/relationships" xmlns:m="http://schemas.openxmlformats.org/officeDocument/2006/math" xmlns:v="urn:schemas-microsoft-com:vml" xmlns:wp14="http://schemas.microsoft.com/office/word/2010/wordprocessingDrawing" xmlns:wp="http://schemas.openxmlformats.org/drawingml/2006/wordprocessingDrawing" xmlns:w10="urn:schemas-microsoft-com:office:word" xmlns:w="http://schemas.openxmlformats.org/wordprocessingml/2006/main" xmlns:w14="http://schemas.microsoft.com/office/word/2010/wordml" xmlns:w15="http://schemas.microsoft.com/office/word/2012/wordml" xmlns:w16cex="http://schemas.microsoft.com/office/word/2018/wordml/cex" xmlns:w16cid="http://schemas.microsoft.com/office/word/2016/wordml/cid" xmlns:w16="http://schemas.microsoft.com/office/word/2018/wordml" xmlns:w16sdtdh="http://schemas.microsoft.com/office/word/2020/wordml/sdtdatahash" xmlns:w16se="http://schemas.microsoft.com/office/word/2015/wordml/symex" xmlns:wpg="http://schemas.microsoft.com/office/word/2010/wordprocessingGroup" xmlns:wpi="http://schemas.microsoft.com/office/word/2010/wordprocessingInk" xmlns:wne="http://schemas.microsoft.com/office/word/2006/wordml" xmlns:wps="http://schemas.microsoft.com/office/word/2010/wordprocessingShape" mc:Ignorable="w14 w15 w16se w16cid w16 w16cex w16sdtdh wp14">
   <w:p>
     <w:pPr>
-      <w:pStyle w:val="Footer"/>
+      <w:pStyle w:val="Pieddepage"/>
     </w:pPr>
     <w:r>
       <w:t xml:space="preserve"> </w:t>
@@ -5167,7 +5215,7 @@
 <w:ftr xmlns:wpc="http://schemas.microsoft.com/office/word/2010/wordprocessingCanvas" xmlns:cx="http://schemas.microsoft.com/office/drawing/2014/chartex" xmlns:cx1="http://schemas.microsoft.com/office/drawing/2015/9/8/chartex" xmlns:cx2="http://schemas.microsoft.com/office/drawing/2015/10/21/chartex" xmlns:cx3="http://schemas.microsoft.com/office/drawing/2016/5/9/chartex" xmlns:cx4="http://schemas.microsoft.com/office/drawing/2016/5/10/chartex" xmlns:cx5="http://schemas.microsoft.com/office/drawing/2016/5/11/chartex" xmlns:cx6="http://schemas.microsoft.com/office/drawing/2016/5/12/chartex" xmlns:cx7="http://schemas.microsoft.com/office/drawing/2016/5/13/chartex" xmlns:cx8="http://schemas.microsoft.com/office/drawing/2016/5/14/chartex" xmlns:mc="http://schemas.openxmlformats.org/markup-compatibility/2006" xmlns:aink="http://schemas.microsoft.com/office/drawing/2016/ink" xmlns:am3d="http://schemas.microsoft.com/office/drawing/2017/model3d" xmlns:o="urn:schemas-microsoft-com:office:office" xmlns:oel="http://schemas.microsoft.com/office/2019/extlst" xmlns:r="http://schemas.openxmlformats.org/officeDocument/2006/relationships" xmlns:m="http://schemas.openxmlformats.org/officeDocument/2006/math" xmlns:v="urn:schemas-microsoft-com:vml" xmlns:wp14="http://schemas.microsoft.com/office/word/2010/wordprocessingDrawing" xmlns:wp="http://schemas.openxmlformats.org/drawingml/2006/wordprocessingDrawing" xmlns:w10="urn:schemas-microsoft-com:office:word" xmlns:w="http://schemas.openxmlformats.org/wordprocessingml/2006/main" xmlns:w14="http://schemas.microsoft.com/office/word/2010/wordml" xmlns:w15="http://schemas.microsoft.com/office/word/2012/wordml" xmlns:w16cex="http://schemas.microsoft.com/office/word/2018/wordml/cex" xmlns:w16cid="http://schemas.microsoft.com/office/word/2016/wordml/cid" xmlns:w16="http://schemas.microsoft.com/office/word/2018/wordml" xmlns:w16sdtdh="http://schemas.microsoft.com/office/word/2020/wordml/sdtdatahash" xmlns:w16se="http://schemas.microsoft.com/office/word/2015/wordml/symex" xmlns:wpg="http://schemas.microsoft.com/office/word/2010/wordprocessingGroup" xmlns:wpi="http://schemas.microsoft.com/office/word/2010/wordprocessingInk" xmlns:wne="http://schemas.microsoft.com/office/word/2006/wordml" xmlns:wps="http://schemas.microsoft.com/office/word/2010/wordprocessingShape" mc:Ignorable="w14 w15 w16se w16cid w16 w16cex w16sdtdh wp14">
   <w:p>
     <w:pPr>
-      <w:pStyle w:val="Footer"/>
+      <w:pStyle w:val="Pieddepage"/>
     </w:pPr>
     <w:r>
       <w:t xml:space="preserve"> </w:t>
@@ -5180,7 +5228,7 @@
 <w:ftr xmlns:wpc="http://schemas.microsoft.com/office/word/2010/wordprocessingCanvas" xmlns:cx="http://schemas.microsoft.com/office/drawing/2014/chartex" xmlns:cx1="http://schemas.microsoft.com/office/drawing/2015/9/8/chartex" xmlns:cx2="http://schemas.microsoft.com/office/drawing/2015/10/21/chartex" xmlns:cx3="http://schemas.microsoft.com/office/drawing/2016/5/9/chartex" xmlns:cx4="http://schemas.microsoft.com/office/drawing/2016/5/10/chartex" xmlns:cx5="http://schemas.microsoft.com/office/drawing/2016/5/11/chartex" xmlns:cx6="http://schemas.microsoft.com/office/drawing/2016/5/12/chartex" xmlns:cx7="http://schemas.microsoft.com/office/drawing/2016/5/13/chartex" xmlns:cx8="http://schemas.microsoft.com/office/drawing/2016/5/14/chartex" xmlns:mc="http://schemas.openxmlformats.org/markup-compatibility/2006" xmlns:aink="http://schemas.microsoft.com/office/drawing/2016/ink" xmlns:am3d="http://schemas.microsoft.com/office/drawing/2017/model3d" xmlns:o="urn:schemas-microsoft-com:office:office" xmlns:oel="http://schemas.microsoft.com/office/2019/extlst" xmlns:r="http://schemas.openxmlformats.org/officeDocument/2006/relationships" xmlns:m="http://schemas.openxmlformats.org/officeDocument/2006/math" xmlns:v="urn:schemas-microsoft-com:vml" xmlns:wp14="http://schemas.microsoft.com/office/word/2010/wordprocessingDrawing" xmlns:wp="http://schemas.openxmlformats.org/drawingml/2006/wordprocessingDrawing" xmlns:w10="urn:schemas-microsoft-com:office:word" xmlns:w="http://schemas.openxmlformats.org/wordprocessingml/2006/main" xmlns:w14="http://schemas.microsoft.com/office/word/2010/wordml" xmlns:w15="http://schemas.microsoft.com/office/word/2012/wordml" xmlns:w16cex="http://schemas.microsoft.com/office/word/2018/wordml/cex" xmlns:w16cid="http://schemas.microsoft.com/office/word/2016/wordml/cid" xmlns:w16="http://schemas.microsoft.com/office/word/2018/wordml" xmlns:w16sdtdh="http://schemas.microsoft.com/office/word/2020/wordml/sdtdatahash" xmlns:w16se="http://schemas.microsoft.com/office/word/2015/wordml/symex" xmlns:wpg="http://schemas.microsoft.com/office/word/2010/wordprocessingGroup" xmlns:wpi="http://schemas.microsoft.com/office/word/2010/wordprocessingInk" xmlns:wne="http://schemas.microsoft.com/office/word/2006/wordml" xmlns:wps="http://schemas.microsoft.com/office/word/2010/wordprocessingShape" mc:Ignorable="w14 w15 w16se w16cid w16 w16cex w16sdtdh wp14">
   <w:p>
     <w:pPr>
-      <w:pStyle w:val="Footer"/>
+      <w:pStyle w:val="Pieddepage"/>
     </w:pPr>
     <w:r>
       <w:t xml:space="preserve"> </w:t>
@@ -5212,7 +5260,7 @@
 <w:hdr xmlns:wpc="http://schemas.microsoft.com/office/word/2010/wordprocessingCanvas" xmlns:cx="http://schemas.microsoft.com/office/drawing/2014/chartex" xmlns:cx1="http://schemas.microsoft.com/office/drawing/2015/9/8/chartex" xmlns:cx2="http://schemas.microsoft.com/office/drawing/2015/10/21/chartex" xmlns:cx3="http://schemas.microsoft.com/office/drawing/2016/5/9/chartex" xmlns:cx4="http://schemas.microsoft.com/office/drawing/2016/5/10/chartex" xmlns:cx5="http://schemas.microsoft.com/office/drawing/2016/5/11/chartex" xmlns:cx6="http://schemas.microsoft.com/office/drawing/2016/5/12/chartex" xmlns:cx7="http://schemas.microsoft.com/office/drawing/2016/5/13/chartex" xmlns:cx8="http://schemas.microsoft.com/office/drawing/2016/5/14/chartex" xmlns:mc="http://schemas.openxmlformats.org/markup-compatibility/2006" xmlns:aink="http://schemas.microsoft.com/office/drawing/2016/ink" xmlns:am3d="http://schemas.microsoft.com/office/drawing/2017/model3d" xmlns:o="urn:schemas-microsoft-com:office:office" xmlns:oel="http://schemas.microsoft.com/office/2019/extlst" xmlns:r="http://schemas.openxmlformats.org/officeDocument/2006/relationships" xmlns:m="http://schemas.openxmlformats.org/officeDocument/2006/math" xmlns:v="urn:schemas-microsoft-com:vml" xmlns:wp14="http://schemas.microsoft.com/office/word/2010/wordprocessingDrawing" xmlns:wp="http://schemas.openxmlformats.org/drawingml/2006/wordprocessingDrawing" xmlns:w10="urn:schemas-microsoft-com:office:word" xmlns:w="http://schemas.openxmlformats.org/wordprocessingml/2006/main" xmlns:w14="http://schemas.microsoft.com/office/word/2010/wordml" xmlns:w15="http://schemas.microsoft.com/office/word/2012/wordml" xmlns:w16cex="http://schemas.microsoft.com/office/word/2018/wordml/cex" xmlns:w16cid="http://schemas.microsoft.com/office/word/2016/wordml/cid" xmlns:w16="http://schemas.microsoft.com/office/word/2018/wordml" xmlns:w16sdtdh="http://schemas.microsoft.com/office/word/2020/wordml/sdtdatahash" xmlns:w16se="http://schemas.microsoft.com/office/word/2015/wordml/symex" xmlns:wpg="http://schemas.microsoft.com/office/word/2010/wordprocessingGroup" xmlns:wpi="http://schemas.microsoft.com/office/word/2010/wordprocessingInk" xmlns:wne="http://schemas.microsoft.com/office/word/2006/wordml" xmlns:wps="http://schemas.microsoft.com/office/word/2010/wordprocessingShape" mc:Ignorable="w14 w15 w16se w16cid w16 w16cex w16sdtdh wp14">
   <w:p>
     <w:pPr>
-      <w:pStyle w:val="Header"/>
+      <w:pStyle w:val="En-tte"/>
     </w:pPr>
     <w:r>
       <w:rPr>
@@ -5276,7 +5324,7 @@
                         <w:p>
                           <w:r>
                             <w:rPr>
-                              <w:rStyle w:val="PageNumber"/>
+                              <w:rStyle w:val="Numrodepage"/>
                               <w:sz w:val="22"/>
                               <w:szCs w:val="22"/>
                             </w:rPr>
@@ -5284,7 +5332,7 @@
                           </w:r>
                           <w:r>
                             <w:rPr>
-                              <w:rStyle w:val="PageNumber"/>
+                              <w:rStyle w:val="Numrodepage"/>
                               <w:sz w:val="22"/>
                               <w:szCs w:val="22"/>
                             </w:rPr>
@@ -5292,7 +5340,7 @@
                           </w:r>
                           <w:r>
                             <w:rPr>
-                              <w:rStyle w:val="PageNumber"/>
+                              <w:rStyle w:val="Numrodepage"/>
                               <w:sz w:val="22"/>
                               <w:szCs w:val="22"/>
                             </w:rPr>
@@ -5300,7 +5348,7 @@
                           </w:r>
                           <w:r>
                             <w:rPr>
-                              <w:rStyle w:val="PageNumber"/>
+                              <w:rStyle w:val="Numrodepage"/>
                               <w:sz w:val="22"/>
                               <w:szCs w:val="22"/>
                             </w:rPr>
@@ -5308,7 +5356,7 @@
                           </w:r>
                           <w:r>
                             <w:rPr>
-                              <w:rStyle w:val="PageNumber"/>
+                              <w:rStyle w:val="Numrodepage"/>
                               <w:noProof/>
                               <w:sz w:val="22"/>
                               <w:szCs w:val="22"/>
@@ -5317,7 +5365,7 @@
                           </w:r>
                           <w:r>
                             <w:rPr>
-                              <w:rStyle w:val="PageNumber"/>
+                              <w:rStyle w:val="Numrodepage"/>
                               <w:sz w:val="22"/>
                               <w:szCs w:val="22"/>
                             </w:rPr>
@@ -5325,45 +5373,45 @@
                           </w:r>
                           <w:r>
                             <w:rPr>
-                              <w:rStyle w:val="PageNumber"/>
+                              <w:rStyle w:val="Numrodepage"/>
                             </w:rPr>
                             <w:tab/>
                             <w:t xml:space="preserve">- </w:t>
                           </w:r>
                           <w:r>
                             <w:rPr>
-                              <w:rStyle w:val="PageNumber"/>
+                              <w:rStyle w:val="Numrodepage"/>
                             </w:rPr>
                             <w:fldChar w:fldCharType="begin"/>
                           </w:r>
                           <w:r>
                             <w:rPr>
-                              <w:rStyle w:val="PageNumber"/>
+                              <w:rStyle w:val="Numrodepage"/>
                             </w:rPr>
                             <w:instrText xml:space="preserve"> PAGE </w:instrText>
                           </w:r>
                           <w:r>
                             <w:rPr>
-                              <w:rStyle w:val="PageNumber"/>
+                              <w:rStyle w:val="Numrodepage"/>
                             </w:rPr>
                             <w:fldChar w:fldCharType="separate"/>
                           </w:r>
                           <w:r>
                             <w:rPr>
-                              <w:rStyle w:val="PageNumber"/>
+                              <w:rStyle w:val="Numrodepage"/>
                               <w:noProof/>
                             </w:rPr>
                             <w:t>16</w:t>
                           </w:r>
                           <w:r>
                             <w:rPr>
-                              <w:rStyle w:val="PageNumber"/>
+                              <w:rStyle w:val="Numrodepage"/>
                             </w:rPr>
                             <w:fldChar w:fldCharType="end"/>
                           </w:r>
                           <w:r>
                             <w:rPr>
-                              <w:rStyle w:val="PageNumber"/>
+                              <w:rStyle w:val="Numrodepage"/>
                             </w:rPr>
                             <w:t xml:space="preserve"> -101010 878</w:t>
                           </w:r>
@@ -5542,7 +5590,7 @@
 <w:hdr xmlns:wpc="http://schemas.microsoft.com/office/word/2010/wordprocessingCanvas" xmlns:cx="http://schemas.microsoft.com/office/drawing/2014/chartex" xmlns:cx1="http://schemas.microsoft.com/office/drawing/2015/9/8/chartex" xmlns:cx2="http://schemas.microsoft.com/office/drawing/2015/10/21/chartex" xmlns:cx3="http://schemas.microsoft.com/office/drawing/2016/5/9/chartex" xmlns:cx4="http://schemas.microsoft.com/office/drawing/2016/5/10/chartex" xmlns:cx5="http://schemas.microsoft.com/office/drawing/2016/5/11/chartex" xmlns:cx6="http://schemas.microsoft.com/office/drawing/2016/5/12/chartex" xmlns:cx7="http://schemas.microsoft.com/office/drawing/2016/5/13/chartex" xmlns:cx8="http://schemas.microsoft.com/office/drawing/2016/5/14/chartex" xmlns:mc="http://schemas.openxmlformats.org/markup-compatibility/2006" xmlns:aink="http://schemas.microsoft.com/office/drawing/2016/ink" xmlns:am3d="http://schemas.microsoft.com/office/drawing/2017/model3d" xmlns:o="urn:schemas-microsoft-com:office:office" xmlns:oel="http://schemas.microsoft.com/office/2019/extlst" xmlns:r="http://schemas.openxmlformats.org/officeDocument/2006/relationships" xmlns:m="http://schemas.openxmlformats.org/officeDocument/2006/math" xmlns:v="urn:schemas-microsoft-com:vml" xmlns:wp14="http://schemas.microsoft.com/office/word/2010/wordprocessingDrawing" xmlns:wp="http://schemas.openxmlformats.org/drawingml/2006/wordprocessingDrawing" xmlns:w10="urn:schemas-microsoft-com:office:word" xmlns:w="http://schemas.openxmlformats.org/wordprocessingml/2006/main" xmlns:w14="http://schemas.microsoft.com/office/word/2010/wordml" xmlns:w15="http://schemas.microsoft.com/office/word/2012/wordml" xmlns:w16cex="http://schemas.microsoft.com/office/word/2018/wordml/cex" xmlns:w16cid="http://schemas.microsoft.com/office/word/2016/wordml/cid" xmlns:w16="http://schemas.microsoft.com/office/word/2018/wordml" xmlns:w16sdtdh="http://schemas.microsoft.com/office/word/2020/wordml/sdtdatahash" xmlns:w16se="http://schemas.microsoft.com/office/word/2015/wordml/symex" xmlns:wpg="http://schemas.microsoft.com/office/word/2010/wordprocessingGroup" xmlns:wpi="http://schemas.microsoft.com/office/word/2010/wordprocessingInk" xmlns:wne="http://schemas.microsoft.com/office/word/2006/wordml" xmlns:wps="http://schemas.microsoft.com/office/word/2010/wordprocessingShape" mc:Ignorable="w14 w15 w16se w16cid w16 w16cex w16sdtdh wp14">
   <w:p>
     <w:pPr>
-      <w:pStyle w:val="Header"/>
+      <w:pStyle w:val="En-tte"/>
       <w:ind w:right="360"/>
     </w:pPr>
     <w:r>
@@ -5642,7 +5690,7 @@
                         <w:p>
                           <w:r>
                             <w:rPr>
-                              <w:rStyle w:val="PageNumber"/>
+                              <w:rStyle w:val="Numrodepage"/>
                               <w:sz w:val="22"/>
                               <w:szCs w:val="22"/>
                             </w:rPr>
@@ -5650,7 +5698,7 @@
                           </w:r>
                           <w:r>
                             <w:rPr>
-                              <w:rStyle w:val="PageNumber"/>
+                              <w:rStyle w:val="Numrodepage"/>
                               <w:sz w:val="22"/>
                               <w:szCs w:val="22"/>
                             </w:rPr>
@@ -5658,7 +5706,7 @@
                           </w:r>
                           <w:r>
                             <w:rPr>
-                              <w:rStyle w:val="PageNumber"/>
+                              <w:rStyle w:val="Numrodepage"/>
                               <w:sz w:val="22"/>
                               <w:szCs w:val="22"/>
                             </w:rPr>
@@ -5666,7 +5714,7 @@
                           </w:r>
                           <w:r>
                             <w:rPr>
-                              <w:rStyle w:val="PageNumber"/>
+                              <w:rStyle w:val="Numrodepage"/>
                               <w:sz w:val="22"/>
                               <w:szCs w:val="22"/>
                             </w:rPr>
@@ -5674,7 +5722,7 @@
                           </w:r>
                           <w:r>
                             <w:rPr>
-                              <w:rStyle w:val="PageNumber"/>
+                              <w:rStyle w:val="Numrodepage"/>
                               <w:noProof/>
                               <w:sz w:val="22"/>
                               <w:szCs w:val="22"/>
@@ -5683,7 +5731,7 @@
                           </w:r>
                           <w:r>
                             <w:rPr>
-                              <w:rStyle w:val="PageNumber"/>
+                              <w:rStyle w:val="Numrodepage"/>
                               <w:sz w:val="22"/>
                               <w:szCs w:val="22"/>
                             </w:rPr>
@@ -5691,45 +5739,45 @@
                           </w:r>
                           <w:r>
                             <w:rPr>
-                              <w:rStyle w:val="PageNumber"/>
+                              <w:rStyle w:val="Numrodepage"/>
                             </w:rPr>
                             <w:tab/>
                             <w:t xml:space="preserve">- </w:t>
                           </w:r>
                           <w:r>
                             <w:rPr>
-                              <w:rStyle w:val="PageNumber"/>
+                              <w:rStyle w:val="Numrodepage"/>
                             </w:rPr>
                             <w:fldChar w:fldCharType="begin"/>
                           </w:r>
                           <w:r>
                             <w:rPr>
-                              <w:rStyle w:val="PageNumber"/>
+                              <w:rStyle w:val="Numrodepage"/>
                             </w:rPr>
                             <w:instrText xml:space="preserve"> PAGE </w:instrText>
                           </w:r>
                           <w:r>
                             <w:rPr>
-                              <w:rStyle w:val="PageNumber"/>
+                              <w:rStyle w:val="Numrodepage"/>
                             </w:rPr>
                             <w:fldChar w:fldCharType="separate"/>
                           </w:r>
                           <w:r>
                             <w:rPr>
-                              <w:rStyle w:val="PageNumber"/>
+                              <w:rStyle w:val="Numrodepage"/>
                               <w:noProof/>
                             </w:rPr>
                             <w:t>16</w:t>
                           </w:r>
                           <w:r>
                             <w:rPr>
-                              <w:rStyle w:val="PageNumber"/>
+                              <w:rStyle w:val="Numrodepage"/>
                             </w:rPr>
                             <w:fldChar w:fldCharType="end"/>
                           </w:r>
                           <w:r>
                             <w:rPr>
-                              <w:rStyle w:val="PageNumber"/>
+                              <w:rStyle w:val="Numrodepage"/>
                             </w:rPr>
                             <w:t xml:space="preserve"> -101010 878</w:t>
                           </w:r>
@@ -5867,25 +5915,25 @@
     </w:r>
     <w:r>
       <w:rPr>
-        <w:rStyle w:val="PageNumber"/>
+        <w:rStyle w:val="Numrodepage"/>
       </w:rPr>
       <w:t xml:space="preserve"> </w:t>
     </w:r>
     <w:r>
       <w:rPr>
-        <w:rStyle w:val="PageNumber"/>
+        <w:rStyle w:val="Numrodepage"/>
       </w:rPr>
       <w:tab/>
     </w:r>
     <w:r>
       <w:rPr>
-        <w:rStyle w:val="PageNumber"/>
+        <w:rStyle w:val="Numrodepage"/>
       </w:rPr>
       <w:tab/>
     </w:r>
     <w:r>
       <w:rPr>
-        <w:rStyle w:val="PageNumber"/>
+        <w:rStyle w:val="Numrodepage"/>
       </w:rPr>
       <w:tab/>
     </w:r>
@@ -5897,7 +5945,7 @@
 <w:hdr xmlns:wpc="http://schemas.microsoft.com/office/word/2010/wordprocessingCanvas" xmlns:cx="http://schemas.microsoft.com/office/drawing/2014/chartex" xmlns:cx1="http://schemas.microsoft.com/office/drawing/2015/9/8/chartex" xmlns:cx2="http://schemas.microsoft.com/office/drawing/2015/10/21/chartex" xmlns:cx3="http://schemas.microsoft.com/office/drawing/2016/5/9/chartex" xmlns:cx4="http://schemas.microsoft.com/office/drawing/2016/5/10/chartex" xmlns:cx5="http://schemas.microsoft.com/office/drawing/2016/5/11/chartex" xmlns:cx6="http://schemas.microsoft.com/office/drawing/2016/5/12/chartex" xmlns:cx7="http://schemas.microsoft.com/office/drawing/2016/5/13/chartex" xmlns:cx8="http://schemas.microsoft.com/office/drawing/2016/5/14/chartex" xmlns:mc="http://schemas.openxmlformats.org/markup-compatibility/2006" xmlns:aink="http://schemas.microsoft.com/office/drawing/2016/ink" xmlns:am3d="http://schemas.microsoft.com/office/drawing/2017/model3d" xmlns:o="urn:schemas-microsoft-com:office:office" xmlns:oel="http://schemas.microsoft.com/office/2019/extlst" xmlns:r="http://schemas.openxmlformats.org/officeDocument/2006/relationships" xmlns:m="http://schemas.openxmlformats.org/officeDocument/2006/math" xmlns:v="urn:schemas-microsoft-com:vml" xmlns:wp14="http://schemas.microsoft.com/office/word/2010/wordprocessingDrawing" xmlns:wp="http://schemas.openxmlformats.org/drawingml/2006/wordprocessingDrawing" xmlns:w10="urn:schemas-microsoft-com:office:word" xmlns:w="http://schemas.openxmlformats.org/wordprocessingml/2006/main" xmlns:w14="http://schemas.microsoft.com/office/word/2010/wordml" xmlns:w15="http://schemas.microsoft.com/office/word/2012/wordml" xmlns:w16cex="http://schemas.microsoft.com/office/word/2018/wordml/cex" xmlns:w16cid="http://schemas.microsoft.com/office/word/2016/wordml/cid" xmlns:w16="http://schemas.microsoft.com/office/word/2018/wordml" xmlns:w16sdtdh="http://schemas.microsoft.com/office/word/2020/wordml/sdtdatahash" xmlns:w16se="http://schemas.microsoft.com/office/word/2015/wordml/symex" xmlns:wpg="http://schemas.microsoft.com/office/word/2010/wordprocessingGroup" xmlns:wpi="http://schemas.microsoft.com/office/word/2010/wordprocessingInk" xmlns:wne="http://schemas.microsoft.com/office/word/2006/wordml" xmlns:wps="http://schemas.microsoft.com/office/word/2010/wordprocessingShape" mc:Ignorable="w14 w15 w16se w16cid w16 w16cex w16sdtdh wp14">
   <w:tbl>
     <w:tblPr>
-      <w:tblStyle w:val="TableGrid"/>
+      <w:tblStyle w:val="Grilledutableau"/>
       <w:tblW w:w="8460" w:type="dxa"/>
       <w:jc w:val="center"/>
       <w:tblBorders>
@@ -6402,7 +6450,7 @@
   </w:tbl>
   <w:p>
     <w:pPr>
-      <w:pStyle w:val="Header"/>
+      <w:pStyle w:val="En-tte"/>
       <w:tabs>
         <w:tab w:val="clear" w:pos="4536"/>
         <w:tab w:val="clear" w:pos="9072"/>
@@ -6542,11 +6590,11 @@
                                 <v:path o:extrusionok="f" gradientshapeok="t" o:connecttype="rect"/>
                                 <o:lock v:ext="edit" aspectratio="t"/>
                               </v:shapetype>
-                              <v:shape id="_x0000_i1025" type="#_x0000_t75" alt="" style="width:38pt;height:26pt;mso-width-percent:0;mso-height-percent:0;mso-width-percent:0;mso-height-percent:0" filled="t">
+                              <v:shape id="_x0000_i1025" type="#_x0000_t75" alt="" style="width:37.8pt;height:26.1pt;mso-width-percent:0;mso-height-percent:0;mso-width-percent:0;mso-height-percent:0" filled="t">
                                 <v:fill color2="black"/>
                                 <v:imagedata r:id="rId2" o:title="" croptop="-22f" cropbottom="-22f" cropleft="-25f" cropright="-25f"/>
                               </v:shape>
-                              <o:OLEObject Type="Embed" ProgID="Word.Picture.8" ShapeID="_x0000_i1025" DrawAspect="Content" ObjectID="_1726548408" r:id="rId3"/>
+                              <o:OLEObject Type="Embed" ProgID="Word.Picture.8" ShapeID="_x0000_i1025" DrawAspect="Content" ObjectID="_1734358419" r:id="rId3"/>
                             </w:object>
                           </w:r>
                         </w:p>
@@ -6592,7 +6640,11 @@
         </mc:Choice>
         <mc:Fallback>
           <w:pict>
-            <v:shape w14:anchorId="20DB70F0" id="Text Box 17" o:spid="_x0000_s1030" type="#_x0000_t202" style="position:absolute;left:0;text-align:left;margin-left:37.35pt;margin-top:21.2pt;width:78.5pt;height:49.7pt;z-index:251663360;visibility:visible;mso-wrap-style:square;mso-width-percent:0;mso-height-percent:0;mso-wrap-distance-left:9.05pt;mso-wrap-distance-top:0;mso-wrap-distance-right:9.05pt;mso-wrap-distance-bottom:0;mso-position-horizontal:absolute;mso-position-horizontal-relative:page;mso-position-vertical:absolute;mso-position-vertical-relative:page;mso-width-percent:0;mso-height-percent:0;mso-width-relative:page;mso-height-relative:page;v-text-anchor:top" o:gfxdata="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" stroked="f">
+            <v:shapetype w14:anchorId="20DB70F0" id="_x0000_t202" coordsize="21600,21600" o:spt="202" path="m,l,21600r21600,l21600,xe">
+              <v:stroke joinstyle="miter"/>
+              <v:path gradientshapeok="t" o:connecttype="rect"/>
+            </v:shapetype>
+            <v:shape id="Text Box 17" o:spid="_x0000_s1030" type="#_x0000_t202" style="position:absolute;left:0;text-align:left;margin-left:37.35pt;margin-top:21.2pt;width:78.5pt;height:49.7pt;z-index:251663360;visibility:visible;mso-wrap-style:square;mso-width-percent:0;mso-height-percent:0;mso-wrap-distance-left:9.05pt;mso-wrap-distance-top:0;mso-wrap-distance-right:9.05pt;mso-wrap-distance-bottom:0;mso-position-horizontal:absolute;mso-position-horizontal-relative:page;mso-position-vertical:absolute;mso-position-vertical-relative:page;mso-width-percent:0;mso-height-percent:0;mso-width-relative:page;mso-height-relative:page;v-text-anchor:top" o:gfxdata="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" stroked="f">
               <v:fill opacity="0"/>
               <v:path arrowok="t"/>
               <v:textbox inset=".45pt,.45pt,.45pt,.45pt">
@@ -6618,11 +6670,11 @@
                         <w:noProof/>
                       </w:rPr>
                       <w:object w:dxaOrig="760" w:dyaOrig="520" w14:anchorId="2094FED2">
-                        <v:shape id="_x0000_i1025" type="#_x0000_t75" alt="" style="width:38pt;height:26pt;mso-width-percent:0;mso-height-percent:0;mso-width-percent:0;mso-height-percent:0" filled="t">
+                        <v:shape id="_x0000_i1025" type="#_x0000_t75" alt="" style="width:37.8pt;height:26.1pt;mso-width-percent:0;mso-height-percent:0;mso-width-percent:0;mso-height-percent:0" filled="t">
                           <v:fill color2="black"/>
                           <v:imagedata r:id="rId2" o:title="" croptop="-22f" cropbottom="-22f" cropleft="-25f" cropright="-25f"/>
                         </v:shape>
-                        <o:OLEObject Type="Embed" ProgID="Word.Picture.8" ShapeID="_x0000_i1025" DrawAspect="Content" ObjectID="_1726548408" r:id="rId4"/>
+                        <o:OLEObject Type="Embed" ProgID="Word.Picture.8" ShapeID="_x0000_i1025" DrawAspect="Content" ObjectID="_1734358419" r:id="rId4"/>
                       </w:object>
                     </w:r>
                   </w:p>
@@ -6971,7 +7023,7 @@
     <w:lvl w:ilvl="0">
       <w:start w:val="1"/>
       <w:numFmt w:val="none"/>
-      <w:pStyle w:val="Heading1"/>
+      <w:pStyle w:val="Titre1"/>
       <w:suff w:val="nothing"/>
       <w:lvlText w:val=""/>
       <w:lvlJc w:val="left"/>
@@ -6985,7 +7037,7 @@
     <w:lvl w:ilvl="1">
       <w:start w:val="1"/>
       <w:numFmt w:val="none"/>
-      <w:pStyle w:val="Heading2"/>
+      <w:pStyle w:val="Titre2"/>
       <w:suff w:val="nothing"/>
       <w:lvlText w:val=""/>
       <w:lvlJc w:val="left"/>
@@ -6999,7 +7051,7 @@
     <w:lvl w:ilvl="2">
       <w:start w:val="1"/>
       <w:numFmt w:val="none"/>
-      <w:pStyle w:val="Heading3"/>
+      <w:pStyle w:val="Titre3"/>
       <w:suff w:val="nothing"/>
       <w:lvlText w:val=""/>
       <w:lvlJc w:val="left"/>
@@ -7013,7 +7065,7 @@
     <w:lvl w:ilvl="3">
       <w:start w:val="1"/>
       <w:numFmt w:val="none"/>
-      <w:pStyle w:val="Heading4"/>
+      <w:pStyle w:val="Titre4"/>
       <w:suff w:val="nothing"/>
       <w:lvlText w:val=""/>
       <w:lvlJc w:val="left"/>
@@ -7027,7 +7079,7 @@
     <w:lvl w:ilvl="4">
       <w:start w:val="1"/>
       <w:numFmt w:val="none"/>
-      <w:pStyle w:val="Heading5"/>
+      <w:pStyle w:val="Titre5"/>
       <w:suff w:val="nothing"/>
       <w:lvlText w:val=""/>
       <w:lvlJc w:val="left"/>
@@ -7041,7 +7093,7 @@
     <w:lvl w:ilvl="5">
       <w:start w:val="1"/>
       <w:numFmt w:val="none"/>
-      <w:pStyle w:val="Heading6"/>
+      <w:pStyle w:val="Titre6"/>
       <w:suff w:val="nothing"/>
       <w:lvlText w:val=""/>
       <w:lvlJc w:val="left"/>
@@ -7055,7 +7107,7 @@
     <w:lvl w:ilvl="6">
       <w:start w:val="1"/>
       <w:numFmt w:val="none"/>
-      <w:pStyle w:val="Heading7"/>
+      <w:pStyle w:val="Titre7"/>
       <w:suff w:val="nothing"/>
       <w:lvlText w:val=""/>
       <w:lvlJc w:val="left"/>
@@ -7884,10 +7936,10 @@
     <w:rPr>
       <w:sz w:val="24"/>
       <w:szCs w:val="24"/>
-      <w:lang w:val="en-FR"/>
+      <w:lang/>
     </w:rPr>
   </w:style>
-  <w:style w:type="paragraph" w:styleId="Heading1">
+  <w:style w:type="paragraph" w:styleId="Titre1">
     <w:name w:val="heading 1"/>
     <w:basedOn w:val="Normal"/>
     <w:next w:val="Normal"/>
@@ -7920,7 +7972,7 @@
       <w:lang w:val="fr-FR" w:eastAsia="zh-CN"/>
     </w:rPr>
   </w:style>
-  <w:style w:type="paragraph" w:styleId="Heading2">
+  <w:style w:type="paragraph" w:styleId="Titre2">
     <w:name w:val="heading 2"/>
     <w:basedOn w:val="Normal"/>
     <w:next w:val="Normal"/>
@@ -7947,9 +7999,9 @@
       <w:lang w:val="fr-FR" w:eastAsia="zh-CN"/>
     </w:rPr>
   </w:style>
-  <w:style w:type="paragraph" w:styleId="Heading3">
+  <w:style w:type="paragraph" w:styleId="Titre3">
     <w:name w:val="heading 3"/>
-    <w:basedOn w:val="Heading2"/>
+    <w:basedOn w:val="Titre2"/>
     <w:next w:val="Normal"/>
     <w:qFormat/>
     <w:pPr>
@@ -7962,7 +8014,7 @@
       <w:color w:val="800080"/>
     </w:rPr>
   </w:style>
-  <w:style w:type="paragraph" w:styleId="Heading4">
+  <w:style w:type="paragraph" w:styleId="Titre4">
     <w:name w:val="heading 4"/>
     <w:basedOn w:val="Normal"/>
     <w:next w:val="Normal"/>
@@ -7986,7 +8038,7 @@
       <w:lang w:val="fr-FR" w:eastAsia="zh-CN"/>
     </w:rPr>
   </w:style>
-  <w:style w:type="paragraph" w:styleId="Heading5">
+  <w:style w:type="paragraph" w:styleId="Titre5">
     <w:name w:val="heading 5"/>
     <w:basedOn w:val="Normal"/>
     <w:next w:val="Normal"/>
@@ -8010,7 +8062,7 @@
       <w:lang w:val="fr-FR" w:eastAsia="zh-CN"/>
     </w:rPr>
   </w:style>
-  <w:style w:type="paragraph" w:styleId="Heading6">
+  <w:style w:type="paragraph" w:styleId="Titre6">
     <w:name w:val="heading 6"/>
     <w:basedOn w:val="Normal"/>
     <w:next w:val="Normal"/>
@@ -8035,7 +8087,7 @@
       <w:lang w:val="fr-FR" w:eastAsia="zh-CN"/>
     </w:rPr>
   </w:style>
-  <w:style w:type="paragraph" w:styleId="Heading7">
+  <w:style w:type="paragraph" w:styleId="Titre7">
     <w:name w:val="heading 7"/>
     <w:basedOn w:val="Normal"/>
     <w:next w:val="Normal"/>
@@ -8061,13 +8113,13 @@
       <w:lang w:val="fr-FR" w:eastAsia="zh-CN"/>
     </w:rPr>
   </w:style>
-  <w:style w:type="character" w:default="1" w:styleId="DefaultParagraphFont">
+  <w:style w:type="character" w:default="1" w:styleId="Policepardfaut">
     <w:name w:val="Default Paragraph Font"/>
     <w:uiPriority w:val="1"/>
     <w:semiHidden/>
     <w:unhideWhenUsed/>
   </w:style>
-  <w:style w:type="table" w:default="1" w:styleId="TableNormal">
+  <w:style w:type="table" w:default="1" w:styleId="TableauNormal">
     <w:name w:val="Normal Table"/>
     <w:uiPriority w:val="99"/>
     <w:semiHidden/>
@@ -8082,7 +8134,7 @@
       </w:tblCellMar>
     </w:tblPr>
   </w:style>
-  <w:style w:type="numbering" w:default="1" w:styleId="NoList">
+  <w:style w:type="numbering" w:default="1" w:styleId="Aucuneliste">
     <w:name w:val="No List"/>
     <w:uiPriority w:val="99"/>
     <w:semiHidden/>
@@ -8298,7 +8350,7 @@
   <w:style w:type="character" w:customStyle="1" w:styleId="WW-Policepardfaut">
     <w:name w:val="WW-Police par défaut"/>
   </w:style>
-  <w:style w:type="character" w:styleId="PageNumber">
+  <w:style w:type="character" w:styleId="Numrodepage">
     <w:name w:val="page number"/>
     <w:basedOn w:val="WW-Policepardfaut"/>
   </w:style>
@@ -8360,10 +8412,10 @@
   <w:style w:type="character" w:customStyle="1" w:styleId="Policepardfaut1">
     <w:name w:val="Police par défaut1"/>
   </w:style>
-  <w:style w:type="paragraph" w:customStyle="1" w:styleId="Titre2">
+  <w:style w:type="paragraph" w:customStyle="1" w:styleId="Titre20">
     <w:name w:val="Titre2"/>
     <w:basedOn w:val="Normal"/>
-    <w:next w:val="BodyText"/>
+    <w:next w:val="Corpsdetexte"/>
     <w:pPr>
       <w:keepNext/>
       <w:suppressAutoHyphens/>
@@ -8380,7 +8432,7 @@
       <w:lang w:val="fr-FR" w:eastAsia="zh-CN"/>
     </w:rPr>
   </w:style>
-  <w:style w:type="paragraph" w:styleId="BodyText">
+  <w:style w:type="paragraph" w:styleId="Corpsdetexte">
     <w:name w:val="Body Text"/>
     <w:basedOn w:val="Normal"/>
     <w:pPr>
@@ -8396,14 +8448,14 @@
       <w:lang w:val="fr-FR" w:eastAsia="zh-CN"/>
     </w:rPr>
   </w:style>
-  <w:style w:type="paragraph" w:styleId="List">
+  <w:style w:type="paragraph" w:styleId="Liste">
     <w:name w:val="List"/>
-    <w:basedOn w:val="BodyText"/>
+    <w:basedOn w:val="Corpsdetexte"/>
     <w:rPr>
       <w:rFonts w:cs="Tahoma"/>
     </w:rPr>
   </w:style>
-  <w:style w:type="paragraph" w:styleId="Caption">
+  <w:style w:type="paragraph" w:styleId="Lgende">
     <w:name w:val="caption"/>
     <w:basedOn w:val="Normal"/>
     <w:qFormat/>
@@ -8457,7 +8509,7 @@
   <w:style w:type="paragraph" w:customStyle="1" w:styleId="WW-Titre">
     <w:name w:val="WW-Titre"/>
     <w:basedOn w:val="Normal"/>
-    <w:next w:val="BodyText"/>
+    <w:next w:val="Corpsdetexte"/>
     <w:pPr>
       <w:keepNext/>
       <w:suppressAutoHyphens/>
@@ -8474,10 +8526,10 @@
       <w:lang w:val="fr-FR" w:eastAsia="zh-CN"/>
     </w:rPr>
   </w:style>
-  <w:style w:type="paragraph" w:styleId="Subtitle">
+  <w:style w:type="paragraph" w:styleId="Sous-titre">
     <w:name w:val="Subtitle"/>
-    <w:basedOn w:val="Titre2"/>
-    <w:next w:val="BodyText"/>
+    <w:basedOn w:val="Titre20"/>
+    <w:next w:val="Corpsdetexte"/>
     <w:qFormat/>
     <w:pPr>
       <w:jc w:val="center"/>
@@ -8504,7 +8556,7 @@
       <w:lang w:val="fr-FR" w:eastAsia="zh-CN"/>
     </w:rPr>
   </w:style>
-  <w:style w:type="paragraph" w:styleId="Header">
+  <w:style w:type="paragraph" w:styleId="En-tte">
     <w:name w:val="header"/>
     <w:basedOn w:val="Normal"/>
     <w:pPr>
@@ -8523,7 +8575,7 @@
       <w:lang w:val="fr-FR" w:eastAsia="zh-CN"/>
     </w:rPr>
   </w:style>
-  <w:style w:type="paragraph" w:styleId="Footer">
+  <w:style w:type="paragraph" w:styleId="Pieddepage">
     <w:name w:val="footer"/>
     <w:basedOn w:val="Normal"/>
     <w:pPr>
@@ -8638,7 +8690,7 @@
       <w:lang w:eastAsia="zh-CN"/>
     </w:rPr>
   </w:style>
-  <w:style w:type="paragraph" w:styleId="FootnoteText">
+  <w:style w:type="paragraph" w:styleId="Notedebasdepage">
     <w:name w:val="footnote text"/>
     <w:basedOn w:val="Normal"/>
     <w:pPr>
@@ -8808,7 +8860,7 @@
   </w:style>
   <w:style w:type="paragraph" w:customStyle="1" w:styleId="Contenudetableau">
     <w:name w:val="Contenu de tableau"/>
-    <w:basedOn w:val="BodyText"/>
+    <w:basedOn w:val="Corpsdetexte"/>
     <w:pPr>
       <w:suppressLineNumbers/>
     </w:pPr>
@@ -8891,7 +8943,7 @@
       <w:iCs/>
     </w:rPr>
   </w:style>
-  <w:style w:type="paragraph" w:customStyle="1" w:styleId="TITRE4">
+  <w:style w:type="paragraph" w:customStyle="1" w:styleId="TITRE40">
     <w:name w:val="TITRE4"/>
     <w:basedOn w:val="Normal"/>
     <w:pPr>
@@ -8908,7 +8960,7 @@
       <w:lang w:val="fr-FR" w:eastAsia="zh-CN"/>
     </w:rPr>
   </w:style>
-  <w:style w:type="paragraph" w:customStyle="1" w:styleId="TITRE5">
+  <w:style w:type="paragraph" w:customStyle="1" w:styleId="TITRE50">
     <w:name w:val="TITRE5"/>
     <w:basedOn w:val="Normal"/>
     <w:pPr>
@@ -8960,12 +9012,12 @@
   </w:style>
   <w:style w:type="paragraph" w:customStyle="1" w:styleId="Contenuducadre">
     <w:name w:val="Contenu du cadre"/>
-    <w:basedOn w:val="BodyText"/>
-  </w:style>
-  <w:style w:type="paragraph" w:customStyle="1" w:styleId="Titre1">
+    <w:basedOn w:val="Corpsdetexte"/>
+  </w:style>
+  <w:style w:type="paragraph" w:customStyle="1" w:styleId="Titre10">
     <w:name w:val="Titre1"/>
     <w:basedOn w:val="Normal"/>
-    <w:next w:val="BodyText"/>
+    <w:next w:val="Corpsdetexte"/>
     <w:pPr>
       <w:keepNext/>
       <w:suppressAutoHyphens/>
@@ -9048,9 +9100,9 @@
       <w:lang w:val="fr-FR" w:eastAsia="zh-CN"/>
     </w:rPr>
   </w:style>
-  <w:style w:type="table" w:styleId="TableGrid">
+  <w:style w:type="table" w:styleId="Grilledutableau">
     <w:name w:val="Table Grid"/>
-    <w:basedOn w:val="TableNormal"/>
+    <w:basedOn w:val="TableauNormal"/>
     <w:uiPriority w:val="59"/>
     <w:rsid w:val="00ED0284"/>
     <w:tblPr>
@@ -9064,7 +9116,7 @@
       </w:tblBorders>
     </w:tblPr>
   </w:style>
-  <w:style w:type="paragraph" w:styleId="ListParagraph">
+  <w:style w:type="paragraph" w:styleId="Paragraphedeliste">
     <w:name w:val="List Paragraph"/>
     <w:basedOn w:val="Normal"/>
     <w:uiPriority w:val="34"/>

</xml_diff>

<commit_message>
Create Administration.signature_label_extra, edit it and append it to document signature (#473)
</commit_message>
<xml_diff>
--- a/documents/Avenant-Logements-template.docx
+++ b/documents/Avenant-Logements-template.docx
@@ -829,7 +829,7 @@
     </w:p>
     <w:tbl>
       <w:tblPr>
-        <w:tblStyle w:val="TableGrid"/>
+        <w:tblStyle w:val="Grilledutableau"/>
         <w:tblW w:w="0" w:type="auto"/>
         <w:tblLook w:val="04A0" w:firstRow="1" w:lastRow="0" w:firstColumn="1" w:lastColumn="0" w:noHBand="0" w:noVBand="1"/>
       </w:tblPr>
@@ -2634,7 +2634,7 @@
     </w:p>
     <w:tbl>
       <w:tblPr>
-        <w:tblStyle w:val="TableGrid"/>
+        <w:tblStyle w:val="Grilledutableau"/>
         <w:tblW w:w="0" w:type="auto"/>
         <w:tblLayout w:type="fixed"/>
         <w:tblLook w:val="04A0" w:firstRow="1" w:lastRow="0" w:firstColumn="1" w:lastColumn="0" w:noHBand="0" w:noVBand="1"/>
@@ -3924,7 +3924,7 @@
     </w:p>
     <w:tbl>
       <w:tblPr>
-        <w:tblStyle w:val="TableGrid"/>
+        <w:tblStyle w:val="Grilledutableau"/>
         <w:tblW w:w="0" w:type="auto"/>
         <w:tblLook w:val="04A0" w:firstRow="1" w:lastRow="0" w:firstColumn="1" w:lastColumn="0" w:noHBand="0" w:noVBand="1"/>
       </w:tblPr>
@@ -4248,7 +4248,7 @@
     </w:p>
     <w:tbl>
       <w:tblPr>
-        <w:tblStyle w:val="TableGrid"/>
+        <w:tblStyle w:val="Grilledutableau"/>
         <w:tblW w:w="0" w:type="auto"/>
         <w:tblLook w:val="04A0" w:firstRow="1" w:lastRow="0" w:firstColumn="1" w:lastColumn="0" w:noHBand="0" w:noVBand="1"/>
       </w:tblPr>
@@ -4948,6 +4948,30 @@
                                 <w:rFonts w:ascii="TimesNewRomanPSMT" w:hAnsi="TimesNewRomanPSMT" w:cs="TimesNewRomanPSMT"/>
                               </w:rPr>
                               <w:t>Le préfet, le président de l'établissement public de coopération intercommunale, du conseil départemental, de la métropole de Lyon ou du conseil exécutif de Corse,</w:t>
+                            </w:r>
+                            <w:r>
+                              <w:rPr>
+                                <w:rFonts w:ascii="TimesNewRomanPSMT" w:hAnsi="TimesNewRomanPSMT" w:cs="TimesNewRomanPSMT"/>
+                              </w:rPr>
+                              <w:t xml:space="preserve"> </w:t>
+                            </w:r>
+                            <w:r>
+                              <w:t xml:space="preserve">{{ </w:t>
+                            </w:r>
+                            <w:r>
+                              <w:rPr>
+                                <w:rFonts w:ascii="TimesNewRomanPSMT" w:hAnsi="TimesNewRomanPSMT" w:cs="TimesNewRomanPSMT"/>
+                              </w:rPr>
+                              <w:t>administration</w:t>
+                            </w:r>
+                            <w:r>
+                              <w:t>.signature_label</w:t>
+                            </w:r>
+                            <w:r>
+                              <w:t>_extra</w:t>
+                            </w:r>
+                            <w:r>
+                              <w:t xml:space="preserve"> }}</w:t>
                             </w:r>
                           </w:p>
                           <w:p>
@@ -5082,6 +5106,30 @@
                         </w:rPr>
                         <w:t>Le préfet, le président de l'établissement public de coopération intercommunale, du conseil départemental, de la métropole de Lyon ou du conseil exécutif de Corse,</w:t>
                       </w:r>
+                      <w:r>
+                        <w:rPr>
+                          <w:rFonts w:ascii="TimesNewRomanPSMT" w:hAnsi="TimesNewRomanPSMT" w:cs="TimesNewRomanPSMT"/>
+                        </w:rPr>
+                        <w:t xml:space="preserve"> </w:t>
+                      </w:r>
+                      <w:r>
+                        <w:t xml:space="preserve">{{ </w:t>
+                      </w:r>
+                      <w:r>
+                        <w:rPr>
+                          <w:rFonts w:ascii="TimesNewRomanPSMT" w:hAnsi="TimesNewRomanPSMT" w:cs="TimesNewRomanPSMT"/>
+                        </w:rPr>
+                        <w:t>administration</w:t>
+                      </w:r>
+                      <w:r>
+                        <w:t>.signature_label</w:t>
+                      </w:r>
+                      <w:r>
+                        <w:t>_extra</w:t>
+                      </w:r>
+                      <w:r>
+                        <w:t xml:space="preserve"> }}</w:t>
+                      </w:r>
                     </w:p>
                     <w:p>
                       <w:pPr>
@@ -5154,7 +5202,7 @@
 <w:ftr xmlns:wpc="http://schemas.microsoft.com/office/word/2010/wordprocessingCanvas" xmlns:cx="http://schemas.microsoft.com/office/drawing/2014/chartex" xmlns:cx1="http://schemas.microsoft.com/office/drawing/2015/9/8/chartex" xmlns:cx2="http://schemas.microsoft.com/office/drawing/2015/10/21/chartex" xmlns:cx3="http://schemas.microsoft.com/office/drawing/2016/5/9/chartex" xmlns:cx4="http://schemas.microsoft.com/office/drawing/2016/5/10/chartex" xmlns:cx5="http://schemas.microsoft.com/office/drawing/2016/5/11/chartex" xmlns:cx6="http://schemas.microsoft.com/office/drawing/2016/5/12/chartex" xmlns:cx7="http://schemas.microsoft.com/office/drawing/2016/5/13/chartex" xmlns:cx8="http://schemas.microsoft.com/office/drawing/2016/5/14/chartex" xmlns:mc="http://schemas.openxmlformats.org/markup-compatibility/2006" xmlns:aink="http://schemas.microsoft.com/office/drawing/2016/ink" xmlns:am3d="http://schemas.microsoft.com/office/drawing/2017/model3d" xmlns:o="urn:schemas-microsoft-com:office:office" xmlns:oel="http://schemas.microsoft.com/office/2019/extlst" xmlns:r="http://schemas.openxmlformats.org/officeDocument/2006/relationships" xmlns:m="http://schemas.openxmlformats.org/officeDocument/2006/math" xmlns:v="urn:schemas-microsoft-com:vml" xmlns:wp14="http://schemas.microsoft.com/office/word/2010/wordprocessingDrawing" xmlns:wp="http://schemas.openxmlformats.org/drawingml/2006/wordprocessingDrawing" xmlns:w10="urn:schemas-microsoft-com:office:word" xmlns:w="http://schemas.openxmlformats.org/wordprocessingml/2006/main" xmlns:w14="http://schemas.microsoft.com/office/word/2010/wordml" xmlns:w15="http://schemas.microsoft.com/office/word/2012/wordml" xmlns:w16cex="http://schemas.microsoft.com/office/word/2018/wordml/cex" xmlns:w16cid="http://schemas.microsoft.com/office/word/2016/wordml/cid" xmlns:w16="http://schemas.microsoft.com/office/word/2018/wordml" xmlns:w16sdtdh="http://schemas.microsoft.com/office/word/2020/wordml/sdtdatahash" xmlns:w16se="http://schemas.microsoft.com/office/word/2015/wordml/symex" xmlns:wpg="http://schemas.microsoft.com/office/word/2010/wordprocessingGroup" xmlns:wpi="http://schemas.microsoft.com/office/word/2010/wordprocessingInk" xmlns:wne="http://schemas.microsoft.com/office/word/2006/wordml" xmlns:wps="http://schemas.microsoft.com/office/word/2010/wordprocessingShape" mc:Ignorable="w14 w15 w16se w16cid w16 w16cex w16sdtdh wp14">
   <w:p>
     <w:pPr>
-      <w:pStyle w:val="Footer"/>
+      <w:pStyle w:val="Pieddepage"/>
     </w:pPr>
     <w:r>
       <w:t xml:space="preserve"> </w:t>
@@ -5167,7 +5215,7 @@
 <w:ftr xmlns:wpc="http://schemas.microsoft.com/office/word/2010/wordprocessingCanvas" xmlns:cx="http://schemas.microsoft.com/office/drawing/2014/chartex" xmlns:cx1="http://schemas.microsoft.com/office/drawing/2015/9/8/chartex" xmlns:cx2="http://schemas.microsoft.com/office/drawing/2015/10/21/chartex" xmlns:cx3="http://schemas.microsoft.com/office/drawing/2016/5/9/chartex" xmlns:cx4="http://schemas.microsoft.com/office/drawing/2016/5/10/chartex" xmlns:cx5="http://schemas.microsoft.com/office/drawing/2016/5/11/chartex" xmlns:cx6="http://schemas.microsoft.com/office/drawing/2016/5/12/chartex" xmlns:cx7="http://schemas.microsoft.com/office/drawing/2016/5/13/chartex" xmlns:cx8="http://schemas.microsoft.com/office/drawing/2016/5/14/chartex" xmlns:mc="http://schemas.openxmlformats.org/markup-compatibility/2006" xmlns:aink="http://schemas.microsoft.com/office/drawing/2016/ink" xmlns:am3d="http://schemas.microsoft.com/office/drawing/2017/model3d" xmlns:o="urn:schemas-microsoft-com:office:office" xmlns:oel="http://schemas.microsoft.com/office/2019/extlst" xmlns:r="http://schemas.openxmlformats.org/officeDocument/2006/relationships" xmlns:m="http://schemas.openxmlformats.org/officeDocument/2006/math" xmlns:v="urn:schemas-microsoft-com:vml" xmlns:wp14="http://schemas.microsoft.com/office/word/2010/wordprocessingDrawing" xmlns:wp="http://schemas.openxmlformats.org/drawingml/2006/wordprocessingDrawing" xmlns:w10="urn:schemas-microsoft-com:office:word" xmlns:w="http://schemas.openxmlformats.org/wordprocessingml/2006/main" xmlns:w14="http://schemas.microsoft.com/office/word/2010/wordml" xmlns:w15="http://schemas.microsoft.com/office/word/2012/wordml" xmlns:w16cex="http://schemas.microsoft.com/office/word/2018/wordml/cex" xmlns:w16cid="http://schemas.microsoft.com/office/word/2016/wordml/cid" xmlns:w16="http://schemas.microsoft.com/office/word/2018/wordml" xmlns:w16sdtdh="http://schemas.microsoft.com/office/word/2020/wordml/sdtdatahash" xmlns:w16se="http://schemas.microsoft.com/office/word/2015/wordml/symex" xmlns:wpg="http://schemas.microsoft.com/office/word/2010/wordprocessingGroup" xmlns:wpi="http://schemas.microsoft.com/office/word/2010/wordprocessingInk" xmlns:wne="http://schemas.microsoft.com/office/word/2006/wordml" xmlns:wps="http://schemas.microsoft.com/office/word/2010/wordprocessingShape" mc:Ignorable="w14 w15 w16se w16cid w16 w16cex w16sdtdh wp14">
   <w:p>
     <w:pPr>
-      <w:pStyle w:val="Footer"/>
+      <w:pStyle w:val="Pieddepage"/>
     </w:pPr>
     <w:r>
       <w:t xml:space="preserve"> </w:t>
@@ -5180,7 +5228,7 @@
 <w:ftr xmlns:wpc="http://schemas.microsoft.com/office/word/2010/wordprocessingCanvas" xmlns:cx="http://schemas.microsoft.com/office/drawing/2014/chartex" xmlns:cx1="http://schemas.microsoft.com/office/drawing/2015/9/8/chartex" xmlns:cx2="http://schemas.microsoft.com/office/drawing/2015/10/21/chartex" xmlns:cx3="http://schemas.microsoft.com/office/drawing/2016/5/9/chartex" xmlns:cx4="http://schemas.microsoft.com/office/drawing/2016/5/10/chartex" xmlns:cx5="http://schemas.microsoft.com/office/drawing/2016/5/11/chartex" xmlns:cx6="http://schemas.microsoft.com/office/drawing/2016/5/12/chartex" xmlns:cx7="http://schemas.microsoft.com/office/drawing/2016/5/13/chartex" xmlns:cx8="http://schemas.microsoft.com/office/drawing/2016/5/14/chartex" xmlns:mc="http://schemas.openxmlformats.org/markup-compatibility/2006" xmlns:aink="http://schemas.microsoft.com/office/drawing/2016/ink" xmlns:am3d="http://schemas.microsoft.com/office/drawing/2017/model3d" xmlns:o="urn:schemas-microsoft-com:office:office" xmlns:oel="http://schemas.microsoft.com/office/2019/extlst" xmlns:r="http://schemas.openxmlformats.org/officeDocument/2006/relationships" xmlns:m="http://schemas.openxmlformats.org/officeDocument/2006/math" xmlns:v="urn:schemas-microsoft-com:vml" xmlns:wp14="http://schemas.microsoft.com/office/word/2010/wordprocessingDrawing" xmlns:wp="http://schemas.openxmlformats.org/drawingml/2006/wordprocessingDrawing" xmlns:w10="urn:schemas-microsoft-com:office:word" xmlns:w="http://schemas.openxmlformats.org/wordprocessingml/2006/main" xmlns:w14="http://schemas.microsoft.com/office/word/2010/wordml" xmlns:w15="http://schemas.microsoft.com/office/word/2012/wordml" xmlns:w16cex="http://schemas.microsoft.com/office/word/2018/wordml/cex" xmlns:w16cid="http://schemas.microsoft.com/office/word/2016/wordml/cid" xmlns:w16="http://schemas.microsoft.com/office/word/2018/wordml" xmlns:w16sdtdh="http://schemas.microsoft.com/office/word/2020/wordml/sdtdatahash" xmlns:w16se="http://schemas.microsoft.com/office/word/2015/wordml/symex" xmlns:wpg="http://schemas.microsoft.com/office/word/2010/wordprocessingGroup" xmlns:wpi="http://schemas.microsoft.com/office/word/2010/wordprocessingInk" xmlns:wne="http://schemas.microsoft.com/office/word/2006/wordml" xmlns:wps="http://schemas.microsoft.com/office/word/2010/wordprocessingShape" mc:Ignorable="w14 w15 w16se w16cid w16 w16cex w16sdtdh wp14">
   <w:p>
     <w:pPr>
-      <w:pStyle w:val="Footer"/>
+      <w:pStyle w:val="Pieddepage"/>
     </w:pPr>
     <w:r>
       <w:t xml:space="preserve"> </w:t>
@@ -5212,7 +5260,7 @@
 <w:hdr xmlns:wpc="http://schemas.microsoft.com/office/word/2010/wordprocessingCanvas" xmlns:cx="http://schemas.microsoft.com/office/drawing/2014/chartex" xmlns:cx1="http://schemas.microsoft.com/office/drawing/2015/9/8/chartex" xmlns:cx2="http://schemas.microsoft.com/office/drawing/2015/10/21/chartex" xmlns:cx3="http://schemas.microsoft.com/office/drawing/2016/5/9/chartex" xmlns:cx4="http://schemas.microsoft.com/office/drawing/2016/5/10/chartex" xmlns:cx5="http://schemas.microsoft.com/office/drawing/2016/5/11/chartex" xmlns:cx6="http://schemas.microsoft.com/office/drawing/2016/5/12/chartex" xmlns:cx7="http://schemas.microsoft.com/office/drawing/2016/5/13/chartex" xmlns:cx8="http://schemas.microsoft.com/office/drawing/2016/5/14/chartex" xmlns:mc="http://schemas.openxmlformats.org/markup-compatibility/2006" xmlns:aink="http://schemas.microsoft.com/office/drawing/2016/ink" xmlns:am3d="http://schemas.microsoft.com/office/drawing/2017/model3d" xmlns:o="urn:schemas-microsoft-com:office:office" xmlns:oel="http://schemas.microsoft.com/office/2019/extlst" xmlns:r="http://schemas.openxmlformats.org/officeDocument/2006/relationships" xmlns:m="http://schemas.openxmlformats.org/officeDocument/2006/math" xmlns:v="urn:schemas-microsoft-com:vml" xmlns:wp14="http://schemas.microsoft.com/office/word/2010/wordprocessingDrawing" xmlns:wp="http://schemas.openxmlformats.org/drawingml/2006/wordprocessingDrawing" xmlns:w10="urn:schemas-microsoft-com:office:word" xmlns:w="http://schemas.openxmlformats.org/wordprocessingml/2006/main" xmlns:w14="http://schemas.microsoft.com/office/word/2010/wordml" xmlns:w15="http://schemas.microsoft.com/office/word/2012/wordml" xmlns:w16cex="http://schemas.microsoft.com/office/word/2018/wordml/cex" xmlns:w16cid="http://schemas.microsoft.com/office/word/2016/wordml/cid" xmlns:w16="http://schemas.microsoft.com/office/word/2018/wordml" xmlns:w16sdtdh="http://schemas.microsoft.com/office/word/2020/wordml/sdtdatahash" xmlns:w16se="http://schemas.microsoft.com/office/word/2015/wordml/symex" xmlns:wpg="http://schemas.microsoft.com/office/word/2010/wordprocessingGroup" xmlns:wpi="http://schemas.microsoft.com/office/word/2010/wordprocessingInk" xmlns:wne="http://schemas.microsoft.com/office/word/2006/wordml" xmlns:wps="http://schemas.microsoft.com/office/word/2010/wordprocessingShape" mc:Ignorable="w14 w15 w16se w16cid w16 w16cex w16sdtdh wp14">
   <w:p>
     <w:pPr>
-      <w:pStyle w:val="Header"/>
+      <w:pStyle w:val="En-tte"/>
     </w:pPr>
     <w:r>
       <w:rPr>
@@ -5276,7 +5324,7 @@
                         <w:p>
                           <w:r>
                             <w:rPr>
-                              <w:rStyle w:val="PageNumber"/>
+                              <w:rStyle w:val="Numrodepage"/>
                               <w:sz w:val="22"/>
                               <w:szCs w:val="22"/>
                             </w:rPr>
@@ -5284,7 +5332,7 @@
                           </w:r>
                           <w:r>
                             <w:rPr>
-                              <w:rStyle w:val="PageNumber"/>
+                              <w:rStyle w:val="Numrodepage"/>
                               <w:sz w:val="22"/>
                               <w:szCs w:val="22"/>
                             </w:rPr>
@@ -5292,7 +5340,7 @@
                           </w:r>
                           <w:r>
                             <w:rPr>
-                              <w:rStyle w:val="PageNumber"/>
+                              <w:rStyle w:val="Numrodepage"/>
                               <w:sz w:val="22"/>
                               <w:szCs w:val="22"/>
                             </w:rPr>
@@ -5300,7 +5348,7 @@
                           </w:r>
                           <w:r>
                             <w:rPr>
-                              <w:rStyle w:val="PageNumber"/>
+                              <w:rStyle w:val="Numrodepage"/>
                               <w:sz w:val="22"/>
                               <w:szCs w:val="22"/>
                             </w:rPr>
@@ -5308,7 +5356,7 @@
                           </w:r>
                           <w:r>
                             <w:rPr>
-                              <w:rStyle w:val="PageNumber"/>
+                              <w:rStyle w:val="Numrodepage"/>
                               <w:noProof/>
                               <w:sz w:val="22"/>
                               <w:szCs w:val="22"/>
@@ -5317,7 +5365,7 @@
                           </w:r>
                           <w:r>
                             <w:rPr>
-                              <w:rStyle w:val="PageNumber"/>
+                              <w:rStyle w:val="Numrodepage"/>
                               <w:sz w:val="22"/>
                               <w:szCs w:val="22"/>
                             </w:rPr>
@@ -5325,45 +5373,45 @@
                           </w:r>
                           <w:r>
                             <w:rPr>
-                              <w:rStyle w:val="PageNumber"/>
+                              <w:rStyle w:val="Numrodepage"/>
                             </w:rPr>
                             <w:tab/>
                             <w:t xml:space="preserve">- </w:t>
                           </w:r>
                           <w:r>
                             <w:rPr>
-                              <w:rStyle w:val="PageNumber"/>
+                              <w:rStyle w:val="Numrodepage"/>
                             </w:rPr>
                             <w:fldChar w:fldCharType="begin"/>
                           </w:r>
                           <w:r>
                             <w:rPr>
-                              <w:rStyle w:val="PageNumber"/>
+                              <w:rStyle w:val="Numrodepage"/>
                             </w:rPr>
                             <w:instrText xml:space="preserve"> PAGE </w:instrText>
                           </w:r>
                           <w:r>
                             <w:rPr>
-                              <w:rStyle w:val="PageNumber"/>
+                              <w:rStyle w:val="Numrodepage"/>
                             </w:rPr>
                             <w:fldChar w:fldCharType="separate"/>
                           </w:r>
                           <w:r>
                             <w:rPr>
-                              <w:rStyle w:val="PageNumber"/>
+                              <w:rStyle w:val="Numrodepage"/>
                               <w:noProof/>
                             </w:rPr>
                             <w:t>16</w:t>
                           </w:r>
                           <w:r>
                             <w:rPr>
-                              <w:rStyle w:val="PageNumber"/>
+                              <w:rStyle w:val="Numrodepage"/>
                             </w:rPr>
                             <w:fldChar w:fldCharType="end"/>
                           </w:r>
                           <w:r>
                             <w:rPr>
-                              <w:rStyle w:val="PageNumber"/>
+                              <w:rStyle w:val="Numrodepage"/>
                             </w:rPr>
                             <w:t xml:space="preserve"> -101010 878</w:t>
                           </w:r>
@@ -5542,7 +5590,7 @@
 <w:hdr xmlns:wpc="http://schemas.microsoft.com/office/word/2010/wordprocessingCanvas" xmlns:cx="http://schemas.microsoft.com/office/drawing/2014/chartex" xmlns:cx1="http://schemas.microsoft.com/office/drawing/2015/9/8/chartex" xmlns:cx2="http://schemas.microsoft.com/office/drawing/2015/10/21/chartex" xmlns:cx3="http://schemas.microsoft.com/office/drawing/2016/5/9/chartex" xmlns:cx4="http://schemas.microsoft.com/office/drawing/2016/5/10/chartex" xmlns:cx5="http://schemas.microsoft.com/office/drawing/2016/5/11/chartex" xmlns:cx6="http://schemas.microsoft.com/office/drawing/2016/5/12/chartex" xmlns:cx7="http://schemas.microsoft.com/office/drawing/2016/5/13/chartex" xmlns:cx8="http://schemas.microsoft.com/office/drawing/2016/5/14/chartex" xmlns:mc="http://schemas.openxmlformats.org/markup-compatibility/2006" xmlns:aink="http://schemas.microsoft.com/office/drawing/2016/ink" xmlns:am3d="http://schemas.microsoft.com/office/drawing/2017/model3d" xmlns:o="urn:schemas-microsoft-com:office:office" xmlns:oel="http://schemas.microsoft.com/office/2019/extlst" xmlns:r="http://schemas.openxmlformats.org/officeDocument/2006/relationships" xmlns:m="http://schemas.openxmlformats.org/officeDocument/2006/math" xmlns:v="urn:schemas-microsoft-com:vml" xmlns:wp14="http://schemas.microsoft.com/office/word/2010/wordprocessingDrawing" xmlns:wp="http://schemas.openxmlformats.org/drawingml/2006/wordprocessingDrawing" xmlns:w10="urn:schemas-microsoft-com:office:word" xmlns:w="http://schemas.openxmlformats.org/wordprocessingml/2006/main" xmlns:w14="http://schemas.microsoft.com/office/word/2010/wordml" xmlns:w15="http://schemas.microsoft.com/office/word/2012/wordml" xmlns:w16cex="http://schemas.microsoft.com/office/word/2018/wordml/cex" xmlns:w16cid="http://schemas.microsoft.com/office/word/2016/wordml/cid" xmlns:w16="http://schemas.microsoft.com/office/word/2018/wordml" xmlns:w16sdtdh="http://schemas.microsoft.com/office/word/2020/wordml/sdtdatahash" xmlns:w16se="http://schemas.microsoft.com/office/word/2015/wordml/symex" xmlns:wpg="http://schemas.microsoft.com/office/word/2010/wordprocessingGroup" xmlns:wpi="http://schemas.microsoft.com/office/word/2010/wordprocessingInk" xmlns:wne="http://schemas.microsoft.com/office/word/2006/wordml" xmlns:wps="http://schemas.microsoft.com/office/word/2010/wordprocessingShape" mc:Ignorable="w14 w15 w16se w16cid w16 w16cex w16sdtdh wp14">
   <w:p>
     <w:pPr>
-      <w:pStyle w:val="Header"/>
+      <w:pStyle w:val="En-tte"/>
       <w:ind w:right="360"/>
     </w:pPr>
     <w:r>
@@ -5642,7 +5690,7 @@
                         <w:p>
                           <w:r>
                             <w:rPr>
-                              <w:rStyle w:val="PageNumber"/>
+                              <w:rStyle w:val="Numrodepage"/>
                               <w:sz w:val="22"/>
                               <w:szCs w:val="22"/>
                             </w:rPr>
@@ -5650,7 +5698,7 @@
                           </w:r>
                           <w:r>
                             <w:rPr>
-                              <w:rStyle w:val="PageNumber"/>
+                              <w:rStyle w:val="Numrodepage"/>
                               <w:sz w:val="22"/>
                               <w:szCs w:val="22"/>
                             </w:rPr>
@@ -5658,7 +5706,7 @@
                           </w:r>
                           <w:r>
                             <w:rPr>
-                              <w:rStyle w:val="PageNumber"/>
+                              <w:rStyle w:val="Numrodepage"/>
                               <w:sz w:val="22"/>
                               <w:szCs w:val="22"/>
                             </w:rPr>
@@ -5666,7 +5714,7 @@
                           </w:r>
                           <w:r>
                             <w:rPr>
-                              <w:rStyle w:val="PageNumber"/>
+                              <w:rStyle w:val="Numrodepage"/>
                               <w:sz w:val="22"/>
                               <w:szCs w:val="22"/>
                             </w:rPr>
@@ -5674,7 +5722,7 @@
                           </w:r>
                           <w:r>
                             <w:rPr>
-                              <w:rStyle w:val="PageNumber"/>
+                              <w:rStyle w:val="Numrodepage"/>
                               <w:noProof/>
                               <w:sz w:val="22"/>
                               <w:szCs w:val="22"/>
@@ -5683,7 +5731,7 @@
                           </w:r>
                           <w:r>
                             <w:rPr>
-                              <w:rStyle w:val="PageNumber"/>
+                              <w:rStyle w:val="Numrodepage"/>
                               <w:sz w:val="22"/>
                               <w:szCs w:val="22"/>
                             </w:rPr>
@@ -5691,45 +5739,45 @@
                           </w:r>
                           <w:r>
                             <w:rPr>
-                              <w:rStyle w:val="PageNumber"/>
+                              <w:rStyle w:val="Numrodepage"/>
                             </w:rPr>
                             <w:tab/>
                             <w:t xml:space="preserve">- </w:t>
                           </w:r>
                           <w:r>
                             <w:rPr>
-                              <w:rStyle w:val="PageNumber"/>
+                              <w:rStyle w:val="Numrodepage"/>
                             </w:rPr>
                             <w:fldChar w:fldCharType="begin"/>
                           </w:r>
                           <w:r>
                             <w:rPr>
-                              <w:rStyle w:val="PageNumber"/>
+                              <w:rStyle w:val="Numrodepage"/>
                             </w:rPr>
                             <w:instrText xml:space="preserve"> PAGE </w:instrText>
                           </w:r>
                           <w:r>
                             <w:rPr>
-                              <w:rStyle w:val="PageNumber"/>
+                              <w:rStyle w:val="Numrodepage"/>
                             </w:rPr>
                             <w:fldChar w:fldCharType="separate"/>
                           </w:r>
                           <w:r>
                             <w:rPr>
-                              <w:rStyle w:val="PageNumber"/>
+                              <w:rStyle w:val="Numrodepage"/>
                               <w:noProof/>
                             </w:rPr>
                             <w:t>16</w:t>
                           </w:r>
                           <w:r>
                             <w:rPr>
-                              <w:rStyle w:val="PageNumber"/>
+                              <w:rStyle w:val="Numrodepage"/>
                             </w:rPr>
                             <w:fldChar w:fldCharType="end"/>
                           </w:r>
                           <w:r>
                             <w:rPr>
-                              <w:rStyle w:val="PageNumber"/>
+                              <w:rStyle w:val="Numrodepage"/>
                             </w:rPr>
                             <w:t xml:space="preserve"> -101010 878</w:t>
                           </w:r>
@@ -5867,25 +5915,25 @@
     </w:r>
     <w:r>
       <w:rPr>
-        <w:rStyle w:val="PageNumber"/>
+        <w:rStyle w:val="Numrodepage"/>
       </w:rPr>
       <w:t xml:space="preserve"> </w:t>
     </w:r>
     <w:r>
       <w:rPr>
-        <w:rStyle w:val="PageNumber"/>
+        <w:rStyle w:val="Numrodepage"/>
       </w:rPr>
       <w:tab/>
     </w:r>
     <w:r>
       <w:rPr>
-        <w:rStyle w:val="PageNumber"/>
+        <w:rStyle w:val="Numrodepage"/>
       </w:rPr>
       <w:tab/>
     </w:r>
     <w:r>
       <w:rPr>
-        <w:rStyle w:val="PageNumber"/>
+        <w:rStyle w:val="Numrodepage"/>
       </w:rPr>
       <w:tab/>
     </w:r>
@@ -5897,7 +5945,7 @@
 <w:hdr xmlns:wpc="http://schemas.microsoft.com/office/word/2010/wordprocessingCanvas" xmlns:cx="http://schemas.microsoft.com/office/drawing/2014/chartex" xmlns:cx1="http://schemas.microsoft.com/office/drawing/2015/9/8/chartex" xmlns:cx2="http://schemas.microsoft.com/office/drawing/2015/10/21/chartex" xmlns:cx3="http://schemas.microsoft.com/office/drawing/2016/5/9/chartex" xmlns:cx4="http://schemas.microsoft.com/office/drawing/2016/5/10/chartex" xmlns:cx5="http://schemas.microsoft.com/office/drawing/2016/5/11/chartex" xmlns:cx6="http://schemas.microsoft.com/office/drawing/2016/5/12/chartex" xmlns:cx7="http://schemas.microsoft.com/office/drawing/2016/5/13/chartex" xmlns:cx8="http://schemas.microsoft.com/office/drawing/2016/5/14/chartex" xmlns:mc="http://schemas.openxmlformats.org/markup-compatibility/2006" xmlns:aink="http://schemas.microsoft.com/office/drawing/2016/ink" xmlns:am3d="http://schemas.microsoft.com/office/drawing/2017/model3d" xmlns:o="urn:schemas-microsoft-com:office:office" xmlns:oel="http://schemas.microsoft.com/office/2019/extlst" xmlns:r="http://schemas.openxmlformats.org/officeDocument/2006/relationships" xmlns:m="http://schemas.openxmlformats.org/officeDocument/2006/math" xmlns:v="urn:schemas-microsoft-com:vml" xmlns:wp14="http://schemas.microsoft.com/office/word/2010/wordprocessingDrawing" xmlns:wp="http://schemas.openxmlformats.org/drawingml/2006/wordprocessingDrawing" xmlns:w10="urn:schemas-microsoft-com:office:word" xmlns:w="http://schemas.openxmlformats.org/wordprocessingml/2006/main" xmlns:w14="http://schemas.microsoft.com/office/word/2010/wordml" xmlns:w15="http://schemas.microsoft.com/office/word/2012/wordml" xmlns:w16cex="http://schemas.microsoft.com/office/word/2018/wordml/cex" xmlns:w16cid="http://schemas.microsoft.com/office/word/2016/wordml/cid" xmlns:w16="http://schemas.microsoft.com/office/word/2018/wordml" xmlns:w16sdtdh="http://schemas.microsoft.com/office/word/2020/wordml/sdtdatahash" xmlns:w16se="http://schemas.microsoft.com/office/word/2015/wordml/symex" xmlns:wpg="http://schemas.microsoft.com/office/word/2010/wordprocessingGroup" xmlns:wpi="http://schemas.microsoft.com/office/word/2010/wordprocessingInk" xmlns:wne="http://schemas.microsoft.com/office/word/2006/wordml" xmlns:wps="http://schemas.microsoft.com/office/word/2010/wordprocessingShape" mc:Ignorable="w14 w15 w16se w16cid w16 w16cex w16sdtdh wp14">
   <w:tbl>
     <w:tblPr>
-      <w:tblStyle w:val="TableGrid"/>
+      <w:tblStyle w:val="Grilledutableau"/>
       <w:tblW w:w="8460" w:type="dxa"/>
       <w:jc w:val="center"/>
       <w:tblBorders>
@@ -6402,7 +6450,7 @@
   </w:tbl>
   <w:p>
     <w:pPr>
-      <w:pStyle w:val="Header"/>
+      <w:pStyle w:val="En-tte"/>
       <w:tabs>
         <w:tab w:val="clear" w:pos="4536"/>
         <w:tab w:val="clear" w:pos="9072"/>
@@ -6542,11 +6590,11 @@
                                 <v:path o:extrusionok="f" gradientshapeok="t" o:connecttype="rect"/>
                                 <o:lock v:ext="edit" aspectratio="t"/>
                               </v:shapetype>
-                              <v:shape id="_x0000_i1025" type="#_x0000_t75" alt="" style="width:38pt;height:26pt;mso-width-percent:0;mso-height-percent:0;mso-width-percent:0;mso-height-percent:0" filled="t">
+                              <v:shape id="_x0000_i1025" type="#_x0000_t75" alt="" style="width:37.8pt;height:26.1pt;mso-width-percent:0;mso-height-percent:0;mso-width-percent:0;mso-height-percent:0" filled="t">
                                 <v:fill color2="black"/>
                                 <v:imagedata r:id="rId2" o:title="" croptop="-22f" cropbottom="-22f" cropleft="-25f" cropright="-25f"/>
                               </v:shape>
-                              <o:OLEObject Type="Embed" ProgID="Word.Picture.8" ShapeID="_x0000_i1025" DrawAspect="Content" ObjectID="_1726548408" r:id="rId3"/>
+                              <o:OLEObject Type="Embed" ProgID="Word.Picture.8" ShapeID="_x0000_i1025" DrawAspect="Content" ObjectID="_1734358419" r:id="rId3"/>
                             </w:object>
                           </w:r>
                         </w:p>
@@ -6592,7 +6640,11 @@
         </mc:Choice>
         <mc:Fallback>
           <w:pict>
-            <v:shape w14:anchorId="20DB70F0" id="Text Box 17" o:spid="_x0000_s1030" type="#_x0000_t202" style="position:absolute;left:0;text-align:left;margin-left:37.35pt;margin-top:21.2pt;width:78.5pt;height:49.7pt;z-index:251663360;visibility:visible;mso-wrap-style:square;mso-width-percent:0;mso-height-percent:0;mso-wrap-distance-left:9.05pt;mso-wrap-distance-top:0;mso-wrap-distance-right:9.05pt;mso-wrap-distance-bottom:0;mso-position-horizontal:absolute;mso-position-horizontal-relative:page;mso-position-vertical:absolute;mso-position-vertical-relative:page;mso-width-percent:0;mso-height-percent:0;mso-width-relative:page;mso-height-relative:page;v-text-anchor:top" o:gfxdata="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" stroked="f">
+            <v:shapetype w14:anchorId="20DB70F0" id="_x0000_t202" coordsize="21600,21600" o:spt="202" path="m,l,21600r21600,l21600,xe">
+              <v:stroke joinstyle="miter"/>
+              <v:path gradientshapeok="t" o:connecttype="rect"/>
+            </v:shapetype>
+            <v:shape id="Text Box 17" o:spid="_x0000_s1030" type="#_x0000_t202" style="position:absolute;left:0;text-align:left;margin-left:37.35pt;margin-top:21.2pt;width:78.5pt;height:49.7pt;z-index:251663360;visibility:visible;mso-wrap-style:square;mso-width-percent:0;mso-height-percent:0;mso-wrap-distance-left:9.05pt;mso-wrap-distance-top:0;mso-wrap-distance-right:9.05pt;mso-wrap-distance-bottom:0;mso-position-horizontal:absolute;mso-position-horizontal-relative:page;mso-position-vertical:absolute;mso-position-vertical-relative:page;mso-width-percent:0;mso-height-percent:0;mso-width-relative:page;mso-height-relative:page;v-text-anchor:top" o:gfxdata="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" stroked="f">
               <v:fill opacity="0"/>
               <v:path arrowok="t"/>
               <v:textbox inset=".45pt,.45pt,.45pt,.45pt">
@@ -6618,11 +6670,11 @@
                         <w:noProof/>
                       </w:rPr>
                       <w:object w:dxaOrig="760" w:dyaOrig="520" w14:anchorId="2094FED2">
-                        <v:shape id="_x0000_i1025" type="#_x0000_t75" alt="" style="width:38pt;height:26pt;mso-width-percent:0;mso-height-percent:0;mso-width-percent:0;mso-height-percent:0" filled="t">
+                        <v:shape id="_x0000_i1025" type="#_x0000_t75" alt="" style="width:37.8pt;height:26.1pt;mso-width-percent:0;mso-height-percent:0;mso-width-percent:0;mso-height-percent:0" filled="t">
                           <v:fill color2="black"/>
                           <v:imagedata r:id="rId2" o:title="" croptop="-22f" cropbottom="-22f" cropleft="-25f" cropright="-25f"/>
                         </v:shape>
-                        <o:OLEObject Type="Embed" ProgID="Word.Picture.8" ShapeID="_x0000_i1025" DrawAspect="Content" ObjectID="_1726548408" r:id="rId4"/>
+                        <o:OLEObject Type="Embed" ProgID="Word.Picture.8" ShapeID="_x0000_i1025" DrawAspect="Content" ObjectID="_1734358419" r:id="rId4"/>
                       </w:object>
                     </w:r>
                   </w:p>
@@ -6971,7 +7023,7 @@
     <w:lvl w:ilvl="0">
       <w:start w:val="1"/>
       <w:numFmt w:val="none"/>
-      <w:pStyle w:val="Heading1"/>
+      <w:pStyle w:val="Titre1"/>
       <w:suff w:val="nothing"/>
       <w:lvlText w:val=""/>
       <w:lvlJc w:val="left"/>
@@ -6985,7 +7037,7 @@
     <w:lvl w:ilvl="1">
       <w:start w:val="1"/>
       <w:numFmt w:val="none"/>
-      <w:pStyle w:val="Heading2"/>
+      <w:pStyle w:val="Titre2"/>
       <w:suff w:val="nothing"/>
       <w:lvlText w:val=""/>
       <w:lvlJc w:val="left"/>
@@ -6999,7 +7051,7 @@
     <w:lvl w:ilvl="2">
       <w:start w:val="1"/>
       <w:numFmt w:val="none"/>
-      <w:pStyle w:val="Heading3"/>
+      <w:pStyle w:val="Titre3"/>
       <w:suff w:val="nothing"/>
       <w:lvlText w:val=""/>
       <w:lvlJc w:val="left"/>
@@ -7013,7 +7065,7 @@
     <w:lvl w:ilvl="3">
       <w:start w:val="1"/>
       <w:numFmt w:val="none"/>
-      <w:pStyle w:val="Heading4"/>
+      <w:pStyle w:val="Titre4"/>
       <w:suff w:val="nothing"/>
       <w:lvlText w:val=""/>
       <w:lvlJc w:val="left"/>
@@ -7027,7 +7079,7 @@
     <w:lvl w:ilvl="4">
       <w:start w:val="1"/>
       <w:numFmt w:val="none"/>
-      <w:pStyle w:val="Heading5"/>
+      <w:pStyle w:val="Titre5"/>
       <w:suff w:val="nothing"/>
       <w:lvlText w:val=""/>
       <w:lvlJc w:val="left"/>
@@ -7041,7 +7093,7 @@
     <w:lvl w:ilvl="5">
       <w:start w:val="1"/>
       <w:numFmt w:val="none"/>
-      <w:pStyle w:val="Heading6"/>
+      <w:pStyle w:val="Titre6"/>
       <w:suff w:val="nothing"/>
       <w:lvlText w:val=""/>
       <w:lvlJc w:val="left"/>
@@ -7055,7 +7107,7 @@
     <w:lvl w:ilvl="6">
       <w:start w:val="1"/>
       <w:numFmt w:val="none"/>
-      <w:pStyle w:val="Heading7"/>
+      <w:pStyle w:val="Titre7"/>
       <w:suff w:val="nothing"/>
       <w:lvlText w:val=""/>
       <w:lvlJc w:val="left"/>
@@ -7884,10 +7936,10 @@
     <w:rPr>
       <w:sz w:val="24"/>
       <w:szCs w:val="24"/>
-      <w:lang w:val="en-FR"/>
+      <w:lang/>
     </w:rPr>
   </w:style>
-  <w:style w:type="paragraph" w:styleId="Heading1">
+  <w:style w:type="paragraph" w:styleId="Titre1">
     <w:name w:val="heading 1"/>
     <w:basedOn w:val="Normal"/>
     <w:next w:val="Normal"/>
@@ -7920,7 +7972,7 @@
       <w:lang w:val="fr-FR" w:eastAsia="zh-CN"/>
     </w:rPr>
   </w:style>
-  <w:style w:type="paragraph" w:styleId="Heading2">
+  <w:style w:type="paragraph" w:styleId="Titre2">
     <w:name w:val="heading 2"/>
     <w:basedOn w:val="Normal"/>
     <w:next w:val="Normal"/>
@@ -7947,9 +7999,9 @@
       <w:lang w:val="fr-FR" w:eastAsia="zh-CN"/>
     </w:rPr>
   </w:style>
-  <w:style w:type="paragraph" w:styleId="Heading3">
+  <w:style w:type="paragraph" w:styleId="Titre3">
     <w:name w:val="heading 3"/>
-    <w:basedOn w:val="Heading2"/>
+    <w:basedOn w:val="Titre2"/>
     <w:next w:val="Normal"/>
     <w:qFormat/>
     <w:pPr>
@@ -7962,7 +8014,7 @@
       <w:color w:val="800080"/>
     </w:rPr>
   </w:style>
-  <w:style w:type="paragraph" w:styleId="Heading4">
+  <w:style w:type="paragraph" w:styleId="Titre4">
     <w:name w:val="heading 4"/>
     <w:basedOn w:val="Normal"/>
     <w:next w:val="Normal"/>
@@ -7986,7 +8038,7 @@
       <w:lang w:val="fr-FR" w:eastAsia="zh-CN"/>
     </w:rPr>
   </w:style>
-  <w:style w:type="paragraph" w:styleId="Heading5">
+  <w:style w:type="paragraph" w:styleId="Titre5">
     <w:name w:val="heading 5"/>
     <w:basedOn w:val="Normal"/>
     <w:next w:val="Normal"/>
@@ -8010,7 +8062,7 @@
       <w:lang w:val="fr-FR" w:eastAsia="zh-CN"/>
     </w:rPr>
   </w:style>
-  <w:style w:type="paragraph" w:styleId="Heading6">
+  <w:style w:type="paragraph" w:styleId="Titre6">
     <w:name w:val="heading 6"/>
     <w:basedOn w:val="Normal"/>
     <w:next w:val="Normal"/>
@@ -8035,7 +8087,7 @@
       <w:lang w:val="fr-FR" w:eastAsia="zh-CN"/>
     </w:rPr>
   </w:style>
-  <w:style w:type="paragraph" w:styleId="Heading7">
+  <w:style w:type="paragraph" w:styleId="Titre7">
     <w:name w:val="heading 7"/>
     <w:basedOn w:val="Normal"/>
     <w:next w:val="Normal"/>
@@ -8061,13 +8113,13 @@
       <w:lang w:val="fr-FR" w:eastAsia="zh-CN"/>
     </w:rPr>
   </w:style>
-  <w:style w:type="character" w:default="1" w:styleId="DefaultParagraphFont">
+  <w:style w:type="character" w:default="1" w:styleId="Policepardfaut">
     <w:name w:val="Default Paragraph Font"/>
     <w:uiPriority w:val="1"/>
     <w:semiHidden/>
     <w:unhideWhenUsed/>
   </w:style>
-  <w:style w:type="table" w:default="1" w:styleId="TableNormal">
+  <w:style w:type="table" w:default="1" w:styleId="TableauNormal">
     <w:name w:val="Normal Table"/>
     <w:uiPriority w:val="99"/>
     <w:semiHidden/>
@@ -8082,7 +8134,7 @@
       </w:tblCellMar>
     </w:tblPr>
   </w:style>
-  <w:style w:type="numbering" w:default="1" w:styleId="NoList">
+  <w:style w:type="numbering" w:default="1" w:styleId="Aucuneliste">
     <w:name w:val="No List"/>
     <w:uiPriority w:val="99"/>
     <w:semiHidden/>
@@ -8298,7 +8350,7 @@
   <w:style w:type="character" w:customStyle="1" w:styleId="WW-Policepardfaut">
     <w:name w:val="WW-Police par défaut"/>
   </w:style>
-  <w:style w:type="character" w:styleId="PageNumber">
+  <w:style w:type="character" w:styleId="Numrodepage">
     <w:name w:val="page number"/>
     <w:basedOn w:val="WW-Policepardfaut"/>
   </w:style>
@@ -8360,10 +8412,10 @@
   <w:style w:type="character" w:customStyle="1" w:styleId="Policepardfaut1">
     <w:name w:val="Police par défaut1"/>
   </w:style>
-  <w:style w:type="paragraph" w:customStyle="1" w:styleId="Titre2">
+  <w:style w:type="paragraph" w:customStyle="1" w:styleId="Titre20">
     <w:name w:val="Titre2"/>
     <w:basedOn w:val="Normal"/>
-    <w:next w:val="BodyText"/>
+    <w:next w:val="Corpsdetexte"/>
     <w:pPr>
       <w:keepNext/>
       <w:suppressAutoHyphens/>
@@ -8380,7 +8432,7 @@
       <w:lang w:val="fr-FR" w:eastAsia="zh-CN"/>
     </w:rPr>
   </w:style>
-  <w:style w:type="paragraph" w:styleId="BodyText">
+  <w:style w:type="paragraph" w:styleId="Corpsdetexte">
     <w:name w:val="Body Text"/>
     <w:basedOn w:val="Normal"/>
     <w:pPr>
@@ -8396,14 +8448,14 @@
       <w:lang w:val="fr-FR" w:eastAsia="zh-CN"/>
     </w:rPr>
   </w:style>
-  <w:style w:type="paragraph" w:styleId="List">
+  <w:style w:type="paragraph" w:styleId="Liste">
     <w:name w:val="List"/>
-    <w:basedOn w:val="BodyText"/>
+    <w:basedOn w:val="Corpsdetexte"/>
     <w:rPr>
       <w:rFonts w:cs="Tahoma"/>
     </w:rPr>
   </w:style>
-  <w:style w:type="paragraph" w:styleId="Caption">
+  <w:style w:type="paragraph" w:styleId="Lgende">
     <w:name w:val="caption"/>
     <w:basedOn w:val="Normal"/>
     <w:qFormat/>
@@ -8457,7 +8509,7 @@
   <w:style w:type="paragraph" w:customStyle="1" w:styleId="WW-Titre">
     <w:name w:val="WW-Titre"/>
     <w:basedOn w:val="Normal"/>
-    <w:next w:val="BodyText"/>
+    <w:next w:val="Corpsdetexte"/>
     <w:pPr>
       <w:keepNext/>
       <w:suppressAutoHyphens/>
@@ -8474,10 +8526,10 @@
       <w:lang w:val="fr-FR" w:eastAsia="zh-CN"/>
     </w:rPr>
   </w:style>
-  <w:style w:type="paragraph" w:styleId="Subtitle">
+  <w:style w:type="paragraph" w:styleId="Sous-titre">
     <w:name w:val="Subtitle"/>
-    <w:basedOn w:val="Titre2"/>
-    <w:next w:val="BodyText"/>
+    <w:basedOn w:val="Titre20"/>
+    <w:next w:val="Corpsdetexte"/>
     <w:qFormat/>
     <w:pPr>
       <w:jc w:val="center"/>
@@ -8504,7 +8556,7 @@
       <w:lang w:val="fr-FR" w:eastAsia="zh-CN"/>
     </w:rPr>
   </w:style>
-  <w:style w:type="paragraph" w:styleId="Header">
+  <w:style w:type="paragraph" w:styleId="En-tte">
     <w:name w:val="header"/>
     <w:basedOn w:val="Normal"/>
     <w:pPr>
@@ -8523,7 +8575,7 @@
       <w:lang w:val="fr-FR" w:eastAsia="zh-CN"/>
     </w:rPr>
   </w:style>
-  <w:style w:type="paragraph" w:styleId="Footer">
+  <w:style w:type="paragraph" w:styleId="Pieddepage">
     <w:name w:val="footer"/>
     <w:basedOn w:val="Normal"/>
     <w:pPr>
@@ -8638,7 +8690,7 @@
       <w:lang w:eastAsia="zh-CN"/>
     </w:rPr>
   </w:style>
-  <w:style w:type="paragraph" w:styleId="FootnoteText">
+  <w:style w:type="paragraph" w:styleId="Notedebasdepage">
     <w:name w:val="footnote text"/>
     <w:basedOn w:val="Normal"/>
     <w:pPr>
@@ -8808,7 +8860,7 @@
   </w:style>
   <w:style w:type="paragraph" w:customStyle="1" w:styleId="Contenudetableau">
     <w:name w:val="Contenu de tableau"/>
-    <w:basedOn w:val="BodyText"/>
+    <w:basedOn w:val="Corpsdetexte"/>
     <w:pPr>
       <w:suppressLineNumbers/>
     </w:pPr>
@@ -8891,7 +8943,7 @@
       <w:iCs/>
     </w:rPr>
   </w:style>
-  <w:style w:type="paragraph" w:customStyle="1" w:styleId="TITRE4">
+  <w:style w:type="paragraph" w:customStyle="1" w:styleId="TITRE40">
     <w:name w:val="TITRE4"/>
     <w:basedOn w:val="Normal"/>
     <w:pPr>
@@ -8908,7 +8960,7 @@
       <w:lang w:val="fr-FR" w:eastAsia="zh-CN"/>
     </w:rPr>
   </w:style>
-  <w:style w:type="paragraph" w:customStyle="1" w:styleId="TITRE5">
+  <w:style w:type="paragraph" w:customStyle="1" w:styleId="TITRE50">
     <w:name w:val="TITRE5"/>
     <w:basedOn w:val="Normal"/>
     <w:pPr>
@@ -8960,12 +9012,12 @@
   </w:style>
   <w:style w:type="paragraph" w:customStyle="1" w:styleId="Contenuducadre">
     <w:name w:val="Contenu du cadre"/>
-    <w:basedOn w:val="BodyText"/>
-  </w:style>
-  <w:style w:type="paragraph" w:customStyle="1" w:styleId="Titre1">
+    <w:basedOn w:val="Corpsdetexte"/>
+  </w:style>
+  <w:style w:type="paragraph" w:customStyle="1" w:styleId="Titre10">
     <w:name w:val="Titre1"/>
     <w:basedOn w:val="Normal"/>
-    <w:next w:val="BodyText"/>
+    <w:next w:val="Corpsdetexte"/>
     <w:pPr>
       <w:keepNext/>
       <w:suppressAutoHyphens/>
@@ -9048,9 +9100,9 @@
       <w:lang w:val="fr-FR" w:eastAsia="zh-CN"/>
     </w:rPr>
   </w:style>
-  <w:style w:type="table" w:styleId="TableGrid">
+  <w:style w:type="table" w:styleId="Grilledutableau">
     <w:name w:val="Table Grid"/>
-    <w:basedOn w:val="TableNormal"/>
+    <w:basedOn w:val="TableauNormal"/>
     <w:uiPriority w:val="59"/>
     <w:rsid w:val="00ED0284"/>
     <w:tblPr>
@@ -9064,7 +9116,7 @@
       </w:tblBorders>
     </w:tblPr>
   </w:style>
-  <w:style w:type="paragraph" w:styleId="ListParagraph">
+  <w:style w:type="paragraph" w:styleId="Paragraphedeliste">
     <w:name w:val="List Paragraph"/>
     <w:basedOn w:val="Normal"/>
     <w:uiPriority w:val="34"/>

</xml_diff>